<commit_message>
Mis a jour du rapport
</commit_message>
<xml_diff>
--- a/train/IUT_TD_TP_2015.docx
+++ b/train/IUT_TD_TP_2015.docx
@@ -807,6 +807,7 @@
                                           <w:color w:val="404040" w:themeColor="text1" w:themeTint="BF"/>
                                         </w:rPr>
                                       </w:pPr>
+                                      <w:proofErr w:type="spellStart"/>
                                       <w:r>
                                         <w:rPr>
                                           <w:smallCaps/>
@@ -814,6 +815,7 @@
                                         </w:rPr>
                                         <w:t>Sukho</w:t>
                                       </w:r>
+                                      <w:proofErr w:type="spellEnd"/>
                                     </w:p>
                                   </w:tc>
                                   <w:tc>
@@ -896,6 +898,7 @@
                                           <w:color w:val="404040" w:themeColor="text1" w:themeTint="BF"/>
                                         </w:rPr>
                                       </w:pPr>
+                                      <w:proofErr w:type="spellStart"/>
                                       <w:r>
                                         <w:rPr>
                                           <w:smallCaps/>
@@ -903,6 +906,7 @@
                                         </w:rPr>
                                         <w:t>Rajan</w:t>
                                       </w:r>
+                                      <w:proofErr w:type="spellEnd"/>
                                     </w:p>
                                   </w:tc>
                                   <w:tc>
@@ -1236,6 +1240,7 @@
                                     <w:color w:val="404040" w:themeColor="text1" w:themeTint="BF"/>
                                   </w:rPr>
                                 </w:pPr>
+                                <w:proofErr w:type="spellStart"/>
                                 <w:r>
                                   <w:rPr>
                                     <w:smallCaps/>
@@ -1243,6 +1248,7 @@
                                   </w:rPr>
                                   <w:t>Sukho</w:t>
                                 </w:r>
+                                <w:proofErr w:type="spellEnd"/>
                               </w:p>
                             </w:tc>
                             <w:tc>
@@ -1325,6 +1331,7 @@
                                     <w:color w:val="404040" w:themeColor="text1" w:themeTint="BF"/>
                                   </w:rPr>
                                 </w:pPr>
+                                <w:proofErr w:type="spellStart"/>
                                 <w:r>
                                   <w:rPr>
                                     <w:smallCaps/>
@@ -1332,6 +1339,7 @@
                                   </w:rPr>
                                   <w:t>Rajan</w:t>
                                 </w:r>
+                                <w:proofErr w:type="spellEnd"/>
                               </w:p>
                             </w:tc>
                             <w:tc>
@@ -5945,8 +5953,17 @@
                 <w:smallCaps/>
                 <w:color w:val="404040" w:themeColor="text1" w:themeTint="BF"/>
               </w:rPr>
-              <w:t>td /tp</w:t>
+              <w:t>td /</w:t>
             </w:r>
+            <w:proofErr w:type="spellStart"/>
+            <w:r>
+              <w:rPr>
+                <w:smallCaps/>
+                <w:color w:val="404040" w:themeColor="text1" w:themeTint="BF"/>
+              </w:rPr>
+              <w:t>tp</w:t>
+            </w:r>
+            <w:proofErr w:type="spellEnd"/>
           </w:p>
         </w:tc>
         <w:tc>
@@ -6015,8 +6032,17 @@
                 <w:smallCaps/>
                 <w:color w:val="404040" w:themeColor="text1" w:themeTint="BF"/>
               </w:rPr>
-              <w:t>0 - Github</w:t>
+              <w:t xml:space="preserve">0 - </w:t>
             </w:r>
+            <w:proofErr w:type="spellStart"/>
+            <w:r>
+              <w:rPr>
+                <w:smallCaps/>
+                <w:color w:val="404040" w:themeColor="text1" w:themeTint="BF"/>
+              </w:rPr>
+              <w:t>Github</w:t>
+            </w:r>
+            <w:proofErr w:type="spellEnd"/>
           </w:p>
         </w:tc>
         <w:tc>
@@ -6518,12 +6544,14 @@
       <w:r>
         <w:t xml:space="preserve"> de créer un compte </w:t>
       </w:r>
+      <w:proofErr w:type="spellStart"/>
       <w:r>
         <w:rPr>
           <w:b/>
         </w:rPr>
         <w:t>GitHub</w:t>
       </w:r>
+      <w:proofErr w:type="spellEnd"/>
       <w:r>
         <w:t xml:space="preserve"> (</w:t>
       </w:r>
@@ -6580,12 +6608,14 @@
       <w:r>
         <w:t xml:space="preserve">La documentation de </w:t>
       </w:r>
+      <w:proofErr w:type="spellStart"/>
       <w:r>
         <w:rPr>
           <w:b/>
         </w:rPr>
         <w:t>GitHub</w:t>
       </w:r>
+      <w:proofErr w:type="spellEnd"/>
       <w:r>
         <w:t xml:space="preserve"> est disponible sur </w:t>
       </w:r>
@@ -6645,12 +6675,14 @@
       <w:r>
         <w:t xml:space="preserve"> et </w:t>
       </w:r>
+      <w:proofErr w:type="spellStart"/>
       <w:r>
         <w:rPr>
           <w:i/>
         </w:rPr>
         <w:t>versionné</w:t>
       </w:r>
+      <w:proofErr w:type="spellEnd"/>
       <w:r>
         <w:t xml:space="preserve"> au même titre que vos travaux.</w:t>
       </w:r>
@@ -6669,6 +6701,7 @@
       <w:r>
         <w:t>La hiérarchie de dossiers (</w:t>
       </w:r>
+      <w:proofErr w:type="spellStart"/>
       <w:r>
         <w:rPr>
           <w:i/>
@@ -6681,6 +6714,7 @@
         </w:rPr>
         <w:t>es</w:t>
       </w:r>
+      <w:proofErr w:type="spellEnd"/>
       <w:r>
         <w:t>) devra être la suivante</w:t>
       </w:r>
@@ -6693,12 +6727,14 @@
       <w:r>
         <w:t xml:space="preserve"> cette hiérarchie, il suffira de </w:t>
       </w:r>
+      <w:proofErr w:type="spellStart"/>
       <w:r>
         <w:rPr>
           <w:i/>
         </w:rPr>
         <w:t>versionner</w:t>
       </w:r>
+      <w:proofErr w:type="spellEnd"/>
       <w:r>
         <w:rPr>
           <w:i/>
@@ -6904,6 +6940,7 @@
           </mc:Fallback>
         </mc:AlternateContent>
       </w:r>
+      <w:proofErr w:type="spellStart"/>
       <w:r>
         <w:rPr>
           <w:b/>
@@ -6911,7 +6948,17 @@
           <w:sz w:val="24"/>
           <w:szCs w:val="24"/>
         </w:rPr>
-        <w:t>Workspace Eclipse</w:t>
+        <w:t>Workspace</w:t>
+      </w:r>
+      <w:proofErr w:type="spellEnd"/>
+      <w:r>
+        <w:rPr>
+          <w:b/>
+          <w:i/>
+          <w:sz w:val="24"/>
+          <w:szCs w:val="24"/>
+        </w:rPr>
+        <w:t xml:space="preserve"> Eclipse</w:t>
       </w:r>
     </w:p>
     <w:p>
@@ -7064,6 +7111,7 @@
       <w:r>
         <w:t xml:space="preserve"> en </w:t>
       </w:r>
+      <w:proofErr w:type="spellStart"/>
       <w:r>
         <w:rPr>
           <w:b/>
@@ -7071,6 +7119,7 @@
         </w:rPr>
         <w:t>JavaDoc</w:t>
       </w:r>
+      <w:proofErr w:type="spellEnd"/>
       <w:r>
         <w:t xml:space="preserve"> et </w:t>
       </w:r>
@@ -7216,6 +7265,7 @@
       <w:r>
         <w:t xml:space="preserve">Tous les TP sont basés sur le même code : chaque TP est donc une amélioration du TP précédent. Sur votre compte </w:t>
       </w:r>
+      <w:proofErr w:type="spellStart"/>
       <w:r>
         <w:rPr>
           <w:b/>
@@ -7223,6 +7273,7 @@
         </w:rPr>
         <w:t>GitHub</w:t>
       </w:r>
+      <w:proofErr w:type="spellEnd"/>
       <w:r>
         <w:t>, il sera inutile de faire un dossier par TP, vous compléterez l’existant</w:t>
       </w:r>
@@ -7332,6 +7383,7 @@
       <w:r>
         <w:t xml:space="preserve"> </w:t>
       </w:r>
+      <w:proofErr w:type="spellStart"/>
       <w:r>
         <w:rPr>
           <w:b/>
@@ -7339,6 +7391,7 @@
         </w:rPr>
         <w:t>edu.iut.app</w:t>
       </w:r>
+      <w:proofErr w:type="spellEnd"/>
       <w:r>
         <w:rPr>
           <w:b/>
@@ -7352,6 +7405,7 @@
       <w:r>
         <w:t xml:space="preserve"> </w:t>
       </w:r>
+      <w:proofErr w:type="spellStart"/>
       <w:r>
         <w:rPr>
           <w:b/>
@@ -7366,6 +7420,7 @@
         </w:rPr>
         <w:t>gui.listeners</w:t>
       </w:r>
+      <w:proofErr w:type="spellEnd"/>
     </w:p>
     <w:p>
       <w:pPr>
@@ -7390,6 +7445,7 @@
       <w:r>
         <w:t xml:space="preserve">interface </w:t>
       </w:r>
+      <w:proofErr w:type="spellStart"/>
       <w:r>
         <w:rPr>
           <w:b/>
@@ -7397,22 +7453,66 @@
         </w:rPr>
         <w:t>IApplicationLogListener</w:t>
       </w:r>
+      <w:proofErr w:type="spellEnd"/>
       <w:r>
         <w:t xml:space="preserve"> ayant une méthode </w:t>
       </w:r>
+      <w:proofErr w:type="spellStart"/>
       <w:r>
         <w:rPr>
           <w:b/>
           <w:i/>
         </w:rPr>
-        <w:t>void newMessage(</w:t>
-      </w:r>
+        <w:t>void</w:t>
+      </w:r>
+      <w:proofErr w:type="spellEnd"/>
       <w:r>
         <w:rPr>
           <w:b/>
           <w:i/>
         </w:rPr>
-        <w:t xml:space="preserve">String level, </w:t>
+        <w:t xml:space="preserve"> </w:t>
+      </w:r>
+      <w:proofErr w:type="spellStart"/>
+      <w:proofErr w:type="gramStart"/>
+      <w:r>
+        <w:rPr>
+          <w:b/>
+          <w:i/>
+        </w:rPr>
+        <w:t>newMessage</w:t>
+      </w:r>
+      <w:proofErr w:type="spellEnd"/>
+      <w:r>
+        <w:rPr>
+          <w:b/>
+          <w:i/>
+        </w:rPr>
+        <w:t>(</w:t>
+      </w:r>
+      <w:proofErr w:type="gramEnd"/>
+      <w:r>
+        <w:rPr>
+          <w:b/>
+          <w:i/>
+        </w:rPr>
+        <w:t xml:space="preserve">String </w:t>
+      </w:r>
+      <w:proofErr w:type="spellStart"/>
+      <w:r>
+        <w:rPr>
+          <w:b/>
+          <w:i/>
+        </w:rPr>
+        <w:t>level</w:t>
+      </w:r>
+      <w:proofErr w:type="spellEnd"/>
+      <w:r>
+        <w:rPr>
+          <w:b/>
+          <w:i/>
+        </w:rPr>
+        <w:t xml:space="preserve">, </w:t>
       </w:r>
       <w:r>
         <w:rPr>
@@ -7436,6 +7536,7 @@
       <w:r>
         <w:t xml:space="preserve"> une interface </w:t>
       </w:r>
+      <w:proofErr w:type="spellStart"/>
       <w:r>
         <w:rPr>
           <w:b/>
@@ -7443,6 +7544,7 @@
         </w:rPr>
         <w:t>IApplicationLog</w:t>
       </w:r>
+      <w:proofErr w:type="spellEnd"/>
       <w:r>
         <w:t xml:space="preserve"> ayant </w:t>
       </w:r>
@@ -7465,12 +7567,46 @@
           <w:i/>
         </w:rPr>
       </w:pPr>
+      <w:proofErr w:type="spellStart"/>
       <w:r>
         <w:rPr>
           <w:b/>
           <w:i/>
         </w:rPr>
-        <w:t>void setMessage(String message)</w:t>
+        <w:t>void</w:t>
+      </w:r>
+      <w:proofErr w:type="spellEnd"/>
+      <w:r>
+        <w:rPr>
+          <w:b/>
+          <w:i/>
+        </w:rPr>
+        <w:t xml:space="preserve"> </w:t>
+      </w:r>
+      <w:proofErr w:type="spellStart"/>
+      <w:proofErr w:type="gramStart"/>
+      <w:r>
+        <w:rPr>
+          <w:b/>
+          <w:i/>
+        </w:rPr>
+        <w:t>setMessage</w:t>
+      </w:r>
+      <w:proofErr w:type="spellEnd"/>
+      <w:r>
+        <w:rPr>
+          <w:b/>
+          <w:i/>
+        </w:rPr>
+        <w:t>(</w:t>
+      </w:r>
+      <w:proofErr w:type="gramEnd"/>
+      <w:r>
+        <w:rPr>
+          <w:b/>
+          <w:i/>
+        </w:rPr>
+        <w:t>String message)</w:t>
       </w:r>
     </w:p>
     <w:p>
@@ -7486,8 +7622,26 @@
           <w:b/>
           <w:i/>
         </w:rPr>
-        <w:t>String getMessage()</w:t>
-      </w:r>
+        <w:t xml:space="preserve">String </w:t>
+      </w:r>
+      <w:proofErr w:type="spellStart"/>
+      <w:proofErr w:type="gramStart"/>
+      <w:r>
+        <w:rPr>
+          <w:b/>
+          <w:i/>
+        </w:rPr>
+        <w:t>getMessage</w:t>
+      </w:r>
+      <w:proofErr w:type="spellEnd"/>
+      <w:r>
+        <w:rPr>
+          <w:b/>
+          <w:i/>
+        </w:rPr>
+        <w:t>()</w:t>
+      </w:r>
+      <w:proofErr w:type="gramEnd"/>
     </w:p>
     <w:p>
       <w:pPr>
@@ -7497,12 +7651,71 @@
           <w:numId w:val="11"/>
         </w:numPr>
       </w:pPr>
+      <w:proofErr w:type="spellStart"/>
       <w:r>
         <w:rPr>
           <w:b/>
           <w:i/>
         </w:rPr>
-        <w:t>void addListener(IApplicationLogListener listener)</w:t>
+        <w:t>void</w:t>
+      </w:r>
+      <w:proofErr w:type="spellEnd"/>
+      <w:r>
+        <w:rPr>
+          <w:b/>
+          <w:i/>
+        </w:rPr>
+        <w:t xml:space="preserve"> </w:t>
+      </w:r>
+      <w:proofErr w:type="spellStart"/>
+      <w:proofErr w:type="gramStart"/>
+      <w:r>
+        <w:rPr>
+          <w:b/>
+          <w:i/>
+        </w:rPr>
+        <w:t>addListener</w:t>
+      </w:r>
+      <w:proofErr w:type="spellEnd"/>
+      <w:r>
+        <w:rPr>
+          <w:b/>
+          <w:i/>
+        </w:rPr>
+        <w:t>(</w:t>
+      </w:r>
+      <w:proofErr w:type="spellStart"/>
+      <w:proofErr w:type="gramEnd"/>
+      <w:r>
+        <w:rPr>
+          <w:b/>
+          <w:i/>
+        </w:rPr>
+        <w:t>IApplicationLogListener</w:t>
+      </w:r>
+      <w:proofErr w:type="spellEnd"/>
+      <w:r>
+        <w:rPr>
+          <w:b/>
+          <w:i/>
+        </w:rPr>
+        <w:t xml:space="preserve"> </w:t>
+      </w:r>
+      <w:proofErr w:type="spellStart"/>
+      <w:r>
+        <w:rPr>
+          <w:b/>
+          <w:i/>
+        </w:rPr>
+        <w:t>listener</w:t>
+      </w:r>
+      <w:proofErr w:type="spellEnd"/>
+      <w:r>
+        <w:rPr>
+          <w:b/>
+          <w:i/>
+        </w:rPr>
+        <w:t>)</w:t>
       </w:r>
     </w:p>
     <w:p>
@@ -7513,12 +7726,46 @@
           <w:numId w:val="11"/>
         </w:numPr>
       </w:pPr>
+      <w:proofErr w:type="spellStart"/>
+      <w:proofErr w:type="gramStart"/>
       <w:r>
         <w:rPr>
           <w:b/>
           <w:i/>
         </w:rPr>
-        <w:t>IApplicationLogListener[] getpplicationLogListeners() </w:t>
+        <w:t>IApplicationLogListener</w:t>
+      </w:r>
+      <w:proofErr w:type="spellEnd"/>
+      <w:r>
+        <w:rPr>
+          <w:b/>
+          <w:i/>
+        </w:rPr>
+        <w:t>[</w:t>
+      </w:r>
+      <w:proofErr w:type="gramEnd"/>
+      <w:r>
+        <w:rPr>
+          <w:b/>
+          <w:i/>
+        </w:rPr>
+        <w:t xml:space="preserve">] </w:t>
+      </w:r>
+      <w:proofErr w:type="spellStart"/>
+      <w:r>
+        <w:rPr>
+          <w:b/>
+          <w:i/>
+        </w:rPr>
+        <w:t>getpplicationLogListeners</w:t>
+      </w:r>
+      <w:proofErr w:type="spellEnd"/>
+      <w:r>
+        <w:rPr>
+          <w:b/>
+          <w:i/>
+        </w:rPr>
+        <w:t>() </w:t>
       </w:r>
     </w:p>
     <w:p>
@@ -7547,6 +7794,7 @@
       <w:r>
         <w:t xml:space="preserve"> classe </w:t>
       </w:r>
+      <w:proofErr w:type="spellStart"/>
       <w:r>
         <w:rPr>
           <w:b/>
@@ -7561,9 +7809,11 @@
         </w:rPr>
         <w:t>ApplicationLog</w:t>
       </w:r>
+      <w:proofErr w:type="spellEnd"/>
       <w:r>
         <w:t xml:space="preserve"> implémentant l’interface </w:t>
       </w:r>
+      <w:proofErr w:type="spellStart"/>
       <w:r>
         <w:rPr>
           <w:b/>
@@ -7571,6 +7821,7 @@
         </w:rPr>
         <w:t>IApplicationLog</w:t>
       </w:r>
+      <w:proofErr w:type="spellEnd"/>
     </w:p>
     <w:p>
       <w:pPr>
@@ -7583,6 +7834,7 @@
       <w:r>
         <w:t xml:space="preserve">La méthode </w:t>
       </w:r>
+      <w:proofErr w:type="spellStart"/>
       <w:r>
         <w:rPr>
           <w:b/>
@@ -7590,6 +7842,7 @@
         </w:rPr>
         <w:t>setMessage</w:t>
       </w:r>
+      <w:proofErr w:type="spellEnd"/>
       <w:r>
         <w:t xml:space="preserve"> sera abstraite</w:t>
       </w:r>
@@ -7605,6 +7858,7 @@
       <w:r>
         <w:t xml:space="preserve">Cette classe devra contenir un tableau de </w:t>
       </w:r>
+      <w:proofErr w:type="spellStart"/>
       <w:r>
         <w:rPr>
           <w:b/>
@@ -7612,6 +7866,7 @@
         </w:rPr>
         <w:t>IApplicationLogListener</w:t>
       </w:r>
+      <w:proofErr w:type="spellEnd"/>
       <w:r>
         <w:rPr>
           <w:b/>
@@ -7646,36 +7901,77 @@
       <w:r>
         <w:t xml:space="preserve"> </w:t>
       </w:r>
+      <w:proofErr w:type="spellStart"/>
       <w:r>
         <w:rPr>
           <w:b/>
           <w:i/>
         </w:rPr>
-        <w:t>ApplicationErrorLog, ApplicationWarningsLog, ApplicationInfoLog</w:t>
-      </w:r>
-      <w:r>
-        <w:t xml:space="preserve"> </w:t>
-      </w:r>
-      <w:r>
-        <w:t xml:space="preserve">dérivant de </w:t>
-      </w:r>
-      <w:r>
-        <w:t xml:space="preserve"> </w:t>
-      </w:r>
+        <w:t>ApplicationErrorLog</w:t>
+      </w:r>
+      <w:proofErr w:type="spellEnd"/>
       <w:r>
         <w:rPr>
           <w:b/>
           <w:i/>
         </w:rPr>
-        <w:t>Abstract</w:t>
-      </w:r>
+        <w:t xml:space="preserve">, </w:t>
+      </w:r>
+      <w:proofErr w:type="spellStart"/>
       <w:r>
         <w:rPr>
           <w:b/>
           <w:i/>
         </w:rPr>
+        <w:t>ApplicationWarningsLog</w:t>
+      </w:r>
+      <w:proofErr w:type="spellEnd"/>
+      <w:r>
+        <w:rPr>
+          <w:b/>
+          <w:i/>
+        </w:rPr>
+        <w:t xml:space="preserve">, </w:t>
+      </w:r>
+      <w:proofErr w:type="spellStart"/>
+      <w:r>
+        <w:rPr>
+          <w:b/>
+          <w:i/>
+        </w:rPr>
+        <w:t>ApplicationInfoLog</w:t>
+      </w:r>
+      <w:proofErr w:type="spellEnd"/>
+      <w:r>
+        <w:t xml:space="preserve"> </w:t>
+      </w:r>
+      <w:r>
+        <w:t xml:space="preserve">dérivant </w:t>
+      </w:r>
+      <w:proofErr w:type="gramStart"/>
+      <w:r>
+        <w:t xml:space="preserve">de </w:t>
+      </w:r>
+      <w:r>
+        <w:t xml:space="preserve"> </w:t>
+      </w:r>
+      <w:proofErr w:type="spellStart"/>
+      <w:r>
+        <w:rPr>
+          <w:b/>
+          <w:i/>
+        </w:rPr>
+        <w:t>Abstract</w:t>
+      </w:r>
+      <w:r>
+        <w:rPr>
+          <w:b/>
+          <w:i/>
+        </w:rPr>
         <w:t>ApplicationLog</w:t>
       </w:r>
+      <w:proofErr w:type="spellEnd"/>
+      <w:proofErr w:type="gramEnd"/>
       <w:r>
         <w:rPr>
           <w:b/>
@@ -7693,8 +7989,13 @@
         </w:numPr>
       </w:pPr>
       <w:r>
-        <w:t xml:space="preserve">Ces classes devront contenir un tableau de </w:t>
-      </w:r>
+        <w:t xml:space="preserve">Ces classes devront contenir un tableau </w:t>
+      </w:r>
+      <w:proofErr w:type="gramStart"/>
+      <w:r>
+        <w:t xml:space="preserve">de </w:t>
+      </w:r>
+      <w:proofErr w:type="spellStart"/>
       <w:r>
         <w:rPr>
           <w:b/>
@@ -7702,6 +8003,8 @@
         </w:rPr>
         <w:t>IApplicationLogListener</w:t>
       </w:r>
+      <w:proofErr w:type="spellEnd"/>
+      <w:proofErr w:type="gramEnd"/>
       <w:r>
         <w:rPr>
           <w:b/>
@@ -7724,6 +8027,7 @@
       <w:r>
         <w:t xml:space="preserve">La méthode </w:t>
       </w:r>
+      <w:proofErr w:type="spellStart"/>
       <w:r>
         <w:rPr>
           <w:b/>
@@ -7731,9 +8035,11 @@
         </w:rPr>
         <w:t>setMessage</w:t>
       </w:r>
+      <w:proofErr w:type="spellEnd"/>
       <w:r>
         <w:t xml:space="preserve"> doit appeler la méthode </w:t>
       </w:r>
+      <w:proofErr w:type="spellStart"/>
       <w:r>
         <w:rPr>
           <w:b/>
@@ -7741,9 +8047,15 @@
         </w:rPr>
         <w:t>newMessage</w:t>
       </w:r>
-      <w:r>
-        <w:t xml:space="preserve"> de chaque élément du tableau de </w:t>
-      </w:r>
+      <w:proofErr w:type="spellEnd"/>
+      <w:r>
+        <w:t xml:space="preserve"> de chaque élément du tableau </w:t>
+      </w:r>
+      <w:proofErr w:type="gramStart"/>
+      <w:r>
+        <w:t xml:space="preserve">de </w:t>
+      </w:r>
+      <w:proofErr w:type="spellStart"/>
       <w:r>
         <w:rPr>
           <w:b/>
@@ -7751,6 +8063,8 @@
         </w:rPr>
         <w:t>IApplicationLogListener</w:t>
       </w:r>
+      <w:proofErr w:type="spellEnd"/>
+      <w:proofErr w:type="gramEnd"/>
       <w:r>
         <w:t xml:space="preserve"> et </w:t>
       </w:r>
@@ -7781,6 +8095,7 @@
       <w:r>
         <w:t xml:space="preserve"> boîte de dialogue abstraite </w:t>
       </w:r>
+      <w:proofErr w:type="spellStart"/>
       <w:r>
         <w:rPr>
           <w:b/>
@@ -7788,12 +8103,14 @@
         </w:rPr>
         <w:t>AbstractApplicationMessageDialog</w:t>
       </w:r>
+      <w:proofErr w:type="spellEnd"/>
       <w:r>
         <w:t xml:space="preserve"> </w:t>
       </w:r>
       <w:r>
         <w:t xml:space="preserve">implémentant l’interface </w:t>
       </w:r>
+      <w:proofErr w:type="spellStart"/>
       <w:r>
         <w:rPr>
           <w:b/>
@@ -7801,6 +8118,7 @@
         </w:rPr>
         <w:t>IApplicationLogListener</w:t>
       </w:r>
+      <w:proofErr w:type="spellEnd"/>
     </w:p>
     <w:p>
       <w:pPr>
@@ -7813,12 +8131,46 @@
       <w:r>
         <w:t xml:space="preserve">ajouter une méthode abstraite </w:t>
       </w:r>
+      <w:proofErr w:type="spellStart"/>
       <w:r>
         <w:rPr>
           <w:b/>
           <w:i/>
         </w:rPr>
-        <w:t>void showMessage( )</w:t>
+        <w:t>void</w:t>
+      </w:r>
+      <w:proofErr w:type="spellEnd"/>
+      <w:r>
+        <w:rPr>
+          <w:b/>
+          <w:i/>
+        </w:rPr>
+        <w:t xml:space="preserve"> </w:t>
+      </w:r>
+      <w:proofErr w:type="spellStart"/>
+      <w:proofErr w:type="gramStart"/>
+      <w:r>
+        <w:rPr>
+          <w:b/>
+          <w:i/>
+        </w:rPr>
+        <w:t>showMessage</w:t>
+      </w:r>
+      <w:proofErr w:type="spellEnd"/>
+      <w:r>
+        <w:rPr>
+          <w:b/>
+          <w:i/>
+        </w:rPr>
+        <w:t>(</w:t>
+      </w:r>
+      <w:proofErr w:type="gramEnd"/>
+      <w:r>
+        <w:rPr>
+          <w:b/>
+          <w:i/>
+        </w:rPr>
+        <w:t> )</w:t>
       </w:r>
       <w:r>
         <w:t xml:space="preserve">, cette méthode doit être accessible par les classe filles seulement. </w:t>
@@ -7835,13 +8187,15 @@
       <w:r>
         <w:t xml:space="preserve">la méthode </w:t>
       </w:r>
+      <w:proofErr w:type="spellStart"/>
       <w:r>
         <w:rPr>
           <w:b/>
           <w:i/>
         </w:rPr>
-        <w:t>void newMessage(String message)</w:t>
-      </w:r>
+        <w:t>void</w:t>
+      </w:r>
+      <w:proofErr w:type="spellEnd"/>
       <w:r>
         <w:rPr>
           <w:b/>
@@ -7849,15 +8203,56 @@
         </w:rPr>
         <w:t xml:space="preserve"> </w:t>
       </w:r>
-      <w:r>
-        <w:t xml:space="preserve">doit appeler la méthode </w:t>
-      </w:r>
+      <w:proofErr w:type="spellStart"/>
+      <w:proofErr w:type="gramStart"/>
       <w:r>
         <w:rPr>
           <w:b/>
           <w:i/>
         </w:rPr>
-        <w:t>showMessage( )</w:t>
+        <w:t>newMessage</w:t>
+      </w:r>
+      <w:proofErr w:type="spellEnd"/>
+      <w:r>
+        <w:rPr>
+          <w:b/>
+          <w:i/>
+        </w:rPr>
+        <w:t>(</w:t>
+      </w:r>
+      <w:proofErr w:type="gramEnd"/>
+      <w:r>
+        <w:rPr>
+          <w:b/>
+          <w:i/>
+        </w:rPr>
+        <w:t>String message)</w:t>
+      </w:r>
+      <w:r>
+        <w:rPr>
+          <w:b/>
+          <w:i/>
+        </w:rPr>
+        <w:t xml:space="preserve"> </w:t>
+      </w:r>
+      <w:r>
+        <w:t xml:space="preserve">doit appeler la méthode </w:t>
+      </w:r>
+      <w:proofErr w:type="spellStart"/>
+      <w:r>
+        <w:rPr>
+          <w:b/>
+          <w:i/>
+        </w:rPr>
+        <w:t>showMessage</w:t>
+      </w:r>
+      <w:proofErr w:type="spellEnd"/>
+      <w:r>
+        <w:rPr>
+          <w:b/>
+          <w:i/>
+        </w:rPr>
+        <w:t>( )</w:t>
       </w:r>
     </w:p>
     <w:p>
@@ -7878,8 +8273,13 @@
         <w:t xml:space="preserve">les </w:t>
       </w:r>
       <w:r>
-        <w:t xml:space="preserve">3 boites de dialogue dérivant de </w:t>
-      </w:r>
+        <w:t xml:space="preserve">3 boites de dialogue dérivant </w:t>
+      </w:r>
+      <w:proofErr w:type="gramStart"/>
+      <w:r>
+        <w:t xml:space="preserve">de </w:t>
+      </w:r>
+      <w:proofErr w:type="spellStart"/>
       <w:r>
         <w:rPr>
           <w:b/>
@@ -7887,6 +8287,8 @@
         </w:rPr>
         <w:t>AbstractApplicationMessageDialog</w:t>
       </w:r>
+      <w:proofErr w:type="spellEnd"/>
+      <w:proofErr w:type="gramEnd"/>
       <w:r>
         <w:rPr>
           <w:b/>
@@ -7910,6 +8312,8 @@
           <w:i/>
         </w:rPr>
       </w:pPr>
+      <w:proofErr w:type="spellStart"/>
+      <w:proofErr w:type="gramStart"/>
       <w:r>
         <w:rPr>
           <w:b/>
@@ -7922,15 +8326,24 @@
           <w:b/>
           <w:i/>
         </w:rPr>
-        <w:t>Dialog </w:t>
-      </w:r>
+        <w:t>Dialog</w:t>
+      </w:r>
+      <w:proofErr w:type="spellEnd"/>
       <w:r>
         <w:rPr>
           <w:b/>
           <w:i/>
         </w:rPr>
+        <w:t> </w:t>
+      </w:r>
+      <w:r>
+        <w:rPr>
+          <w:b/>
+          <w:i/>
+        </w:rPr>
         <w:t>,</w:t>
       </w:r>
+      <w:proofErr w:type="gramEnd"/>
       <w:r>
         <w:rPr>
           <w:b/>
@@ -7954,6 +8367,7 @@
           <w:i/>
         </w:rPr>
       </w:pPr>
+      <w:proofErr w:type="spellStart"/>
       <w:r>
         <w:rPr>
           <w:b/>
@@ -7968,6 +8382,7 @@
         </w:rPr>
         <w:t>Dialog</w:t>
       </w:r>
+      <w:proofErr w:type="spellEnd"/>
       <w:r>
         <w:t>, affichant un avertissement</w:t>
       </w:r>
@@ -7984,6 +8399,7 @@
           <w:i/>
         </w:rPr>
       </w:pPr>
+      <w:proofErr w:type="spellStart"/>
       <w:r>
         <w:rPr>
           <w:b/>
@@ -7998,6 +8414,7 @@
         </w:rPr>
         <w:t>Dialog</w:t>
       </w:r>
+      <w:proofErr w:type="spellEnd"/>
       <w:r>
         <w:t>, affichant un message</w:t>
       </w:r>
@@ -8030,6 +8447,7 @@
       <w:r>
         <w:t xml:space="preserve"> </w:t>
       </w:r>
+      <w:proofErr w:type="spellStart"/>
       <w:r>
         <w:rPr>
           <w:b/>
@@ -8037,6 +8455,7 @@
         </w:rPr>
         <w:t>ApplicationLogs</w:t>
       </w:r>
+      <w:proofErr w:type="spellEnd"/>
     </w:p>
     <w:p>
       <w:pPr>
@@ -8049,6 +8468,7 @@
       <w:r>
         <w:t xml:space="preserve">La classe </w:t>
       </w:r>
+      <w:proofErr w:type="spellStart"/>
       <w:r>
         <w:rPr>
           <w:b/>
@@ -8056,6 +8476,7 @@
         </w:rPr>
         <w:t>ApplicationLogs</w:t>
       </w:r>
+      <w:proofErr w:type="spellEnd"/>
       <w:r>
         <w:rPr>
           <w:b/>
@@ -8067,8 +8488,13 @@
         <w:t>doit dériver d’une Collection représentant un tableau</w:t>
       </w:r>
       <w:r>
-        <w:t xml:space="preserve"> de </w:t>
-      </w:r>
+        <w:t xml:space="preserve"> </w:t>
+      </w:r>
+      <w:proofErr w:type="gramStart"/>
+      <w:r>
+        <w:t xml:space="preserve">de </w:t>
+      </w:r>
+      <w:proofErr w:type="spellStart"/>
       <w:r>
         <w:rPr>
           <w:b/>
@@ -8076,6 +8502,8 @@
         </w:rPr>
         <w:t>IApplicationLog</w:t>
       </w:r>
+      <w:proofErr w:type="spellEnd"/>
+      <w:proofErr w:type="gramEnd"/>
     </w:p>
     <w:p>
       <w:pPr>
@@ -8110,26 +8538,69 @@
           <w:i/>
         </w:rPr>
       </w:pPr>
+      <w:proofErr w:type="spellStart"/>
       <w:r>
         <w:rPr>
           <w:b/>
           <w:i/>
         </w:rPr>
-        <w:t>ArrayList&lt;IApplication</w:t>
-      </w:r>
+        <w:t>ArrayList</w:t>
+      </w:r>
+      <w:proofErr w:type="spellEnd"/>
       <w:r>
         <w:rPr>
           <w:b/>
           <w:i/>
         </w:rPr>
-        <w:t>Log</w:t>
-      </w:r>
+        <w:t>&lt;</w:t>
+      </w:r>
+      <w:proofErr w:type="spellStart"/>
       <w:r>
         <w:rPr>
           <w:b/>
           <w:i/>
         </w:rPr>
-        <w:t>&gt; getErrors(),</w:t>
+        <w:t>IApplication</w:t>
+      </w:r>
+      <w:r>
+        <w:rPr>
+          <w:b/>
+          <w:i/>
+        </w:rPr>
+        <w:t>Log</w:t>
+      </w:r>
+      <w:proofErr w:type="spellEnd"/>
+      <w:r>
+        <w:rPr>
+          <w:b/>
+          <w:i/>
+        </w:rPr>
+        <w:t xml:space="preserve">&gt; </w:t>
+      </w:r>
+      <w:proofErr w:type="spellStart"/>
+      <w:proofErr w:type="gramStart"/>
+      <w:r>
+        <w:rPr>
+          <w:b/>
+          <w:i/>
+        </w:rPr>
+        <w:t>getErrors</w:t>
+      </w:r>
+      <w:proofErr w:type="spellEnd"/>
+      <w:r>
+        <w:rPr>
+          <w:b/>
+          <w:i/>
+        </w:rPr>
+        <w:t>(</w:t>
+      </w:r>
+      <w:proofErr w:type="gramEnd"/>
+      <w:r>
+        <w:rPr>
+          <w:b/>
+          <w:i/>
+        </w:rPr>
+        <w:t>),</w:t>
       </w:r>
     </w:p>
     <w:p>
@@ -8144,26 +8615,69 @@
           <w:i/>
         </w:rPr>
       </w:pPr>
+      <w:proofErr w:type="spellStart"/>
       <w:r>
         <w:rPr>
           <w:b/>
           <w:i/>
         </w:rPr>
-        <w:t>ArrayList&lt;IApplication</w:t>
-      </w:r>
+        <w:t>ArrayList</w:t>
+      </w:r>
+      <w:proofErr w:type="spellEnd"/>
       <w:r>
         <w:rPr>
           <w:b/>
           <w:i/>
         </w:rPr>
-        <w:t>Log</w:t>
-      </w:r>
+        <w:t>&lt;</w:t>
+      </w:r>
+      <w:proofErr w:type="spellStart"/>
       <w:r>
         <w:rPr>
           <w:b/>
           <w:i/>
         </w:rPr>
-        <w:t>&gt; getWarnings(),</w:t>
+        <w:t>IApplication</w:t>
+      </w:r>
+      <w:r>
+        <w:rPr>
+          <w:b/>
+          <w:i/>
+        </w:rPr>
+        <w:t>Log</w:t>
+      </w:r>
+      <w:proofErr w:type="spellEnd"/>
+      <w:r>
+        <w:rPr>
+          <w:b/>
+          <w:i/>
+        </w:rPr>
+        <w:t xml:space="preserve">&gt; </w:t>
+      </w:r>
+      <w:proofErr w:type="spellStart"/>
+      <w:proofErr w:type="gramStart"/>
+      <w:r>
+        <w:rPr>
+          <w:b/>
+          <w:i/>
+        </w:rPr>
+        <w:t>getWarnings</w:t>
+      </w:r>
+      <w:proofErr w:type="spellEnd"/>
+      <w:r>
+        <w:rPr>
+          <w:b/>
+          <w:i/>
+        </w:rPr>
+        <w:t>(</w:t>
+      </w:r>
+      <w:proofErr w:type="gramEnd"/>
+      <w:r>
+        <w:rPr>
+          <w:b/>
+          <w:i/>
+        </w:rPr>
+        <w:t>),</w:t>
       </w:r>
     </w:p>
     <w:p>
@@ -8178,27 +8692,63 @@
           <w:i/>
         </w:rPr>
       </w:pPr>
+      <w:proofErr w:type="spellStart"/>
       <w:r>
         <w:rPr>
           <w:b/>
           <w:i/>
         </w:rPr>
-        <w:t>ArrayList&lt;IApplication</w:t>
-      </w:r>
+        <w:t>ArrayList</w:t>
+      </w:r>
+      <w:proofErr w:type="spellEnd"/>
       <w:r>
         <w:rPr>
           <w:b/>
           <w:i/>
         </w:rPr>
-        <w:t>Log</w:t>
-      </w:r>
+        <w:t>&lt;</w:t>
+      </w:r>
+      <w:proofErr w:type="spellStart"/>
       <w:r>
         <w:rPr>
           <w:b/>
           <w:i/>
         </w:rPr>
-        <w:t>&gt; getInfos()</w:t>
-      </w:r>
+        <w:t>IApplication</w:t>
+      </w:r>
+      <w:r>
+        <w:rPr>
+          <w:b/>
+          <w:i/>
+        </w:rPr>
+        <w:t>Log</w:t>
+      </w:r>
+      <w:proofErr w:type="spellEnd"/>
+      <w:r>
+        <w:rPr>
+          <w:b/>
+          <w:i/>
+        </w:rPr>
+        <w:t xml:space="preserve">&gt; </w:t>
+      </w:r>
+      <w:proofErr w:type="spellStart"/>
+      <w:proofErr w:type="gramStart"/>
+      <w:r>
+        <w:rPr>
+          <w:b/>
+          <w:i/>
+        </w:rPr>
+        <w:t>getInfos</w:t>
+      </w:r>
+      <w:proofErr w:type="spellEnd"/>
+      <w:r>
+        <w:rPr>
+          <w:b/>
+          <w:i/>
+        </w:rPr>
+        <w:t>()</w:t>
+      </w:r>
+      <w:proofErr w:type="gramEnd"/>
     </w:p>
     <w:p/>
     <w:p>
@@ -8246,13 +8796,63 @@
       <w:r>
         <w:t xml:space="preserve">Implémenter 3 vues (Mois / Semaine / Jour) : classes </w:t>
       </w:r>
+      <w:proofErr w:type="spellStart"/>
       <w:r>
         <w:rPr>
           <w:b/>
           <w:i/>
         </w:rPr>
-        <w:t>EventPanel, MonthPanel, WeekPanel, DayPanel</w:t>
-      </w:r>
+        <w:t>EventPanel</w:t>
+      </w:r>
+      <w:proofErr w:type="spellEnd"/>
+      <w:r>
+        <w:rPr>
+          <w:b/>
+          <w:i/>
+        </w:rPr>
+        <w:t xml:space="preserve">, </w:t>
+      </w:r>
+      <w:proofErr w:type="spellStart"/>
+      <w:r>
+        <w:rPr>
+          <w:b/>
+          <w:i/>
+        </w:rPr>
+        <w:t>MonthPanel</w:t>
+      </w:r>
+      <w:proofErr w:type="spellEnd"/>
+      <w:r>
+        <w:rPr>
+          <w:b/>
+          <w:i/>
+        </w:rPr>
+        <w:t xml:space="preserve">, </w:t>
+      </w:r>
+      <w:proofErr w:type="spellStart"/>
+      <w:r>
+        <w:rPr>
+          <w:b/>
+          <w:i/>
+        </w:rPr>
+        <w:t>WeekPanel</w:t>
+      </w:r>
+      <w:proofErr w:type="spellEnd"/>
+      <w:r>
+        <w:rPr>
+          <w:b/>
+          <w:i/>
+        </w:rPr>
+        <w:t xml:space="preserve">, </w:t>
+      </w:r>
+      <w:proofErr w:type="spellStart"/>
+      <w:r>
+        <w:rPr>
+          <w:b/>
+          <w:i/>
+        </w:rPr>
+        <w:t>DayPanel</w:t>
+      </w:r>
+      <w:proofErr w:type="spellEnd"/>
     </w:p>
     <w:p>
       <w:pPr>
@@ -8265,15 +8865,24 @@
       <w:r>
         <w:t xml:space="preserve">Trouver un </w:t>
       </w:r>
+      <w:proofErr w:type="spellStart"/>
       <w:r>
         <w:rPr>
           <w:i/>
         </w:rPr>
-        <w:t xml:space="preserve">Layout </w:t>
+        <w:t>Layout</w:t>
+      </w:r>
+      <w:proofErr w:type="spellEnd"/>
+      <w:r>
+        <w:rPr>
+          <w:i/>
+        </w:rPr>
+        <w:t xml:space="preserve"> </w:t>
       </w:r>
       <w:r>
         <w:t xml:space="preserve">permettant de superposer ces trois vues : classe </w:t>
       </w:r>
+      <w:proofErr w:type="spellStart"/>
       <w:r>
         <w:rPr>
           <w:b/>
@@ -8281,6 +8890,7 @@
         </w:rPr>
         <w:t>SchedulerFrame</w:t>
       </w:r>
+      <w:proofErr w:type="spellEnd"/>
     </w:p>
     <w:p>
       <w:pPr>
@@ -8293,6 +8903,7 @@
       <w:r>
         <w:t xml:space="preserve">Créer une </w:t>
       </w:r>
+      <w:proofErr w:type="spellStart"/>
       <w:r>
         <w:rPr>
           <w:b/>
@@ -8300,6 +8911,7 @@
         </w:rPr>
         <w:t>Factory</w:t>
       </w:r>
+      <w:proofErr w:type="spellEnd"/>
       <w:r>
         <w:rPr>
           <w:b/>
@@ -8315,28 +8927,71 @@
           <w:b/>
           <w:i/>
         </w:rPr>
-        <w:t xml:space="preserve"> AgendaPanelFactory</w:t>
-      </w:r>
-      <w:r>
-        <w:t>)</w:t>
-      </w:r>
+        <w:t xml:space="preserve"> </w:t>
+      </w:r>
+      <w:proofErr w:type="spellStart"/>
       <w:r>
         <w:rPr>
           <w:b/>
           <w:i/>
         </w:rPr>
-        <w:t xml:space="preserve"> </w:t>
-      </w:r>
-      <w:r>
-        <w:t xml:space="preserve">permettant de gérer les trois classes  </w:t>
+        <w:t>AgendaPanelFactory</w:t>
+      </w:r>
+      <w:proofErr w:type="spellEnd"/>
+      <w:r>
+        <w:t>)</w:t>
       </w:r>
       <w:r>
         <w:rPr>
           <w:b/>
           <w:i/>
         </w:rPr>
-        <w:t>MonthPanel, WeekPanel, DayPanel</w:t>
-      </w:r>
+        <w:t xml:space="preserve"> </w:t>
+      </w:r>
+      <w:r>
+        <w:t xml:space="preserve">permettant de gérer les trois classes  </w:t>
+      </w:r>
+      <w:proofErr w:type="spellStart"/>
+      <w:r>
+        <w:rPr>
+          <w:b/>
+          <w:i/>
+        </w:rPr>
+        <w:t>MonthPanel</w:t>
+      </w:r>
+      <w:proofErr w:type="spellEnd"/>
+      <w:r>
+        <w:rPr>
+          <w:b/>
+          <w:i/>
+        </w:rPr>
+        <w:t xml:space="preserve">, </w:t>
+      </w:r>
+      <w:proofErr w:type="spellStart"/>
+      <w:r>
+        <w:rPr>
+          <w:b/>
+          <w:i/>
+        </w:rPr>
+        <w:t>WeekPanel</w:t>
+      </w:r>
+      <w:proofErr w:type="spellEnd"/>
+      <w:r>
+        <w:rPr>
+          <w:b/>
+          <w:i/>
+        </w:rPr>
+        <w:t xml:space="preserve">, </w:t>
+      </w:r>
+      <w:proofErr w:type="spellStart"/>
+      <w:r>
+        <w:rPr>
+          <w:b/>
+          <w:i/>
+        </w:rPr>
+        <w:t>DayPanel</w:t>
+      </w:r>
+      <w:proofErr w:type="spellEnd"/>
     </w:p>
     <w:p>
       <w:pPr>
@@ -8355,30 +9010,66 @@
       <w:r>
         <w:t xml:space="preserve">ant de gérer les vues </w:t>
       </w:r>
+      <w:proofErr w:type="spellStart"/>
       <w:r>
         <w:rPr>
           <w:b/>
           <w:i/>
         </w:rPr>
-        <w:t>MonthPanel, WeekPanel, DayPanel</w:t>
-      </w:r>
+        <w:t>MonthPanel</w:t>
+      </w:r>
+      <w:proofErr w:type="spellEnd"/>
       <w:r>
         <w:rPr>
           <w:b/>
           <w:i/>
         </w:rPr>
-        <w:t xml:space="preserve"> : </w:t>
-      </w:r>
-      <w:r>
-        <w:t>en cliquant sur un bouton ‘</w:t>
-      </w:r>
+        <w:t xml:space="preserve">, </w:t>
+      </w:r>
+      <w:proofErr w:type="spellStart"/>
       <w:r>
         <w:rPr>
           <w:b/>
           <w:i/>
         </w:rPr>
+        <w:t>WeekPanel</w:t>
+      </w:r>
+      <w:proofErr w:type="spellEnd"/>
+      <w:r>
+        <w:rPr>
+          <w:b/>
+          <w:i/>
+        </w:rPr>
+        <w:t xml:space="preserve">, </w:t>
+      </w:r>
+      <w:proofErr w:type="spellStart"/>
+      <w:r>
+        <w:rPr>
+          <w:b/>
+          <w:i/>
+        </w:rPr>
+        <w:t>DayPanel</w:t>
+      </w:r>
+      <w:proofErr w:type="spellEnd"/>
+      <w:r>
+        <w:rPr>
+          <w:b/>
+          <w:i/>
+        </w:rPr>
+        <w:t xml:space="preserve"> : </w:t>
+      </w:r>
+      <w:r>
+        <w:t>en cliquant sur un bouton ‘</w:t>
+      </w:r>
+      <w:proofErr w:type="spellStart"/>
+      <w:r>
+        <w:rPr>
+          <w:b/>
+          <w:i/>
+        </w:rPr>
         <w:t>next</w:t>
       </w:r>
+      <w:proofErr w:type="spellEnd"/>
       <w:r>
         <w:t>’ nous devons pouvoir voyager entre les vues</w:t>
       </w:r>
@@ -8406,6 +9097,7 @@
       <w:r>
         <w:t xml:space="preserve">Operateur </w:t>
       </w:r>
+      <w:proofErr w:type="spellStart"/>
       <w:r>
         <w:rPr>
           <w:b/>
@@ -8413,6 +9105,7 @@
         </w:rPr>
         <w:t>instanceof</w:t>
       </w:r>
+      <w:proofErr w:type="spellEnd"/>
     </w:p>
     <w:p>
       <w:pPr>
@@ -8428,13 +9121,23 @@
           <w:lang w:val="en-US"/>
         </w:rPr>
       </w:pPr>
+      <w:proofErr w:type="spellStart"/>
       <w:r>
         <w:rPr>
           <w:b/>
           <w:i/>
           <w:lang w:val="en-US"/>
         </w:rPr>
-        <w:t>JOptionPane </w:t>
+        <w:t>JOptionPane</w:t>
+      </w:r>
+      <w:proofErr w:type="spellEnd"/>
+      <w:r>
+        <w:rPr>
+          <w:b/>
+          <w:i/>
+          <w:lang w:val="en-US"/>
+        </w:rPr>
+        <w:t> </w:t>
       </w:r>
       <w:r>
         <w:rPr>
@@ -8658,6 +9361,7 @@
       <w:r>
         <w:t xml:space="preserve"> </w:t>
       </w:r>
+      <w:proofErr w:type="spellStart"/>
       <w:r>
         <w:rPr>
           <w:b/>
@@ -8665,6 +9369,7 @@
         </w:rPr>
         <w:t>edu.iut.app.ApplicationSession</w:t>
       </w:r>
+      <w:proofErr w:type="spellEnd"/>
     </w:p>
     <w:p/>
     <w:p>
@@ -8703,6 +9408,7 @@
       <w:r>
         <w:t xml:space="preserve">exceptions : créer une classe </w:t>
       </w:r>
+      <w:proofErr w:type="spellStart"/>
       <w:r>
         <w:rPr>
           <w:b/>
@@ -8710,26 +9416,46 @@
         </w:rPr>
         <w:t>IUTException</w:t>
       </w:r>
+      <w:proofErr w:type="spellEnd"/>
       <w:r>
         <w:t xml:space="preserve"> de laquelle dériveront toutes vos futures classes d’exception. </w:t>
       </w:r>
+      <w:proofErr w:type="spellStart"/>
       <w:r>
         <w:rPr>
           <w:b/>
           <w:i/>
         </w:rPr>
-        <w:t xml:space="preserve">IUTException </w:t>
-      </w:r>
-      <w:r>
-        <w:t xml:space="preserve">devra pouvoir ‘logger’ les erreurs : en vous appuyant sur la classe de Session pour initialiser le </w:t>
-      </w:r>
+        <w:t>IUTException</w:t>
+      </w:r>
+      <w:proofErr w:type="spellEnd"/>
       <w:r>
         <w:rPr>
           <w:b/>
           <w:i/>
         </w:rPr>
+        <w:t xml:space="preserve"> </w:t>
+      </w:r>
+      <w:r>
+        <w:t>devra pouvoir ‘</w:t>
+      </w:r>
+      <w:proofErr w:type="spellStart"/>
+      <w:r>
         <w:t>logger</w:t>
       </w:r>
+      <w:proofErr w:type="spellEnd"/>
+      <w:r>
+        <w:t xml:space="preserve">’ les erreurs : en vous appuyant sur la classe de Session pour initialiser le </w:t>
+      </w:r>
+      <w:proofErr w:type="spellStart"/>
+      <w:r>
+        <w:rPr>
+          <w:b/>
+          <w:i/>
+        </w:rPr>
+        <w:t>logger</w:t>
+      </w:r>
+      <w:proofErr w:type="spellEnd"/>
       <w:r>
         <w:t>.</w:t>
       </w:r>
@@ -8749,59 +9475,99 @@
       <w:r>
         <w:t xml:space="preserve">Dans le TP1, nous avons créé les classes </w:t>
       </w:r>
+      <w:proofErr w:type="spellStart"/>
       <w:r>
         <w:rPr>
           <w:b/>
           <w:i/>
         </w:rPr>
-        <w:t>ApplicationErrorLog, ApplicationWarningsLog, ApplicationInfoLog</w:t>
-      </w:r>
-      <w:r>
-        <w:t xml:space="preserve"> permettant une gestion avancée des erreurs utilisant des </w:t>
-      </w:r>
+        <w:t>ApplicationErrorLog</w:t>
+      </w:r>
+      <w:proofErr w:type="spellEnd"/>
       <w:r>
         <w:rPr>
           <w:b/>
           <w:i/>
         </w:rPr>
-        <w:t>listener</w:t>
-      </w:r>
+        <w:t xml:space="preserve">, </w:t>
+      </w:r>
+      <w:proofErr w:type="spellStart"/>
       <w:r>
         <w:rPr>
           <w:b/>
           <w:i/>
         </w:rPr>
-        <w:t>s</w:t>
-      </w:r>
-      <w:r>
-        <w:t xml:space="preserve"> (permettant d’afficher des messages à l’écran). Il faudrait que ces messages soient aussi ‘</w:t>
-      </w:r>
+        <w:t>ApplicationWarningsLog</w:t>
+      </w:r>
+      <w:proofErr w:type="spellEnd"/>
       <w:r>
         <w:rPr>
           <w:b/>
           <w:i/>
         </w:rPr>
-        <w:t>loggés</w:t>
-      </w:r>
-      <w:r>
-        <w:t>’ :</w:t>
-      </w:r>
-      <w:r>
-        <w:t xml:space="preserve"> modifier ces classes afin d’utiliser </w:t>
-      </w:r>
-      <w:r>
-        <w:t>un</w:t>
-      </w:r>
-      <w:r>
-        <w:t xml:space="preserve"> </w:t>
-      </w:r>
+        <w:t xml:space="preserve">, </w:t>
+      </w:r>
+      <w:proofErr w:type="spellStart"/>
       <w:r>
         <w:rPr>
           <w:b/>
           <w:i/>
         </w:rPr>
+        <w:t>ApplicationInfoLog</w:t>
+      </w:r>
+      <w:proofErr w:type="spellEnd"/>
+      <w:r>
+        <w:t xml:space="preserve"> permettant une gestion avancée des erreurs utilisant des </w:t>
+      </w:r>
+      <w:proofErr w:type="spellStart"/>
+      <w:r>
+        <w:rPr>
+          <w:b/>
+          <w:i/>
+        </w:rPr>
+        <w:t>listener</w:t>
+      </w:r>
+      <w:r>
+        <w:rPr>
+          <w:b/>
+          <w:i/>
+        </w:rPr>
+        <w:t>s</w:t>
+      </w:r>
+      <w:proofErr w:type="spellEnd"/>
+      <w:r>
+        <w:t xml:space="preserve"> (permettant d’afficher des messages à l’écran). Il faudrait que ces messages soient aussi ‘</w:t>
+      </w:r>
+      <w:proofErr w:type="spellStart"/>
+      <w:r>
+        <w:rPr>
+          <w:b/>
+          <w:i/>
+        </w:rPr>
+        <w:t>loggés</w:t>
+      </w:r>
+      <w:proofErr w:type="spellEnd"/>
+      <w:r>
+        <w:t>’ :</w:t>
+      </w:r>
+      <w:r>
+        <w:t xml:space="preserve"> modifier ces classes afin d’utiliser </w:t>
+      </w:r>
+      <w:r>
+        <w:t>un</w:t>
+      </w:r>
+      <w:r>
+        <w:t xml:space="preserve"> </w:t>
+      </w:r>
+      <w:proofErr w:type="spellStart"/>
+      <w:r>
+        <w:rPr>
+          <w:b/>
+          <w:i/>
+        </w:rPr>
         <w:t>logger</w:t>
       </w:r>
+      <w:proofErr w:type="spellEnd"/>
       <w:r>
         <w:t xml:space="preserve"> initialiser dans la</w:t>
       </w:r>
@@ -8936,7 +9702,23 @@
           <w:b/>
           <w:i/>
         </w:rPr>
-        <w:t xml:space="preserve"> donc le ‘versionner’ dans le dossier </w:t>
+        <w:t xml:space="preserve"> donc le ‘</w:t>
+      </w:r>
+      <w:proofErr w:type="spellStart"/>
+      <w:r>
+        <w:rPr>
+          <w:b/>
+          <w:i/>
+        </w:rPr>
+        <w:t>versionner</w:t>
+      </w:r>
+      <w:proofErr w:type="spellEnd"/>
+      <w:r>
+        <w:rPr>
+          <w:b/>
+          <w:i/>
+        </w:rPr>
+        <w:t xml:space="preserve">’ dans le dossier </w:t>
       </w:r>
       <w:r>
         <w:rPr>
@@ -8976,30 +9758,82 @@
       </w:r>
       <w:bookmarkEnd w:id="21"/>
     </w:p>
+    <w:p/>
     <w:p>
-      <w:pPr>
-        <w:pStyle w:val="Titre3"/>
-      </w:pPr>
+      <w:r>
+        <w:t xml:space="preserve">Dans la boucle présente dans la classe </w:t>
+      </w:r>
+      <w:proofErr w:type="spellStart"/>
+      <w:r>
+        <w:t>WeekPanel</w:t>
+      </w:r>
+      <w:proofErr w:type="spellEnd"/>
+      <w:r>
+        <w:t>, ont a dépassé la taille du tableau, d’où la génération d’une erreur. De ce fait nous</w:t>
+      </w:r>
+      <w:r>
+        <w:t xml:space="preserve"> </w:t>
+      </w:r>
+      <w:r>
+        <w:t>avons enlevé le +1 qui faisait que l’on dépassé la taille du tableau.</w:t>
+      </w:r>
     </w:p>
     <w:p>
-      <w:r>
-        <w:t>Dans la boucle présente dans la classe WeekPanel, ont a dépassé la taille du tableau, d’où la génération d’une erreur. De ce fait nous avons remplacé le 8 par un 7* ;</w:t>
-      </w:r>
-      <w:bookmarkStart w:id="22" w:name="_GoBack"/>
+      <w:pPr>
+        <w:pStyle w:val="Titre3"/>
+      </w:pPr>
+      <w:bookmarkStart w:id="22" w:name="_Toc430965375"/>
+      <w:r>
+        <w:t>Difficultés rencontrées</w:t>
+      </w:r>
       <w:bookmarkEnd w:id="22"/>
     </w:p>
+    <w:p/>
     <w:p>
-      <w:pPr>
-        <w:pStyle w:val="Titre3"/>
-      </w:pPr>
-      <w:bookmarkStart w:id="23" w:name="_Toc430965375"/>
-      <w:r>
-        <w:t>Difficultés rencontrées</w:t>
-      </w:r>
+      <w:r>
+        <w:t xml:space="preserve">Nous avons rencontré de la difficulté lors de la mise en place de test unitaire, et dans le traitement des </w:t>
+      </w:r>
+      <w:proofErr w:type="spellStart"/>
+      <w:r>
+        <w:t>logger</w:t>
+      </w:r>
+      <w:proofErr w:type="spellEnd"/>
+      <w:r>
+        <w:t xml:space="preserve">. Effectivement ce fut la première fois que nous traitions ce genre de code. </w:t>
+      </w:r>
+      <w:r>
+        <w:t>Il nous a</w:t>
+      </w:r>
+      <w:r>
+        <w:t xml:space="preserve"> fallu donc nous documenter sur internet afin de voir comment ce faisait ces 2 manipulation. Nous avons donc pris un peu plus de temps sur cette </w:t>
+      </w:r>
+      <w:r>
+        <w:lastRenderedPageBreak/>
+        <w:t xml:space="preserve">partie en comparaison </w:t>
+      </w:r>
+      <w:r>
+        <w:t>aux autres</w:t>
+      </w:r>
+      <w:r>
+        <w:t xml:space="preserve"> question</w:t>
+      </w:r>
+      <w:r>
+        <w:t>s</w:t>
+      </w:r>
+      <w:r>
+        <w:t xml:space="preserve">. Mais dans l’ensemble il nous a juste fallu de bien lire les questions et les indications qui </w:t>
+      </w:r>
+      <w:r>
+        <w:t>étaient</w:t>
+      </w:r>
+      <w:r>
+        <w:t xml:space="preserve"> donnée. De plus nous avons examiné de plus près le code source qui nous été donnée afin de le comprendre et de savoir comment marché l’ensemble.</w:t>
+      </w:r>
+    </w:p>
+    <w:p>
+      <w:bookmarkStart w:id="23" w:name="_GoBack"/>
       <w:bookmarkEnd w:id="23"/>
     </w:p>
-    <w:p/>
-    <w:p/>
     <w:p>
       <w:pPr>
         <w:pStyle w:val="Titre2"/>
@@ -9082,6 +9916,7 @@
       <w:r>
         <w:t xml:space="preserve"> (classe </w:t>
       </w:r>
+      <w:proofErr w:type="spellStart"/>
       <w:r>
         <w:rPr>
           <w:b/>
@@ -9089,6 +9924,7 @@
         </w:rPr>
         <w:t>ApplicationSession</w:t>
       </w:r>
+      <w:proofErr w:type="spellEnd"/>
       <w:r>
         <w:t>)</w:t>
       </w:r>
@@ -9172,6 +10008,7 @@
       <w:r>
         <w:t xml:space="preserve"> Ici vous devrez travailler sur la classe </w:t>
       </w:r>
+      <w:proofErr w:type="spellStart"/>
       <w:r>
         <w:rPr>
           <w:b/>
@@ -9179,6 +10016,7 @@
         </w:rPr>
         <w:t>CommandLineOption</w:t>
       </w:r>
+      <w:proofErr w:type="spellEnd"/>
       <w:r>
         <w:rPr>
           <w:b/>
@@ -9210,6 +10048,7 @@
         </w:rPr>
         <w:t xml:space="preserve"> </w:t>
       </w:r>
+      <w:proofErr w:type="spellStart"/>
       <w:r>
         <w:rPr>
           <w:b/>
@@ -9224,6 +10063,7 @@
         </w:rPr>
         <w:t>Parser</w:t>
       </w:r>
+      <w:proofErr w:type="spellEnd"/>
     </w:p>
     <w:p>
       <w:pPr>
@@ -9242,6 +10082,7 @@
       <w:r>
         <w:t xml:space="preserve"> programme principal pour utiliser votre </w:t>
       </w:r>
+      <w:proofErr w:type="spellStart"/>
       <w:r>
         <w:rPr>
           <w:b/>
@@ -9249,6 +10090,7 @@
         </w:rPr>
         <w:t>parser</w:t>
       </w:r>
+      <w:proofErr w:type="spellEnd"/>
       <w:r>
         <w:t xml:space="preserve"> d’options</w:t>
       </w:r>
@@ -9281,6 +10123,7 @@
       <w:r>
         <w:t>d’</w:t>
       </w:r>
+      <w:proofErr w:type="spellStart"/>
       <w:r>
         <w:rPr>
           <w:b/>
@@ -9296,6 +10139,7 @@
         <w:t>vent</w:t>
       </w:r>
       <w:bookmarkEnd w:id="28"/>
+      <w:proofErr w:type="spellEnd"/>
     </w:p>
     <w:p>
       <w:pPr>
@@ -9329,8 +10173,13 @@
           <w:numId w:val="25"/>
         </w:numPr>
       </w:pPr>
-      <w:r>
-        <w:t xml:space="preserve">Classroom, </w:t>
+      <w:proofErr w:type="spellStart"/>
+      <w:r>
+        <w:t>Classroom</w:t>
+      </w:r>
+      <w:proofErr w:type="spellEnd"/>
+      <w:r>
+        <w:t xml:space="preserve">, </w:t>
       </w:r>
     </w:p>
     <w:p>
@@ -9374,6 +10223,7 @@
       <w:r>
         <w:t xml:space="preserve">Créer la classe </w:t>
       </w:r>
+      <w:proofErr w:type="spellStart"/>
       <w:r>
         <w:rPr>
           <w:b/>
@@ -9388,6 +10238,7 @@
         </w:rPr>
         <w:t>Event</w:t>
       </w:r>
+      <w:proofErr w:type="spellEnd"/>
       <w:r>
         <w:t xml:space="preserve"> (cette classe doit répondre à la problématique soumise dans le projet … à vous d’en faire le </w:t>
       </w:r>
@@ -9424,6 +10275,7 @@
       <w:r>
         <w:t xml:space="preserve"> (le jury), un objet </w:t>
       </w:r>
+      <w:proofErr w:type="spellStart"/>
       <w:r>
         <w:rPr>
           <w:b/>
@@ -9431,6 +10283,7 @@
         </w:rPr>
         <w:t>Classroom</w:t>
       </w:r>
+      <w:proofErr w:type="spellEnd"/>
       <w:r>
         <w:t xml:space="preserve"> et naturellement toutes les informations ‘normales’ pour évènement.</w:t>
       </w:r>
@@ -9463,6 +10316,7 @@
       <w:r>
         <w:t>dérivant d’une collection d’</w:t>
       </w:r>
+      <w:proofErr w:type="spellStart"/>
       <w:r>
         <w:rPr>
           <w:b/>
@@ -9470,6 +10324,7 @@
         </w:rPr>
         <w:t>ExamEvent</w:t>
       </w:r>
+      <w:proofErr w:type="spellEnd"/>
       <w:r>
         <w:t xml:space="preserve"> </w:t>
       </w:r>
@@ -9507,6 +10362,7 @@
       <w:r>
         <w:t xml:space="preserve"> </w:t>
       </w:r>
+      <w:proofErr w:type="spellStart"/>
       <w:r>
         <w:rPr>
           <w:b/>
@@ -9528,6 +10384,7 @@
         </w:rPr>
         <w:t>vents</w:t>
       </w:r>
+      <w:proofErr w:type="spellEnd"/>
     </w:p>
     <w:p>
       <w:pPr>
@@ -10129,11 +10986,19 @@
       <w:bookmarkEnd w:id="31"/>
     </w:p>
     <w:p>
+      <w:proofErr w:type="spellStart"/>
       <w:r>
         <w:rPr>
           <w:b/>
         </w:rPr>
-        <w:t>Filter Pattern</w:t>
+        <w:t>Filter</w:t>
+      </w:r>
+      <w:proofErr w:type="spellEnd"/>
+      <w:r>
+        <w:rPr>
+          <w:b/>
+        </w:rPr>
+        <w:t xml:space="preserve"> Pattern</w:t>
       </w:r>
       <w:r>
         <w:t xml:space="preserve"> : </w:t>
@@ -10172,6 +11037,7 @@
           <w:lang w:val="en-US"/>
         </w:rPr>
       </w:pPr>
+      <w:proofErr w:type="gramStart"/>
       <w:r>
         <w:rPr>
           <w:b/>
@@ -10179,6 +11045,7 @@
         </w:rPr>
         <w:t>Spinner :</w:t>
       </w:r>
+      <w:proofErr w:type="gramEnd"/>
       <w:r>
         <w:rPr>
           <w:lang w:val="en-US"/>
@@ -10342,6 +11209,7 @@
       <w:r>
         <w:t xml:space="preserve">Utiliser </w:t>
       </w:r>
+      <w:proofErr w:type="spellStart"/>
       <w:r>
         <w:rPr>
           <w:b/>
@@ -10349,6 +11217,7 @@
         </w:rPr>
         <w:t>CommanLineParser</w:t>
       </w:r>
+      <w:proofErr w:type="spellEnd"/>
       <w:r>
         <w:t xml:space="preserve"> (TP3) avec l’option </w:t>
       </w:r>
@@ -10357,7 +11226,23 @@
           <w:b/>
           <w:i/>
         </w:rPr>
-        <w:t>–project=&lt;FILE&gt;</w:t>
+        <w:t>–</w:t>
+      </w:r>
+      <w:proofErr w:type="spellStart"/>
+      <w:r>
+        <w:rPr>
+          <w:b/>
+          <w:i/>
+        </w:rPr>
+        <w:t>project</w:t>
+      </w:r>
+      <w:proofErr w:type="spellEnd"/>
+      <w:r>
+        <w:rPr>
+          <w:b/>
+          <w:i/>
+        </w:rPr>
+        <w:t>=&lt;FILE&gt;</w:t>
       </w:r>
       <w:r>
         <w:t xml:space="preserve"> pour pouvoir charger un contenu d’application préalablement sauvegarder</w:t>
@@ -10401,6 +11286,7 @@
       <w:r>
         <w:t xml:space="preserve"> (il faudra donc ajouter dans la session la possibilité de </w:t>
       </w:r>
+      <w:proofErr w:type="spellStart"/>
       <w:r>
         <w:rPr>
           <w:b/>
@@ -10408,6 +11294,7 @@
         </w:rPr>
         <w:t>loggé</w:t>
       </w:r>
+      <w:proofErr w:type="spellEnd"/>
       <w:r>
         <w:t xml:space="preserve"> dans un fichier et les accesseurs fournissant le ch</w:t>
       </w:r>
@@ -10429,6 +11316,7 @@
       <w:r>
         <w:t xml:space="preserve">Utiliser </w:t>
       </w:r>
+      <w:proofErr w:type="spellStart"/>
       <w:r>
         <w:rPr>
           <w:b/>
@@ -10436,6 +11324,7 @@
         </w:rPr>
         <w:t>CommanLineParser</w:t>
       </w:r>
+      <w:proofErr w:type="spellEnd"/>
       <w:r>
         <w:t xml:space="preserve"> (TP3) avec l’option </w:t>
       </w:r>
@@ -10500,6 +11389,7 @@
       <w:r>
         <w:t xml:space="preserve">Lire et visualiser une aide HTML (vous pouvez activer le </w:t>
       </w:r>
+      <w:proofErr w:type="spellStart"/>
       <w:r>
         <w:rPr>
           <w:b/>
@@ -10507,6 +11397,7 @@
         </w:rPr>
         <w:t>menuitem</w:t>
       </w:r>
+      <w:proofErr w:type="spellEnd"/>
       <w:r>
         <w:t xml:space="preserve"> ‘help’</w:t>
       </w:r>
@@ -10528,6 +11419,7 @@
       <w:r>
         <w:t xml:space="preserve">Activer les </w:t>
       </w:r>
+      <w:proofErr w:type="spellStart"/>
       <w:r>
         <w:rPr>
           <w:b/>
@@ -10542,8 +11434,25 @@
         </w:rPr>
         <w:t>s</w:t>
       </w:r>
-      <w:r>
-        <w:t xml:space="preserve"> ‘save’ et ‘load’</w:t>
+      <w:proofErr w:type="spellEnd"/>
+      <w:r>
+        <w:t xml:space="preserve"> ‘</w:t>
+      </w:r>
+      <w:proofErr w:type="spellStart"/>
+      <w:r>
+        <w:t>save</w:t>
+      </w:r>
+      <w:proofErr w:type="spellEnd"/>
+      <w:r>
+        <w:t>’ et ‘</w:t>
+      </w:r>
+      <w:proofErr w:type="spellStart"/>
+      <w:r>
+        <w:t>load</w:t>
+      </w:r>
+      <w:proofErr w:type="spellEnd"/>
+      <w:r>
+        <w:t>’</w:t>
       </w:r>
     </w:p>
     <w:p>
@@ -10821,6 +11730,7 @@
       <w:r>
         <w:t xml:space="preserve">En utilisant le code implémenté dans le TD/TP 4 (exercice 3) écrire une </w:t>
       </w:r>
+      <w:proofErr w:type="spellStart"/>
       <w:r>
         <w:rPr>
           <w:b/>
@@ -10828,6 +11738,7 @@
         </w:rPr>
         <w:t>ShutdownHook</w:t>
       </w:r>
+      <w:proofErr w:type="spellEnd"/>
       <w:r>
         <w:t xml:space="preserve"> pour faire un système de reprise sur erreur en cas de crash</w:t>
       </w:r>
@@ -10902,6 +11813,7 @@
       <w:r>
         <w:t>Créer une ‘</w:t>
       </w:r>
+      <w:proofErr w:type="spellStart"/>
       <w:r>
         <w:rPr>
           <w:b/>
@@ -10909,6 +11821,7 @@
         </w:rPr>
         <w:t>DialogBox</w:t>
       </w:r>
+      <w:proofErr w:type="spellEnd"/>
       <w:r>
         <w:t xml:space="preserve">’ </w:t>
       </w:r>
@@ -10927,6 +11840,7 @@
       <w:r>
         <w:t xml:space="preserve"> l’</w:t>
       </w:r>
+      <w:proofErr w:type="spellStart"/>
       <w:r>
         <w:rPr>
           <w:b/>
@@ -10934,12 +11848,14 @@
         </w:rPr>
         <w:t>autosave</w:t>
       </w:r>
+      <w:proofErr w:type="spellEnd"/>
       <w:r>
         <w:t xml:space="preserve"> </w:t>
       </w:r>
       <w:r>
         <w:t>(est-ce que l’</w:t>
       </w:r>
+      <w:proofErr w:type="spellStart"/>
       <w:r>
         <w:rPr>
           <w:b/>
@@ -10947,6 +11863,7 @@
         </w:rPr>
         <w:t>autosave</w:t>
       </w:r>
+      <w:proofErr w:type="spellEnd"/>
       <w:r>
         <w:t xml:space="preserve"> est activé ? à quelle fréquence ?).</w:t>
       </w:r>
@@ -10965,6 +11882,7 @@
       <w:r>
         <w:t>Cette ‘</w:t>
       </w:r>
+      <w:proofErr w:type="spellStart"/>
       <w:r>
         <w:rPr>
           <w:b/>
@@ -10972,15 +11890,25 @@
         </w:rPr>
         <w:t>DialogBox</w:t>
       </w:r>
+      <w:proofErr w:type="spellEnd"/>
       <w:r>
         <w:t>’ devra être accessible depuis le menu (</w:t>
       </w:r>
+      <w:proofErr w:type="spellStart"/>
       <w:r>
         <w:rPr>
           <w:b/>
           <w:i/>
         </w:rPr>
-        <w:t>edit-&gt;settings</w:t>
+        <w:t>edit</w:t>
+      </w:r>
+      <w:proofErr w:type="spellEnd"/>
+      <w:r>
+        <w:rPr>
+          <w:b/>
+          <w:i/>
+        </w:rPr>
+        <w:t>-&gt;settings</w:t>
       </w:r>
       <w:r>
         <w:t>)</w:t>
@@ -11194,6 +12122,7 @@
       <w:r>
         <w:t xml:space="preserve"> et ‘</w:t>
       </w:r>
+      <w:proofErr w:type="spellStart"/>
       <w:r>
         <w:rPr>
           <w:b/>
@@ -11201,6 +12130,7 @@
         </w:rPr>
         <w:t>private</w:t>
       </w:r>
+      <w:proofErr w:type="spellEnd"/>
       <w:r>
         <w:t>’</w:t>
       </w:r>
@@ -11242,6 +12172,7 @@
       <w:r>
         <w:t xml:space="preserve">Créer une </w:t>
       </w:r>
+      <w:proofErr w:type="spellStart"/>
       <w:r>
         <w:rPr>
           <w:i/>
@@ -11252,7 +12183,14 @@
         <w:rPr>
           <w:i/>
         </w:rPr>
-        <w:t xml:space="preserve">houtbox </w:t>
+        <w:t>houtbox</w:t>
+      </w:r>
+      <w:proofErr w:type="spellEnd"/>
+      <w:r>
+        <w:rPr>
+          <w:i/>
+        </w:rPr>
+        <w:t xml:space="preserve"> </w:t>
       </w:r>
       <w:r>
         <w:t xml:space="preserve">avec une </w:t>
@@ -11282,12 +12220,21 @@
       <w:r>
         <w:t xml:space="preserve">Cette </w:t>
       </w:r>
+      <w:proofErr w:type="spellStart"/>
       <w:r>
         <w:rPr>
           <w:b/>
           <w:i/>
         </w:rPr>
-        <w:t xml:space="preserve">shoutbox </w:t>
+        <w:t>shoutbox</w:t>
+      </w:r>
+      <w:proofErr w:type="spellEnd"/>
+      <w:r>
+        <w:rPr>
+          <w:b/>
+          <w:i/>
+        </w:rPr>
+        <w:t xml:space="preserve"> </w:t>
       </w:r>
       <w:r>
         <w:t xml:space="preserve"> devra se connecter au server pour afficher les </w:t>
@@ -11331,6 +12278,8 @@
           <w:lang w:val="en-US"/>
         </w:rPr>
       </w:pPr>
+      <w:proofErr w:type="spellStart"/>
+      <w:proofErr w:type="gramStart"/>
       <w:r>
         <w:rPr>
           <w:b/>
@@ -11339,11 +12288,19 @@
         </w:rPr>
         <w:t>Shoutbox</w:t>
       </w:r>
+      <w:proofErr w:type="spellEnd"/>
       <w:r>
         <w:rPr>
           <w:lang w:val="en-US"/>
         </w:rPr>
-        <w:t xml:space="preserve"> : </w:t>
+        <w:t> :</w:t>
+      </w:r>
+      <w:proofErr w:type="gramEnd"/>
+      <w:r>
+        <w:rPr>
+          <w:lang w:val="en-US"/>
+        </w:rPr>
+        <w:t xml:space="preserve"> </w:t>
       </w:r>
       <w:hyperlink r:id="rId29" w:history="1">
         <w:r>
@@ -11622,7 +12579,7 @@
                                     <w:noProof/>
                                     <w:color w:val="FFFFFF" w:themeColor="background1"/>
                                   </w:rPr>
-                                  <w:t>7</w:t>
+                                  <w:t>8</w:t>
                                 </w:r>
                                 <w:r>
                                   <w:rPr>
@@ -11677,7 +12634,7 @@
                               <w:noProof/>
                               <w:color w:val="FFFFFF" w:themeColor="background1"/>
                             </w:rPr>
-                            <w:t>7</w:t>
+                            <w:t>8</w:t>
                           </w:r>
                           <w:r>
                             <w:rPr>
@@ -19854,111 +20811,111 @@
     </dgm:pt>
   </dgm:ptLst>
   <dgm:cxnLst>
-    <dgm:cxn modelId="{F228D1F2-BE05-4659-A912-6054CAE504B9}" type="presOf" srcId="{DD6977A0-3802-4240-88A2-691E7C2C48A6}" destId="{6F424515-AE64-4689-98CF-DEE19DC54531}" srcOrd="1" destOrd="0" presId="urn:microsoft.com/office/officeart/2005/8/layout/hierarchy2"/>
-    <dgm:cxn modelId="{6DE65A7E-DCCC-4491-A94C-6BDF4D8590F8}" type="presOf" srcId="{139FBCB0-87C1-4D19-9898-BB48C99D5614}" destId="{2D4C1DD3-7A1B-4669-AB42-72A65ACFF1A8}" srcOrd="1" destOrd="0" presId="urn:microsoft.com/office/officeart/2005/8/layout/hierarchy2"/>
-    <dgm:cxn modelId="{67C8E3C6-A583-4E1B-98C7-CC7B68CFB53F}" type="presOf" srcId="{65626F29-AB7F-4A3E-92D9-6AFC55134C2D}" destId="{76D26D6D-EDAF-4C52-8B4D-841B0D968087}" srcOrd="0" destOrd="0" presId="urn:microsoft.com/office/officeart/2005/8/layout/hierarchy2"/>
-    <dgm:cxn modelId="{7D365669-8BA9-4B33-BBC7-3146BA6C8228}" type="presOf" srcId="{9E6B55FE-E53C-49DC-B515-C2397BEC2CAB}" destId="{288590B9-AA3F-44E1-86EF-EEFFCBA51BD5}" srcOrd="0" destOrd="0" presId="urn:microsoft.com/office/officeart/2005/8/layout/hierarchy2"/>
-    <dgm:cxn modelId="{1030D3DC-C569-4B9F-A34E-EEFF4F5B1A21}" type="presOf" srcId="{90721A67-6AD1-4A80-A90E-9D77E7AD4E6D}" destId="{2D8842D7-E959-42FA-BA94-C6E6A8D46F08}" srcOrd="0" destOrd="0" presId="urn:microsoft.com/office/officeart/2005/8/layout/hierarchy2"/>
+    <dgm:cxn modelId="{1A5048E8-CF10-49AA-973D-87837EC9D124}" type="presOf" srcId="{DD6977A0-3802-4240-88A2-691E7C2C48A6}" destId="{6F424515-AE64-4689-98CF-DEE19DC54531}" srcOrd="1" destOrd="0" presId="urn:microsoft.com/office/officeart/2005/8/layout/hierarchy2"/>
+    <dgm:cxn modelId="{6E9F04CF-538C-49AC-B727-EE48AD00E24E}" srcId="{90721A67-6AD1-4A80-A90E-9D77E7AD4E6D}" destId="{6EAA9C23-3A78-4C27-AAC9-504C071FA2D8}" srcOrd="1" destOrd="0" parTransId="{99F72719-26C5-43AC-9154-CEFFF5CEB37E}" sibTransId="{9DE824F4-9157-4786-AD52-3E163FA3C3B4}"/>
+    <dgm:cxn modelId="{6A2A8D47-0BEA-464F-A719-5503C43BBB6A}" type="presOf" srcId="{F1D4A2FF-1ED4-48C6-8293-904F41872AF1}" destId="{215E04C8-8ADC-4870-8072-6C6871A934E8}" srcOrd="0" destOrd="0" presId="urn:microsoft.com/office/officeart/2005/8/layout/hierarchy2"/>
+    <dgm:cxn modelId="{3BCFE5F4-B156-4CFD-98DD-6F82AD9DF2AE}" type="presOf" srcId="{139FBCB0-87C1-4D19-9898-BB48C99D5614}" destId="{AEBC5B76-A737-49A2-B533-66F2022C87AD}" srcOrd="0" destOrd="0" presId="urn:microsoft.com/office/officeart/2005/8/layout/hierarchy2"/>
+    <dgm:cxn modelId="{BF111CF0-F1BD-4AA5-BD80-0E3C2C331F41}" type="presOf" srcId="{FDC9356B-5836-435E-BB19-C94DC8F3D3EF}" destId="{D63F150D-0E96-4C27-A427-95C317656D1D}" srcOrd="0" destOrd="0" presId="urn:microsoft.com/office/officeart/2005/8/layout/hierarchy2"/>
+    <dgm:cxn modelId="{030D3F52-3F12-4E3D-B9B7-CEBACECE1CE8}" type="presOf" srcId="{597EB83F-9AF9-4A72-80A3-732912F27C6D}" destId="{D955C53B-B716-4B38-9366-F9DF3D076BCB}" srcOrd="0" destOrd="0" presId="urn:microsoft.com/office/officeart/2005/8/layout/hierarchy2"/>
+    <dgm:cxn modelId="{BFC2127E-58CB-49DA-80D9-6F366F561D05}" type="presOf" srcId="{495223E1-057C-40FA-B321-DB15D7B7BF1E}" destId="{98EDA116-065D-473B-983B-F7A1A4E0692D}" srcOrd="0" destOrd="0" presId="urn:microsoft.com/office/officeart/2005/8/layout/hierarchy2"/>
+    <dgm:cxn modelId="{9D867246-F3D3-47D5-8E68-BC566934ACAA}" type="presOf" srcId="{1489036D-A9DA-40B5-957F-936B4A348264}" destId="{EBFADA6F-FD50-43FB-87CB-15B1D9AA94CD}" srcOrd="0" destOrd="0" presId="urn:microsoft.com/office/officeart/2005/8/layout/hierarchy2"/>
+    <dgm:cxn modelId="{2B5C831D-ADD5-4EB2-9927-6478C1859370}" type="presOf" srcId="{65626F29-AB7F-4A3E-92D9-6AFC55134C2D}" destId="{76D26D6D-EDAF-4C52-8B4D-841B0D968087}" srcOrd="0" destOrd="0" presId="urn:microsoft.com/office/officeart/2005/8/layout/hierarchy2"/>
+    <dgm:cxn modelId="{A65F7C00-785E-4CC9-A63E-8CA0FD3B5768}" type="presOf" srcId="{559B25C1-457C-4CA8-A035-1849D9779D21}" destId="{858F7110-3310-4783-BBA8-7EC1E711C660}" srcOrd="0" destOrd="0" presId="urn:microsoft.com/office/officeart/2005/8/layout/hierarchy2"/>
+    <dgm:cxn modelId="{945C39E9-86EB-4348-A504-B1DA9F05831A}" type="presOf" srcId="{99F72719-26C5-43AC-9154-CEFFF5CEB37E}" destId="{A8464F86-5444-4B1D-8904-D5D84FB93A63}" srcOrd="0" destOrd="0" presId="urn:microsoft.com/office/officeart/2005/8/layout/hierarchy2"/>
+    <dgm:cxn modelId="{2385D74E-47AC-46FE-B51B-85ECCECFAEBF}" type="presOf" srcId="{913E8ED9-5793-4239-BAD8-A00A3159E04D}" destId="{A21B35AB-A6E7-40B0-A48C-F2137E09EDE9}" srcOrd="0" destOrd="0" presId="urn:microsoft.com/office/officeart/2005/8/layout/hierarchy2"/>
+    <dgm:cxn modelId="{5D66E035-8128-4BBA-84F0-1D671D2DE898}" srcId="{6EAA9C23-3A78-4C27-AAC9-504C071FA2D8}" destId="{9E6B55FE-E53C-49DC-B515-C2397BEC2CAB}" srcOrd="2" destOrd="0" parTransId="{F1D4A2FF-1ED4-48C6-8293-904F41872AF1}" sibTransId="{9DCC26EF-3D9C-4F2C-A2B6-405DE1FD371A}"/>
+    <dgm:cxn modelId="{C00FD8ED-366E-4A61-B226-2EF5728C27E7}" type="presOf" srcId="{0B7CF66D-0A27-42E3-AC6D-2DB726B0F1E6}" destId="{F84282DA-A190-4AE4-80A2-887CA41C8DE9}" srcOrd="0" destOrd="0" presId="urn:microsoft.com/office/officeart/2005/8/layout/hierarchy2"/>
+    <dgm:cxn modelId="{A9FEDFC9-4E7A-44E2-987F-7683450A6C62}" type="presOf" srcId="{90721A67-6AD1-4A80-A90E-9D77E7AD4E6D}" destId="{2D8842D7-E959-42FA-BA94-C6E6A8D46F08}" srcOrd="0" destOrd="0" presId="urn:microsoft.com/office/officeart/2005/8/layout/hierarchy2"/>
+    <dgm:cxn modelId="{650D4743-4110-495C-95F2-279DFB78F31A}" type="presOf" srcId="{6EAA9C23-3A78-4C27-AAC9-504C071FA2D8}" destId="{FFF314B7-9492-4462-8B1C-7BC33784FA0A}" srcOrd="0" destOrd="0" presId="urn:microsoft.com/office/officeart/2005/8/layout/hierarchy2"/>
+    <dgm:cxn modelId="{FD18F822-929A-4822-AE96-7ADBA2A3C5CD}" srcId="{4D72C498-B5D7-4A5E-9949-13D4BDD70C79}" destId="{FDC9356B-5836-435E-BB19-C94DC8F3D3EF}" srcOrd="0" destOrd="0" parTransId="{DD6977A0-3802-4240-88A2-691E7C2C48A6}" sibTransId="{20A4AF65-9EE3-422E-A635-F5D68A4A881B}"/>
+    <dgm:cxn modelId="{D89F6048-F1B4-4787-B926-B49F52CB6F9B}" srcId="{AD7B3DA5-2EE7-42E6-A405-E9204AD083F8}" destId="{4D72C498-B5D7-4A5E-9949-13D4BDD70C79}" srcOrd="0" destOrd="0" parTransId="{3FE4910D-602C-4A72-BB9E-A3BE3A3A0E78}" sibTransId="{A5576FB7-9241-49DD-B403-195A5C6DB3B2}"/>
+    <dgm:cxn modelId="{42BAE505-2962-4CF8-A01A-678EF21C2B52}" type="presOf" srcId="{CFFF95AD-6A3E-4156-870B-74376FA448BF}" destId="{DE27DD97-4305-47FC-AFB0-35E1E791B27F}" srcOrd="0" destOrd="0" presId="urn:microsoft.com/office/officeart/2005/8/layout/hierarchy2"/>
+    <dgm:cxn modelId="{1EE2CBB0-64B4-4AB5-85D1-D0850C990F84}" type="presOf" srcId="{597EB83F-9AF9-4A72-80A3-732912F27C6D}" destId="{1FDB852C-60D2-4512-8688-DBBE489C7C32}" srcOrd="1" destOrd="0" presId="urn:microsoft.com/office/officeart/2005/8/layout/hierarchy2"/>
     <dgm:cxn modelId="{49E69296-6243-4B23-BB27-A3D4BEF5529C}" srcId="{4D72C498-B5D7-4A5E-9949-13D4BDD70C79}" destId="{CFFF95AD-6A3E-4156-870B-74376FA448BF}" srcOrd="1" destOrd="0" parTransId="{139FBCB0-87C1-4D19-9898-BB48C99D5614}" sibTransId="{2D803B32-337B-4EAC-B215-13958E412DA9}"/>
-    <dgm:cxn modelId="{D9880475-EB42-408D-A918-9830A2914088}" type="presOf" srcId="{FDC9356B-5836-435E-BB19-C94DC8F3D3EF}" destId="{D63F150D-0E96-4C27-A427-95C317656D1D}" srcOrd="0" destOrd="0" presId="urn:microsoft.com/office/officeart/2005/8/layout/hierarchy2"/>
+    <dgm:cxn modelId="{B6502A8C-C491-4861-B352-6C86A1CF9B05}" type="presOf" srcId="{3FE4910D-602C-4A72-BB9E-A3BE3A3A0E78}" destId="{F14A685D-1E0D-4B4F-8491-096DFB19D677}" srcOrd="1" destOrd="0" presId="urn:microsoft.com/office/officeart/2005/8/layout/hierarchy2"/>
+    <dgm:cxn modelId="{D05732E0-8016-4300-94E0-4C5846D8338F}" srcId="{6EAA9C23-3A78-4C27-AAC9-504C071FA2D8}" destId="{495223E1-057C-40FA-B321-DB15D7B7BF1E}" srcOrd="3" destOrd="0" parTransId="{597EB83F-9AF9-4A72-80A3-732912F27C6D}" sibTransId="{3E875B8A-F119-494A-907D-67F8BC091872}"/>
+    <dgm:cxn modelId="{7176B68D-8377-4602-BE4C-B7D75F5D41A5}" srcId="{4D72C498-B5D7-4A5E-9949-13D4BDD70C79}" destId="{24E98E51-90AC-468F-867A-C952D6FD5668}" srcOrd="2" destOrd="0" parTransId="{559D18E3-752D-4EE1-9939-C38FEFFAE5A4}" sibTransId="{5A87DC0A-A2A4-49BC-8D66-8E04CC32771A}"/>
+    <dgm:cxn modelId="{805679B0-FA4A-4740-9E2D-2EEB39B8106D}" type="presOf" srcId="{C72AA88C-4AEE-412B-ABBF-33D17A0AD941}" destId="{8E5DD861-D493-4A0A-B81E-EB2108ED9BB3}" srcOrd="0" destOrd="0" presId="urn:microsoft.com/office/officeart/2005/8/layout/hierarchy2"/>
+    <dgm:cxn modelId="{32DC5625-2780-4AC5-B5E7-605BE56B36DE}" type="presOf" srcId="{B13E7694-BD7E-4ACD-8A25-288621413B33}" destId="{D36435EE-5DD9-4CB1-80E2-64E88C5269A2}" srcOrd="0" destOrd="0" presId="urn:microsoft.com/office/officeart/2005/8/layout/hierarchy2"/>
+    <dgm:cxn modelId="{9F4D2FFF-97B0-4BDE-B2FE-9300A204E5EE}" srcId="{65626F29-AB7F-4A3E-92D9-6AFC55134C2D}" destId="{90721A67-6AD1-4A80-A90E-9D77E7AD4E6D}" srcOrd="0" destOrd="0" parTransId="{FD12DCE2-E0B7-4C60-87FD-DBDC9530217F}" sibTransId="{898BA68B-F5FB-436F-B345-A5FAFB505382}"/>
+    <dgm:cxn modelId="{6F1AB664-1F58-4AF3-BAC5-A2163771F984}" type="presOf" srcId="{1489036D-A9DA-40B5-957F-936B4A348264}" destId="{D2E89353-C1DC-4D8C-81F7-770019C69DEF}" srcOrd="1" destOrd="0" presId="urn:microsoft.com/office/officeart/2005/8/layout/hierarchy2"/>
+    <dgm:cxn modelId="{72E26662-BCF4-4241-8FFE-13CF408668B6}" type="presOf" srcId="{3FE4910D-602C-4A72-BB9E-A3BE3A3A0E78}" destId="{C26101A3-172C-4AFD-8AA5-00EF71442597}" srcOrd="0" destOrd="0" presId="urn:microsoft.com/office/officeart/2005/8/layout/hierarchy2"/>
     <dgm:cxn modelId="{502FB9F7-55F9-4593-B1F2-FBE723CFF641}" srcId="{90721A67-6AD1-4A80-A90E-9D77E7AD4E6D}" destId="{AD7B3DA5-2EE7-42E6-A405-E9204AD083F8}" srcOrd="0" destOrd="0" parTransId="{0B7CF66D-0A27-42E3-AC6D-2DB726B0F1E6}" sibTransId="{4BBF8FF6-E72D-4A5B-A1FE-6EAB41BA4F5C}"/>
-    <dgm:cxn modelId="{E4C98465-2378-4A08-9460-39006A5B08A0}" type="presOf" srcId="{6EAA9C23-3A78-4C27-AAC9-504C071FA2D8}" destId="{FFF314B7-9492-4462-8B1C-7BC33784FA0A}" srcOrd="0" destOrd="0" presId="urn:microsoft.com/office/officeart/2005/8/layout/hierarchy2"/>
-    <dgm:cxn modelId="{1596B3E9-36BC-4259-AB1A-DB90A91547B3}" type="presOf" srcId="{3FE4910D-602C-4A72-BB9E-A3BE3A3A0E78}" destId="{C26101A3-172C-4AFD-8AA5-00EF71442597}" srcOrd="0" destOrd="0" presId="urn:microsoft.com/office/officeart/2005/8/layout/hierarchy2"/>
-    <dgm:cxn modelId="{7176B68D-8377-4602-BE4C-B7D75F5D41A5}" srcId="{4D72C498-B5D7-4A5E-9949-13D4BDD70C79}" destId="{24E98E51-90AC-468F-867A-C952D6FD5668}" srcOrd="2" destOrd="0" parTransId="{559D18E3-752D-4EE1-9939-C38FEFFAE5A4}" sibTransId="{5A87DC0A-A2A4-49BC-8D66-8E04CC32771A}"/>
-    <dgm:cxn modelId="{6E9F04CF-538C-49AC-B727-EE48AD00E24E}" srcId="{90721A67-6AD1-4A80-A90E-9D77E7AD4E6D}" destId="{6EAA9C23-3A78-4C27-AAC9-504C071FA2D8}" srcOrd="1" destOrd="0" parTransId="{99F72719-26C5-43AC-9154-CEFFF5CEB37E}" sibTransId="{9DE824F4-9157-4786-AD52-3E163FA3C3B4}"/>
-    <dgm:cxn modelId="{10B017FC-593E-4EE5-ACB1-849AEB20D7ED}" type="presOf" srcId="{C72AA88C-4AEE-412B-ABBF-33D17A0AD941}" destId="{8E5DD861-D493-4A0A-B81E-EB2108ED9BB3}" srcOrd="0" destOrd="0" presId="urn:microsoft.com/office/officeart/2005/8/layout/hierarchy2"/>
-    <dgm:cxn modelId="{A90B05F1-952B-4438-AC42-01903438CE42}" type="presOf" srcId="{495223E1-057C-40FA-B321-DB15D7B7BF1E}" destId="{98EDA116-065D-473B-983B-F7A1A4E0692D}" srcOrd="0" destOrd="0" presId="urn:microsoft.com/office/officeart/2005/8/layout/hierarchy2"/>
-    <dgm:cxn modelId="{5CF38397-8FE1-4403-BA7C-D35E523B53FB}" type="presOf" srcId="{F1D4A2FF-1ED4-48C6-8293-904F41872AF1}" destId="{881DB251-9FB1-4300-9BCC-5ED061EBD6BA}" srcOrd="1" destOrd="0" presId="urn:microsoft.com/office/officeart/2005/8/layout/hierarchy2"/>
-    <dgm:cxn modelId="{7F653EC5-0509-48E7-961D-291E4300B8EB}" type="presOf" srcId="{559D18E3-752D-4EE1-9939-C38FEFFAE5A4}" destId="{9EFBE792-9572-41CC-B394-D06BBCFDDEA7}" srcOrd="0" destOrd="0" presId="urn:microsoft.com/office/officeart/2005/8/layout/hierarchy2"/>
-    <dgm:cxn modelId="{441BBECB-9C3D-404E-8534-A00674DC15BF}" type="presOf" srcId="{3FE4910D-602C-4A72-BB9E-A3BE3A3A0E78}" destId="{F14A685D-1E0D-4B4F-8491-096DFB19D677}" srcOrd="1" destOrd="0" presId="urn:microsoft.com/office/officeart/2005/8/layout/hierarchy2"/>
-    <dgm:cxn modelId="{ED0DA32F-2E39-4641-8421-F8C56205A45E}" type="presOf" srcId="{CFFF95AD-6A3E-4156-870B-74376FA448BF}" destId="{DE27DD97-4305-47FC-AFB0-35E1E791B27F}" srcOrd="0" destOrd="0" presId="urn:microsoft.com/office/officeart/2005/8/layout/hierarchy2"/>
-    <dgm:cxn modelId="{D0AFE55E-8D42-454A-B3AB-B48C877B1AAE}" type="presOf" srcId="{DD6977A0-3802-4240-88A2-691E7C2C48A6}" destId="{968AF4BE-4974-4BD5-85C7-35A0B47C6F8A}" srcOrd="0" destOrd="0" presId="urn:microsoft.com/office/officeart/2005/8/layout/hierarchy2"/>
-    <dgm:cxn modelId="{F28AC34A-CCE4-41FD-8C33-82712EB9BEB8}" type="presOf" srcId="{139FBCB0-87C1-4D19-9898-BB48C99D5614}" destId="{AEBC5B76-A737-49A2-B533-66F2022C87AD}" srcOrd="0" destOrd="0" presId="urn:microsoft.com/office/officeart/2005/8/layout/hierarchy2"/>
-    <dgm:cxn modelId="{EE368788-919A-41D7-A7FD-713C6112C242}" type="presOf" srcId="{597EB83F-9AF9-4A72-80A3-732912F27C6D}" destId="{D955C53B-B716-4B38-9366-F9DF3D076BCB}" srcOrd="0" destOrd="0" presId="urn:microsoft.com/office/officeart/2005/8/layout/hierarchy2"/>
-    <dgm:cxn modelId="{3850FC32-8961-49C1-9B1D-2460468B204C}" type="presOf" srcId="{AD7B3DA5-2EE7-42E6-A405-E9204AD083F8}" destId="{B96A10A5-DFF5-46F1-944C-3675766C550F}" srcOrd="0" destOrd="0" presId="urn:microsoft.com/office/officeart/2005/8/layout/hierarchy2"/>
-    <dgm:cxn modelId="{4DC05282-63BE-41C9-9A79-B3D4C785D89F}" type="presOf" srcId="{1489036D-A9DA-40B5-957F-936B4A348264}" destId="{EBFADA6F-FD50-43FB-87CB-15B1D9AA94CD}" srcOrd="0" destOrd="0" presId="urn:microsoft.com/office/officeart/2005/8/layout/hierarchy2"/>
-    <dgm:cxn modelId="{9F4D2FFF-97B0-4BDE-B2FE-9300A204E5EE}" srcId="{65626F29-AB7F-4A3E-92D9-6AFC55134C2D}" destId="{90721A67-6AD1-4A80-A90E-9D77E7AD4E6D}" srcOrd="0" destOrd="0" parTransId="{FD12DCE2-E0B7-4C60-87FD-DBDC9530217F}" sibTransId="{898BA68B-F5FB-436F-B345-A5FAFB505382}"/>
-    <dgm:cxn modelId="{BF0405D4-C5E1-44F7-AB08-A09FFC31CA82}" type="presOf" srcId="{559D18E3-752D-4EE1-9939-C38FEFFAE5A4}" destId="{E36A5456-E43A-492B-ABAE-06F81987E8E0}" srcOrd="1" destOrd="0" presId="urn:microsoft.com/office/officeart/2005/8/layout/hierarchy2"/>
-    <dgm:cxn modelId="{2DEA99E3-BA7C-4EED-BC3D-2B17C33EF709}" type="presOf" srcId="{0B7CF66D-0A27-42E3-AC6D-2DB726B0F1E6}" destId="{F84282DA-A190-4AE4-80A2-887CA41C8DE9}" srcOrd="0" destOrd="0" presId="urn:microsoft.com/office/officeart/2005/8/layout/hierarchy2"/>
-    <dgm:cxn modelId="{0BEFFDB3-8418-46C5-B038-F20B147BB26A}" type="presOf" srcId="{559B25C1-457C-4CA8-A035-1849D9779D21}" destId="{858F7110-3310-4783-BBA8-7EC1E711C660}" srcOrd="0" destOrd="0" presId="urn:microsoft.com/office/officeart/2005/8/layout/hierarchy2"/>
-    <dgm:cxn modelId="{BB9A34CA-2505-45DD-9E26-0F0BF6048E64}" type="presOf" srcId="{24E98E51-90AC-468F-867A-C952D6FD5668}" destId="{37C38F7E-4D19-426C-A64E-1CBDFC363BB7}" srcOrd="0" destOrd="0" presId="urn:microsoft.com/office/officeart/2005/8/layout/hierarchy2"/>
+    <dgm:cxn modelId="{85A3411B-0320-496E-9576-45400DA6C87B}" type="presOf" srcId="{0B7CF66D-0A27-42E3-AC6D-2DB726B0F1E6}" destId="{C296F982-F6F0-4728-ADF2-DC91F37071EA}" srcOrd="1" destOrd="0" presId="urn:microsoft.com/office/officeart/2005/8/layout/hierarchy2"/>
+    <dgm:cxn modelId="{10820E9B-F692-4BF5-B197-3DDE2495C1CB}" srcId="{6EAA9C23-3A78-4C27-AAC9-504C071FA2D8}" destId="{913E8ED9-5793-4239-BAD8-A00A3159E04D}" srcOrd="0" destOrd="0" parTransId="{C72AA88C-4AEE-412B-ABBF-33D17A0AD941}" sibTransId="{E09A0026-5DBE-4A74-ADE4-A8C0FD11704F}"/>
+    <dgm:cxn modelId="{74EE22D7-410F-4FD0-A7AA-B464C9592ECD}" type="presOf" srcId="{139FBCB0-87C1-4D19-9898-BB48C99D5614}" destId="{2D4C1DD3-7A1B-4669-AB42-72A65ACFF1A8}" srcOrd="1" destOrd="0" presId="urn:microsoft.com/office/officeart/2005/8/layout/hierarchy2"/>
+    <dgm:cxn modelId="{F34D72B0-59C4-4CD8-A09F-F3CA26AB371F}" type="presOf" srcId="{24E98E51-90AC-468F-867A-C952D6FD5668}" destId="{37C38F7E-4D19-426C-A64E-1CBDFC363BB7}" srcOrd="0" destOrd="0" presId="urn:microsoft.com/office/officeart/2005/8/layout/hierarchy2"/>
+    <dgm:cxn modelId="{967F65B6-C47B-4EC0-ADE6-CAFBBE1F0516}" srcId="{CFFF95AD-6A3E-4156-870B-74376FA448BF}" destId="{559B25C1-457C-4CA8-A035-1849D9779D21}" srcOrd="0" destOrd="0" parTransId="{1489036D-A9DA-40B5-957F-936B4A348264}" sibTransId="{CA40A06D-5492-4390-8F79-91529B97C7E3}"/>
+    <dgm:cxn modelId="{7799D207-61B9-4B48-A026-CAA3E56DA530}" type="presOf" srcId="{AD7B3DA5-2EE7-42E6-A405-E9204AD083F8}" destId="{B96A10A5-DFF5-46F1-944C-3675766C550F}" srcOrd="0" destOrd="0" presId="urn:microsoft.com/office/officeart/2005/8/layout/hierarchy2"/>
+    <dgm:cxn modelId="{B8F4D3BB-64EB-43A0-8196-B6013861A18D}" type="presOf" srcId="{16244E34-B2A7-4CB0-B85E-995BCA75C3E6}" destId="{D91136A0-BBA5-4033-85D4-E551E48A4097}" srcOrd="0" destOrd="0" presId="urn:microsoft.com/office/officeart/2005/8/layout/hierarchy2"/>
+    <dgm:cxn modelId="{8C8EB1BC-0C2B-4F5C-80BB-78E9C93389BE}" type="presOf" srcId="{F1D4A2FF-1ED4-48C6-8293-904F41872AF1}" destId="{881DB251-9FB1-4300-9BCC-5ED061EBD6BA}" srcOrd="1" destOrd="0" presId="urn:microsoft.com/office/officeart/2005/8/layout/hierarchy2"/>
+    <dgm:cxn modelId="{F6D8A77A-E52F-4C70-92FE-FEDAD376632A}" type="presOf" srcId="{559D18E3-752D-4EE1-9939-C38FEFFAE5A4}" destId="{E36A5456-E43A-492B-ABAE-06F81987E8E0}" srcOrd="1" destOrd="0" presId="urn:microsoft.com/office/officeart/2005/8/layout/hierarchy2"/>
+    <dgm:cxn modelId="{5A7A0BF0-E921-41B8-AD1D-72BE68434A30}" type="presOf" srcId="{559D18E3-752D-4EE1-9939-C38FEFFAE5A4}" destId="{9EFBE792-9572-41CC-B394-D06BBCFDDEA7}" srcOrd="0" destOrd="0" presId="urn:microsoft.com/office/officeart/2005/8/layout/hierarchy2"/>
+    <dgm:cxn modelId="{7B1271EF-F28D-456F-8187-E7D7A51F0BA7}" type="presOf" srcId="{4D72C498-B5D7-4A5E-9949-13D4BDD70C79}" destId="{3F3231AA-D37A-47E2-AA64-F3C7B7B2954D}" srcOrd="0" destOrd="0" presId="urn:microsoft.com/office/officeart/2005/8/layout/hierarchy2"/>
+    <dgm:cxn modelId="{AE910565-1FF3-4F51-86B6-F5C2E33C3C3A}" type="presOf" srcId="{9E6B55FE-E53C-49DC-B515-C2397BEC2CAB}" destId="{288590B9-AA3F-44E1-86EF-EEFFCBA51BD5}" srcOrd="0" destOrd="0" presId="urn:microsoft.com/office/officeart/2005/8/layout/hierarchy2"/>
+    <dgm:cxn modelId="{A9350477-B8FC-429D-9DF4-F95F7D67C662}" type="presOf" srcId="{DD6977A0-3802-4240-88A2-691E7C2C48A6}" destId="{968AF4BE-4974-4BD5-85C7-35A0B47C6F8A}" srcOrd="0" destOrd="0" presId="urn:microsoft.com/office/officeart/2005/8/layout/hierarchy2"/>
     <dgm:cxn modelId="{64F301FB-A593-41C9-BDB6-F0EFA7C82324}" srcId="{6EAA9C23-3A78-4C27-AAC9-504C071FA2D8}" destId="{16244E34-B2A7-4CB0-B85E-995BCA75C3E6}" srcOrd="1" destOrd="0" parTransId="{B13E7694-BD7E-4ACD-8A25-288621413B33}" sibTransId="{A0EBF300-51DB-4610-8BD4-DE84A2AC4F9A}"/>
-    <dgm:cxn modelId="{D05732E0-8016-4300-94E0-4C5846D8338F}" srcId="{6EAA9C23-3A78-4C27-AAC9-504C071FA2D8}" destId="{495223E1-057C-40FA-B321-DB15D7B7BF1E}" srcOrd="3" destOrd="0" parTransId="{597EB83F-9AF9-4A72-80A3-732912F27C6D}" sibTransId="{3E875B8A-F119-494A-907D-67F8BC091872}"/>
-    <dgm:cxn modelId="{967F65B6-C47B-4EC0-ADE6-CAFBBE1F0516}" srcId="{CFFF95AD-6A3E-4156-870B-74376FA448BF}" destId="{559B25C1-457C-4CA8-A035-1849D9779D21}" srcOrd="0" destOrd="0" parTransId="{1489036D-A9DA-40B5-957F-936B4A348264}" sibTransId="{CA40A06D-5492-4390-8F79-91529B97C7E3}"/>
-    <dgm:cxn modelId="{D89F6048-F1B4-4787-B926-B49F52CB6F9B}" srcId="{AD7B3DA5-2EE7-42E6-A405-E9204AD083F8}" destId="{4D72C498-B5D7-4A5E-9949-13D4BDD70C79}" srcOrd="0" destOrd="0" parTransId="{3FE4910D-602C-4A72-BB9E-A3BE3A3A0E78}" sibTransId="{A5576FB7-9241-49DD-B403-195A5C6DB3B2}"/>
-    <dgm:cxn modelId="{10820E9B-F692-4BF5-B197-3DDE2495C1CB}" srcId="{6EAA9C23-3A78-4C27-AAC9-504C071FA2D8}" destId="{913E8ED9-5793-4239-BAD8-A00A3159E04D}" srcOrd="0" destOrd="0" parTransId="{C72AA88C-4AEE-412B-ABBF-33D17A0AD941}" sibTransId="{E09A0026-5DBE-4A74-ADE4-A8C0FD11704F}"/>
-    <dgm:cxn modelId="{74882C07-6CD8-4BA9-9E3E-50A36A2AD58D}" type="presOf" srcId="{4D72C498-B5D7-4A5E-9949-13D4BDD70C79}" destId="{3F3231AA-D37A-47E2-AA64-F3C7B7B2954D}" srcOrd="0" destOrd="0" presId="urn:microsoft.com/office/officeart/2005/8/layout/hierarchy2"/>
-    <dgm:cxn modelId="{F2E16F0A-AFF3-4863-9AEC-D4065B8C7636}" type="presOf" srcId="{C72AA88C-4AEE-412B-ABBF-33D17A0AD941}" destId="{C0DFBE07-132A-42A3-A5E2-F594000B2340}" srcOrd="1" destOrd="0" presId="urn:microsoft.com/office/officeart/2005/8/layout/hierarchy2"/>
-    <dgm:cxn modelId="{5D66E035-8128-4BBA-84F0-1D671D2DE898}" srcId="{6EAA9C23-3A78-4C27-AAC9-504C071FA2D8}" destId="{9E6B55FE-E53C-49DC-B515-C2397BEC2CAB}" srcOrd="2" destOrd="0" parTransId="{F1D4A2FF-1ED4-48C6-8293-904F41872AF1}" sibTransId="{9DCC26EF-3D9C-4F2C-A2B6-405DE1FD371A}"/>
-    <dgm:cxn modelId="{442564B7-160D-4E0E-AE95-CDB72603EB1D}" type="presOf" srcId="{16244E34-B2A7-4CB0-B85E-995BCA75C3E6}" destId="{D91136A0-BBA5-4033-85D4-E551E48A4097}" srcOrd="0" destOrd="0" presId="urn:microsoft.com/office/officeart/2005/8/layout/hierarchy2"/>
-    <dgm:cxn modelId="{9AE6FBA3-996B-4677-A08E-28D06FD33B19}" type="presOf" srcId="{597EB83F-9AF9-4A72-80A3-732912F27C6D}" destId="{1FDB852C-60D2-4512-8688-DBBE489C7C32}" srcOrd="1" destOrd="0" presId="urn:microsoft.com/office/officeart/2005/8/layout/hierarchy2"/>
-    <dgm:cxn modelId="{5BABF013-524F-4DCD-89E1-5A4FD1A6D969}" type="presOf" srcId="{99F72719-26C5-43AC-9154-CEFFF5CEB37E}" destId="{ECBF6DD1-22FB-4942-9A69-C2E334F2B933}" srcOrd="1" destOrd="0" presId="urn:microsoft.com/office/officeart/2005/8/layout/hierarchy2"/>
-    <dgm:cxn modelId="{F345B3E3-0BD0-48F7-8AD8-C4D02CA4FB56}" type="presOf" srcId="{F1D4A2FF-1ED4-48C6-8293-904F41872AF1}" destId="{215E04C8-8ADC-4870-8072-6C6871A934E8}" srcOrd="0" destOrd="0" presId="urn:microsoft.com/office/officeart/2005/8/layout/hierarchy2"/>
-    <dgm:cxn modelId="{FD18F822-929A-4822-AE96-7ADBA2A3C5CD}" srcId="{4D72C498-B5D7-4A5E-9949-13D4BDD70C79}" destId="{FDC9356B-5836-435E-BB19-C94DC8F3D3EF}" srcOrd="0" destOrd="0" parTransId="{DD6977A0-3802-4240-88A2-691E7C2C48A6}" sibTransId="{20A4AF65-9EE3-422E-A635-F5D68A4A881B}"/>
-    <dgm:cxn modelId="{B4480B8B-1198-4704-9184-1F532949964C}" type="presOf" srcId="{913E8ED9-5793-4239-BAD8-A00A3159E04D}" destId="{A21B35AB-A6E7-40B0-A48C-F2137E09EDE9}" srcOrd="0" destOrd="0" presId="urn:microsoft.com/office/officeart/2005/8/layout/hierarchy2"/>
-    <dgm:cxn modelId="{9F1EE059-9DB7-45CF-A1E6-5B3EA34D5E2C}" type="presOf" srcId="{1489036D-A9DA-40B5-957F-936B4A348264}" destId="{D2E89353-C1DC-4D8C-81F7-770019C69DEF}" srcOrd="1" destOrd="0" presId="urn:microsoft.com/office/officeart/2005/8/layout/hierarchy2"/>
-    <dgm:cxn modelId="{A179ECC3-D5BD-4FD9-8129-B47102461832}" type="presOf" srcId="{0B7CF66D-0A27-42E3-AC6D-2DB726B0F1E6}" destId="{C296F982-F6F0-4728-ADF2-DC91F37071EA}" srcOrd="1" destOrd="0" presId="urn:microsoft.com/office/officeart/2005/8/layout/hierarchy2"/>
-    <dgm:cxn modelId="{57B63270-9906-465D-973C-752BD62AA433}" type="presOf" srcId="{B13E7694-BD7E-4ACD-8A25-288621413B33}" destId="{2FF43323-1B88-4D6E-A12C-28C1BD2304F7}" srcOrd="1" destOrd="0" presId="urn:microsoft.com/office/officeart/2005/8/layout/hierarchy2"/>
-    <dgm:cxn modelId="{2DCCBD25-E13C-4CED-B827-BB2E860CA9EC}" type="presOf" srcId="{B13E7694-BD7E-4ACD-8A25-288621413B33}" destId="{D36435EE-5DD9-4CB1-80E2-64E88C5269A2}" srcOrd="0" destOrd="0" presId="urn:microsoft.com/office/officeart/2005/8/layout/hierarchy2"/>
-    <dgm:cxn modelId="{BCF11DAD-4600-4EC5-A4D7-9B4388B4D319}" type="presOf" srcId="{99F72719-26C5-43AC-9154-CEFFF5CEB37E}" destId="{A8464F86-5444-4B1D-8904-D5D84FB93A63}" srcOrd="0" destOrd="0" presId="urn:microsoft.com/office/officeart/2005/8/layout/hierarchy2"/>
-    <dgm:cxn modelId="{30B75580-B471-477F-AD2A-CAC283475963}" type="presParOf" srcId="{76D26D6D-EDAF-4C52-8B4D-841B0D968087}" destId="{F8FABF40-7E53-41D6-A584-A511DC78C1BE}" srcOrd="0" destOrd="0" presId="urn:microsoft.com/office/officeart/2005/8/layout/hierarchy2"/>
-    <dgm:cxn modelId="{C3115A26-258D-4D2C-ADC3-70D873894310}" type="presParOf" srcId="{F8FABF40-7E53-41D6-A584-A511DC78C1BE}" destId="{2D8842D7-E959-42FA-BA94-C6E6A8D46F08}" srcOrd="0" destOrd="0" presId="urn:microsoft.com/office/officeart/2005/8/layout/hierarchy2"/>
-    <dgm:cxn modelId="{84B65258-E8F1-43A2-A91C-2E2B4FBA4607}" type="presParOf" srcId="{F8FABF40-7E53-41D6-A584-A511DC78C1BE}" destId="{BE75B47B-3650-4F5E-B461-4EF0A961DD5A}" srcOrd="1" destOrd="0" presId="urn:microsoft.com/office/officeart/2005/8/layout/hierarchy2"/>
-    <dgm:cxn modelId="{25CCD996-4CF6-4CAA-A887-3D6684DB5CF1}" type="presParOf" srcId="{BE75B47B-3650-4F5E-B461-4EF0A961DD5A}" destId="{F84282DA-A190-4AE4-80A2-887CA41C8DE9}" srcOrd="0" destOrd="0" presId="urn:microsoft.com/office/officeart/2005/8/layout/hierarchy2"/>
-    <dgm:cxn modelId="{BA6AFF0D-9F16-4AE0-9FA8-90C7A664385B}" type="presParOf" srcId="{F84282DA-A190-4AE4-80A2-887CA41C8DE9}" destId="{C296F982-F6F0-4728-ADF2-DC91F37071EA}" srcOrd="0" destOrd="0" presId="urn:microsoft.com/office/officeart/2005/8/layout/hierarchy2"/>
-    <dgm:cxn modelId="{97E2DC68-4E17-4D4B-BA12-30A57AD208EA}" type="presParOf" srcId="{BE75B47B-3650-4F5E-B461-4EF0A961DD5A}" destId="{CF42DF83-DDC9-476D-B33D-59E7CA944A5E}" srcOrd="1" destOrd="0" presId="urn:microsoft.com/office/officeart/2005/8/layout/hierarchy2"/>
-    <dgm:cxn modelId="{33801295-E735-4623-B0EA-3C0DD545AD8D}" type="presParOf" srcId="{CF42DF83-DDC9-476D-B33D-59E7CA944A5E}" destId="{B96A10A5-DFF5-46F1-944C-3675766C550F}" srcOrd="0" destOrd="0" presId="urn:microsoft.com/office/officeart/2005/8/layout/hierarchy2"/>
-    <dgm:cxn modelId="{BF945B36-F0D1-4A17-BBA3-887499292B23}" type="presParOf" srcId="{CF42DF83-DDC9-476D-B33D-59E7CA944A5E}" destId="{4F298BFB-1885-4076-9A22-AC9C0889C64B}" srcOrd="1" destOrd="0" presId="urn:microsoft.com/office/officeart/2005/8/layout/hierarchy2"/>
-    <dgm:cxn modelId="{9F67B8A6-55F4-4B5E-8D22-660BBE293F1F}" type="presParOf" srcId="{4F298BFB-1885-4076-9A22-AC9C0889C64B}" destId="{C26101A3-172C-4AFD-8AA5-00EF71442597}" srcOrd="0" destOrd="0" presId="urn:microsoft.com/office/officeart/2005/8/layout/hierarchy2"/>
-    <dgm:cxn modelId="{DCFD5DC1-4320-4CE0-A27A-5B68994F53B9}" type="presParOf" srcId="{C26101A3-172C-4AFD-8AA5-00EF71442597}" destId="{F14A685D-1E0D-4B4F-8491-096DFB19D677}" srcOrd="0" destOrd="0" presId="urn:microsoft.com/office/officeart/2005/8/layout/hierarchy2"/>
-    <dgm:cxn modelId="{DAF22CFF-5720-4199-99E9-DEDFA8B37B41}" type="presParOf" srcId="{4F298BFB-1885-4076-9A22-AC9C0889C64B}" destId="{F368639D-315F-4154-88B1-6A5B912D6526}" srcOrd="1" destOrd="0" presId="urn:microsoft.com/office/officeart/2005/8/layout/hierarchy2"/>
-    <dgm:cxn modelId="{56519997-17A2-4160-86AB-3DC134A0AEBE}" type="presParOf" srcId="{F368639D-315F-4154-88B1-6A5B912D6526}" destId="{3F3231AA-D37A-47E2-AA64-F3C7B7B2954D}" srcOrd="0" destOrd="0" presId="urn:microsoft.com/office/officeart/2005/8/layout/hierarchy2"/>
-    <dgm:cxn modelId="{1E12BACB-3BBD-4749-80F5-9A7785719D07}" type="presParOf" srcId="{F368639D-315F-4154-88B1-6A5B912D6526}" destId="{397AEE95-8A0C-4187-A00A-9EB934AA598C}" srcOrd="1" destOrd="0" presId="urn:microsoft.com/office/officeart/2005/8/layout/hierarchy2"/>
-    <dgm:cxn modelId="{01ED6CE7-8DE9-48AF-A25A-833542C7C1F0}" type="presParOf" srcId="{397AEE95-8A0C-4187-A00A-9EB934AA598C}" destId="{968AF4BE-4974-4BD5-85C7-35A0B47C6F8A}" srcOrd="0" destOrd="0" presId="urn:microsoft.com/office/officeart/2005/8/layout/hierarchy2"/>
-    <dgm:cxn modelId="{BC375AE6-4A41-4156-BB73-F28CEA287069}" type="presParOf" srcId="{968AF4BE-4974-4BD5-85C7-35A0B47C6F8A}" destId="{6F424515-AE64-4689-98CF-DEE19DC54531}" srcOrd="0" destOrd="0" presId="urn:microsoft.com/office/officeart/2005/8/layout/hierarchy2"/>
-    <dgm:cxn modelId="{6F150A2B-B41D-4499-A78F-46F54927C60C}" type="presParOf" srcId="{397AEE95-8A0C-4187-A00A-9EB934AA598C}" destId="{EB924A49-A3F3-497C-ACC4-327EDE264F60}" srcOrd="1" destOrd="0" presId="urn:microsoft.com/office/officeart/2005/8/layout/hierarchy2"/>
-    <dgm:cxn modelId="{28CF7903-C380-40A0-95A6-9E0AFEFC84AE}" type="presParOf" srcId="{EB924A49-A3F3-497C-ACC4-327EDE264F60}" destId="{D63F150D-0E96-4C27-A427-95C317656D1D}" srcOrd="0" destOrd="0" presId="urn:microsoft.com/office/officeart/2005/8/layout/hierarchy2"/>
-    <dgm:cxn modelId="{0A949826-C1A1-49AD-9683-9AD17EB0781B}" type="presParOf" srcId="{EB924A49-A3F3-497C-ACC4-327EDE264F60}" destId="{1491B2AE-5B55-45CE-B988-8E12BEB8BF55}" srcOrd="1" destOrd="0" presId="urn:microsoft.com/office/officeart/2005/8/layout/hierarchy2"/>
-    <dgm:cxn modelId="{5B8080D3-EAE7-42FD-88E4-642DF826EE58}" type="presParOf" srcId="{397AEE95-8A0C-4187-A00A-9EB934AA598C}" destId="{AEBC5B76-A737-49A2-B533-66F2022C87AD}" srcOrd="2" destOrd="0" presId="urn:microsoft.com/office/officeart/2005/8/layout/hierarchy2"/>
-    <dgm:cxn modelId="{F135117F-8E76-4AC5-9E98-AA217786D82B}" type="presParOf" srcId="{AEBC5B76-A737-49A2-B533-66F2022C87AD}" destId="{2D4C1DD3-7A1B-4669-AB42-72A65ACFF1A8}" srcOrd="0" destOrd="0" presId="urn:microsoft.com/office/officeart/2005/8/layout/hierarchy2"/>
-    <dgm:cxn modelId="{4B87DEFE-68CF-4CE0-923D-C181DC31AE54}" type="presParOf" srcId="{397AEE95-8A0C-4187-A00A-9EB934AA598C}" destId="{9F7C6272-585E-4DDA-B1DC-EB4580AF2AB2}" srcOrd="3" destOrd="0" presId="urn:microsoft.com/office/officeart/2005/8/layout/hierarchy2"/>
-    <dgm:cxn modelId="{F8F5FD94-5C4E-421B-B66C-DD3C13D6D3EC}" type="presParOf" srcId="{9F7C6272-585E-4DDA-B1DC-EB4580AF2AB2}" destId="{DE27DD97-4305-47FC-AFB0-35E1E791B27F}" srcOrd="0" destOrd="0" presId="urn:microsoft.com/office/officeart/2005/8/layout/hierarchy2"/>
-    <dgm:cxn modelId="{656DDBE1-44B8-41AF-A7A0-BDB103D14F4B}" type="presParOf" srcId="{9F7C6272-585E-4DDA-B1DC-EB4580AF2AB2}" destId="{4A028989-708D-4CC4-885B-928EC3B6636B}" srcOrd="1" destOrd="0" presId="urn:microsoft.com/office/officeart/2005/8/layout/hierarchy2"/>
-    <dgm:cxn modelId="{A793252F-F777-45E2-9DF1-A2D254DB16BB}" type="presParOf" srcId="{4A028989-708D-4CC4-885B-928EC3B6636B}" destId="{EBFADA6F-FD50-43FB-87CB-15B1D9AA94CD}" srcOrd="0" destOrd="0" presId="urn:microsoft.com/office/officeart/2005/8/layout/hierarchy2"/>
-    <dgm:cxn modelId="{B5BF887B-3E0C-44AB-9625-9C3DDA6CE108}" type="presParOf" srcId="{EBFADA6F-FD50-43FB-87CB-15B1D9AA94CD}" destId="{D2E89353-C1DC-4D8C-81F7-770019C69DEF}" srcOrd="0" destOrd="0" presId="urn:microsoft.com/office/officeart/2005/8/layout/hierarchy2"/>
-    <dgm:cxn modelId="{FAAEAEC9-5657-45CC-9283-FAA4625FDECF}" type="presParOf" srcId="{4A028989-708D-4CC4-885B-928EC3B6636B}" destId="{CC9BC564-3787-4383-9FFC-61D9D0588B21}" srcOrd="1" destOrd="0" presId="urn:microsoft.com/office/officeart/2005/8/layout/hierarchy2"/>
-    <dgm:cxn modelId="{D19A4210-B78C-4B1D-BDB0-00EC598B39C6}" type="presParOf" srcId="{CC9BC564-3787-4383-9FFC-61D9D0588B21}" destId="{858F7110-3310-4783-BBA8-7EC1E711C660}" srcOrd="0" destOrd="0" presId="urn:microsoft.com/office/officeart/2005/8/layout/hierarchy2"/>
-    <dgm:cxn modelId="{5D900DA5-4F51-47E5-8065-8BF8488CE77C}" type="presParOf" srcId="{CC9BC564-3787-4383-9FFC-61D9D0588B21}" destId="{65C1A66E-C56C-4171-AB97-8297D46BDB88}" srcOrd="1" destOrd="0" presId="urn:microsoft.com/office/officeart/2005/8/layout/hierarchy2"/>
-    <dgm:cxn modelId="{636238CC-3428-4DCE-BE64-C0342CD1E479}" type="presParOf" srcId="{397AEE95-8A0C-4187-A00A-9EB934AA598C}" destId="{9EFBE792-9572-41CC-B394-D06BBCFDDEA7}" srcOrd="4" destOrd="0" presId="urn:microsoft.com/office/officeart/2005/8/layout/hierarchy2"/>
-    <dgm:cxn modelId="{487F7675-5600-4F65-AE4E-E4A593A8ADF6}" type="presParOf" srcId="{9EFBE792-9572-41CC-B394-D06BBCFDDEA7}" destId="{E36A5456-E43A-492B-ABAE-06F81987E8E0}" srcOrd="0" destOrd="0" presId="urn:microsoft.com/office/officeart/2005/8/layout/hierarchy2"/>
-    <dgm:cxn modelId="{20827C29-17BA-4F0F-9E59-3839AF8EFB78}" type="presParOf" srcId="{397AEE95-8A0C-4187-A00A-9EB934AA598C}" destId="{6D225540-AFA0-415E-A130-ABE75225B256}" srcOrd="5" destOrd="0" presId="urn:microsoft.com/office/officeart/2005/8/layout/hierarchy2"/>
-    <dgm:cxn modelId="{AD6FB8B0-5C69-48F8-B459-4E7D20C2F957}" type="presParOf" srcId="{6D225540-AFA0-415E-A130-ABE75225B256}" destId="{37C38F7E-4D19-426C-A64E-1CBDFC363BB7}" srcOrd="0" destOrd="0" presId="urn:microsoft.com/office/officeart/2005/8/layout/hierarchy2"/>
-    <dgm:cxn modelId="{8AC1DF9A-4FB5-4EDF-9E8E-6DBFA49F4417}" type="presParOf" srcId="{6D225540-AFA0-415E-A130-ABE75225B256}" destId="{F4349A4C-5F5C-42E6-B925-D581139B19CA}" srcOrd="1" destOrd="0" presId="urn:microsoft.com/office/officeart/2005/8/layout/hierarchy2"/>
-    <dgm:cxn modelId="{BC91D3CA-2400-46CC-8467-0B155132DEB3}" type="presParOf" srcId="{BE75B47B-3650-4F5E-B461-4EF0A961DD5A}" destId="{A8464F86-5444-4B1D-8904-D5D84FB93A63}" srcOrd="2" destOrd="0" presId="urn:microsoft.com/office/officeart/2005/8/layout/hierarchy2"/>
-    <dgm:cxn modelId="{6D6FA107-D531-4A67-8A7E-348F355FDA9A}" type="presParOf" srcId="{A8464F86-5444-4B1D-8904-D5D84FB93A63}" destId="{ECBF6DD1-22FB-4942-9A69-C2E334F2B933}" srcOrd="0" destOrd="0" presId="urn:microsoft.com/office/officeart/2005/8/layout/hierarchy2"/>
-    <dgm:cxn modelId="{6A95CA8F-BA34-4D8C-96AC-793D4ED93811}" type="presParOf" srcId="{BE75B47B-3650-4F5E-B461-4EF0A961DD5A}" destId="{E0C7B8DF-83A1-45D9-B9D9-9ED1C37E4CA4}" srcOrd="3" destOrd="0" presId="urn:microsoft.com/office/officeart/2005/8/layout/hierarchy2"/>
-    <dgm:cxn modelId="{57329797-DA60-4E05-9885-950B1266D80B}" type="presParOf" srcId="{E0C7B8DF-83A1-45D9-B9D9-9ED1C37E4CA4}" destId="{FFF314B7-9492-4462-8B1C-7BC33784FA0A}" srcOrd="0" destOrd="0" presId="urn:microsoft.com/office/officeart/2005/8/layout/hierarchy2"/>
-    <dgm:cxn modelId="{6B596496-3210-4FA1-83A7-539A7300C958}" type="presParOf" srcId="{E0C7B8DF-83A1-45D9-B9D9-9ED1C37E4CA4}" destId="{F4FA03A4-3DA6-47F7-9A77-3B374796CB77}" srcOrd="1" destOrd="0" presId="urn:microsoft.com/office/officeart/2005/8/layout/hierarchy2"/>
-    <dgm:cxn modelId="{CA1CB16F-5CB3-4001-B214-8C0B48770EF4}" type="presParOf" srcId="{F4FA03A4-3DA6-47F7-9A77-3B374796CB77}" destId="{8E5DD861-D493-4A0A-B81E-EB2108ED9BB3}" srcOrd="0" destOrd="0" presId="urn:microsoft.com/office/officeart/2005/8/layout/hierarchy2"/>
-    <dgm:cxn modelId="{D5D55218-1873-4C11-AFDA-CFF5BC6B85D8}" type="presParOf" srcId="{8E5DD861-D493-4A0A-B81E-EB2108ED9BB3}" destId="{C0DFBE07-132A-42A3-A5E2-F594000B2340}" srcOrd="0" destOrd="0" presId="urn:microsoft.com/office/officeart/2005/8/layout/hierarchy2"/>
-    <dgm:cxn modelId="{3038C85D-F716-4333-B266-C17C24C45984}" type="presParOf" srcId="{F4FA03A4-3DA6-47F7-9A77-3B374796CB77}" destId="{D48AA310-08E8-41B2-9889-9054306545F3}" srcOrd="1" destOrd="0" presId="urn:microsoft.com/office/officeart/2005/8/layout/hierarchy2"/>
-    <dgm:cxn modelId="{FD11B49F-335F-4037-B6A6-BB7FFD5582B2}" type="presParOf" srcId="{D48AA310-08E8-41B2-9889-9054306545F3}" destId="{A21B35AB-A6E7-40B0-A48C-F2137E09EDE9}" srcOrd="0" destOrd="0" presId="urn:microsoft.com/office/officeart/2005/8/layout/hierarchy2"/>
-    <dgm:cxn modelId="{F0904579-31B1-4370-B88F-F125C5632093}" type="presParOf" srcId="{D48AA310-08E8-41B2-9889-9054306545F3}" destId="{8B5CE3EF-0622-44C1-849C-2057D356BCBF}" srcOrd="1" destOrd="0" presId="urn:microsoft.com/office/officeart/2005/8/layout/hierarchy2"/>
-    <dgm:cxn modelId="{8719BA74-5E50-4D27-90AD-0998C3E1F897}" type="presParOf" srcId="{F4FA03A4-3DA6-47F7-9A77-3B374796CB77}" destId="{D36435EE-5DD9-4CB1-80E2-64E88C5269A2}" srcOrd="2" destOrd="0" presId="urn:microsoft.com/office/officeart/2005/8/layout/hierarchy2"/>
-    <dgm:cxn modelId="{C5855AD3-EEB4-4EC9-ABE0-59C8DD3E9494}" type="presParOf" srcId="{D36435EE-5DD9-4CB1-80E2-64E88C5269A2}" destId="{2FF43323-1B88-4D6E-A12C-28C1BD2304F7}" srcOrd="0" destOrd="0" presId="urn:microsoft.com/office/officeart/2005/8/layout/hierarchy2"/>
-    <dgm:cxn modelId="{6968AA62-94E2-4AA8-8571-D5DF306FAAD3}" type="presParOf" srcId="{F4FA03A4-3DA6-47F7-9A77-3B374796CB77}" destId="{36D12C6A-C33F-444D-985E-C87528F365EF}" srcOrd="3" destOrd="0" presId="urn:microsoft.com/office/officeart/2005/8/layout/hierarchy2"/>
-    <dgm:cxn modelId="{6634F473-DBA6-4F4F-8C98-91AF9E6A078A}" type="presParOf" srcId="{36D12C6A-C33F-444D-985E-C87528F365EF}" destId="{D91136A0-BBA5-4033-85D4-E551E48A4097}" srcOrd="0" destOrd="0" presId="urn:microsoft.com/office/officeart/2005/8/layout/hierarchy2"/>
-    <dgm:cxn modelId="{868AAB43-0626-437E-B210-88C03A59D25F}" type="presParOf" srcId="{36D12C6A-C33F-444D-985E-C87528F365EF}" destId="{18A8A596-414D-45EC-82A0-4CE6CE2BCEAF}" srcOrd="1" destOrd="0" presId="urn:microsoft.com/office/officeart/2005/8/layout/hierarchy2"/>
-    <dgm:cxn modelId="{7F57CBDC-7F73-45C7-9CB3-5E0A8CB213C6}" type="presParOf" srcId="{F4FA03A4-3DA6-47F7-9A77-3B374796CB77}" destId="{215E04C8-8ADC-4870-8072-6C6871A934E8}" srcOrd="4" destOrd="0" presId="urn:microsoft.com/office/officeart/2005/8/layout/hierarchy2"/>
-    <dgm:cxn modelId="{A39B0AD5-040A-4218-B53B-E5FFB3A66FED}" type="presParOf" srcId="{215E04C8-8ADC-4870-8072-6C6871A934E8}" destId="{881DB251-9FB1-4300-9BCC-5ED061EBD6BA}" srcOrd="0" destOrd="0" presId="urn:microsoft.com/office/officeart/2005/8/layout/hierarchy2"/>
-    <dgm:cxn modelId="{E34F4EC7-A084-4C9E-807B-F63B75320324}" type="presParOf" srcId="{F4FA03A4-3DA6-47F7-9A77-3B374796CB77}" destId="{99095670-E0F4-480E-9255-5D1CF51C2306}" srcOrd="5" destOrd="0" presId="urn:microsoft.com/office/officeart/2005/8/layout/hierarchy2"/>
-    <dgm:cxn modelId="{CADA95DC-99F3-4A61-907F-EE5BDC42E56C}" type="presParOf" srcId="{99095670-E0F4-480E-9255-5D1CF51C2306}" destId="{288590B9-AA3F-44E1-86EF-EEFFCBA51BD5}" srcOrd="0" destOrd="0" presId="urn:microsoft.com/office/officeart/2005/8/layout/hierarchy2"/>
-    <dgm:cxn modelId="{5467FAA8-4370-4B86-9E69-CBD6D46F488F}" type="presParOf" srcId="{99095670-E0F4-480E-9255-5D1CF51C2306}" destId="{C9ADEDFB-79EA-4185-B0EC-F6EC4D8F782E}" srcOrd="1" destOrd="0" presId="urn:microsoft.com/office/officeart/2005/8/layout/hierarchy2"/>
-    <dgm:cxn modelId="{9F4C2402-1A7A-44A1-9DCD-3A5E8B561509}" type="presParOf" srcId="{F4FA03A4-3DA6-47F7-9A77-3B374796CB77}" destId="{D955C53B-B716-4B38-9366-F9DF3D076BCB}" srcOrd="6" destOrd="0" presId="urn:microsoft.com/office/officeart/2005/8/layout/hierarchy2"/>
-    <dgm:cxn modelId="{7AB2DEA9-4976-4CD1-A8C2-0D47EFE20967}" type="presParOf" srcId="{D955C53B-B716-4B38-9366-F9DF3D076BCB}" destId="{1FDB852C-60D2-4512-8688-DBBE489C7C32}" srcOrd="0" destOrd="0" presId="urn:microsoft.com/office/officeart/2005/8/layout/hierarchy2"/>
-    <dgm:cxn modelId="{C917B870-C86E-4666-88CC-6D4E596223A3}" type="presParOf" srcId="{F4FA03A4-3DA6-47F7-9A77-3B374796CB77}" destId="{4D2DD327-F21E-40DF-89CF-2531CE508332}" srcOrd="7" destOrd="0" presId="urn:microsoft.com/office/officeart/2005/8/layout/hierarchy2"/>
-    <dgm:cxn modelId="{5FC4144A-7B5D-4191-B629-D07AC9D93E47}" type="presParOf" srcId="{4D2DD327-F21E-40DF-89CF-2531CE508332}" destId="{98EDA116-065D-473B-983B-F7A1A4E0692D}" srcOrd="0" destOrd="0" presId="urn:microsoft.com/office/officeart/2005/8/layout/hierarchy2"/>
-    <dgm:cxn modelId="{785B40F2-153D-4541-9387-1496B9D9D703}" type="presParOf" srcId="{4D2DD327-F21E-40DF-89CF-2531CE508332}" destId="{DF92D010-B557-4787-97CA-5DC4251ABFBB}" srcOrd="1" destOrd="0" presId="urn:microsoft.com/office/officeart/2005/8/layout/hierarchy2"/>
+    <dgm:cxn modelId="{C061E0D0-70B3-4FBE-802A-84AB2F11F709}" type="presOf" srcId="{99F72719-26C5-43AC-9154-CEFFF5CEB37E}" destId="{ECBF6DD1-22FB-4942-9A69-C2E334F2B933}" srcOrd="1" destOrd="0" presId="urn:microsoft.com/office/officeart/2005/8/layout/hierarchy2"/>
+    <dgm:cxn modelId="{B1D33848-73FF-48C7-80A9-A5C81D460171}" type="presOf" srcId="{B13E7694-BD7E-4ACD-8A25-288621413B33}" destId="{2FF43323-1B88-4D6E-A12C-28C1BD2304F7}" srcOrd="1" destOrd="0" presId="urn:microsoft.com/office/officeart/2005/8/layout/hierarchy2"/>
+    <dgm:cxn modelId="{4FECAEA2-4145-4891-A476-338525DAAF34}" type="presOf" srcId="{C72AA88C-4AEE-412B-ABBF-33D17A0AD941}" destId="{C0DFBE07-132A-42A3-A5E2-F594000B2340}" srcOrd="1" destOrd="0" presId="urn:microsoft.com/office/officeart/2005/8/layout/hierarchy2"/>
+    <dgm:cxn modelId="{A71C88D9-089E-4046-BC31-8DABA82BA96A}" type="presParOf" srcId="{76D26D6D-EDAF-4C52-8B4D-841B0D968087}" destId="{F8FABF40-7E53-41D6-A584-A511DC78C1BE}" srcOrd="0" destOrd="0" presId="urn:microsoft.com/office/officeart/2005/8/layout/hierarchy2"/>
+    <dgm:cxn modelId="{47BEE9FA-F04E-45E8-869A-E408BD714582}" type="presParOf" srcId="{F8FABF40-7E53-41D6-A584-A511DC78C1BE}" destId="{2D8842D7-E959-42FA-BA94-C6E6A8D46F08}" srcOrd="0" destOrd="0" presId="urn:microsoft.com/office/officeart/2005/8/layout/hierarchy2"/>
+    <dgm:cxn modelId="{FB4A559B-D8FC-418B-A749-F6750B81C6B8}" type="presParOf" srcId="{F8FABF40-7E53-41D6-A584-A511DC78C1BE}" destId="{BE75B47B-3650-4F5E-B461-4EF0A961DD5A}" srcOrd="1" destOrd="0" presId="urn:microsoft.com/office/officeart/2005/8/layout/hierarchy2"/>
+    <dgm:cxn modelId="{6766AC6A-3ECA-4E9A-8384-9367A1D5F17A}" type="presParOf" srcId="{BE75B47B-3650-4F5E-B461-4EF0A961DD5A}" destId="{F84282DA-A190-4AE4-80A2-887CA41C8DE9}" srcOrd="0" destOrd="0" presId="urn:microsoft.com/office/officeart/2005/8/layout/hierarchy2"/>
+    <dgm:cxn modelId="{F86E5343-6340-404E-B653-F15749453D79}" type="presParOf" srcId="{F84282DA-A190-4AE4-80A2-887CA41C8DE9}" destId="{C296F982-F6F0-4728-ADF2-DC91F37071EA}" srcOrd="0" destOrd="0" presId="urn:microsoft.com/office/officeart/2005/8/layout/hierarchy2"/>
+    <dgm:cxn modelId="{4E677C57-E4BE-404C-BF81-2AFE7A080A6A}" type="presParOf" srcId="{BE75B47B-3650-4F5E-B461-4EF0A961DD5A}" destId="{CF42DF83-DDC9-476D-B33D-59E7CA944A5E}" srcOrd="1" destOrd="0" presId="urn:microsoft.com/office/officeart/2005/8/layout/hierarchy2"/>
+    <dgm:cxn modelId="{1C81CB20-CB0C-4EDA-AD93-624B41E07459}" type="presParOf" srcId="{CF42DF83-DDC9-476D-B33D-59E7CA944A5E}" destId="{B96A10A5-DFF5-46F1-944C-3675766C550F}" srcOrd="0" destOrd="0" presId="urn:microsoft.com/office/officeart/2005/8/layout/hierarchy2"/>
+    <dgm:cxn modelId="{372A3C13-298D-4153-92A5-43CE1D10D614}" type="presParOf" srcId="{CF42DF83-DDC9-476D-B33D-59E7CA944A5E}" destId="{4F298BFB-1885-4076-9A22-AC9C0889C64B}" srcOrd="1" destOrd="0" presId="urn:microsoft.com/office/officeart/2005/8/layout/hierarchy2"/>
+    <dgm:cxn modelId="{5AD4BA95-C051-4B4D-AC78-C86E34628B8B}" type="presParOf" srcId="{4F298BFB-1885-4076-9A22-AC9C0889C64B}" destId="{C26101A3-172C-4AFD-8AA5-00EF71442597}" srcOrd="0" destOrd="0" presId="urn:microsoft.com/office/officeart/2005/8/layout/hierarchy2"/>
+    <dgm:cxn modelId="{31D249E9-D8CD-41AB-B5C0-09116AAD0581}" type="presParOf" srcId="{C26101A3-172C-4AFD-8AA5-00EF71442597}" destId="{F14A685D-1E0D-4B4F-8491-096DFB19D677}" srcOrd="0" destOrd="0" presId="urn:microsoft.com/office/officeart/2005/8/layout/hierarchy2"/>
+    <dgm:cxn modelId="{C349DC90-712A-4883-B3AB-9D447673A1C6}" type="presParOf" srcId="{4F298BFB-1885-4076-9A22-AC9C0889C64B}" destId="{F368639D-315F-4154-88B1-6A5B912D6526}" srcOrd="1" destOrd="0" presId="urn:microsoft.com/office/officeart/2005/8/layout/hierarchy2"/>
+    <dgm:cxn modelId="{FCB546FA-0DF6-4E72-890A-A355B21D03D1}" type="presParOf" srcId="{F368639D-315F-4154-88B1-6A5B912D6526}" destId="{3F3231AA-D37A-47E2-AA64-F3C7B7B2954D}" srcOrd="0" destOrd="0" presId="urn:microsoft.com/office/officeart/2005/8/layout/hierarchy2"/>
+    <dgm:cxn modelId="{C0E2255B-ADC5-4DFC-A429-ECA4E04D9DC5}" type="presParOf" srcId="{F368639D-315F-4154-88B1-6A5B912D6526}" destId="{397AEE95-8A0C-4187-A00A-9EB934AA598C}" srcOrd="1" destOrd="0" presId="urn:microsoft.com/office/officeart/2005/8/layout/hierarchy2"/>
+    <dgm:cxn modelId="{1C9ED66F-CE03-4AAC-94F1-0994CFE02BC9}" type="presParOf" srcId="{397AEE95-8A0C-4187-A00A-9EB934AA598C}" destId="{968AF4BE-4974-4BD5-85C7-35A0B47C6F8A}" srcOrd="0" destOrd="0" presId="urn:microsoft.com/office/officeart/2005/8/layout/hierarchy2"/>
+    <dgm:cxn modelId="{F45A5AEC-8FEE-404A-932B-C9610DDC03B1}" type="presParOf" srcId="{968AF4BE-4974-4BD5-85C7-35A0B47C6F8A}" destId="{6F424515-AE64-4689-98CF-DEE19DC54531}" srcOrd="0" destOrd="0" presId="urn:microsoft.com/office/officeart/2005/8/layout/hierarchy2"/>
+    <dgm:cxn modelId="{3BEF210A-5499-4C4C-935E-347CE670413E}" type="presParOf" srcId="{397AEE95-8A0C-4187-A00A-9EB934AA598C}" destId="{EB924A49-A3F3-497C-ACC4-327EDE264F60}" srcOrd="1" destOrd="0" presId="urn:microsoft.com/office/officeart/2005/8/layout/hierarchy2"/>
+    <dgm:cxn modelId="{FFAD484F-3888-4A04-9452-2CCF0B338C4A}" type="presParOf" srcId="{EB924A49-A3F3-497C-ACC4-327EDE264F60}" destId="{D63F150D-0E96-4C27-A427-95C317656D1D}" srcOrd="0" destOrd="0" presId="urn:microsoft.com/office/officeart/2005/8/layout/hierarchy2"/>
+    <dgm:cxn modelId="{858F9D56-4E6C-4958-836D-8C4F13E4657C}" type="presParOf" srcId="{EB924A49-A3F3-497C-ACC4-327EDE264F60}" destId="{1491B2AE-5B55-45CE-B988-8E12BEB8BF55}" srcOrd="1" destOrd="0" presId="urn:microsoft.com/office/officeart/2005/8/layout/hierarchy2"/>
+    <dgm:cxn modelId="{A1ACC17D-8A0F-4042-995C-AE65021BCC91}" type="presParOf" srcId="{397AEE95-8A0C-4187-A00A-9EB934AA598C}" destId="{AEBC5B76-A737-49A2-B533-66F2022C87AD}" srcOrd="2" destOrd="0" presId="urn:microsoft.com/office/officeart/2005/8/layout/hierarchy2"/>
+    <dgm:cxn modelId="{82946112-2336-4824-9C1D-F352DD124374}" type="presParOf" srcId="{AEBC5B76-A737-49A2-B533-66F2022C87AD}" destId="{2D4C1DD3-7A1B-4669-AB42-72A65ACFF1A8}" srcOrd="0" destOrd="0" presId="urn:microsoft.com/office/officeart/2005/8/layout/hierarchy2"/>
+    <dgm:cxn modelId="{18C03743-6C36-4E00-B723-292A4651AA51}" type="presParOf" srcId="{397AEE95-8A0C-4187-A00A-9EB934AA598C}" destId="{9F7C6272-585E-4DDA-B1DC-EB4580AF2AB2}" srcOrd="3" destOrd="0" presId="urn:microsoft.com/office/officeart/2005/8/layout/hierarchy2"/>
+    <dgm:cxn modelId="{BAD84990-875E-43C9-B978-50E3D312D87C}" type="presParOf" srcId="{9F7C6272-585E-4DDA-B1DC-EB4580AF2AB2}" destId="{DE27DD97-4305-47FC-AFB0-35E1E791B27F}" srcOrd="0" destOrd="0" presId="urn:microsoft.com/office/officeart/2005/8/layout/hierarchy2"/>
+    <dgm:cxn modelId="{76BBA042-714C-4989-ADB8-01EB4702E826}" type="presParOf" srcId="{9F7C6272-585E-4DDA-B1DC-EB4580AF2AB2}" destId="{4A028989-708D-4CC4-885B-928EC3B6636B}" srcOrd="1" destOrd="0" presId="urn:microsoft.com/office/officeart/2005/8/layout/hierarchy2"/>
+    <dgm:cxn modelId="{A52A8F08-7FC8-4E91-9108-3EE8A812D4F8}" type="presParOf" srcId="{4A028989-708D-4CC4-885B-928EC3B6636B}" destId="{EBFADA6F-FD50-43FB-87CB-15B1D9AA94CD}" srcOrd="0" destOrd="0" presId="urn:microsoft.com/office/officeart/2005/8/layout/hierarchy2"/>
+    <dgm:cxn modelId="{E1FF3564-ED64-4FC1-A2DB-F11696D983C8}" type="presParOf" srcId="{EBFADA6F-FD50-43FB-87CB-15B1D9AA94CD}" destId="{D2E89353-C1DC-4D8C-81F7-770019C69DEF}" srcOrd="0" destOrd="0" presId="urn:microsoft.com/office/officeart/2005/8/layout/hierarchy2"/>
+    <dgm:cxn modelId="{DEEA2D08-BDF2-456E-B17D-20FF1858FC28}" type="presParOf" srcId="{4A028989-708D-4CC4-885B-928EC3B6636B}" destId="{CC9BC564-3787-4383-9FFC-61D9D0588B21}" srcOrd="1" destOrd="0" presId="urn:microsoft.com/office/officeart/2005/8/layout/hierarchy2"/>
+    <dgm:cxn modelId="{37295767-076D-4A8E-8B69-AEBFF8732D4C}" type="presParOf" srcId="{CC9BC564-3787-4383-9FFC-61D9D0588B21}" destId="{858F7110-3310-4783-BBA8-7EC1E711C660}" srcOrd="0" destOrd="0" presId="urn:microsoft.com/office/officeart/2005/8/layout/hierarchy2"/>
+    <dgm:cxn modelId="{50A45767-E5BA-495E-BC0E-F0877AB18733}" type="presParOf" srcId="{CC9BC564-3787-4383-9FFC-61D9D0588B21}" destId="{65C1A66E-C56C-4171-AB97-8297D46BDB88}" srcOrd="1" destOrd="0" presId="urn:microsoft.com/office/officeart/2005/8/layout/hierarchy2"/>
+    <dgm:cxn modelId="{1272835D-4376-4EB8-92A9-2747B3109D16}" type="presParOf" srcId="{397AEE95-8A0C-4187-A00A-9EB934AA598C}" destId="{9EFBE792-9572-41CC-B394-D06BBCFDDEA7}" srcOrd="4" destOrd="0" presId="urn:microsoft.com/office/officeart/2005/8/layout/hierarchy2"/>
+    <dgm:cxn modelId="{E5A56BCD-5929-4934-8354-2271781C9037}" type="presParOf" srcId="{9EFBE792-9572-41CC-B394-D06BBCFDDEA7}" destId="{E36A5456-E43A-492B-ABAE-06F81987E8E0}" srcOrd="0" destOrd="0" presId="urn:microsoft.com/office/officeart/2005/8/layout/hierarchy2"/>
+    <dgm:cxn modelId="{A3CBE46E-A19C-42F1-91B6-9FED37E07EED}" type="presParOf" srcId="{397AEE95-8A0C-4187-A00A-9EB934AA598C}" destId="{6D225540-AFA0-415E-A130-ABE75225B256}" srcOrd="5" destOrd="0" presId="urn:microsoft.com/office/officeart/2005/8/layout/hierarchy2"/>
+    <dgm:cxn modelId="{77F9D82D-3115-4229-96EF-C66567F548DC}" type="presParOf" srcId="{6D225540-AFA0-415E-A130-ABE75225B256}" destId="{37C38F7E-4D19-426C-A64E-1CBDFC363BB7}" srcOrd="0" destOrd="0" presId="urn:microsoft.com/office/officeart/2005/8/layout/hierarchy2"/>
+    <dgm:cxn modelId="{64669CCB-A477-4A85-83BE-70AC9C32396D}" type="presParOf" srcId="{6D225540-AFA0-415E-A130-ABE75225B256}" destId="{F4349A4C-5F5C-42E6-B925-D581139B19CA}" srcOrd="1" destOrd="0" presId="urn:microsoft.com/office/officeart/2005/8/layout/hierarchy2"/>
+    <dgm:cxn modelId="{39398FD5-288D-4181-B738-0DB5CD476D80}" type="presParOf" srcId="{BE75B47B-3650-4F5E-B461-4EF0A961DD5A}" destId="{A8464F86-5444-4B1D-8904-D5D84FB93A63}" srcOrd="2" destOrd="0" presId="urn:microsoft.com/office/officeart/2005/8/layout/hierarchy2"/>
+    <dgm:cxn modelId="{62C53908-BD32-4C65-BCA1-3E4B35217AAE}" type="presParOf" srcId="{A8464F86-5444-4B1D-8904-D5D84FB93A63}" destId="{ECBF6DD1-22FB-4942-9A69-C2E334F2B933}" srcOrd="0" destOrd="0" presId="urn:microsoft.com/office/officeart/2005/8/layout/hierarchy2"/>
+    <dgm:cxn modelId="{3EA30607-5BBE-49ED-9477-BE7EBEEEBE72}" type="presParOf" srcId="{BE75B47B-3650-4F5E-B461-4EF0A961DD5A}" destId="{E0C7B8DF-83A1-45D9-B9D9-9ED1C37E4CA4}" srcOrd="3" destOrd="0" presId="urn:microsoft.com/office/officeart/2005/8/layout/hierarchy2"/>
+    <dgm:cxn modelId="{BE9F0153-652B-459E-8F68-C38DE95965B6}" type="presParOf" srcId="{E0C7B8DF-83A1-45D9-B9D9-9ED1C37E4CA4}" destId="{FFF314B7-9492-4462-8B1C-7BC33784FA0A}" srcOrd="0" destOrd="0" presId="urn:microsoft.com/office/officeart/2005/8/layout/hierarchy2"/>
+    <dgm:cxn modelId="{DA5CF225-8D17-4A42-9CBE-DFE9853E35BA}" type="presParOf" srcId="{E0C7B8DF-83A1-45D9-B9D9-9ED1C37E4CA4}" destId="{F4FA03A4-3DA6-47F7-9A77-3B374796CB77}" srcOrd="1" destOrd="0" presId="urn:microsoft.com/office/officeart/2005/8/layout/hierarchy2"/>
+    <dgm:cxn modelId="{0AF2B6A6-320D-4F23-8DB3-B1B6623DBB60}" type="presParOf" srcId="{F4FA03A4-3DA6-47F7-9A77-3B374796CB77}" destId="{8E5DD861-D493-4A0A-B81E-EB2108ED9BB3}" srcOrd="0" destOrd="0" presId="urn:microsoft.com/office/officeart/2005/8/layout/hierarchy2"/>
+    <dgm:cxn modelId="{3147F9E3-1F77-484E-A13E-D9E264B709CB}" type="presParOf" srcId="{8E5DD861-D493-4A0A-B81E-EB2108ED9BB3}" destId="{C0DFBE07-132A-42A3-A5E2-F594000B2340}" srcOrd="0" destOrd="0" presId="urn:microsoft.com/office/officeart/2005/8/layout/hierarchy2"/>
+    <dgm:cxn modelId="{B27376CA-38FE-4B6A-B464-21CA41B06E2A}" type="presParOf" srcId="{F4FA03A4-3DA6-47F7-9A77-3B374796CB77}" destId="{D48AA310-08E8-41B2-9889-9054306545F3}" srcOrd="1" destOrd="0" presId="urn:microsoft.com/office/officeart/2005/8/layout/hierarchy2"/>
+    <dgm:cxn modelId="{C20C63BC-8E30-45F1-9D83-0B27EB7A57F7}" type="presParOf" srcId="{D48AA310-08E8-41B2-9889-9054306545F3}" destId="{A21B35AB-A6E7-40B0-A48C-F2137E09EDE9}" srcOrd="0" destOrd="0" presId="urn:microsoft.com/office/officeart/2005/8/layout/hierarchy2"/>
+    <dgm:cxn modelId="{E9D15966-2E94-4329-AEF3-7FF45AFB9FD0}" type="presParOf" srcId="{D48AA310-08E8-41B2-9889-9054306545F3}" destId="{8B5CE3EF-0622-44C1-849C-2057D356BCBF}" srcOrd="1" destOrd="0" presId="urn:microsoft.com/office/officeart/2005/8/layout/hierarchy2"/>
+    <dgm:cxn modelId="{EDE5F7F0-9928-4C9B-BE8B-7FBD632776CD}" type="presParOf" srcId="{F4FA03A4-3DA6-47F7-9A77-3B374796CB77}" destId="{D36435EE-5DD9-4CB1-80E2-64E88C5269A2}" srcOrd="2" destOrd="0" presId="urn:microsoft.com/office/officeart/2005/8/layout/hierarchy2"/>
+    <dgm:cxn modelId="{26857AD3-BA50-4CA7-BF8A-EE1E7F945A92}" type="presParOf" srcId="{D36435EE-5DD9-4CB1-80E2-64E88C5269A2}" destId="{2FF43323-1B88-4D6E-A12C-28C1BD2304F7}" srcOrd="0" destOrd="0" presId="urn:microsoft.com/office/officeart/2005/8/layout/hierarchy2"/>
+    <dgm:cxn modelId="{A0AFAF4C-6686-4C95-9C19-D22084538062}" type="presParOf" srcId="{F4FA03A4-3DA6-47F7-9A77-3B374796CB77}" destId="{36D12C6A-C33F-444D-985E-C87528F365EF}" srcOrd="3" destOrd="0" presId="urn:microsoft.com/office/officeart/2005/8/layout/hierarchy2"/>
+    <dgm:cxn modelId="{F4454D63-42E8-49F9-9D57-2A3C1DEF149D}" type="presParOf" srcId="{36D12C6A-C33F-444D-985E-C87528F365EF}" destId="{D91136A0-BBA5-4033-85D4-E551E48A4097}" srcOrd="0" destOrd="0" presId="urn:microsoft.com/office/officeart/2005/8/layout/hierarchy2"/>
+    <dgm:cxn modelId="{54BA2A56-AEA7-4AD6-BDD0-7147089B8349}" type="presParOf" srcId="{36D12C6A-C33F-444D-985E-C87528F365EF}" destId="{18A8A596-414D-45EC-82A0-4CE6CE2BCEAF}" srcOrd="1" destOrd="0" presId="urn:microsoft.com/office/officeart/2005/8/layout/hierarchy2"/>
+    <dgm:cxn modelId="{0CC64DB3-9AD3-408D-BE9A-9E005A1D08F7}" type="presParOf" srcId="{F4FA03A4-3DA6-47F7-9A77-3B374796CB77}" destId="{215E04C8-8ADC-4870-8072-6C6871A934E8}" srcOrd="4" destOrd="0" presId="urn:microsoft.com/office/officeart/2005/8/layout/hierarchy2"/>
+    <dgm:cxn modelId="{74DA3ED2-B540-40E7-A652-C0FB79C905F9}" type="presParOf" srcId="{215E04C8-8ADC-4870-8072-6C6871A934E8}" destId="{881DB251-9FB1-4300-9BCC-5ED061EBD6BA}" srcOrd="0" destOrd="0" presId="urn:microsoft.com/office/officeart/2005/8/layout/hierarchy2"/>
+    <dgm:cxn modelId="{40B6EDE7-E6D6-4878-BD59-1873834FD316}" type="presParOf" srcId="{F4FA03A4-3DA6-47F7-9A77-3B374796CB77}" destId="{99095670-E0F4-480E-9255-5D1CF51C2306}" srcOrd="5" destOrd="0" presId="urn:microsoft.com/office/officeart/2005/8/layout/hierarchy2"/>
+    <dgm:cxn modelId="{147313EB-22FE-4D8A-AE0C-E5EDAB732597}" type="presParOf" srcId="{99095670-E0F4-480E-9255-5D1CF51C2306}" destId="{288590B9-AA3F-44E1-86EF-EEFFCBA51BD5}" srcOrd="0" destOrd="0" presId="urn:microsoft.com/office/officeart/2005/8/layout/hierarchy2"/>
+    <dgm:cxn modelId="{89E67323-3DBE-4BF7-BAB9-E827240DF80A}" type="presParOf" srcId="{99095670-E0F4-480E-9255-5D1CF51C2306}" destId="{C9ADEDFB-79EA-4185-B0EC-F6EC4D8F782E}" srcOrd="1" destOrd="0" presId="urn:microsoft.com/office/officeart/2005/8/layout/hierarchy2"/>
+    <dgm:cxn modelId="{EBB8D0C7-2263-44E9-A068-9D99DA6423CF}" type="presParOf" srcId="{F4FA03A4-3DA6-47F7-9A77-3B374796CB77}" destId="{D955C53B-B716-4B38-9366-F9DF3D076BCB}" srcOrd="6" destOrd="0" presId="urn:microsoft.com/office/officeart/2005/8/layout/hierarchy2"/>
+    <dgm:cxn modelId="{7323743F-B3C2-41F2-8DCF-514BC904E97E}" type="presParOf" srcId="{D955C53B-B716-4B38-9366-F9DF3D076BCB}" destId="{1FDB852C-60D2-4512-8688-DBBE489C7C32}" srcOrd="0" destOrd="0" presId="urn:microsoft.com/office/officeart/2005/8/layout/hierarchy2"/>
+    <dgm:cxn modelId="{CADF4D89-4A92-497C-8F2D-659C2A17D0AC}" type="presParOf" srcId="{F4FA03A4-3DA6-47F7-9A77-3B374796CB77}" destId="{4D2DD327-F21E-40DF-89CF-2531CE508332}" srcOrd="7" destOrd="0" presId="urn:microsoft.com/office/officeart/2005/8/layout/hierarchy2"/>
+    <dgm:cxn modelId="{AB8790FB-014C-4AA6-B02A-CB23E3A19688}" type="presParOf" srcId="{4D2DD327-F21E-40DF-89CF-2531CE508332}" destId="{98EDA116-065D-473B-983B-F7A1A4E0692D}" srcOrd="0" destOrd="0" presId="urn:microsoft.com/office/officeart/2005/8/layout/hierarchy2"/>
+    <dgm:cxn modelId="{6C815EA0-0B6C-4AF2-8E8A-FC95C8D24C8C}" type="presParOf" srcId="{4D2DD327-F21E-40DF-89CF-2531CE508332}" destId="{DF92D010-B557-4787-97CA-5DC4251ABFBB}" srcOrd="1" destOrd="0" presId="urn:microsoft.com/office/officeart/2005/8/layout/hierarchy2"/>
   </dgm:cxnLst>
   <dgm:bg/>
   <dgm:whole/>
@@ -20904,103 +21861,103 @@
     </dgm:pt>
   </dgm:ptLst>
   <dgm:cxnLst>
-    <dgm:cxn modelId="{3A299B04-85E3-4E04-AE35-1142F7651D8F}" type="presOf" srcId="{50BC2FEF-90AA-4887-A217-BCE929A4632A}" destId="{FDA47220-895B-4A69-B2BB-8BF8C016FF4B}" srcOrd="0" destOrd="0" presId="urn:microsoft.com/office/officeart/2005/8/layout/hierarchy2"/>
-    <dgm:cxn modelId="{74DBAB89-F1C1-444C-B7A0-77E350702CE0}" type="presOf" srcId="{83FAD934-5D5B-40FC-B3CA-D6105DE3D322}" destId="{8F195852-041E-423A-B5DF-8945941EB406}" srcOrd="0" destOrd="0" presId="urn:microsoft.com/office/officeart/2005/8/layout/hierarchy2"/>
-    <dgm:cxn modelId="{5BDF41CF-0A55-4C47-BD8F-6F3915B5DF13}" type="presOf" srcId="{45CDA3C7-8713-4369-838A-8B5F475DA36B}" destId="{A1B1FB24-4A19-4073-B3DA-7D6FAFFD6611}" srcOrd="0" destOrd="0" presId="urn:microsoft.com/office/officeart/2005/8/layout/hierarchy2"/>
-    <dgm:cxn modelId="{E8C095C6-549C-4441-AF42-E0BD6B3FBEEE}" type="presOf" srcId="{7BC373CD-A346-4D76-9165-35DCB418DD6B}" destId="{F67B909A-A307-4E9B-9469-45A779E59A51}" srcOrd="1" destOrd="0" presId="urn:microsoft.com/office/officeart/2005/8/layout/hierarchy2"/>
-    <dgm:cxn modelId="{0E86A2B8-C312-4074-A3FD-160DCF81DB70}" type="presOf" srcId="{7B2890D2-36E9-4029-898C-FC7E72272380}" destId="{497DB5E4-8EF3-40EA-9803-E80F51F19C35}" srcOrd="0" destOrd="0" presId="urn:microsoft.com/office/officeart/2005/8/layout/hierarchy2"/>
-    <dgm:cxn modelId="{F362B46B-FE4C-4DA7-83DE-3FCC37E4ACF9}" type="presOf" srcId="{9F4AA07C-F7C0-4EE0-B444-1A0A99B21C5A}" destId="{EB2274FC-15F8-41B7-935B-E389FD47AFD1}" srcOrd="0" destOrd="0" presId="urn:microsoft.com/office/officeart/2005/8/layout/hierarchy2"/>
+    <dgm:cxn modelId="{039E5EE1-DB63-463B-B8BE-757B4DFC9559}" type="presOf" srcId="{7BC373CD-A346-4D76-9165-35DCB418DD6B}" destId="{F67B909A-A307-4E9B-9469-45A779E59A51}" srcOrd="1" destOrd="0" presId="urn:microsoft.com/office/officeart/2005/8/layout/hierarchy2"/>
+    <dgm:cxn modelId="{5466A1B8-C310-4630-956E-88084A206AEB}" type="presOf" srcId="{076B6350-4EE3-45E3-9904-173A771DF62A}" destId="{BE306FCD-9806-4F30-B3B1-CA273857349C}" srcOrd="0" destOrd="0" presId="urn:microsoft.com/office/officeart/2005/8/layout/hierarchy2"/>
+    <dgm:cxn modelId="{3F7C7A6B-13DE-44F4-A2DB-5A3B445477C4}" type="presOf" srcId="{F20EDC0B-CCE5-4D9D-9982-89A201087390}" destId="{674BA392-5914-4B78-A520-EE26D65D05C8}" srcOrd="0" destOrd="0" presId="urn:microsoft.com/office/officeart/2005/8/layout/hierarchy2"/>
+    <dgm:cxn modelId="{365B6AD9-7F15-4DEA-90B0-9D93B72E87AC}" type="presOf" srcId="{83FAD934-5D5B-40FC-B3CA-D6105DE3D322}" destId="{8F195852-041E-423A-B5DF-8945941EB406}" srcOrd="0" destOrd="0" presId="urn:microsoft.com/office/officeart/2005/8/layout/hierarchy2"/>
+    <dgm:cxn modelId="{F2703A2C-9D3D-4EF9-B005-957796D60E13}" type="presOf" srcId="{D4D9B399-9B7F-46DA-97B2-FED098F5DA6B}" destId="{6E6D9CAD-33D1-4ABE-986B-53D6D631EB94}" srcOrd="0" destOrd="0" presId="urn:microsoft.com/office/officeart/2005/8/layout/hierarchy2"/>
     <dgm:cxn modelId="{D4445B13-46F9-4298-8EF3-3D7743530902}" srcId="{D4D9B399-9B7F-46DA-97B2-FED098F5DA6B}" destId="{86643E8D-F7CB-4F7B-B35A-FF26EACC433C}" srcOrd="1" destOrd="0" parTransId="{5E47499F-6F41-4F22-A420-01A675CE6103}" sibTransId="{DB2EC02B-535E-4B00-9144-23BE3F31800E}"/>
-    <dgm:cxn modelId="{02C76FEE-12B1-453D-A981-0AF582F6BA95}" type="presOf" srcId="{F20EDC0B-CCE5-4D9D-9982-89A201087390}" destId="{674BA392-5914-4B78-A520-EE26D65D05C8}" srcOrd="0" destOrd="0" presId="urn:microsoft.com/office/officeart/2005/8/layout/hierarchy2"/>
-    <dgm:cxn modelId="{F3085211-0A98-40D7-B2DC-F3C0483EFF77}" type="presOf" srcId="{F20EDC0B-CCE5-4D9D-9982-89A201087390}" destId="{CAE1C8E1-FF9C-459C-820F-5A372E5B5202}" srcOrd="1" destOrd="0" presId="urn:microsoft.com/office/officeart/2005/8/layout/hierarchy2"/>
+    <dgm:cxn modelId="{6F070009-717E-4EF5-A218-B375310BB13C}" type="presOf" srcId="{DC7A1CA0-5D34-4F3B-A580-15CFD66EA796}" destId="{368F1645-5A66-45DB-B296-C23315AB7E22}" srcOrd="0" destOrd="0" presId="urn:microsoft.com/office/officeart/2005/8/layout/hierarchy2"/>
+    <dgm:cxn modelId="{C353768D-EED9-4E80-8091-56483B0ECF51}" srcId="{D4D9B399-9B7F-46DA-97B2-FED098F5DA6B}" destId="{C3D618C2-BF81-4220-A584-D841429B7058}" srcOrd="0" destOrd="0" parTransId="{BABCE05A-4544-49DE-A70D-EBD4C2932AA1}" sibTransId="{C88A3667-CC99-4312-8DC1-79D7EC0A2D9C}"/>
+    <dgm:cxn modelId="{D59A475D-0421-4850-A7E5-71176286B1D0}" type="presOf" srcId="{5AA90255-5B35-44C4-B702-E81F223BEFD8}" destId="{3985982F-35AF-48B0-84C6-0C8F1D9EF2FA}" srcOrd="0" destOrd="0" presId="urn:microsoft.com/office/officeart/2005/8/layout/hierarchy2"/>
+    <dgm:cxn modelId="{CD688725-DE90-4245-A4AA-E82D2275B325}" srcId="{45CDA3C7-8713-4369-838A-8B5F475DA36B}" destId="{DC7A1CA0-5D34-4F3B-A580-15CFD66EA796}" srcOrd="2" destOrd="0" parTransId="{753D8466-5B43-4022-9EA6-80697AD791EF}" sibTransId="{93D5BA25-8BAF-4D7D-969F-34AFD1EF368C}"/>
+    <dgm:cxn modelId="{93C123EB-77A8-4A1D-A327-892F866750B2}" type="presOf" srcId="{3958656D-BDA3-48B8-B715-8A44FDE6304E}" destId="{2AEF7D3A-FF38-45BC-9B3E-D40CCE847072}" srcOrd="0" destOrd="0" presId="urn:microsoft.com/office/officeart/2005/8/layout/hierarchy2"/>
+    <dgm:cxn modelId="{7E3C541B-032F-416C-A1AC-7C1BD89D5BB5}" srcId="{45CDA3C7-8713-4369-838A-8B5F475DA36B}" destId="{96FC7229-231F-4CA5-9914-6E9A83756569}" srcOrd="1" destOrd="0" parTransId="{7BC373CD-A346-4D76-9165-35DCB418DD6B}" sibTransId="{2C4CAAAA-9463-4CC1-AF37-CEDDE9349C90}"/>
+    <dgm:cxn modelId="{6B446320-FA60-47C1-862B-67A95F3CD337}" type="presOf" srcId="{BABCE05A-4544-49DE-A70D-EBD4C2932AA1}" destId="{B4361C68-E191-4E89-B0BD-BAD091626B5B}" srcOrd="0" destOrd="0" presId="urn:microsoft.com/office/officeart/2005/8/layout/hierarchy2"/>
+    <dgm:cxn modelId="{0278AB6C-3C34-4CE7-BD22-E2C6FE503F5F}" type="presOf" srcId="{50BC2FEF-90AA-4887-A217-BCE929A4632A}" destId="{FDA47220-895B-4A69-B2BB-8BF8C016FF4B}" srcOrd="0" destOrd="0" presId="urn:microsoft.com/office/officeart/2005/8/layout/hierarchy2"/>
+    <dgm:cxn modelId="{CFE28A82-E3E6-4B59-9ED8-EF0769C947EB}" type="presOf" srcId="{50BC2FEF-90AA-4887-A217-BCE929A4632A}" destId="{9F0B1A31-63BD-41F6-82FC-F5574A92E909}" srcOrd="1" destOrd="0" presId="urn:microsoft.com/office/officeart/2005/8/layout/hierarchy2"/>
+    <dgm:cxn modelId="{F8B35D5C-9754-496F-8BE5-DD0BC7AAA995}" type="presOf" srcId="{5E47499F-6F41-4F22-A420-01A675CE6103}" destId="{FB48A239-373B-4448-BD7F-C055FA9C8C48}" srcOrd="1" destOrd="0" presId="urn:microsoft.com/office/officeart/2005/8/layout/hierarchy2"/>
+    <dgm:cxn modelId="{933327C1-5427-49A0-AEC8-8DEB9C5C185A}" type="presOf" srcId="{7BC373CD-A346-4D76-9165-35DCB418DD6B}" destId="{4E10DB54-35ED-4D9F-B388-F6C78413B8E9}" srcOrd="0" destOrd="0" presId="urn:microsoft.com/office/officeart/2005/8/layout/hierarchy2"/>
+    <dgm:cxn modelId="{C354F4A8-2901-4435-8377-2E3575461F6A}" type="presOf" srcId="{753D8466-5B43-4022-9EA6-80697AD791EF}" destId="{2938BCE4-55BC-4FA7-8B13-8D7362E71CAD}" srcOrd="0" destOrd="0" presId="urn:microsoft.com/office/officeart/2005/8/layout/hierarchy2"/>
+    <dgm:cxn modelId="{97CD5736-54C6-4ACB-8C56-28D4F8AF533A}" srcId="{076B6350-4EE3-45E3-9904-173A771DF62A}" destId="{3958656D-BDA3-48B8-B715-8A44FDE6304E}" srcOrd="2" destOrd="0" parTransId="{6990C93A-7D15-43F9-A3BA-EF955BCEFB0F}" sibTransId="{D8D28F1D-BA72-4B54-B03D-1B8F6862319E}"/>
+    <dgm:cxn modelId="{00200708-0CCF-4675-AB4F-48F703A33647}" type="presOf" srcId="{7B2890D2-36E9-4029-898C-FC7E72272380}" destId="{497DB5E4-8EF3-40EA-9803-E80F51F19C35}" srcOrd="0" destOrd="0" presId="urn:microsoft.com/office/officeart/2005/8/layout/hierarchy2"/>
+    <dgm:cxn modelId="{7B3655EC-2FCC-4668-8865-8163CFAB2D45}" type="presOf" srcId="{139FABCB-F47A-4731-86FD-9DEB34D850B8}" destId="{86416187-05A5-41DD-ADA2-C443892DABB2}" srcOrd="1" destOrd="0" presId="urn:microsoft.com/office/officeart/2005/8/layout/hierarchy2"/>
+    <dgm:cxn modelId="{F9B1644F-E249-48EB-97B5-22C2400DED34}" srcId="{D4D9B399-9B7F-46DA-97B2-FED098F5DA6B}" destId="{80D7FF03-79A4-410F-8B98-6A9724B85CBA}" srcOrd="2" destOrd="0" parTransId="{83FAD934-5D5B-40FC-B3CA-D6105DE3D322}" sibTransId="{30CB0A91-0FCE-45F8-A754-700AB3BFFDC6}"/>
+    <dgm:cxn modelId="{A721E200-25BF-4FA4-87E3-8ABD36CFE13F}" type="presOf" srcId="{96FC7229-231F-4CA5-9914-6E9A83756569}" destId="{1906A700-A645-429B-8F9F-2A4F59D4835E}" srcOrd="0" destOrd="0" presId="urn:microsoft.com/office/officeart/2005/8/layout/hierarchy2"/>
+    <dgm:cxn modelId="{3F882779-95E6-4578-A6E8-EFF966B01256}" type="presOf" srcId="{86643E8D-F7CB-4F7B-B35A-FF26EACC433C}" destId="{419BEB18-32F6-4B18-9238-A8818FE634FC}" srcOrd="0" destOrd="0" presId="urn:microsoft.com/office/officeart/2005/8/layout/hierarchy2"/>
+    <dgm:cxn modelId="{D084C383-F7F8-4A19-B99F-60D952DCE658}" type="presOf" srcId="{8B8178A4-03D0-4F83-88CD-9E6E781603E6}" destId="{C0C8DC8E-72DB-4A2E-A50E-DA1CA06D79E3}" srcOrd="0" destOrd="0" presId="urn:microsoft.com/office/officeart/2005/8/layout/hierarchy2"/>
+    <dgm:cxn modelId="{495FBAF3-9A5C-4EB6-938A-AE03B9C2A1E3}" type="presOf" srcId="{45CDA3C7-8713-4369-838A-8B5F475DA36B}" destId="{A1B1FB24-4A19-4073-B3DA-7D6FAFFD6611}" srcOrd="0" destOrd="0" presId="urn:microsoft.com/office/officeart/2005/8/layout/hierarchy2"/>
     <dgm:cxn modelId="{F14138C1-A3B2-4AE2-A00B-7F7DE38EAA68}" srcId="{5AA90255-5B35-44C4-B702-E81F223BEFD8}" destId="{45CDA3C7-8713-4369-838A-8B5F475DA36B}" srcOrd="0" destOrd="0" parTransId="{139FABCB-F47A-4731-86FD-9DEB34D850B8}" sibTransId="{7D179423-A3B9-4F05-A55D-89D4307A11C9}"/>
-    <dgm:cxn modelId="{9D1F0C17-9A94-479B-8792-34CA09BD9FD5}" type="presOf" srcId="{3958656D-BDA3-48B8-B715-8A44FDE6304E}" destId="{2AEF7D3A-FF38-45BC-9B3E-D40CCE847072}" srcOrd="0" destOrd="0" presId="urn:microsoft.com/office/officeart/2005/8/layout/hierarchy2"/>
-    <dgm:cxn modelId="{C353768D-EED9-4E80-8091-56483B0ECF51}" srcId="{D4D9B399-9B7F-46DA-97B2-FED098F5DA6B}" destId="{C3D618C2-BF81-4220-A584-D841429B7058}" srcOrd="0" destOrd="0" parTransId="{BABCE05A-4544-49DE-A70D-EBD4C2932AA1}" sibTransId="{C88A3667-CC99-4312-8DC1-79D7EC0A2D9C}"/>
-    <dgm:cxn modelId="{794B2075-90D4-49AE-92C2-D4D31BCFFA44}" type="presOf" srcId="{753D8466-5B43-4022-9EA6-80697AD791EF}" destId="{2938BCE4-55BC-4FA7-8B13-8D7362E71CAD}" srcOrd="0" destOrd="0" presId="urn:microsoft.com/office/officeart/2005/8/layout/hierarchy2"/>
-    <dgm:cxn modelId="{691DBAEB-21BC-4F2F-983C-73B2E4ED73E2}" type="presOf" srcId="{139FABCB-F47A-4731-86FD-9DEB34D850B8}" destId="{86416187-05A5-41DD-ADA2-C443892DABB2}" srcOrd="1" destOrd="0" presId="urn:microsoft.com/office/officeart/2005/8/layout/hierarchy2"/>
-    <dgm:cxn modelId="{91C124A4-6434-4A86-A0B6-CC847DD8DEFE}" type="presOf" srcId="{139FABCB-F47A-4731-86FD-9DEB34D850B8}" destId="{AB7C6CD4-FF75-4E23-A8C3-0A2318DBB1D6}" srcOrd="0" destOrd="0" presId="urn:microsoft.com/office/officeart/2005/8/layout/hierarchy2"/>
-    <dgm:cxn modelId="{CE17E5C6-2081-4997-96BC-448AE6B05113}" type="presOf" srcId="{83FAD934-5D5B-40FC-B3CA-D6105DE3D322}" destId="{19EBF599-727A-47CA-B105-7B4051DFB8C7}" srcOrd="1" destOrd="0" presId="urn:microsoft.com/office/officeart/2005/8/layout/hierarchy2"/>
-    <dgm:cxn modelId="{66EF8030-EFEF-434A-95CC-A34E88F5A380}" type="presOf" srcId="{96FC7229-231F-4CA5-9914-6E9A83756569}" destId="{1906A700-A645-429B-8F9F-2A4F59D4835E}" srcOrd="0" destOrd="0" presId="urn:microsoft.com/office/officeart/2005/8/layout/hierarchy2"/>
-    <dgm:cxn modelId="{09ECE090-2579-4E6A-81CC-E09DA8F8DD47}" type="presOf" srcId="{D4D9B399-9B7F-46DA-97B2-FED098F5DA6B}" destId="{6E6D9CAD-33D1-4ABE-986B-53D6D631EB94}" srcOrd="0" destOrd="0" presId="urn:microsoft.com/office/officeart/2005/8/layout/hierarchy2"/>
+    <dgm:cxn modelId="{18B6FC88-408B-40C0-825E-2634C9E9DCEE}" type="presOf" srcId="{B503AF60-5EB5-4190-8EFC-246E35833849}" destId="{F53448B5-447F-4F1A-81C6-1F0D19E192DD}" srcOrd="0" destOrd="0" presId="urn:microsoft.com/office/officeart/2005/8/layout/hierarchy2"/>
+    <dgm:cxn modelId="{4C449B2D-C407-40BD-80FE-75E4EDE736B6}" type="presOf" srcId="{F20EDC0B-CCE5-4D9D-9982-89A201087390}" destId="{CAE1C8E1-FF9C-459C-820F-5A372E5B5202}" srcOrd="1" destOrd="0" presId="urn:microsoft.com/office/officeart/2005/8/layout/hierarchy2"/>
+    <dgm:cxn modelId="{D6C5C10C-A811-45FE-9744-EDEB263763D2}" type="presOf" srcId="{C3D618C2-BF81-4220-A584-D841429B7058}" destId="{CA6C5886-D1D3-4819-90BD-4BAC8F1EE87D}" srcOrd="0" destOrd="0" presId="urn:microsoft.com/office/officeart/2005/8/layout/hierarchy2"/>
+    <dgm:cxn modelId="{7FB55B4B-D778-485E-80DB-622F39D1A15E}" srcId="{3958656D-BDA3-48B8-B715-8A44FDE6304E}" destId="{7B2890D2-36E9-4029-898C-FC7E72272380}" srcOrd="0" destOrd="0" parTransId="{F20EDC0B-CCE5-4D9D-9982-89A201087390}" sibTransId="{0DDB3E07-6F3E-4DE7-8E05-649EA4E9106B}"/>
+    <dgm:cxn modelId="{D6957952-CB68-44C7-96E3-6E5F78EFE6FA}" type="presOf" srcId="{139FABCB-F47A-4731-86FD-9DEB34D850B8}" destId="{AB7C6CD4-FF75-4E23-A8C3-0A2318DBB1D6}" srcOrd="0" destOrd="0" presId="urn:microsoft.com/office/officeart/2005/8/layout/hierarchy2"/>
+    <dgm:cxn modelId="{3C9BB7CA-46F6-4CF3-A8BC-0AF794ADBA67}" type="presOf" srcId="{80D7FF03-79A4-410F-8B98-6A9724B85CBA}" destId="{47ACED10-AF50-4A06-8AC5-32A97AE3B1C8}" srcOrd="0" destOrd="0" presId="urn:microsoft.com/office/officeart/2005/8/layout/hierarchy2"/>
+    <dgm:cxn modelId="{32ABE36F-B84E-48F4-BC67-8F5D825C7F85}" srcId="{076B6350-4EE3-45E3-9904-173A771DF62A}" destId="{D4D9B399-9B7F-46DA-97B2-FED098F5DA6B}" srcOrd="0" destOrd="0" parTransId="{E6A38AA6-80D6-4020-A52C-B824CD5FBB0F}" sibTransId="{48A5178F-146C-4A23-8FF2-2E99B30882F8}"/>
+    <dgm:cxn modelId="{970861C0-1C93-4BEB-AB0D-B8CC3D2F4605}" type="presOf" srcId="{9F4AA07C-F7C0-4EE0-B444-1A0A99B21C5A}" destId="{EB2274FC-15F8-41B7-935B-E389FD47AFD1}" srcOrd="0" destOrd="0" presId="urn:microsoft.com/office/officeart/2005/8/layout/hierarchy2"/>
+    <dgm:cxn modelId="{A716E682-8E7A-41DB-972E-34612B7957AE}" type="presOf" srcId="{83FAD934-5D5B-40FC-B3CA-D6105DE3D322}" destId="{19EBF599-727A-47CA-B105-7B4051DFB8C7}" srcOrd="1" destOrd="0" presId="urn:microsoft.com/office/officeart/2005/8/layout/hierarchy2"/>
+    <dgm:cxn modelId="{35909759-023C-47FC-8901-ED1753CB62B6}" type="presOf" srcId="{5E47499F-6F41-4F22-A420-01A675CE6103}" destId="{E11C7B6F-7180-43A5-992E-3EA5851F2391}" srcOrd="0" destOrd="0" presId="urn:microsoft.com/office/officeart/2005/8/layout/hierarchy2"/>
+    <dgm:cxn modelId="{2B39753D-9633-4C70-A715-E2284F3464C7}" type="presOf" srcId="{9F4AA07C-F7C0-4EE0-B444-1A0A99B21C5A}" destId="{87E32AC2-4577-44E3-BD84-D5E3BD970540}" srcOrd="1" destOrd="0" presId="urn:microsoft.com/office/officeart/2005/8/layout/hierarchy2"/>
+    <dgm:cxn modelId="{4CE301CD-89A8-41A8-9F17-DEC7FF5575CF}" srcId="{076B6350-4EE3-45E3-9904-173A771DF62A}" destId="{5AA90255-5B35-44C4-B702-E81F223BEFD8}" srcOrd="1" destOrd="0" parTransId="{2854FE16-3A46-47EE-A032-1136B67EB2C8}" sibTransId="{7B5E0C86-564B-4BB8-9398-E23143C8B801}"/>
     <dgm:cxn modelId="{A80A4F65-7375-4E8E-9CED-0483DD45593D}" srcId="{3958656D-BDA3-48B8-B715-8A44FDE6304E}" destId="{B503AF60-5EB5-4190-8EFC-246E35833849}" srcOrd="1" destOrd="0" parTransId="{9F4AA07C-F7C0-4EE0-B444-1A0A99B21C5A}" sibTransId="{97EEA01A-8995-4136-9B0E-B8636C2DDA04}"/>
-    <dgm:cxn modelId="{32ABE36F-B84E-48F4-BC67-8F5D825C7F85}" srcId="{076B6350-4EE3-45E3-9904-173A771DF62A}" destId="{D4D9B399-9B7F-46DA-97B2-FED098F5DA6B}" srcOrd="0" destOrd="0" parTransId="{E6A38AA6-80D6-4020-A52C-B824CD5FBB0F}" sibTransId="{48A5178F-146C-4A23-8FF2-2E99B30882F8}"/>
-    <dgm:cxn modelId="{29C0948E-55CF-48B4-96EE-4F43723E1FDE}" type="presOf" srcId="{7BC373CD-A346-4D76-9165-35DCB418DD6B}" destId="{4E10DB54-35ED-4D9F-B388-F6C78413B8E9}" srcOrd="0" destOrd="0" presId="urn:microsoft.com/office/officeart/2005/8/layout/hierarchy2"/>
-    <dgm:cxn modelId="{92652110-C418-4095-AAC2-C4625A454A49}" type="presOf" srcId="{5AA90255-5B35-44C4-B702-E81F223BEFD8}" destId="{3985982F-35AF-48B0-84C6-0C8F1D9EF2FA}" srcOrd="0" destOrd="0" presId="urn:microsoft.com/office/officeart/2005/8/layout/hierarchy2"/>
-    <dgm:cxn modelId="{E3E3FC57-D348-4FC9-B05B-C3FCF39218D6}" type="presOf" srcId="{50BC2FEF-90AA-4887-A217-BCE929A4632A}" destId="{9F0B1A31-63BD-41F6-82FC-F5574A92E909}" srcOrd="1" destOrd="0" presId="urn:microsoft.com/office/officeart/2005/8/layout/hierarchy2"/>
-    <dgm:cxn modelId="{C0AF00B4-74B8-4284-B754-F071C73881CC}" type="presOf" srcId="{8B8178A4-03D0-4F83-88CD-9E6E781603E6}" destId="{C0C8DC8E-72DB-4A2E-A50E-DA1CA06D79E3}" srcOrd="0" destOrd="0" presId="urn:microsoft.com/office/officeart/2005/8/layout/hierarchy2"/>
-    <dgm:cxn modelId="{B9BF1188-1EBC-4128-91F5-32A6E7FE6AA1}" type="presOf" srcId="{5E47499F-6F41-4F22-A420-01A675CE6103}" destId="{FB48A239-373B-4448-BD7F-C055FA9C8C48}" srcOrd="1" destOrd="0" presId="urn:microsoft.com/office/officeart/2005/8/layout/hierarchy2"/>
-    <dgm:cxn modelId="{97CD5736-54C6-4ACB-8C56-28D4F8AF533A}" srcId="{076B6350-4EE3-45E3-9904-173A771DF62A}" destId="{3958656D-BDA3-48B8-B715-8A44FDE6304E}" srcOrd="2" destOrd="0" parTransId="{6990C93A-7D15-43F9-A3BA-EF955BCEFB0F}" sibTransId="{D8D28F1D-BA72-4B54-B03D-1B8F6862319E}"/>
-    <dgm:cxn modelId="{E25C8F5F-C2CC-4E48-978B-3A9A084D713F}" type="presOf" srcId="{5E47499F-6F41-4F22-A420-01A675CE6103}" destId="{E11C7B6F-7180-43A5-992E-3EA5851F2391}" srcOrd="0" destOrd="0" presId="urn:microsoft.com/office/officeart/2005/8/layout/hierarchy2"/>
-    <dgm:cxn modelId="{CD688725-DE90-4245-A4AA-E82D2275B325}" srcId="{45CDA3C7-8713-4369-838A-8B5F475DA36B}" destId="{DC7A1CA0-5D34-4F3B-A580-15CFD66EA796}" srcOrd="2" destOrd="0" parTransId="{753D8466-5B43-4022-9EA6-80697AD791EF}" sibTransId="{93D5BA25-8BAF-4D7D-969F-34AFD1EF368C}"/>
-    <dgm:cxn modelId="{7E3C541B-032F-416C-A1AC-7C1BD89D5BB5}" srcId="{45CDA3C7-8713-4369-838A-8B5F475DA36B}" destId="{96FC7229-231F-4CA5-9914-6E9A83756569}" srcOrd="1" destOrd="0" parTransId="{7BC373CD-A346-4D76-9165-35DCB418DD6B}" sibTransId="{2C4CAAAA-9463-4CC1-AF37-CEDDE9349C90}"/>
-    <dgm:cxn modelId="{9BD61AAE-B89C-4A66-A3ED-0370E9ACA4A0}" type="presOf" srcId="{753D8466-5B43-4022-9EA6-80697AD791EF}" destId="{A6341011-54EC-4E06-9306-EAF2DE56CD2C}" srcOrd="1" destOrd="0" presId="urn:microsoft.com/office/officeart/2005/8/layout/hierarchy2"/>
-    <dgm:cxn modelId="{F484076B-A53E-4BF2-BA21-53FD00BEAAD5}" type="presOf" srcId="{076B6350-4EE3-45E3-9904-173A771DF62A}" destId="{BE306FCD-9806-4F30-B3B1-CA273857349C}" srcOrd="0" destOrd="0" presId="urn:microsoft.com/office/officeart/2005/8/layout/hierarchy2"/>
-    <dgm:cxn modelId="{F9B1644F-E249-48EB-97B5-22C2400DED34}" srcId="{D4D9B399-9B7F-46DA-97B2-FED098F5DA6B}" destId="{80D7FF03-79A4-410F-8B98-6A9724B85CBA}" srcOrd="2" destOrd="0" parTransId="{83FAD934-5D5B-40FC-B3CA-D6105DE3D322}" sibTransId="{30CB0A91-0FCE-45F8-A754-700AB3BFFDC6}"/>
-    <dgm:cxn modelId="{4CE301CD-89A8-41A8-9F17-DEC7FF5575CF}" srcId="{076B6350-4EE3-45E3-9904-173A771DF62A}" destId="{5AA90255-5B35-44C4-B702-E81F223BEFD8}" srcOrd="1" destOrd="0" parTransId="{2854FE16-3A46-47EE-A032-1136B67EB2C8}" sibTransId="{7B5E0C86-564B-4BB8-9398-E23143C8B801}"/>
-    <dgm:cxn modelId="{7FB55B4B-D778-485E-80DB-622F39D1A15E}" srcId="{3958656D-BDA3-48B8-B715-8A44FDE6304E}" destId="{7B2890D2-36E9-4029-898C-FC7E72272380}" srcOrd="0" destOrd="0" parTransId="{F20EDC0B-CCE5-4D9D-9982-89A201087390}" sibTransId="{0DDB3E07-6F3E-4DE7-8E05-649EA4E9106B}"/>
-    <dgm:cxn modelId="{6210E17F-AE7C-41D4-A113-A2EFA7FF4F10}" type="presOf" srcId="{B503AF60-5EB5-4190-8EFC-246E35833849}" destId="{F53448B5-447F-4F1A-81C6-1F0D19E192DD}" srcOrd="0" destOrd="0" presId="urn:microsoft.com/office/officeart/2005/8/layout/hierarchy2"/>
-    <dgm:cxn modelId="{BDAECD11-D0EE-4536-A178-8BBC9A1DBCCB}" type="presOf" srcId="{9F4AA07C-F7C0-4EE0-B444-1A0A99B21C5A}" destId="{87E32AC2-4577-44E3-BD84-D5E3BD970540}" srcOrd="1" destOrd="0" presId="urn:microsoft.com/office/officeart/2005/8/layout/hierarchy2"/>
-    <dgm:cxn modelId="{E40C7816-54F4-4EBE-AE36-F3213C0CC7D8}" type="presOf" srcId="{C3D618C2-BF81-4220-A584-D841429B7058}" destId="{CA6C5886-D1D3-4819-90BD-4BAC8F1EE87D}" srcOrd="0" destOrd="0" presId="urn:microsoft.com/office/officeart/2005/8/layout/hierarchy2"/>
-    <dgm:cxn modelId="{D5D5F674-3429-4E39-B156-077C7025F3E1}" type="presOf" srcId="{86643E8D-F7CB-4F7B-B35A-FF26EACC433C}" destId="{419BEB18-32F6-4B18-9238-A8818FE634FC}" srcOrd="0" destOrd="0" presId="urn:microsoft.com/office/officeart/2005/8/layout/hierarchy2"/>
-    <dgm:cxn modelId="{9C888D0C-8953-4E6F-8288-D7FA0CBF67AB}" type="presOf" srcId="{80D7FF03-79A4-410F-8B98-6A9724B85CBA}" destId="{47ACED10-AF50-4A06-8AC5-32A97AE3B1C8}" srcOrd="0" destOrd="0" presId="urn:microsoft.com/office/officeart/2005/8/layout/hierarchy2"/>
-    <dgm:cxn modelId="{FA9F661C-CCBA-4ED8-A3AD-08CD21ED3711}" type="presOf" srcId="{DC7A1CA0-5D34-4F3B-A580-15CFD66EA796}" destId="{368F1645-5A66-45DB-B296-C23315AB7E22}" srcOrd="0" destOrd="0" presId="urn:microsoft.com/office/officeart/2005/8/layout/hierarchy2"/>
-    <dgm:cxn modelId="{039503FF-69A4-4B03-9E56-D855D6950DAF}" type="presOf" srcId="{BABCE05A-4544-49DE-A70D-EBD4C2932AA1}" destId="{12FD7525-DB42-46F9-B8FD-D33568A05731}" srcOrd="1" destOrd="0" presId="urn:microsoft.com/office/officeart/2005/8/layout/hierarchy2"/>
     <dgm:cxn modelId="{96C6A9B5-7C0D-453A-8D3D-838B1E47CC7C}" srcId="{45CDA3C7-8713-4369-838A-8B5F475DA36B}" destId="{8B8178A4-03D0-4F83-88CD-9E6E781603E6}" srcOrd="0" destOrd="0" parTransId="{50BC2FEF-90AA-4887-A217-BCE929A4632A}" sibTransId="{0B865DCC-B624-40ED-970E-B677A52C4467}"/>
-    <dgm:cxn modelId="{3A74D565-DA5D-4590-9125-CB82C14527AE}" type="presOf" srcId="{BABCE05A-4544-49DE-A70D-EBD4C2932AA1}" destId="{B4361C68-E191-4E89-B0BD-BAD091626B5B}" srcOrd="0" destOrd="0" presId="urn:microsoft.com/office/officeart/2005/8/layout/hierarchy2"/>
-    <dgm:cxn modelId="{2D88D8C0-63C4-4C1A-8B05-F1705C59613F}" type="presParOf" srcId="{BE306FCD-9806-4F30-B3B1-CA273857349C}" destId="{BC89B9CD-5E6C-4475-ADF6-F7C2D7A5A353}" srcOrd="0" destOrd="0" presId="urn:microsoft.com/office/officeart/2005/8/layout/hierarchy2"/>
-    <dgm:cxn modelId="{6379D07D-AC4D-436D-9013-58DF0A91F589}" type="presParOf" srcId="{BC89B9CD-5E6C-4475-ADF6-F7C2D7A5A353}" destId="{6E6D9CAD-33D1-4ABE-986B-53D6D631EB94}" srcOrd="0" destOrd="0" presId="urn:microsoft.com/office/officeart/2005/8/layout/hierarchy2"/>
-    <dgm:cxn modelId="{09966903-E304-4ADB-A9E1-B1634D3B985F}" type="presParOf" srcId="{BC89B9CD-5E6C-4475-ADF6-F7C2D7A5A353}" destId="{47C7FA5F-116D-41D5-BE1E-63389D526519}" srcOrd="1" destOrd="0" presId="urn:microsoft.com/office/officeart/2005/8/layout/hierarchy2"/>
-    <dgm:cxn modelId="{DBF46FCB-0760-433B-9AC2-208E21188A36}" type="presParOf" srcId="{47C7FA5F-116D-41D5-BE1E-63389D526519}" destId="{B4361C68-E191-4E89-B0BD-BAD091626B5B}" srcOrd="0" destOrd="0" presId="urn:microsoft.com/office/officeart/2005/8/layout/hierarchy2"/>
-    <dgm:cxn modelId="{E430FA8C-6883-43D0-B95B-83199E5187A8}" type="presParOf" srcId="{B4361C68-E191-4E89-B0BD-BAD091626B5B}" destId="{12FD7525-DB42-46F9-B8FD-D33568A05731}" srcOrd="0" destOrd="0" presId="urn:microsoft.com/office/officeart/2005/8/layout/hierarchy2"/>
-    <dgm:cxn modelId="{72BCB70B-6C0F-4436-87FE-361FCDA05394}" type="presParOf" srcId="{47C7FA5F-116D-41D5-BE1E-63389D526519}" destId="{8D4B9DA0-8352-443E-AB23-4081880753A9}" srcOrd="1" destOrd="0" presId="urn:microsoft.com/office/officeart/2005/8/layout/hierarchy2"/>
-    <dgm:cxn modelId="{ECEB7E8F-2FC7-4941-80D5-64815AD6DBC7}" type="presParOf" srcId="{8D4B9DA0-8352-443E-AB23-4081880753A9}" destId="{CA6C5886-D1D3-4819-90BD-4BAC8F1EE87D}" srcOrd="0" destOrd="0" presId="urn:microsoft.com/office/officeart/2005/8/layout/hierarchy2"/>
-    <dgm:cxn modelId="{B109CF7F-D969-4053-A7EA-DBB19F8694C2}" type="presParOf" srcId="{8D4B9DA0-8352-443E-AB23-4081880753A9}" destId="{9192797A-2A70-45CD-83CD-8CC844391943}" srcOrd="1" destOrd="0" presId="urn:microsoft.com/office/officeart/2005/8/layout/hierarchy2"/>
-    <dgm:cxn modelId="{BE40C26D-A7B4-4A76-A0BE-168BF56054CA}" type="presParOf" srcId="{47C7FA5F-116D-41D5-BE1E-63389D526519}" destId="{E11C7B6F-7180-43A5-992E-3EA5851F2391}" srcOrd="2" destOrd="0" presId="urn:microsoft.com/office/officeart/2005/8/layout/hierarchy2"/>
-    <dgm:cxn modelId="{CDA7F491-3AA9-4B40-891E-8E7E4C8BDDE5}" type="presParOf" srcId="{E11C7B6F-7180-43A5-992E-3EA5851F2391}" destId="{FB48A239-373B-4448-BD7F-C055FA9C8C48}" srcOrd="0" destOrd="0" presId="urn:microsoft.com/office/officeart/2005/8/layout/hierarchy2"/>
-    <dgm:cxn modelId="{D20780C4-631A-418C-A80D-AF6DC17F4151}" type="presParOf" srcId="{47C7FA5F-116D-41D5-BE1E-63389D526519}" destId="{49833578-BD56-4B76-A7B4-93C083AE7440}" srcOrd="3" destOrd="0" presId="urn:microsoft.com/office/officeart/2005/8/layout/hierarchy2"/>
-    <dgm:cxn modelId="{7B96520D-7EE9-42E3-8C90-6DB13747CF81}" type="presParOf" srcId="{49833578-BD56-4B76-A7B4-93C083AE7440}" destId="{419BEB18-32F6-4B18-9238-A8818FE634FC}" srcOrd="0" destOrd="0" presId="urn:microsoft.com/office/officeart/2005/8/layout/hierarchy2"/>
-    <dgm:cxn modelId="{C14C7C53-33F4-42CC-9236-0FDB35C53F10}" type="presParOf" srcId="{49833578-BD56-4B76-A7B4-93C083AE7440}" destId="{9606F08B-4F70-4EB6-983D-ED46C176903C}" srcOrd="1" destOrd="0" presId="urn:microsoft.com/office/officeart/2005/8/layout/hierarchy2"/>
-    <dgm:cxn modelId="{7988C32F-F8BA-432C-9FBE-E976CF754C8A}" type="presParOf" srcId="{47C7FA5F-116D-41D5-BE1E-63389D526519}" destId="{8F195852-041E-423A-B5DF-8945941EB406}" srcOrd="4" destOrd="0" presId="urn:microsoft.com/office/officeart/2005/8/layout/hierarchy2"/>
-    <dgm:cxn modelId="{958AE5E8-FA34-418A-9851-3D8A07A73FE4}" type="presParOf" srcId="{8F195852-041E-423A-B5DF-8945941EB406}" destId="{19EBF599-727A-47CA-B105-7B4051DFB8C7}" srcOrd="0" destOrd="0" presId="urn:microsoft.com/office/officeart/2005/8/layout/hierarchy2"/>
-    <dgm:cxn modelId="{BB79009F-F81C-4D5A-8ABE-8710ABA26FF1}" type="presParOf" srcId="{47C7FA5F-116D-41D5-BE1E-63389D526519}" destId="{5B0C94E8-6047-4A9D-A59D-4243CA01023B}" srcOrd="5" destOrd="0" presId="urn:microsoft.com/office/officeart/2005/8/layout/hierarchy2"/>
-    <dgm:cxn modelId="{1BCC3A30-90EB-477D-A9CF-31D4BD6B6DA5}" type="presParOf" srcId="{5B0C94E8-6047-4A9D-A59D-4243CA01023B}" destId="{47ACED10-AF50-4A06-8AC5-32A97AE3B1C8}" srcOrd="0" destOrd="0" presId="urn:microsoft.com/office/officeart/2005/8/layout/hierarchy2"/>
-    <dgm:cxn modelId="{8484C262-3F32-4527-82C6-568638E4CF28}" type="presParOf" srcId="{5B0C94E8-6047-4A9D-A59D-4243CA01023B}" destId="{51C9AA23-5208-47C4-9495-ED7DF43D7949}" srcOrd="1" destOrd="0" presId="urn:microsoft.com/office/officeart/2005/8/layout/hierarchy2"/>
-    <dgm:cxn modelId="{591C7E6D-2ADE-44A0-9AB4-568CAFFB6700}" type="presParOf" srcId="{BE306FCD-9806-4F30-B3B1-CA273857349C}" destId="{8658F2C1-2E33-4716-96CE-BB95A05DA53A}" srcOrd="1" destOrd="0" presId="urn:microsoft.com/office/officeart/2005/8/layout/hierarchy2"/>
-    <dgm:cxn modelId="{51AC47A7-70CA-4921-AE46-993F41B4F518}" type="presParOf" srcId="{8658F2C1-2E33-4716-96CE-BB95A05DA53A}" destId="{3985982F-35AF-48B0-84C6-0C8F1D9EF2FA}" srcOrd="0" destOrd="0" presId="urn:microsoft.com/office/officeart/2005/8/layout/hierarchy2"/>
-    <dgm:cxn modelId="{C03F1D46-B9FB-4049-AC38-58B54B320192}" type="presParOf" srcId="{8658F2C1-2E33-4716-96CE-BB95A05DA53A}" destId="{E962D45F-3934-4127-B852-040B19CBBED4}" srcOrd="1" destOrd="0" presId="urn:microsoft.com/office/officeart/2005/8/layout/hierarchy2"/>
-    <dgm:cxn modelId="{14EABE6D-C8E5-46D6-846B-7BBC7A777BE9}" type="presParOf" srcId="{E962D45F-3934-4127-B852-040B19CBBED4}" destId="{AB7C6CD4-FF75-4E23-A8C3-0A2318DBB1D6}" srcOrd="0" destOrd="0" presId="urn:microsoft.com/office/officeart/2005/8/layout/hierarchy2"/>
-    <dgm:cxn modelId="{4158CEDD-2902-4D51-B3E6-C3CD5CF0832B}" type="presParOf" srcId="{AB7C6CD4-FF75-4E23-A8C3-0A2318DBB1D6}" destId="{86416187-05A5-41DD-ADA2-C443892DABB2}" srcOrd="0" destOrd="0" presId="urn:microsoft.com/office/officeart/2005/8/layout/hierarchy2"/>
-    <dgm:cxn modelId="{1F40B0FD-1607-4568-9D2F-F7D73C3F56C3}" type="presParOf" srcId="{E962D45F-3934-4127-B852-040B19CBBED4}" destId="{F5141415-821F-4342-AEDF-E9BC97E8B75D}" srcOrd="1" destOrd="0" presId="urn:microsoft.com/office/officeart/2005/8/layout/hierarchy2"/>
-    <dgm:cxn modelId="{854B522A-236C-453A-9AD2-30B983ADDFF4}" type="presParOf" srcId="{F5141415-821F-4342-AEDF-E9BC97E8B75D}" destId="{A1B1FB24-4A19-4073-B3DA-7D6FAFFD6611}" srcOrd="0" destOrd="0" presId="urn:microsoft.com/office/officeart/2005/8/layout/hierarchy2"/>
-    <dgm:cxn modelId="{E65A5EDC-5655-42A2-9EDD-6061D0A2FE92}" type="presParOf" srcId="{F5141415-821F-4342-AEDF-E9BC97E8B75D}" destId="{1AAB8F11-CB53-4E23-8DA2-6135C0475A27}" srcOrd="1" destOrd="0" presId="urn:microsoft.com/office/officeart/2005/8/layout/hierarchy2"/>
-    <dgm:cxn modelId="{88A5C387-5B62-40AA-880F-A38977B174C8}" type="presParOf" srcId="{1AAB8F11-CB53-4E23-8DA2-6135C0475A27}" destId="{FDA47220-895B-4A69-B2BB-8BF8C016FF4B}" srcOrd="0" destOrd="0" presId="urn:microsoft.com/office/officeart/2005/8/layout/hierarchy2"/>
-    <dgm:cxn modelId="{1EA58CE5-30B4-4121-BA03-ADD7CCD12E4E}" type="presParOf" srcId="{FDA47220-895B-4A69-B2BB-8BF8C016FF4B}" destId="{9F0B1A31-63BD-41F6-82FC-F5574A92E909}" srcOrd="0" destOrd="0" presId="urn:microsoft.com/office/officeart/2005/8/layout/hierarchy2"/>
-    <dgm:cxn modelId="{AC252CAA-1BD3-4855-8147-A1B8685E8339}" type="presParOf" srcId="{1AAB8F11-CB53-4E23-8DA2-6135C0475A27}" destId="{519D71D9-AD17-481A-BC45-95647664C32A}" srcOrd="1" destOrd="0" presId="urn:microsoft.com/office/officeart/2005/8/layout/hierarchy2"/>
-    <dgm:cxn modelId="{B5AA2846-EFD5-4933-844F-E1FFB3B5516E}" type="presParOf" srcId="{519D71D9-AD17-481A-BC45-95647664C32A}" destId="{C0C8DC8E-72DB-4A2E-A50E-DA1CA06D79E3}" srcOrd="0" destOrd="0" presId="urn:microsoft.com/office/officeart/2005/8/layout/hierarchy2"/>
-    <dgm:cxn modelId="{DAB7CF92-F824-49C3-B872-A6F2271432F2}" type="presParOf" srcId="{519D71D9-AD17-481A-BC45-95647664C32A}" destId="{98B01CE3-DDD6-4A2E-A4D8-B0F413861D6D}" srcOrd="1" destOrd="0" presId="urn:microsoft.com/office/officeart/2005/8/layout/hierarchy2"/>
-    <dgm:cxn modelId="{0667374E-5291-4CB5-BF3B-8B38D38497F5}" type="presParOf" srcId="{1AAB8F11-CB53-4E23-8DA2-6135C0475A27}" destId="{4E10DB54-35ED-4D9F-B388-F6C78413B8E9}" srcOrd="2" destOrd="0" presId="urn:microsoft.com/office/officeart/2005/8/layout/hierarchy2"/>
-    <dgm:cxn modelId="{5E32E1F3-384E-4F8E-8B3E-B9FCEB6927FB}" type="presParOf" srcId="{4E10DB54-35ED-4D9F-B388-F6C78413B8E9}" destId="{F67B909A-A307-4E9B-9469-45A779E59A51}" srcOrd="0" destOrd="0" presId="urn:microsoft.com/office/officeart/2005/8/layout/hierarchy2"/>
-    <dgm:cxn modelId="{04E63D25-259E-498E-86D4-C7C46C6EDA34}" type="presParOf" srcId="{1AAB8F11-CB53-4E23-8DA2-6135C0475A27}" destId="{14714887-E966-470C-860D-96908FD88E18}" srcOrd="3" destOrd="0" presId="urn:microsoft.com/office/officeart/2005/8/layout/hierarchy2"/>
-    <dgm:cxn modelId="{298A9933-68EE-4D4B-ADC6-1891884A84B4}" type="presParOf" srcId="{14714887-E966-470C-860D-96908FD88E18}" destId="{1906A700-A645-429B-8F9F-2A4F59D4835E}" srcOrd="0" destOrd="0" presId="urn:microsoft.com/office/officeart/2005/8/layout/hierarchy2"/>
-    <dgm:cxn modelId="{5116004D-F4D1-4527-9FB8-7CCC7CBEF0F1}" type="presParOf" srcId="{14714887-E966-470C-860D-96908FD88E18}" destId="{9E21E745-5CA6-4C1A-A097-7D4CFAE8952B}" srcOrd="1" destOrd="0" presId="urn:microsoft.com/office/officeart/2005/8/layout/hierarchy2"/>
-    <dgm:cxn modelId="{0C51CDB0-96BB-4DE2-B8C1-0EB654DD9BCA}" type="presParOf" srcId="{1AAB8F11-CB53-4E23-8DA2-6135C0475A27}" destId="{2938BCE4-55BC-4FA7-8B13-8D7362E71CAD}" srcOrd="4" destOrd="0" presId="urn:microsoft.com/office/officeart/2005/8/layout/hierarchy2"/>
-    <dgm:cxn modelId="{55FABD86-151C-4994-941A-C2620EF23717}" type="presParOf" srcId="{2938BCE4-55BC-4FA7-8B13-8D7362E71CAD}" destId="{A6341011-54EC-4E06-9306-EAF2DE56CD2C}" srcOrd="0" destOrd="0" presId="urn:microsoft.com/office/officeart/2005/8/layout/hierarchy2"/>
-    <dgm:cxn modelId="{37942088-6A8B-4FAC-9002-D684F3CE4948}" type="presParOf" srcId="{1AAB8F11-CB53-4E23-8DA2-6135C0475A27}" destId="{A0A8C24A-B549-4DD3-A86B-5C27239361DA}" srcOrd="5" destOrd="0" presId="urn:microsoft.com/office/officeart/2005/8/layout/hierarchy2"/>
-    <dgm:cxn modelId="{23C29672-9D1C-47B4-8247-0EDB2D2E5B3F}" type="presParOf" srcId="{A0A8C24A-B549-4DD3-A86B-5C27239361DA}" destId="{368F1645-5A66-45DB-B296-C23315AB7E22}" srcOrd="0" destOrd="0" presId="urn:microsoft.com/office/officeart/2005/8/layout/hierarchy2"/>
-    <dgm:cxn modelId="{0F3CC371-47E7-4571-BBD9-9CF3C98C1F25}" type="presParOf" srcId="{A0A8C24A-B549-4DD3-A86B-5C27239361DA}" destId="{AAB70EE2-6F5D-4397-9BEA-BD14754644EA}" srcOrd="1" destOrd="0" presId="urn:microsoft.com/office/officeart/2005/8/layout/hierarchy2"/>
-    <dgm:cxn modelId="{C58C6A44-2955-424E-AE21-8BF212B216B4}" type="presParOf" srcId="{BE306FCD-9806-4F30-B3B1-CA273857349C}" destId="{3EC8FEA1-FACA-4B7A-ACC4-B6309011D501}" srcOrd="2" destOrd="0" presId="urn:microsoft.com/office/officeart/2005/8/layout/hierarchy2"/>
-    <dgm:cxn modelId="{DB96AEBE-D542-4FD6-8001-4594B904F439}" type="presParOf" srcId="{3EC8FEA1-FACA-4B7A-ACC4-B6309011D501}" destId="{2AEF7D3A-FF38-45BC-9B3E-D40CCE847072}" srcOrd="0" destOrd="0" presId="urn:microsoft.com/office/officeart/2005/8/layout/hierarchy2"/>
-    <dgm:cxn modelId="{690AABEC-3D99-42B3-8415-9C2F93770529}" type="presParOf" srcId="{3EC8FEA1-FACA-4B7A-ACC4-B6309011D501}" destId="{2E81C92C-CE54-4B34-8AD9-23F5F8E60BCB}" srcOrd="1" destOrd="0" presId="urn:microsoft.com/office/officeart/2005/8/layout/hierarchy2"/>
-    <dgm:cxn modelId="{7BC81025-0758-445D-A2FA-CB8C0CA50A1C}" type="presParOf" srcId="{2E81C92C-CE54-4B34-8AD9-23F5F8E60BCB}" destId="{674BA392-5914-4B78-A520-EE26D65D05C8}" srcOrd="0" destOrd="0" presId="urn:microsoft.com/office/officeart/2005/8/layout/hierarchy2"/>
-    <dgm:cxn modelId="{A091907F-D2AD-4223-9A0D-411EBD506DE9}" type="presParOf" srcId="{674BA392-5914-4B78-A520-EE26D65D05C8}" destId="{CAE1C8E1-FF9C-459C-820F-5A372E5B5202}" srcOrd="0" destOrd="0" presId="urn:microsoft.com/office/officeart/2005/8/layout/hierarchy2"/>
-    <dgm:cxn modelId="{4DF72A18-6A93-4839-BBE5-256437CDD55D}" type="presParOf" srcId="{2E81C92C-CE54-4B34-8AD9-23F5F8E60BCB}" destId="{905C17AD-FE93-4469-8609-EDCF89529AA2}" srcOrd="1" destOrd="0" presId="urn:microsoft.com/office/officeart/2005/8/layout/hierarchy2"/>
-    <dgm:cxn modelId="{D3A4DB28-8CAC-47E3-8268-02F1DA1F7955}" type="presParOf" srcId="{905C17AD-FE93-4469-8609-EDCF89529AA2}" destId="{497DB5E4-8EF3-40EA-9803-E80F51F19C35}" srcOrd="0" destOrd="0" presId="urn:microsoft.com/office/officeart/2005/8/layout/hierarchy2"/>
-    <dgm:cxn modelId="{F93797BD-815A-40C2-991C-B62A821CBE8E}" type="presParOf" srcId="{905C17AD-FE93-4469-8609-EDCF89529AA2}" destId="{A54907F9-77D3-493A-BD14-6183BAA27BA4}" srcOrd="1" destOrd="0" presId="urn:microsoft.com/office/officeart/2005/8/layout/hierarchy2"/>
-    <dgm:cxn modelId="{A79F2EC5-F941-4755-BA3E-B98E1AD7D411}" type="presParOf" srcId="{2E81C92C-CE54-4B34-8AD9-23F5F8E60BCB}" destId="{EB2274FC-15F8-41B7-935B-E389FD47AFD1}" srcOrd="2" destOrd="0" presId="urn:microsoft.com/office/officeart/2005/8/layout/hierarchy2"/>
-    <dgm:cxn modelId="{2A0CB28D-0F63-4989-AEDB-B732414A8166}" type="presParOf" srcId="{EB2274FC-15F8-41B7-935B-E389FD47AFD1}" destId="{87E32AC2-4577-44E3-BD84-D5E3BD970540}" srcOrd="0" destOrd="0" presId="urn:microsoft.com/office/officeart/2005/8/layout/hierarchy2"/>
-    <dgm:cxn modelId="{3C42CA2A-A721-41EC-B15E-7FF1D35F6A8C}" type="presParOf" srcId="{2E81C92C-CE54-4B34-8AD9-23F5F8E60BCB}" destId="{9076073A-94D7-4B3A-BEDD-A7CFB249D472}" srcOrd="3" destOrd="0" presId="urn:microsoft.com/office/officeart/2005/8/layout/hierarchy2"/>
-    <dgm:cxn modelId="{184DE3B1-BDC0-4A05-820C-2127FB2235A7}" type="presParOf" srcId="{9076073A-94D7-4B3A-BEDD-A7CFB249D472}" destId="{F53448B5-447F-4F1A-81C6-1F0D19E192DD}" srcOrd="0" destOrd="0" presId="urn:microsoft.com/office/officeart/2005/8/layout/hierarchy2"/>
-    <dgm:cxn modelId="{390B1E95-73EC-4B3B-9CA2-23B8C6DDFB0B}" type="presParOf" srcId="{9076073A-94D7-4B3A-BEDD-A7CFB249D472}" destId="{9771CB1D-2BA5-42D9-9957-3E7E79F8490A}" srcOrd="1" destOrd="0" presId="urn:microsoft.com/office/officeart/2005/8/layout/hierarchy2"/>
+    <dgm:cxn modelId="{0CCB1EA8-6BBF-40E1-B7D5-13FE5651F63A}" type="presOf" srcId="{753D8466-5B43-4022-9EA6-80697AD791EF}" destId="{A6341011-54EC-4E06-9306-EAF2DE56CD2C}" srcOrd="1" destOrd="0" presId="urn:microsoft.com/office/officeart/2005/8/layout/hierarchy2"/>
+    <dgm:cxn modelId="{028BC447-897E-4EF2-91AB-584EE22E0EFB}" type="presOf" srcId="{BABCE05A-4544-49DE-A70D-EBD4C2932AA1}" destId="{12FD7525-DB42-46F9-B8FD-D33568A05731}" srcOrd="1" destOrd="0" presId="urn:microsoft.com/office/officeart/2005/8/layout/hierarchy2"/>
+    <dgm:cxn modelId="{88962D65-67DE-44C4-B96B-9D99204CB2EE}" type="presParOf" srcId="{BE306FCD-9806-4F30-B3B1-CA273857349C}" destId="{BC89B9CD-5E6C-4475-ADF6-F7C2D7A5A353}" srcOrd="0" destOrd="0" presId="urn:microsoft.com/office/officeart/2005/8/layout/hierarchy2"/>
+    <dgm:cxn modelId="{4771FC04-41A0-4E56-B971-A8B0B8036980}" type="presParOf" srcId="{BC89B9CD-5E6C-4475-ADF6-F7C2D7A5A353}" destId="{6E6D9CAD-33D1-4ABE-986B-53D6D631EB94}" srcOrd="0" destOrd="0" presId="urn:microsoft.com/office/officeart/2005/8/layout/hierarchy2"/>
+    <dgm:cxn modelId="{60CD839F-0CB6-4C26-B779-B6E1CD71B56E}" type="presParOf" srcId="{BC89B9CD-5E6C-4475-ADF6-F7C2D7A5A353}" destId="{47C7FA5F-116D-41D5-BE1E-63389D526519}" srcOrd="1" destOrd="0" presId="urn:microsoft.com/office/officeart/2005/8/layout/hierarchy2"/>
+    <dgm:cxn modelId="{F324AB1F-96A4-4569-8E7A-3E5448C77BCC}" type="presParOf" srcId="{47C7FA5F-116D-41D5-BE1E-63389D526519}" destId="{B4361C68-E191-4E89-B0BD-BAD091626B5B}" srcOrd="0" destOrd="0" presId="urn:microsoft.com/office/officeart/2005/8/layout/hierarchy2"/>
+    <dgm:cxn modelId="{7BCDA050-F660-4840-931B-B28761EFD543}" type="presParOf" srcId="{B4361C68-E191-4E89-B0BD-BAD091626B5B}" destId="{12FD7525-DB42-46F9-B8FD-D33568A05731}" srcOrd="0" destOrd="0" presId="urn:microsoft.com/office/officeart/2005/8/layout/hierarchy2"/>
+    <dgm:cxn modelId="{32993444-C011-4322-B2CB-E0A2B1AF69C8}" type="presParOf" srcId="{47C7FA5F-116D-41D5-BE1E-63389D526519}" destId="{8D4B9DA0-8352-443E-AB23-4081880753A9}" srcOrd="1" destOrd="0" presId="urn:microsoft.com/office/officeart/2005/8/layout/hierarchy2"/>
+    <dgm:cxn modelId="{2EF9AFEC-7702-473C-922E-0750E14B9CEF}" type="presParOf" srcId="{8D4B9DA0-8352-443E-AB23-4081880753A9}" destId="{CA6C5886-D1D3-4819-90BD-4BAC8F1EE87D}" srcOrd="0" destOrd="0" presId="urn:microsoft.com/office/officeart/2005/8/layout/hierarchy2"/>
+    <dgm:cxn modelId="{9B4A939C-545E-4BF6-AE6E-717BEC95D159}" type="presParOf" srcId="{8D4B9DA0-8352-443E-AB23-4081880753A9}" destId="{9192797A-2A70-45CD-83CD-8CC844391943}" srcOrd="1" destOrd="0" presId="urn:microsoft.com/office/officeart/2005/8/layout/hierarchy2"/>
+    <dgm:cxn modelId="{0A1132A4-2C27-4F76-8C67-51CA03FED396}" type="presParOf" srcId="{47C7FA5F-116D-41D5-BE1E-63389D526519}" destId="{E11C7B6F-7180-43A5-992E-3EA5851F2391}" srcOrd="2" destOrd="0" presId="urn:microsoft.com/office/officeart/2005/8/layout/hierarchy2"/>
+    <dgm:cxn modelId="{DC2209BA-403B-408D-A39C-A91C1EE25A2C}" type="presParOf" srcId="{E11C7B6F-7180-43A5-992E-3EA5851F2391}" destId="{FB48A239-373B-4448-BD7F-C055FA9C8C48}" srcOrd="0" destOrd="0" presId="urn:microsoft.com/office/officeart/2005/8/layout/hierarchy2"/>
+    <dgm:cxn modelId="{FDC290D2-98D4-49E2-88C5-62958E1A1533}" type="presParOf" srcId="{47C7FA5F-116D-41D5-BE1E-63389D526519}" destId="{49833578-BD56-4B76-A7B4-93C083AE7440}" srcOrd="3" destOrd="0" presId="urn:microsoft.com/office/officeart/2005/8/layout/hierarchy2"/>
+    <dgm:cxn modelId="{D2EF3EA0-B540-4946-A5AB-F6ABE6A963A1}" type="presParOf" srcId="{49833578-BD56-4B76-A7B4-93C083AE7440}" destId="{419BEB18-32F6-4B18-9238-A8818FE634FC}" srcOrd="0" destOrd="0" presId="urn:microsoft.com/office/officeart/2005/8/layout/hierarchy2"/>
+    <dgm:cxn modelId="{FDF3F430-93C5-43B6-B3D5-C895FC687385}" type="presParOf" srcId="{49833578-BD56-4B76-A7B4-93C083AE7440}" destId="{9606F08B-4F70-4EB6-983D-ED46C176903C}" srcOrd="1" destOrd="0" presId="urn:microsoft.com/office/officeart/2005/8/layout/hierarchy2"/>
+    <dgm:cxn modelId="{FFDC3CCC-AB96-485D-B98D-515C704507C2}" type="presParOf" srcId="{47C7FA5F-116D-41D5-BE1E-63389D526519}" destId="{8F195852-041E-423A-B5DF-8945941EB406}" srcOrd="4" destOrd="0" presId="urn:microsoft.com/office/officeart/2005/8/layout/hierarchy2"/>
+    <dgm:cxn modelId="{C101F2E1-5782-415E-AA06-601FA0FC6F57}" type="presParOf" srcId="{8F195852-041E-423A-B5DF-8945941EB406}" destId="{19EBF599-727A-47CA-B105-7B4051DFB8C7}" srcOrd="0" destOrd="0" presId="urn:microsoft.com/office/officeart/2005/8/layout/hierarchy2"/>
+    <dgm:cxn modelId="{9F8E0705-1C04-4A8C-9422-267FF11D68A1}" type="presParOf" srcId="{47C7FA5F-116D-41D5-BE1E-63389D526519}" destId="{5B0C94E8-6047-4A9D-A59D-4243CA01023B}" srcOrd="5" destOrd="0" presId="urn:microsoft.com/office/officeart/2005/8/layout/hierarchy2"/>
+    <dgm:cxn modelId="{0762B808-6F7E-4E0C-B3BF-62466CE0E9A3}" type="presParOf" srcId="{5B0C94E8-6047-4A9D-A59D-4243CA01023B}" destId="{47ACED10-AF50-4A06-8AC5-32A97AE3B1C8}" srcOrd="0" destOrd="0" presId="urn:microsoft.com/office/officeart/2005/8/layout/hierarchy2"/>
+    <dgm:cxn modelId="{68C835E9-6EED-4717-A6B1-54BD873759EA}" type="presParOf" srcId="{5B0C94E8-6047-4A9D-A59D-4243CA01023B}" destId="{51C9AA23-5208-47C4-9495-ED7DF43D7949}" srcOrd="1" destOrd="0" presId="urn:microsoft.com/office/officeart/2005/8/layout/hierarchy2"/>
+    <dgm:cxn modelId="{5EFA216F-7324-4FA1-83AF-453182EDCDE3}" type="presParOf" srcId="{BE306FCD-9806-4F30-B3B1-CA273857349C}" destId="{8658F2C1-2E33-4716-96CE-BB95A05DA53A}" srcOrd="1" destOrd="0" presId="urn:microsoft.com/office/officeart/2005/8/layout/hierarchy2"/>
+    <dgm:cxn modelId="{6C35D6AF-C6C3-4A5F-ABD8-1CAB20D37C27}" type="presParOf" srcId="{8658F2C1-2E33-4716-96CE-BB95A05DA53A}" destId="{3985982F-35AF-48B0-84C6-0C8F1D9EF2FA}" srcOrd="0" destOrd="0" presId="urn:microsoft.com/office/officeart/2005/8/layout/hierarchy2"/>
+    <dgm:cxn modelId="{36D213A3-24F6-4C47-AB92-2BD2BEE72A67}" type="presParOf" srcId="{8658F2C1-2E33-4716-96CE-BB95A05DA53A}" destId="{E962D45F-3934-4127-B852-040B19CBBED4}" srcOrd="1" destOrd="0" presId="urn:microsoft.com/office/officeart/2005/8/layout/hierarchy2"/>
+    <dgm:cxn modelId="{E84C6A2A-6EF1-429C-8448-CD98ADD3C783}" type="presParOf" srcId="{E962D45F-3934-4127-B852-040B19CBBED4}" destId="{AB7C6CD4-FF75-4E23-A8C3-0A2318DBB1D6}" srcOrd="0" destOrd="0" presId="urn:microsoft.com/office/officeart/2005/8/layout/hierarchy2"/>
+    <dgm:cxn modelId="{616CE5F2-9465-4279-891C-5752FC511CEC}" type="presParOf" srcId="{AB7C6CD4-FF75-4E23-A8C3-0A2318DBB1D6}" destId="{86416187-05A5-41DD-ADA2-C443892DABB2}" srcOrd="0" destOrd="0" presId="urn:microsoft.com/office/officeart/2005/8/layout/hierarchy2"/>
+    <dgm:cxn modelId="{FAAF772A-450B-486B-B348-F46389584AE2}" type="presParOf" srcId="{E962D45F-3934-4127-B852-040B19CBBED4}" destId="{F5141415-821F-4342-AEDF-E9BC97E8B75D}" srcOrd="1" destOrd="0" presId="urn:microsoft.com/office/officeart/2005/8/layout/hierarchy2"/>
+    <dgm:cxn modelId="{CB88F41B-E227-48CA-B9FC-891B2F1D882A}" type="presParOf" srcId="{F5141415-821F-4342-AEDF-E9BC97E8B75D}" destId="{A1B1FB24-4A19-4073-B3DA-7D6FAFFD6611}" srcOrd="0" destOrd="0" presId="urn:microsoft.com/office/officeart/2005/8/layout/hierarchy2"/>
+    <dgm:cxn modelId="{887C7C2F-E414-46D6-83EC-46BEDC19C4FE}" type="presParOf" srcId="{F5141415-821F-4342-AEDF-E9BC97E8B75D}" destId="{1AAB8F11-CB53-4E23-8DA2-6135C0475A27}" srcOrd="1" destOrd="0" presId="urn:microsoft.com/office/officeart/2005/8/layout/hierarchy2"/>
+    <dgm:cxn modelId="{F2E039C9-E604-4BF0-ADA8-C4BC8B2E167C}" type="presParOf" srcId="{1AAB8F11-CB53-4E23-8DA2-6135C0475A27}" destId="{FDA47220-895B-4A69-B2BB-8BF8C016FF4B}" srcOrd="0" destOrd="0" presId="urn:microsoft.com/office/officeart/2005/8/layout/hierarchy2"/>
+    <dgm:cxn modelId="{108E45C3-5EA6-40AC-B039-C9FD17C18F5D}" type="presParOf" srcId="{FDA47220-895B-4A69-B2BB-8BF8C016FF4B}" destId="{9F0B1A31-63BD-41F6-82FC-F5574A92E909}" srcOrd="0" destOrd="0" presId="urn:microsoft.com/office/officeart/2005/8/layout/hierarchy2"/>
+    <dgm:cxn modelId="{6215A0E3-7C09-4037-81E3-F92593211F5B}" type="presParOf" srcId="{1AAB8F11-CB53-4E23-8DA2-6135C0475A27}" destId="{519D71D9-AD17-481A-BC45-95647664C32A}" srcOrd="1" destOrd="0" presId="urn:microsoft.com/office/officeart/2005/8/layout/hierarchy2"/>
+    <dgm:cxn modelId="{0201FC38-3B95-4752-BB52-1B56280C0786}" type="presParOf" srcId="{519D71D9-AD17-481A-BC45-95647664C32A}" destId="{C0C8DC8E-72DB-4A2E-A50E-DA1CA06D79E3}" srcOrd="0" destOrd="0" presId="urn:microsoft.com/office/officeart/2005/8/layout/hierarchy2"/>
+    <dgm:cxn modelId="{3B8E453F-A29D-4522-8484-125B87A844B6}" type="presParOf" srcId="{519D71D9-AD17-481A-BC45-95647664C32A}" destId="{98B01CE3-DDD6-4A2E-A4D8-B0F413861D6D}" srcOrd="1" destOrd="0" presId="urn:microsoft.com/office/officeart/2005/8/layout/hierarchy2"/>
+    <dgm:cxn modelId="{B55927CC-0B03-4414-A269-ACE2F56F7818}" type="presParOf" srcId="{1AAB8F11-CB53-4E23-8DA2-6135C0475A27}" destId="{4E10DB54-35ED-4D9F-B388-F6C78413B8E9}" srcOrd="2" destOrd="0" presId="urn:microsoft.com/office/officeart/2005/8/layout/hierarchy2"/>
+    <dgm:cxn modelId="{961EE46A-00F0-4FFE-9312-4D8C3F4EBBB0}" type="presParOf" srcId="{4E10DB54-35ED-4D9F-B388-F6C78413B8E9}" destId="{F67B909A-A307-4E9B-9469-45A779E59A51}" srcOrd="0" destOrd="0" presId="urn:microsoft.com/office/officeart/2005/8/layout/hierarchy2"/>
+    <dgm:cxn modelId="{D6CF230D-B38D-4E44-BF12-613FE04A9A92}" type="presParOf" srcId="{1AAB8F11-CB53-4E23-8DA2-6135C0475A27}" destId="{14714887-E966-470C-860D-96908FD88E18}" srcOrd="3" destOrd="0" presId="urn:microsoft.com/office/officeart/2005/8/layout/hierarchy2"/>
+    <dgm:cxn modelId="{5895AC66-1AF0-4029-9C16-56944BC843DD}" type="presParOf" srcId="{14714887-E966-470C-860D-96908FD88E18}" destId="{1906A700-A645-429B-8F9F-2A4F59D4835E}" srcOrd="0" destOrd="0" presId="urn:microsoft.com/office/officeart/2005/8/layout/hierarchy2"/>
+    <dgm:cxn modelId="{DC74C56B-905C-4036-9CA9-83A9B3BEE7E5}" type="presParOf" srcId="{14714887-E966-470C-860D-96908FD88E18}" destId="{9E21E745-5CA6-4C1A-A097-7D4CFAE8952B}" srcOrd="1" destOrd="0" presId="urn:microsoft.com/office/officeart/2005/8/layout/hierarchy2"/>
+    <dgm:cxn modelId="{28C21FAD-07CC-4854-922D-5AF91A949651}" type="presParOf" srcId="{1AAB8F11-CB53-4E23-8DA2-6135C0475A27}" destId="{2938BCE4-55BC-4FA7-8B13-8D7362E71CAD}" srcOrd="4" destOrd="0" presId="urn:microsoft.com/office/officeart/2005/8/layout/hierarchy2"/>
+    <dgm:cxn modelId="{DC53576B-CF36-4A09-B369-F28115F249EC}" type="presParOf" srcId="{2938BCE4-55BC-4FA7-8B13-8D7362E71CAD}" destId="{A6341011-54EC-4E06-9306-EAF2DE56CD2C}" srcOrd="0" destOrd="0" presId="urn:microsoft.com/office/officeart/2005/8/layout/hierarchy2"/>
+    <dgm:cxn modelId="{CFF97A3B-FC3F-4E99-B217-4492991D033D}" type="presParOf" srcId="{1AAB8F11-CB53-4E23-8DA2-6135C0475A27}" destId="{A0A8C24A-B549-4DD3-A86B-5C27239361DA}" srcOrd="5" destOrd="0" presId="urn:microsoft.com/office/officeart/2005/8/layout/hierarchy2"/>
+    <dgm:cxn modelId="{950FDDA1-AC93-4209-970E-635239DB4309}" type="presParOf" srcId="{A0A8C24A-B549-4DD3-A86B-5C27239361DA}" destId="{368F1645-5A66-45DB-B296-C23315AB7E22}" srcOrd="0" destOrd="0" presId="urn:microsoft.com/office/officeart/2005/8/layout/hierarchy2"/>
+    <dgm:cxn modelId="{43DDB596-B8F7-408C-B975-177AE803654A}" type="presParOf" srcId="{A0A8C24A-B549-4DD3-A86B-5C27239361DA}" destId="{AAB70EE2-6F5D-4397-9BEA-BD14754644EA}" srcOrd="1" destOrd="0" presId="urn:microsoft.com/office/officeart/2005/8/layout/hierarchy2"/>
+    <dgm:cxn modelId="{31D661FD-482F-4F43-A281-A01D9B4A3ABF}" type="presParOf" srcId="{BE306FCD-9806-4F30-B3B1-CA273857349C}" destId="{3EC8FEA1-FACA-4B7A-ACC4-B6309011D501}" srcOrd="2" destOrd="0" presId="urn:microsoft.com/office/officeart/2005/8/layout/hierarchy2"/>
+    <dgm:cxn modelId="{9D576890-F0E9-40A0-ABA1-A35EAA770972}" type="presParOf" srcId="{3EC8FEA1-FACA-4B7A-ACC4-B6309011D501}" destId="{2AEF7D3A-FF38-45BC-9B3E-D40CCE847072}" srcOrd="0" destOrd="0" presId="urn:microsoft.com/office/officeart/2005/8/layout/hierarchy2"/>
+    <dgm:cxn modelId="{51991DD3-3933-4CC6-A330-7E570E5DE72A}" type="presParOf" srcId="{3EC8FEA1-FACA-4B7A-ACC4-B6309011D501}" destId="{2E81C92C-CE54-4B34-8AD9-23F5F8E60BCB}" srcOrd="1" destOrd="0" presId="urn:microsoft.com/office/officeart/2005/8/layout/hierarchy2"/>
+    <dgm:cxn modelId="{9357460B-A256-4562-946F-CADD0C646B42}" type="presParOf" srcId="{2E81C92C-CE54-4B34-8AD9-23F5F8E60BCB}" destId="{674BA392-5914-4B78-A520-EE26D65D05C8}" srcOrd="0" destOrd="0" presId="urn:microsoft.com/office/officeart/2005/8/layout/hierarchy2"/>
+    <dgm:cxn modelId="{6F57D6B7-D104-4E77-BFD4-81B92E3B7519}" type="presParOf" srcId="{674BA392-5914-4B78-A520-EE26D65D05C8}" destId="{CAE1C8E1-FF9C-459C-820F-5A372E5B5202}" srcOrd="0" destOrd="0" presId="urn:microsoft.com/office/officeart/2005/8/layout/hierarchy2"/>
+    <dgm:cxn modelId="{3503B857-58F6-4B47-9BE7-1A9343B05A59}" type="presParOf" srcId="{2E81C92C-CE54-4B34-8AD9-23F5F8E60BCB}" destId="{905C17AD-FE93-4469-8609-EDCF89529AA2}" srcOrd="1" destOrd="0" presId="urn:microsoft.com/office/officeart/2005/8/layout/hierarchy2"/>
+    <dgm:cxn modelId="{9E943FCF-3622-4424-8821-228063D75299}" type="presParOf" srcId="{905C17AD-FE93-4469-8609-EDCF89529AA2}" destId="{497DB5E4-8EF3-40EA-9803-E80F51F19C35}" srcOrd="0" destOrd="0" presId="urn:microsoft.com/office/officeart/2005/8/layout/hierarchy2"/>
+    <dgm:cxn modelId="{8B69784B-1A92-4400-8A77-7A8C423B3C4B}" type="presParOf" srcId="{905C17AD-FE93-4469-8609-EDCF89529AA2}" destId="{A54907F9-77D3-493A-BD14-6183BAA27BA4}" srcOrd="1" destOrd="0" presId="urn:microsoft.com/office/officeart/2005/8/layout/hierarchy2"/>
+    <dgm:cxn modelId="{0CDB2688-9998-4185-ADF1-CC1F136E75A4}" type="presParOf" srcId="{2E81C92C-CE54-4B34-8AD9-23F5F8E60BCB}" destId="{EB2274FC-15F8-41B7-935B-E389FD47AFD1}" srcOrd="2" destOrd="0" presId="urn:microsoft.com/office/officeart/2005/8/layout/hierarchy2"/>
+    <dgm:cxn modelId="{35E878ED-018D-4E5F-ADBD-0647174D0A12}" type="presParOf" srcId="{EB2274FC-15F8-41B7-935B-E389FD47AFD1}" destId="{87E32AC2-4577-44E3-BD84-D5E3BD970540}" srcOrd="0" destOrd="0" presId="urn:microsoft.com/office/officeart/2005/8/layout/hierarchy2"/>
+    <dgm:cxn modelId="{8A6DBD24-7473-44DA-A787-616C3DE52185}" type="presParOf" srcId="{2E81C92C-CE54-4B34-8AD9-23F5F8E60BCB}" destId="{9076073A-94D7-4B3A-BEDD-A7CFB249D472}" srcOrd="3" destOrd="0" presId="urn:microsoft.com/office/officeart/2005/8/layout/hierarchy2"/>
+    <dgm:cxn modelId="{8303C6D3-DCF7-440A-93DD-AC623FB546E4}" type="presParOf" srcId="{9076073A-94D7-4B3A-BEDD-A7CFB249D472}" destId="{F53448B5-447F-4F1A-81C6-1F0D19E192DD}" srcOrd="0" destOrd="0" presId="urn:microsoft.com/office/officeart/2005/8/layout/hierarchy2"/>
+    <dgm:cxn modelId="{B3732E83-C891-4266-817E-66FB27BB8987}" type="presParOf" srcId="{9076073A-94D7-4B3A-BEDD-A7CFB249D472}" destId="{9771CB1D-2BA5-42D9-9957-3E7E79F8490A}" srcOrd="1" destOrd="0" presId="urn:microsoft.com/office/officeart/2005/8/layout/hierarchy2"/>
   </dgm:cxnLst>
   <dgm:bg/>
   <dgm:whole/>
@@ -27376,7 +28333,7 @@
   <a:extraClrSchemeLst/>
   <a:extLst>
     <a:ext uri="{05A4C25C-085E-4340-85A3-A5531E510DB2}">
-      <thm15:themeFamily xmlns="" xmlns:thm15="http://schemas.microsoft.com/office/thememl/2012/main" name="Slate" id="{C3F70B94-7CE9-428E-ADC1-3269CC2C3385}" vid="{3F2DE9A5-64E6-437C-A389-CC4477E817E8}"/>
+      <thm15:themeFamily xmlns:thm15="http://schemas.microsoft.com/office/thememl/2012/main" xmlns="" name="Slate" id="{C3F70B94-7CE9-428E-ADC1-3269CC2C3385}" vid="{3F2DE9A5-64E6-437C-A389-CC4477E817E8}"/>
     </a:ext>
   </a:extLst>
 </a:theme>
@@ -27423,7 +28380,7 @@
 </file>
 
 <file path=customXml/itemProps3.xml><?xml version="1.0" encoding="utf-8"?>
-<ds:datastoreItem xmlns:ds="http://schemas.openxmlformats.org/officeDocument/2006/customXml" ds:itemID="{695167F8-60FC-4F6A-92F3-88326BABED99}">
+<ds:datastoreItem xmlns:ds="http://schemas.openxmlformats.org/officeDocument/2006/customXml" ds:itemID="{DE696923-CEBC-4597-BFD1-C1CE6C02FC4F}">
   <ds:schemaRefs>
     <ds:schemaRef ds:uri="http://schemas.openxmlformats.org/officeDocument/2006/bibliography"/>
   </ds:schemaRefs>

</xml_diff>

<commit_message>
Màj livrable plus rapport
</commit_message>
<xml_diff>
--- a/train/IUT_TD_TP_2015.docx
+++ b/train/IUT_TD_TP_2015.docx
@@ -11106,8 +11106,40 @@
       <w:r>
         <w:t xml:space="preserve">Exercice 0 : Nous avons utilisé un singleton car nous ne voulions qu’une seul instance d’une session durant le cycle de vie de l’application. </w:t>
       </w:r>
+    </w:p>
+    <w:p>
+      <w:r>
+        <w:t>Exercice 2 : Nous avons pensé utile d’ajouter un critère concernant les documents, c’est-à-dire que nous pensions qu’il était judicieux qu’un utilisateur puisse filtrer les résultats suivant différent document.</w:t>
+      </w:r>
+    </w:p>
+    <w:p>
+      <w:r>
+        <w:t xml:space="preserve">Nous n’avons pas accordé de temps à l’interface graphique en elle-même dans l’ajout du </w:t>
+      </w:r>
+      <w:proofErr w:type="spellStart"/>
+      <w:r>
+        <w:t>spinner</w:t>
+      </w:r>
+      <w:proofErr w:type="spellEnd"/>
+      <w:r>
+        <w:t xml:space="preserve"> et des </w:t>
+      </w:r>
+      <w:proofErr w:type="spellStart"/>
+      <w:r>
+        <w:t>combobox</w:t>
+      </w:r>
+      <w:proofErr w:type="spellEnd"/>
+      <w:r>
+        <w:t xml:space="preserve">, nous reviendrons dessus durant les prochains TP au cas </w:t>
+      </w:r>
       <w:bookmarkStart w:id="33" w:name="_GoBack"/>
       <w:bookmarkEnd w:id="33"/>
+      <w:r>
+        <w:t>où</w:t>
+      </w:r>
+      <w:r>
+        <w:t xml:space="preserve"> d’autre élément viendrait à s’ajouter. </w:t>
+      </w:r>
     </w:p>
     <w:p>
       <w:pPr>
@@ -11119,12 +11151,70 @@
       </w:r>
       <w:bookmarkEnd w:id="34"/>
     </w:p>
+    <w:p/>
     <w:p>
+      <w:r>
+        <w:t>Nous avons rencontrée des difficultés durant ce TP notamment au niveau des critères, car</w:t>
+      </w:r>
+      <w:r>
+        <w:t xml:space="preserve"> c’était un nouveau</w:t>
+      </w:r>
+      <w:r>
+        <w:t xml:space="preserve"> concept </w:t>
+      </w:r>
+      <w:r>
+        <w:t>pour nous dans la programmation java. Mais a</w:t>
+      </w:r>
+      <w:r>
+        <w:t>près</w:t>
+      </w:r>
+      <w:r>
+        <w:t xml:space="preserve"> quelque recherche supplémentaire sur Internet nous avons pu comprendre un peu mieux comment cela fonctionné et nous avons donc pu avancer sur cette partie. Notre difficulté majeure consisté à différencier un critère d’un autre, pour cela on a passé en paramètre un objet critère afin de les différencier.</w:t>
+      </w:r>
+      <w:r>
+        <w:t xml:space="preserve"> Nous avons aussi eu </w:t>
+      </w:r>
+      <w:r>
+        <w:t>du mal a récupéré la</w:t>
+      </w:r>
+      <w:r>
+        <w:t xml:space="preserve"> date et</w:t>
+      </w:r>
+      <w:r>
+        <w:t xml:space="preserve"> le mois du système, mais encore une fois après une recherche sur Internet, nous avons pu trouver comment faire. </w:t>
+      </w:r>
+    </w:p>
+    <w:p>
       <w:pPr>
         <w:rPr>
           <w:noProof/>
         </w:rPr>
       </w:pPr>
+      <w:r>
+        <w:t xml:space="preserve">Le seul bémol que nous avons pu relever, est que </w:t>
+      </w:r>
+      <w:proofErr w:type="gramStart"/>
+      <w:r>
+        <w:t>nous avons</w:t>
+      </w:r>
+      <w:proofErr w:type="gramEnd"/>
+      <w:r>
+        <w:t xml:space="preserve"> pas su réutiliser l’internationalisation dans les </w:t>
+      </w:r>
+      <w:proofErr w:type="spellStart"/>
+      <w:r>
+        <w:t>combobox</w:t>
+      </w:r>
+      <w:proofErr w:type="spellEnd"/>
+      <w:r>
+        <w:t xml:space="preserve"> de mois et jour. </w:t>
+      </w:r>
+      <w:r>
+        <w:t>Peut-être</w:t>
+      </w:r>
+      <w:r>
+        <w:t xml:space="preserve"> nous reviendrons dessus durant les prochains TP, et nous pourrions résoudre ce problème. </w:t>
+      </w:r>
       <w:r>
         <w:rPr>
           <w:noProof/>
@@ -20815,111 +20905,111 @@
     </dgm:pt>
   </dgm:ptLst>
   <dgm:cxnLst>
-    <dgm:cxn modelId="{E0F7B9EF-C2FD-45AE-863A-0323A5627DDF}" type="presOf" srcId="{B13E7694-BD7E-4ACD-8A25-288621413B33}" destId="{D36435EE-5DD9-4CB1-80E2-64E88C5269A2}" srcOrd="0" destOrd="0" presId="urn:microsoft.com/office/officeart/2005/8/layout/hierarchy2"/>
+    <dgm:cxn modelId="{FAA7F1E9-B291-408D-AD3A-5BDA90B73FC7}" type="presOf" srcId="{AD7B3DA5-2EE7-42E6-A405-E9204AD083F8}" destId="{B96A10A5-DFF5-46F1-944C-3675766C550F}" srcOrd="0" destOrd="0" presId="urn:microsoft.com/office/officeart/2005/8/layout/hierarchy2"/>
+    <dgm:cxn modelId="{21D06810-C15B-40CD-AF6D-16251E72998E}" type="presOf" srcId="{1489036D-A9DA-40B5-957F-936B4A348264}" destId="{EBFADA6F-FD50-43FB-87CB-15B1D9AA94CD}" srcOrd="0" destOrd="0" presId="urn:microsoft.com/office/officeart/2005/8/layout/hierarchy2"/>
+    <dgm:cxn modelId="{49E69296-6243-4B23-BB27-A3D4BEF5529C}" srcId="{4D72C498-B5D7-4A5E-9949-13D4BDD70C79}" destId="{CFFF95AD-6A3E-4156-870B-74376FA448BF}" srcOrd="1" destOrd="0" parTransId="{139FBCB0-87C1-4D19-9898-BB48C99D5614}" sibTransId="{2D803B32-337B-4EAC-B215-13958E412DA9}"/>
+    <dgm:cxn modelId="{186A8ACC-737F-4D55-94A7-58EB178E5452}" type="presOf" srcId="{99F72719-26C5-43AC-9154-CEFFF5CEB37E}" destId="{A8464F86-5444-4B1D-8904-D5D84FB93A63}" srcOrd="0" destOrd="0" presId="urn:microsoft.com/office/officeart/2005/8/layout/hierarchy2"/>
+    <dgm:cxn modelId="{C1EB7E95-E378-43CF-A922-BB308B54FDFC}" type="presOf" srcId="{4D72C498-B5D7-4A5E-9949-13D4BDD70C79}" destId="{3F3231AA-D37A-47E2-AA64-F3C7B7B2954D}" srcOrd="0" destOrd="0" presId="urn:microsoft.com/office/officeart/2005/8/layout/hierarchy2"/>
+    <dgm:cxn modelId="{502FB9F7-55F9-4593-B1F2-FBE723CFF641}" srcId="{90721A67-6AD1-4A80-A90E-9D77E7AD4E6D}" destId="{AD7B3DA5-2EE7-42E6-A405-E9204AD083F8}" srcOrd="0" destOrd="0" parTransId="{0B7CF66D-0A27-42E3-AC6D-2DB726B0F1E6}" sibTransId="{4BBF8FF6-E72D-4A5B-A1FE-6EAB41BA4F5C}"/>
+    <dgm:cxn modelId="{3A802A5B-58B3-4340-9325-B4E39176299C}" type="presOf" srcId="{16244E34-B2A7-4CB0-B85E-995BCA75C3E6}" destId="{D91136A0-BBA5-4033-85D4-E551E48A4097}" srcOrd="0" destOrd="0" presId="urn:microsoft.com/office/officeart/2005/8/layout/hierarchy2"/>
+    <dgm:cxn modelId="{7176B68D-8377-4602-BE4C-B7D75F5D41A5}" srcId="{4D72C498-B5D7-4A5E-9949-13D4BDD70C79}" destId="{24E98E51-90AC-468F-867A-C952D6FD5668}" srcOrd="2" destOrd="0" parTransId="{559D18E3-752D-4EE1-9939-C38FEFFAE5A4}" sibTransId="{5A87DC0A-A2A4-49BC-8D66-8E04CC32771A}"/>
+    <dgm:cxn modelId="{6A41C6BD-C16D-4F15-94AE-F0406E9DAE57}" type="presOf" srcId="{B13E7694-BD7E-4ACD-8A25-288621413B33}" destId="{2FF43323-1B88-4D6E-A12C-28C1BD2304F7}" srcOrd="1" destOrd="0" presId="urn:microsoft.com/office/officeart/2005/8/layout/hierarchy2"/>
     <dgm:cxn modelId="{6E9F04CF-538C-49AC-B727-EE48AD00E24E}" srcId="{90721A67-6AD1-4A80-A90E-9D77E7AD4E6D}" destId="{6EAA9C23-3A78-4C27-AAC9-504C071FA2D8}" srcOrd="1" destOrd="0" parTransId="{99F72719-26C5-43AC-9154-CEFFF5CEB37E}" sibTransId="{9DE824F4-9157-4786-AD52-3E163FA3C3B4}"/>
-    <dgm:cxn modelId="{12D71137-75DF-40D4-B6E3-A69ACE1F846B}" type="presOf" srcId="{F1D4A2FF-1ED4-48C6-8293-904F41872AF1}" destId="{881DB251-9FB1-4300-9BCC-5ED061EBD6BA}" srcOrd="1" destOrd="0" presId="urn:microsoft.com/office/officeart/2005/8/layout/hierarchy2"/>
-    <dgm:cxn modelId="{3003A437-146E-4F52-B4BF-3C3E1316CDCC}" type="presOf" srcId="{F1D4A2FF-1ED4-48C6-8293-904F41872AF1}" destId="{215E04C8-8ADC-4870-8072-6C6871A934E8}" srcOrd="0" destOrd="0" presId="urn:microsoft.com/office/officeart/2005/8/layout/hierarchy2"/>
-    <dgm:cxn modelId="{AE360164-DE11-4FB3-B5C2-F832CC905A27}" type="presOf" srcId="{24E98E51-90AC-468F-867A-C952D6FD5668}" destId="{37C38F7E-4D19-426C-A64E-1CBDFC363BB7}" srcOrd="0" destOrd="0" presId="urn:microsoft.com/office/officeart/2005/8/layout/hierarchy2"/>
-    <dgm:cxn modelId="{30FDD204-B36C-4D22-B6C4-E8BB9B220F8B}" type="presOf" srcId="{913E8ED9-5793-4239-BAD8-A00A3159E04D}" destId="{A21B35AB-A6E7-40B0-A48C-F2137E09EDE9}" srcOrd="0" destOrd="0" presId="urn:microsoft.com/office/officeart/2005/8/layout/hierarchy2"/>
-    <dgm:cxn modelId="{E9A7352B-15A0-453A-A553-77340CF5600B}" type="presOf" srcId="{559D18E3-752D-4EE1-9939-C38FEFFAE5A4}" destId="{9EFBE792-9572-41CC-B394-D06BBCFDDEA7}" srcOrd="0" destOrd="0" presId="urn:microsoft.com/office/officeart/2005/8/layout/hierarchy2"/>
-    <dgm:cxn modelId="{9AE43A23-7812-4576-BBA9-543BF009D9D2}" type="presOf" srcId="{597EB83F-9AF9-4A72-80A3-732912F27C6D}" destId="{D955C53B-B716-4B38-9366-F9DF3D076BCB}" srcOrd="0" destOrd="0" presId="urn:microsoft.com/office/officeart/2005/8/layout/hierarchy2"/>
+    <dgm:cxn modelId="{AD22A2F8-4CF9-4166-BBEE-25BF98B40E9C}" type="presOf" srcId="{0B7CF66D-0A27-42E3-AC6D-2DB726B0F1E6}" destId="{F84282DA-A190-4AE4-80A2-887CA41C8DE9}" srcOrd="0" destOrd="0" presId="urn:microsoft.com/office/officeart/2005/8/layout/hierarchy2"/>
+    <dgm:cxn modelId="{8FD21DF3-FA93-4D29-A213-38235E964956}" type="presOf" srcId="{3FE4910D-602C-4A72-BB9E-A3BE3A3A0E78}" destId="{F14A685D-1E0D-4B4F-8491-096DFB19D677}" srcOrd="1" destOrd="0" presId="urn:microsoft.com/office/officeart/2005/8/layout/hierarchy2"/>
+    <dgm:cxn modelId="{655C612E-2ACF-45DD-93B2-81A33C4F66FC}" type="presOf" srcId="{99F72719-26C5-43AC-9154-CEFFF5CEB37E}" destId="{ECBF6DD1-22FB-4942-9A69-C2E334F2B933}" srcOrd="1" destOrd="0" presId="urn:microsoft.com/office/officeart/2005/8/layout/hierarchy2"/>
+    <dgm:cxn modelId="{7231379A-5930-4CC2-A986-68C2E54BA3A5}" type="presOf" srcId="{CFFF95AD-6A3E-4156-870B-74376FA448BF}" destId="{DE27DD97-4305-47FC-AFB0-35E1E791B27F}" srcOrd="0" destOrd="0" presId="urn:microsoft.com/office/officeart/2005/8/layout/hierarchy2"/>
+    <dgm:cxn modelId="{B137A4EB-3F60-43FD-8A82-FDE3E9E042F4}" type="presOf" srcId="{F1D4A2FF-1ED4-48C6-8293-904F41872AF1}" destId="{881DB251-9FB1-4300-9BCC-5ED061EBD6BA}" srcOrd="1" destOrd="0" presId="urn:microsoft.com/office/officeart/2005/8/layout/hierarchy2"/>
+    <dgm:cxn modelId="{8C244403-76B6-47C0-BA2E-880ABAC3DF24}" type="presOf" srcId="{24E98E51-90AC-468F-867A-C952D6FD5668}" destId="{37C38F7E-4D19-426C-A64E-1CBDFC363BB7}" srcOrd="0" destOrd="0" presId="urn:microsoft.com/office/officeart/2005/8/layout/hierarchy2"/>
+    <dgm:cxn modelId="{42058C2F-EFCE-41E3-9009-CDC320B1EC01}" type="presOf" srcId="{C72AA88C-4AEE-412B-ABBF-33D17A0AD941}" destId="{C0DFBE07-132A-42A3-A5E2-F594000B2340}" srcOrd="1" destOrd="0" presId="urn:microsoft.com/office/officeart/2005/8/layout/hierarchy2"/>
+    <dgm:cxn modelId="{9F4D2FFF-97B0-4BDE-B2FE-9300A204E5EE}" srcId="{65626F29-AB7F-4A3E-92D9-6AFC55134C2D}" destId="{90721A67-6AD1-4A80-A90E-9D77E7AD4E6D}" srcOrd="0" destOrd="0" parTransId="{FD12DCE2-E0B7-4C60-87FD-DBDC9530217F}" sibTransId="{898BA68B-F5FB-436F-B345-A5FAFB505382}"/>
+    <dgm:cxn modelId="{CC6720BA-13D8-42C0-B87C-95CA20A02E6C}" type="presOf" srcId="{559D18E3-752D-4EE1-9939-C38FEFFAE5A4}" destId="{E36A5456-E43A-492B-ABAE-06F81987E8E0}" srcOrd="1" destOrd="0" presId="urn:microsoft.com/office/officeart/2005/8/layout/hierarchy2"/>
+    <dgm:cxn modelId="{2516A182-8456-4B8B-8B0D-400E99FB762A}" type="presOf" srcId="{559B25C1-457C-4CA8-A035-1849D9779D21}" destId="{858F7110-3310-4783-BBA8-7EC1E711C660}" srcOrd="0" destOrd="0" presId="urn:microsoft.com/office/officeart/2005/8/layout/hierarchy2"/>
+    <dgm:cxn modelId="{A727D85C-589F-4F9E-8EA5-09841C14A681}" type="presOf" srcId="{139FBCB0-87C1-4D19-9898-BB48C99D5614}" destId="{2D4C1DD3-7A1B-4669-AB42-72A65ACFF1A8}" srcOrd="1" destOrd="0" presId="urn:microsoft.com/office/officeart/2005/8/layout/hierarchy2"/>
+    <dgm:cxn modelId="{8D1E70BB-718E-4093-A8EC-6C766AACDD9C}" type="presOf" srcId="{3FE4910D-602C-4A72-BB9E-A3BE3A3A0E78}" destId="{C26101A3-172C-4AFD-8AA5-00EF71442597}" srcOrd="0" destOrd="0" presId="urn:microsoft.com/office/officeart/2005/8/layout/hierarchy2"/>
+    <dgm:cxn modelId="{5CED45EA-5370-4349-8576-1DD76B885E25}" type="presOf" srcId="{FDC9356B-5836-435E-BB19-C94DC8F3D3EF}" destId="{D63F150D-0E96-4C27-A427-95C317656D1D}" srcOrd="0" destOrd="0" presId="urn:microsoft.com/office/officeart/2005/8/layout/hierarchy2"/>
+    <dgm:cxn modelId="{1E9B2188-5637-436F-937B-F75F87659640}" type="presOf" srcId="{C72AA88C-4AEE-412B-ABBF-33D17A0AD941}" destId="{8E5DD861-D493-4A0A-B81E-EB2108ED9BB3}" srcOrd="0" destOrd="0" presId="urn:microsoft.com/office/officeart/2005/8/layout/hierarchy2"/>
+    <dgm:cxn modelId="{365BE801-B980-4138-9678-B32771CEEA29}" type="presOf" srcId="{DD6977A0-3802-4240-88A2-691E7C2C48A6}" destId="{968AF4BE-4974-4BD5-85C7-35A0B47C6F8A}" srcOrd="0" destOrd="0" presId="urn:microsoft.com/office/officeart/2005/8/layout/hierarchy2"/>
+    <dgm:cxn modelId="{CED0A39F-C3F0-40B0-9B98-6BEFE20BE65B}" type="presOf" srcId="{B13E7694-BD7E-4ACD-8A25-288621413B33}" destId="{D36435EE-5DD9-4CB1-80E2-64E88C5269A2}" srcOrd="0" destOrd="0" presId="urn:microsoft.com/office/officeart/2005/8/layout/hierarchy2"/>
+    <dgm:cxn modelId="{64F301FB-A593-41C9-BDB6-F0EFA7C82324}" srcId="{6EAA9C23-3A78-4C27-AAC9-504C071FA2D8}" destId="{16244E34-B2A7-4CB0-B85E-995BCA75C3E6}" srcOrd="1" destOrd="0" parTransId="{B13E7694-BD7E-4ACD-8A25-288621413B33}" sibTransId="{A0EBF300-51DB-4610-8BD4-DE84A2AC4F9A}"/>
+    <dgm:cxn modelId="{77E33FCA-C438-412C-87D1-766DDD7A445A}" type="presOf" srcId="{597EB83F-9AF9-4A72-80A3-732912F27C6D}" destId="{1FDB852C-60D2-4512-8688-DBBE489C7C32}" srcOrd="1" destOrd="0" presId="urn:microsoft.com/office/officeart/2005/8/layout/hierarchy2"/>
+    <dgm:cxn modelId="{1E795E94-6DBF-4F85-948D-2E9A178D1EAD}" type="presOf" srcId="{139FBCB0-87C1-4D19-9898-BB48C99D5614}" destId="{AEBC5B76-A737-49A2-B533-66F2022C87AD}" srcOrd="0" destOrd="0" presId="urn:microsoft.com/office/officeart/2005/8/layout/hierarchy2"/>
+    <dgm:cxn modelId="{D05732E0-8016-4300-94E0-4C5846D8338F}" srcId="{6EAA9C23-3A78-4C27-AAC9-504C071FA2D8}" destId="{495223E1-057C-40FA-B321-DB15D7B7BF1E}" srcOrd="3" destOrd="0" parTransId="{597EB83F-9AF9-4A72-80A3-732912F27C6D}" sibTransId="{3E875B8A-F119-494A-907D-67F8BC091872}"/>
+    <dgm:cxn modelId="{967F65B6-C47B-4EC0-ADE6-CAFBBE1F0516}" srcId="{CFFF95AD-6A3E-4156-870B-74376FA448BF}" destId="{559B25C1-457C-4CA8-A035-1849D9779D21}" srcOrd="0" destOrd="0" parTransId="{1489036D-A9DA-40B5-957F-936B4A348264}" sibTransId="{CA40A06D-5492-4390-8F79-91529B97C7E3}"/>
+    <dgm:cxn modelId="{D89F6048-F1B4-4787-B926-B49F52CB6F9B}" srcId="{AD7B3DA5-2EE7-42E6-A405-E9204AD083F8}" destId="{4D72C498-B5D7-4A5E-9949-13D4BDD70C79}" srcOrd="0" destOrd="0" parTransId="{3FE4910D-602C-4A72-BB9E-A3BE3A3A0E78}" sibTransId="{A5576FB7-9241-49DD-B403-195A5C6DB3B2}"/>
+    <dgm:cxn modelId="{10820E9B-F692-4BF5-B197-3DDE2495C1CB}" srcId="{6EAA9C23-3A78-4C27-AAC9-504C071FA2D8}" destId="{913E8ED9-5793-4239-BAD8-A00A3159E04D}" srcOrd="0" destOrd="0" parTransId="{C72AA88C-4AEE-412B-ABBF-33D17A0AD941}" sibTransId="{E09A0026-5DBE-4A74-ADE4-A8C0FD11704F}"/>
+    <dgm:cxn modelId="{9FA9BEBF-94BE-41AA-9282-C55D3B7B9C83}" type="presOf" srcId="{597EB83F-9AF9-4A72-80A3-732912F27C6D}" destId="{D955C53B-B716-4B38-9366-F9DF3D076BCB}" srcOrd="0" destOrd="0" presId="urn:microsoft.com/office/officeart/2005/8/layout/hierarchy2"/>
+    <dgm:cxn modelId="{48CDDE50-7EDA-4FD9-8AC0-38C166104E02}" type="presOf" srcId="{F1D4A2FF-1ED4-48C6-8293-904F41872AF1}" destId="{215E04C8-8ADC-4870-8072-6C6871A934E8}" srcOrd="0" destOrd="0" presId="urn:microsoft.com/office/officeart/2005/8/layout/hierarchy2"/>
+    <dgm:cxn modelId="{D4B359FD-EE9D-4F91-BA0C-80C3C9E3E4FF}" type="presOf" srcId="{65626F29-AB7F-4A3E-92D9-6AFC55134C2D}" destId="{76D26D6D-EDAF-4C52-8B4D-841B0D968087}" srcOrd="0" destOrd="0" presId="urn:microsoft.com/office/officeart/2005/8/layout/hierarchy2"/>
     <dgm:cxn modelId="{5D66E035-8128-4BBA-84F0-1D671D2DE898}" srcId="{6EAA9C23-3A78-4C27-AAC9-504C071FA2D8}" destId="{9E6B55FE-E53C-49DC-B515-C2397BEC2CAB}" srcOrd="2" destOrd="0" parTransId="{F1D4A2FF-1ED4-48C6-8293-904F41872AF1}" sibTransId="{9DCC26EF-3D9C-4F2C-A2B6-405DE1FD371A}"/>
-    <dgm:cxn modelId="{D117C699-636F-4A39-93A6-B1BE76112E54}" type="presOf" srcId="{DD6977A0-3802-4240-88A2-691E7C2C48A6}" destId="{6F424515-AE64-4689-98CF-DEE19DC54531}" srcOrd="1" destOrd="0" presId="urn:microsoft.com/office/officeart/2005/8/layout/hierarchy2"/>
-    <dgm:cxn modelId="{665AA5C5-F28B-4B83-AE15-D5CDFC617A20}" type="presOf" srcId="{597EB83F-9AF9-4A72-80A3-732912F27C6D}" destId="{1FDB852C-60D2-4512-8688-DBBE489C7C32}" srcOrd="1" destOrd="0" presId="urn:microsoft.com/office/officeart/2005/8/layout/hierarchy2"/>
+    <dgm:cxn modelId="{6DF9376A-4084-4CCE-95CB-537601D32076}" type="presOf" srcId="{1489036D-A9DA-40B5-957F-936B4A348264}" destId="{D2E89353-C1DC-4D8C-81F7-770019C69DEF}" srcOrd="1" destOrd="0" presId="urn:microsoft.com/office/officeart/2005/8/layout/hierarchy2"/>
+    <dgm:cxn modelId="{F9ED6FB8-4883-439E-B40A-E0B9434B0384}" type="presOf" srcId="{9E6B55FE-E53C-49DC-B515-C2397BEC2CAB}" destId="{288590B9-AA3F-44E1-86EF-EEFFCBA51BD5}" srcOrd="0" destOrd="0" presId="urn:microsoft.com/office/officeart/2005/8/layout/hierarchy2"/>
     <dgm:cxn modelId="{FD18F822-929A-4822-AE96-7ADBA2A3C5CD}" srcId="{4D72C498-B5D7-4A5E-9949-13D4BDD70C79}" destId="{FDC9356B-5836-435E-BB19-C94DC8F3D3EF}" srcOrd="0" destOrd="0" parTransId="{DD6977A0-3802-4240-88A2-691E7C2C48A6}" sibTransId="{20A4AF65-9EE3-422E-A635-F5D68A4A881B}"/>
-    <dgm:cxn modelId="{561E676E-937F-4509-9944-581149715E7F}" type="presOf" srcId="{CFFF95AD-6A3E-4156-870B-74376FA448BF}" destId="{DE27DD97-4305-47FC-AFB0-35E1E791B27F}" srcOrd="0" destOrd="0" presId="urn:microsoft.com/office/officeart/2005/8/layout/hierarchy2"/>
-    <dgm:cxn modelId="{35FF7B2F-994A-4E46-9BA4-3C49B1EC34DD}" type="presOf" srcId="{139FBCB0-87C1-4D19-9898-BB48C99D5614}" destId="{AEBC5B76-A737-49A2-B533-66F2022C87AD}" srcOrd="0" destOrd="0" presId="urn:microsoft.com/office/officeart/2005/8/layout/hierarchy2"/>
-    <dgm:cxn modelId="{D89F6048-F1B4-4787-B926-B49F52CB6F9B}" srcId="{AD7B3DA5-2EE7-42E6-A405-E9204AD083F8}" destId="{4D72C498-B5D7-4A5E-9949-13D4BDD70C79}" srcOrd="0" destOrd="0" parTransId="{3FE4910D-602C-4A72-BB9E-A3BE3A3A0E78}" sibTransId="{A5576FB7-9241-49DD-B403-195A5C6DB3B2}"/>
-    <dgm:cxn modelId="{EA46D403-992F-4EF7-9885-EF03EC3475A6}" type="presOf" srcId="{139FBCB0-87C1-4D19-9898-BB48C99D5614}" destId="{2D4C1DD3-7A1B-4669-AB42-72A65ACFF1A8}" srcOrd="1" destOrd="0" presId="urn:microsoft.com/office/officeart/2005/8/layout/hierarchy2"/>
-    <dgm:cxn modelId="{163C23A7-E68A-4A36-921A-2538CF5AB73C}" type="presOf" srcId="{559D18E3-752D-4EE1-9939-C38FEFFAE5A4}" destId="{E36A5456-E43A-492B-ABAE-06F81987E8E0}" srcOrd="1" destOrd="0" presId="urn:microsoft.com/office/officeart/2005/8/layout/hierarchy2"/>
-    <dgm:cxn modelId="{49E69296-6243-4B23-BB27-A3D4BEF5529C}" srcId="{4D72C498-B5D7-4A5E-9949-13D4BDD70C79}" destId="{CFFF95AD-6A3E-4156-870B-74376FA448BF}" srcOrd="1" destOrd="0" parTransId="{139FBCB0-87C1-4D19-9898-BB48C99D5614}" sibTransId="{2D803B32-337B-4EAC-B215-13958E412DA9}"/>
-    <dgm:cxn modelId="{2453CE38-571D-4ED7-8C1A-16F2124B762D}" type="presOf" srcId="{65626F29-AB7F-4A3E-92D9-6AFC55134C2D}" destId="{76D26D6D-EDAF-4C52-8B4D-841B0D968087}" srcOrd="0" destOrd="0" presId="urn:microsoft.com/office/officeart/2005/8/layout/hierarchy2"/>
-    <dgm:cxn modelId="{D05732E0-8016-4300-94E0-4C5846D8338F}" srcId="{6EAA9C23-3A78-4C27-AAC9-504C071FA2D8}" destId="{495223E1-057C-40FA-B321-DB15D7B7BF1E}" srcOrd="3" destOrd="0" parTransId="{597EB83F-9AF9-4A72-80A3-732912F27C6D}" sibTransId="{3E875B8A-F119-494A-907D-67F8BC091872}"/>
-    <dgm:cxn modelId="{F7826D6C-E4ED-4939-A2E3-BC1FD03ECDFD}" type="presOf" srcId="{FDC9356B-5836-435E-BB19-C94DC8F3D3EF}" destId="{D63F150D-0E96-4C27-A427-95C317656D1D}" srcOrd="0" destOrd="0" presId="urn:microsoft.com/office/officeart/2005/8/layout/hierarchy2"/>
-    <dgm:cxn modelId="{0E1972CC-8CBE-48F5-909D-5096CE65C729}" type="presOf" srcId="{559B25C1-457C-4CA8-A035-1849D9779D21}" destId="{858F7110-3310-4783-BBA8-7EC1E711C660}" srcOrd="0" destOrd="0" presId="urn:microsoft.com/office/officeart/2005/8/layout/hierarchy2"/>
-    <dgm:cxn modelId="{7176B68D-8377-4602-BE4C-B7D75F5D41A5}" srcId="{4D72C498-B5D7-4A5E-9949-13D4BDD70C79}" destId="{24E98E51-90AC-468F-867A-C952D6FD5668}" srcOrd="2" destOrd="0" parTransId="{559D18E3-752D-4EE1-9939-C38FEFFAE5A4}" sibTransId="{5A87DC0A-A2A4-49BC-8D66-8E04CC32771A}"/>
-    <dgm:cxn modelId="{545CFF18-A2CA-4A9C-9DB9-67C9E8805491}" type="presOf" srcId="{9E6B55FE-E53C-49DC-B515-C2397BEC2CAB}" destId="{288590B9-AA3F-44E1-86EF-EEFFCBA51BD5}" srcOrd="0" destOrd="0" presId="urn:microsoft.com/office/officeart/2005/8/layout/hierarchy2"/>
-    <dgm:cxn modelId="{920D05F1-F8B8-4120-94EC-2944BE5FBBC9}" type="presOf" srcId="{6EAA9C23-3A78-4C27-AAC9-504C071FA2D8}" destId="{FFF314B7-9492-4462-8B1C-7BC33784FA0A}" srcOrd="0" destOrd="0" presId="urn:microsoft.com/office/officeart/2005/8/layout/hierarchy2"/>
-    <dgm:cxn modelId="{F8AADC43-9C10-4698-AB4D-A4298AF0395D}" type="presOf" srcId="{B13E7694-BD7E-4ACD-8A25-288621413B33}" destId="{2FF43323-1B88-4D6E-A12C-28C1BD2304F7}" srcOrd="1" destOrd="0" presId="urn:microsoft.com/office/officeart/2005/8/layout/hierarchy2"/>
-    <dgm:cxn modelId="{04F9F265-BE4D-4458-A097-2C1B61B7708E}" type="presOf" srcId="{4D72C498-B5D7-4A5E-9949-13D4BDD70C79}" destId="{3F3231AA-D37A-47E2-AA64-F3C7B7B2954D}" srcOrd="0" destOrd="0" presId="urn:microsoft.com/office/officeart/2005/8/layout/hierarchy2"/>
-    <dgm:cxn modelId="{BF6D34B4-FA74-4741-AF53-CD6B4EE753F5}" type="presOf" srcId="{AD7B3DA5-2EE7-42E6-A405-E9204AD083F8}" destId="{B96A10A5-DFF5-46F1-944C-3675766C550F}" srcOrd="0" destOrd="0" presId="urn:microsoft.com/office/officeart/2005/8/layout/hierarchy2"/>
-    <dgm:cxn modelId="{9F4D2FFF-97B0-4BDE-B2FE-9300A204E5EE}" srcId="{65626F29-AB7F-4A3E-92D9-6AFC55134C2D}" destId="{90721A67-6AD1-4A80-A90E-9D77E7AD4E6D}" srcOrd="0" destOrd="0" parTransId="{FD12DCE2-E0B7-4C60-87FD-DBDC9530217F}" sibTransId="{898BA68B-F5FB-436F-B345-A5FAFB505382}"/>
-    <dgm:cxn modelId="{502FB9F7-55F9-4593-B1F2-FBE723CFF641}" srcId="{90721A67-6AD1-4A80-A90E-9D77E7AD4E6D}" destId="{AD7B3DA5-2EE7-42E6-A405-E9204AD083F8}" srcOrd="0" destOrd="0" parTransId="{0B7CF66D-0A27-42E3-AC6D-2DB726B0F1E6}" sibTransId="{4BBF8FF6-E72D-4A5B-A1FE-6EAB41BA4F5C}"/>
-    <dgm:cxn modelId="{5B1C3ACB-EB69-4528-825B-75BC3F3FCFCE}" type="presOf" srcId="{90721A67-6AD1-4A80-A90E-9D77E7AD4E6D}" destId="{2D8842D7-E959-42FA-BA94-C6E6A8D46F08}" srcOrd="0" destOrd="0" presId="urn:microsoft.com/office/officeart/2005/8/layout/hierarchy2"/>
-    <dgm:cxn modelId="{10820E9B-F692-4BF5-B197-3DDE2495C1CB}" srcId="{6EAA9C23-3A78-4C27-AAC9-504C071FA2D8}" destId="{913E8ED9-5793-4239-BAD8-A00A3159E04D}" srcOrd="0" destOrd="0" parTransId="{C72AA88C-4AEE-412B-ABBF-33D17A0AD941}" sibTransId="{E09A0026-5DBE-4A74-ADE4-A8C0FD11704F}"/>
-    <dgm:cxn modelId="{7E1E066B-138A-478B-B50B-13859A63A180}" type="presOf" srcId="{0B7CF66D-0A27-42E3-AC6D-2DB726B0F1E6}" destId="{C296F982-F6F0-4728-ADF2-DC91F37071EA}" srcOrd="1" destOrd="0" presId="urn:microsoft.com/office/officeart/2005/8/layout/hierarchy2"/>
-    <dgm:cxn modelId="{967F65B6-C47B-4EC0-ADE6-CAFBBE1F0516}" srcId="{CFFF95AD-6A3E-4156-870B-74376FA448BF}" destId="{559B25C1-457C-4CA8-A035-1849D9779D21}" srcOrd="0" destOrd="0" parTransId="{1489036D-A9DA-40B5-957F-936B4A348264}" sibTransId="{CA40A06D-5492-4390-8F79-91529B97C7E3}"/>
-    <dgm:cxn modelId="{A0968D4E-F5F3-4432-9996-43FA18D729B1}" type="presOf" srcId="{1489036D-A9DA-40B5-957F-936B4A348264}" destId="{D2E89353-C1DC-4D8C-81F7-770019C69DEF}" srcOrd="1" destOrd="0" presId="urn:microsoft.com/office/officeart/2005/8/layout/hierarchy2"/>
-    <dgm:cxn modelId="{A26F8500-788B-4A24-A996-952C21CDA9C6}" type="presOf" srcId="{495223E1-057C-40FA-B321-DB15D7B7BF1E}" destId="{98EDA116-065D-473B-983B-F7A1A4E0692D}" srcOrd="0" destOrd="0" presId="urn:microsoft.com/office/officeart/2005/8/layout/hierarchy2"/>
-    <dgm:cxn modelId="{8B6F93D4-AF63-4A09-A9FF-1204A17D1A78}" type="presOf" srcId="{C72AA88C-4AEE-412B-ABBF-33D17A0AD941}" destId="{8E5DD861-D493-4A0A-B81E-EB2108ED9BB3}" srcOrd="0" destOrd="0" presId="urn:microsoft.com/office/officeart/2005/8/layout/hierarchy2"/>
-    <dgm:cxn modelId="{8870F29C-853A-40D1-A313-C8D4122F8055}" type="presOf" srcId="{3FE4910D-602C-4A72-BB9E-A3BE3A3A0E78}" destId="{F14A685D-1E0D-4B4F-8491-096DFB19D677}" srcOrd="1" destOrd="0" presId="urn:microsoft.com/office/officeart/2005/8/layout/hierarchy2"/>
-    <dgm:cxn modelId="{7A75F255-3036-43F7-94A5-EEA4310D373B}" type="presOf" srcId="{99F72719-26C5-43AC-9154-CEFFF5CEB37E}" destId="{ECBF6DD1-22FB-4942-9A69-C2E334F2B933}" srcOrd="1" destOrd="0" presId="urn:microsoft.com/office/officeart/2005/8/layout/hierarchy2"/>
-    <dgm:cxn modelId="{A8066010-7056-4EE3-A7A1-94B4F1ADE07D}" type="presOf" srcId="{0B7CF66D-0A27-42E3-AC6D-2DB726B0F1E6}" destId="{F84282DA-A190-4AE4-80A2-887CA41C8DE9}" srcOrd="0" destOrd="0" presId="urn:microsoft.com/office/officeart/2005/8/layout/hierarchy2"/>
-    <dgm:cxn modelId="{538D813E-51DA-4948-903A-4BD9C3351428}" type="presOf" srcId="{3FE4910D-602C-4A72-BB9E-A3BE3A3A0E78}" destId="{C26101A3-172C-4AFD-8AA5-00EF71442597}" srcOrd="0" destOrd="0" presId="urn:microsoft.com/office/officeart/2005/8/layout/hierarchy2"/>
-    <dgm:cxn modelId="{78847889-039C-4DEE-8228-77ECEBE63683}" type="presOf" srcId="{DD6977A0-3802-4240-88A2-691E7C2C48A6}" destId="{968AF4BE-4974-4BD5-85C7-35A0B47C6F8A}" srcOrd="0" destOrd="0" presId="urn:microsoft.com/office/officeart/2005/8/layout/hierarchy2"/>
-    <dgm:cxn modelId="{5689405D-AF09-4084-9093-B0A42F43A25B}" type="presOf" srcId="{99F72719-26C5-43AC-9154-CEFFF5CEB37E}" destId="{A8464F86-5444-4B1D-8904-D5D84FB93A63}" srcOrd="0" destOrd="0" presId="urn:microsoft.com/office/officeart/2005/8/layout/hierarchy2"/>
-    <dgm:cxn modelId="{64F301FB-A593-41C9-BDB6-F0EFA7C82324}" srcId="{6EAA9C23-3A78-4C27-AAC9-504C071FA2D8}" destId="{16244E34-B2A7-4CB0-B85E-995BCA75C3E6}" srcOrd="1" destOrd="0" parTransId="{B13E7694-BD7E-4ACD-8A25-288621413B33}" sibTransId="{A0EBF300-51DB-4610-8BD4-DE84A2AC4F9A}"/>
-    <dgm:cxn modelId="{0B5B9ABE-EAD4-4399-A109-C886B2E5AD72}" type="presOf" srcId="{1489036D-A9DA-40B5-957F-936B4A348264}" destId="{EBFADA6F-FD50-43FB-87CB-15B1D9AA94CD}" srcOrd="0" destOrd="0" presId="urn:microsoft.com/office/officeart/2005/8/layout/hierarchy2"/>
-    <dgm:cxn modelId="{032361B2-0E27-411D-8396-53B3F38B176A}" type="presOf" srcId="{C72AA88C-4AEE-412B-ABBF-33D17A0AD941}" destId="{C0DFBE07-132A-42A3-A5E2-F594000B2340}" srcOrd="1" destOrd="0" presId="urn:microsoft.com/office/officeart/2005/8/layout/hierarchy2"/>
-    <dgm:cxn modelId="{A2EECBD8-0673-464A-B3F4-40D1E393FE29}" type="presOf" srcId="{16244E34-B2A7-4CB0-B85E-995BCA75C3E6}" destId="{D91136A0-BBA5-4033-85D4-E551E48A4097}" srcOrd="0" destOrd="0" presId="urn:microsoft.com/office/officeart/2005/8/layout/hierarchy2"/>
-    <dgm:cxn modelId="{0BA452B1-FDE0-4A26-95A8-5BA88FDBC555}" type="presParOf" srcId="{76D26D6D-EDAF-4C52-8B4D-841B0D968087}" destId="{F8FABF40-7E53-41D6-A584-A511DC78C1BE}" srcOrd="0" destOrd="0" presId="urn:microsoft.com/office/officeart/2005/8/layout/hierarchy2"/>
-    <dgm:cxn modelId="{09E091D6-24AC-48B7-8529-7D2901ACE369}" type="presParOf" srcId="{F8FABF40-7E53-41D6-A584-A511DC78C1BE}" destId="{2D8842D7-E959-42FA-BA94-C6E6A8D46F08}" srcOrd="0" destOrd="0" presId="urn:microsoft.com/office/officeart/2005/8/layout/hierarchy2"/>
-    <dgm:cxn modelId="{D6F4B27D-BBFD-442A-9DE5-C7A3F91B9586}" type="presParOf" srcId="{F8FABF40-7E53-41D6-A584-A511DC78C1BE}" destId="{BE75B47B-3650-4F5E-B461-4EF0A961DD5A}" srcOrd="1" destOrd="0" presId="urn:microsoft.com/office/officeart/2005/8/layout/hierarchy2"/>
-    <dgm:cxn modelId="{20FB6880-D82F-43C7-85AE-9DC38A54BA1C}" type="presParOf" srcId="{BE75B47B-3650-4F5E-B461-4EF0A961DD5A}" destId="{F84282DA-A190-4AE4-80A2-887CA41C8DE9}" srcOrd="0" destOrd="0" presId="urn:microsoft.com/office/officeart/2005/8/layout/hierarchy2"/>
-    <dgm:cxn modelId="{6B14E780-8DD3-4506-BCCD-6B367084CE6B}" type="presParOf" srcId="{F84282DA-A190-4AE4-80A2-887CA41C8DE9}" destId="{C296F982-F6F0-4728-ADF2-DC91F37071EA}" srcOrd="0" destOrd="0" presId="urn:microsoft.com/office/officeart/2005/8/layout/hierarchy2"/>
-    <dgm:cxn modelId="{101BE93A-2492-43FB-B6D1-C1686636A33A}" type="presParOf" srcId="{BE75B47B-3650-4F5E-B461-4EF0A961DD5A}" destId="{CF42DF83-DDC9-476D-B33D-59E7CA944A5E}" srcOrd="1" destOrd="0" presId="urn:microsoft.com/office/officeart/2005/8/layout/hierarchy2"/>
-    <dgm:cxn modelId="{41168151-E6EE-472A-9951-AAC403071177}" type="presParOf" srcId="{CF42DF83-DDC9-476D-B33D-59E7CA944A5E}" destId="{B96A10A5-DFF5-46F1-944C-3675766C550F}" srcOrd="0" destOrd="0" presId="urn:microsoft.com/office/officeart/2005/8/layout/hierarchy2"/>
-    <dgm:cxn modelId="{79794B38-DCBC-4EFD-9839-BCF2E80EC65D}" type="presParOf" srcId="{CF42DF83-DDC9-476D-B33D-59E7CA944A5E}" destId="{4F298BFB-1885-4076-9A22-AC9C0889C64B}" srcOrd="1" destOrd="0" presId="urn:microsoft.com/office/officeart/2005/8/layout/hierarchy2"/>
-    <dgm:cxn modelId="{DA2DC69E-0309-4DB4-85D3-9492349D2CED}" type="presParOf" srcId="{4F298BFB-1885-4076-9A22-AC9C0889C64B}" destId="{C26101A3-172C-4AFD-8AA5-00EF71442597}" srcOrd="0" destOrd="0" presId="urn:microsoft.com/office/officeart/2005/8/layout/hierarchy2"/>
-    <dgm:cxn modelId="{9B1EB882-A478-4FA4-B916-32A2387852CC}" type="presParOf" srcId="{C26101A3-172C-4AFD-8AA5-00EF71442597}" destId="{F14A685D-1E0D-4B4F-8491-096DFB19D677}" srcOrd="0" destOrd="0" presId="urn:microsoft.com/office/officeart/2005/8/layout/hierarchy2"/>
-    <dgm:cxn modelId="{482FA0BB-66E2-449F-8678-D4DB1CFE6549}" type="presParOf" srcId="{4F298BFB-1885-4076-9A22-AC9C0889C64B}" destId="{F368639D-315F-4154-88B1-6A5B912D6526}" srcOrd="1" destOrd="0" presId="urn:microsoft.com/office/officeart/2005/8/layout/hierarchy2"/>
-    <dgm:cxn modelId="{2CF47912-7866-4880-BD85-8775851AD00E}" type="presParOf" srcId="{F368639D-315F-4154-88B1-6A5B912D6526}" destId="{3F3231AA-D37A-47E2-AA64-F3C7B7B2954D}" srcOrd="0" destOrd="0" presId="urn:microsoft.com/office/officeart/2005/8/layout/hierarchy2"/>
-    <dgm:cxn modelId="{A00D316E-9FF5-48A4-BA6D-FC27EBA024CD}" type="presParOf" srcId="{F368639D-315F-4154-88B1-6A5B912D6526}" destId="{397AEE95-8A0C-4187-A00A-9EB934AA598C}" srcOrd="1" destOrd="0" presId="urn:microsoft.com/office/officeart/2005/8/layout/hierarchy2"/>
-    <dgm:cxn modelId="{423A6E04-9C12-49D9-B0D6-B255E2728F8C}" type="presParOf" srcId="{397AEE95-8A0C-4187-A00A-9EB934AA598C}" destId="{968AF4BE-4974-4BD5-85C7-35A0B47C6F8A}" srcOrd="0" destOrd="0" presId="urn:microsoft.com/office/officeart/2005/8/layout/hierarchy2"/>
-    <dgm:cxn modelId="{7D1DF922-FB71-4ADE-BD4E-FF8DA0F1381B}" type="presParOf" srcId="{968AF4BE-4974-4BD5-85C7-35A0B47C6F8A}" destId="{6F424515-AE64-4689-98CF-DEE19DC54531}" srcOrd="0" destOrd="0" presId="urn:microsoft.com/office/officeart/2005/8/layout/hierarchy2"/>
-    <dgm:cxn modelId="{5E7E1085-C626-4D29-97AD-261194D2E81F}" type="presParOf" srcId="{397AEE95-8A0C-4187-A00A-9EB934AA598C}" destId="{EB924A49-A3F3-497C-ACC4-327EDE264F60}" srcOrd="1" destOrd="0" presId="urn:microsoft.com/office/officeart/2005/8/layout/hierarchy2"/>
-    <dgm:cxn modelId="{E1FECE0B-F75E-42A7-AEE4-15B1886BD8F2}" type="presParOf" srcId="{EB924A49-A3F3-497C-ACC4-327EDE264F60}" destId="{D63F150D-0E96-4C27-A427-95C317656D1D}" srcOrd="0" destOrd="0" presId="urn:microsoft.com/office/officeart/2005/8/layout/hierarchy2"/>
-    <dgm:cxn modelId="{15D6DB0C-1037-4AB9-836B-4CD34BF7466C}" type="presParOf" srcId="{EB924A49-A3F3-497C-ACC4-327EDE264F60}" destId="{1491B2AE-5B55-45CE-B988-8E12BEB8BF55}" srcOrd="1" destOrd="0" presId="urn:microsoft.com/office/officeart/2005/8/layout/hierarchy2"/>
-    <dgm:cxn modelId="{20E920F8-658F-4A6E-AC9B-FFA4BC3FD2DB}" type="presParOf" srcId="{397AEE95-8A0C-4187-A00A-9EB934AA598C}" destId="{AEBC5B76-A737-49A2-B533-66F2022C87AD}" srcOrd="2" destOrd="0" presId="urn:microsoft.com/office/officeart/2005/8/layout/hierarchy2"/>
-    <dgm:cxn modelId="{2D15B671-DFEC-4261-82D2-C2DD799DD3F4}" type="presParOf" srcId="{AEBC5B76-A737-49A2-B533-66F2022C87AD}" destId="{2D4C1DD3-7A1B-4669-AB42-72A65ACFF1A8}" srcOrd="0" destOrd="0" presId="urn:microsoft.com/office/officeart/2005/8/layout/hierarchy2"/>
-    <dgm:cxn modelId="{A4B406D9-069E-4675-9329-031F7F306F29}" type="presParOf" srcId="{397AEE95-8A0C-4187-A00A-9EB934AA598C}" destId="{9F7C6272-585E-4DDA-B1DC-EB4580AF2AB2}" srcOrd="3" destOrd="0" presId="urn:microsoft.com/office/officeart/2005/8/layout/hierarchy2"/>
-    <dgm:cxn modelId="{57421CEC-03B6-4E18-87A0-BEF0ECBF6D6C}" type="presParOf" srcId="{9F7C6272-585E-4DDA-B1DC-EB4580AF2AB2}" destId="{DE27DD97-4305-47FC-AFB0-35E1E791B27F}" srcOrd="0" destOrd="0" presId="urn:microsoft.com/office/officeart/2005/8/layout/hierarchy2"/>
-    <dgm:cxn modelId="{F95B74B9-B391-40CD-8FFC-46985F912405}" type="presParOf" srcId="{9F7C6272-585E-4DDA-B1DC-EB4580AF2AB2}" destId="{4A028989-708D-4CC4-885B-928EC3B6636B}" srcOrd="1" destOrd="0" presId="urn:microsoft.com/office/officeart/2005/8/layout/hierarchy2"/>
-    <dgm:cxn modelId="{EB305832-09BB-40C1-93FF-D25AF86547C3}" type="presParOf" srcId="{4A028989-708D-4CC4-885B-928EC3B6636B}" destId="{EBFADA6F-FD50-43FB-87CB-15B1D9AA94CD}" srcOrd="0" destOrd="0" presId="urn:microsoft.com/office/officeart/2005/8/layout/hierarchy2"/>
-    <dgm:cxn modelId="{8D7592DF-4651-4897-B58E-DB573FAB3CF8}" type="presParOf" srcId="{EBFADA6F-FD50-43FB-87CB-15B1D9AA94CD}" destId="{D2E89353-C1DC-4D8C-81F7-770019C69DEF}" srcOrd="0" destOrd="0" presId="urn:microsoft.com/office/officeart/2005/8/layout/hierarchy2"/>
-    <dgm:cxn modelId="{8DFA07CB-0DA0-4133-9FF0-FE35C18DC57A}" type="presParOf" srcId="{4A028989-708D-4CC4-885B-928EC3B6636B}" destId="{CC9BC564-3787-4383-9FFC-61D9D0588B21}" srcOrd="1" destOrd="0" presId="urn:microsoft.com/office/officeart/2005/8/layout/hierarchy2"/>
-    <dgm:cxn modelId="{81557687-1CD8-4A4B-9C70-7B136CE7BB8A}" type="presParOf" srcId="{CC9BC564-3787-4383-9FFC-61D9D0588B21}" destId="{858F7110-3310-4783-BBA8-7EC1E711C660}" srcOrd="0" destOrd="0" presId="urn:microsoft.com/office/officeart/2005/8/layout/hierarchy2"/>
-    <dgm:cxn modelId="{A5364D21-FA25-4B2C-91C1-ABC813A7DB23}" type="presParOf" srcId="{CC9BC564-3787-4383-9FFC-61D9D0588B21}" destId="{65C1A66E-C56C-4171-AB97-8297D46BDB88}" srcOrd="1" destOrd="0" presId="urn:microsoft.com/office/officeart/2005/8/layout/hierarchy2"/>
-    <dgm:cxn modelId="{0742DC0A-9C0A-45DE-AEFE-2D15C2146EF0}" type="presParOf" srcId="{397AEE95-8A0C-4187-A00A-9EB934AA598C}" destId="{9EFBE792-9572-41CC-B394-D06BBCFDDEA7}" srcOrd="4" destOrd="0" presId="urn:microsoft.com/office/officeart/2005/8/layout/hierarchy2"/>
-    <dgm:cxn modelId="{F307B1BC-EC27-46F4-A663-510FC817C661}" type="presParOf" srcId="{9EFBE792-9572-41CC-B394-D06BBCFDDEA7}" destId="{E36A5456-E43A-492B-ABAE-06F81987E8E0}" srcOrd="0" destOrd="0" presId="urn:microsoft.com/office/officeart/2005/8/layout/hierarchy2"/>
-    <dgm:cxn modelId="{9727B4DC-6852-4501-A37D-F426657BAFC1}" type="presParOf" srcId="{397AEE95-8A0C-4187-A00A-9EB934AA598C}" destId="{6D225540-AFA0-415E-A130-ABE75225B256}" srcOrd="5" destOrd="0" presId="urn:microsoft.com/office/officeart/2005/8/layout/hierarchy2"/>
-    <dgm:cxn modelId="{42026D9C-0962-4EBA-B244-D1377369041A}" type="presParOf" srcId="{6D225540-AFA0-415E-A130-ABE75225B256}" destId="{37C38F7E-4D19-426C-A64E-1CBDFC363BB7}" srcOrd="0" destOrd="0" presId="urn:microsoft.com/office/officeart/2005/8/layout/hierarchy2"/>
-    <dgm:cxn modelId="{226716E8-044E-47A0-8EE7-D6FD0C7C7B98}" type="presParOf" srcId="{6D225540-AFA0-415E-A130-ABE75225B256}" destId="{F4349A4C-5F5C-42E6-B925-D581139B19CA}" srcOrd="1" destOrd="0" presId="urn:microsoft.com/office/officeart/2005/8/layout/hierarchy2"/>
-    <dgm:cxn modelId="{28C8A5F8-65A0-4AD3-B4F3-C127E7FD81E2}" type="presParOf" srcId="{BE75B47B-3650-4F5E-B461-4EF0A961DD5A}" destId="{A8464F86-5444-4B1D-8904-D5D84FB93A63}" srcOrd="2" destOrd="0" presId="urn:microsoft.com/office/officeart/2005/8/layout/hierarchy2"/>
-    <dgm:cxn modelId="{5687C582-C98E-460B-BC8E-525C8AAB38DE}" type="presParOf" srcId="{A8464F86-5444-4B1D-8904-D5D84FB93A63}" destId="{ECBF6DD1-22FB-4942-9A69-C2E334F2B933}" srcOrd="0" destOrd="0" presId="urn:microsoft.com/office/officeart/2005/8/layout/hierarchy2"/>
-    <dgm:cxn modelId="{98470F73-5040-4FEF-9556-F15A4A10CFEC}" type="presParOf" srcId="{BE75B47B-3650-4F5E-B461-4EF0A961DD5A}" destId="{E0C7B8DF-83A1-45D9-B9D9-9ED1C37E4CA4}" srcOrd="3" destOrd="0" presId="urn:microsoft.com/office/officeart/2005/8/layout/hierarchy2"/>
-    <dgm:cxn modelId="{D907380D-06FA-4BC0-8395-E72BB3FA5670}" type="presParOf" srcId="{E0C7B8DF-83A1-45D9-B9D9-9ED1C37E4CA4}" destId="{FFF314B7-9492-4462-8B1C-7BC33784FA0A}" srcOrd="0" destOrd="0" presId="urn:microsoft.com/office/officeart/2005/8/layout/hierarchy2"/>
-    <dgm:cxn modelId="{B9372C2A-C82A-40DC-8BA6-0CB9646F2EA6}" type="presParOf" srcId="{E0C7B8DF-83A1-45D9-B9D9-9ED1C37E4CA4}" destId="{F4FA03A4-3DA6-47F7-9A77-3B374796CB77}" srcOrd="1" destOrd="0" presId="urn:microsoft.com/office/officeart/2005/8/layout/hierarchy2"/>
-    <dgm:cxn modelId="{C9429E22-2DD7-44BD-B462-B8FC0D46746C}" type="presParOf" srcId="{F4FA03A4-3DA6-47F7-9A77-3B374796CB77}" destId="{8E5DD861-D493-4A0A-B81E-EB2108ED9BB3}" srcOrd="0" destOrd="0" presId="urn:microsoft.com/office/officeart/2005/8/layout/hierarchy2"/>
-    <dgm:cxn modelId="{F325B651-73B0-493A-AB92-2D8B9F6520B8}" type="presParOf" srcId="{8E5DD861-D493-4A0A-B81E-EB2108ED9BB3}" destId="{C0DFBE07-132A-42A3-A5E2-F594000B2340}" srcOrd="0" destOrd="0" presId="urn:microsoft.com/office/officeart/2005/8/layout/hierarchy2"/>
-    <dgm:cxn modelId="{DFFFB905-8531-490D-9F28-01B6FEE9DB05}" type="presParOf" srcId="{F4FA03A4-3DA6-47F7-9A77-3B374796CB77}" destId="{D48AA310-08E8-41B2-9889-9054306545F3}" srcOrd="1" destOrd="0" presId="urn:microsoft.com/office/officeart/2005/8/layout/hierarchy2"/>
-    <dgm:cxn modelId="{925DC9F6-6B09-4D2E-B354-53866CA641DB}" type="presParOf" srcId="{D48AA310-08E8-41B2-9889-9054306545F3}" destId="{A21B35AB-A6E7-40B0-A48C-F2137E09EDE9}" srcOrd="0" destOrd="0" presId="urn:microsoft.com/office/officeart/2005/8/layout/hierarchy2"/>
-    <dgm:cxn modelId="{E774C8C3-1320-4B22-A779-6A36F03717D7}" type="presParOf" srcId="{D48AA310-08E8-41B2-9889-9054306545F3}" destId="{8B5CE3EF-0622-44C1-849C-2057D356BCBF}" srcOrd="1" destOrd="0" presId="urn:microsoft.com/office/officeart/2005/8/layout/hierarchy2"/>
-    <dgm:cxn modelId="{AB685DF3-E3BF-44C9-82C3-2793A6398BF9}" type="presParOf" srcId="{F4FA03A4-3DA6-47F7-9A77-3B374796CB77}" destId="{D36435EE-5DD9-4CB1-80E2-64E88C5269A2}" srcOrd="2" destOrd="0" presId="urn:microsoft.com/office/officeart/2005/8/layout/hierarchy2"/>
-    <dgm:cxn modelId="{39E4C430-36E7-4C7C-BADA-3E5D6EBFF434}" type="presParOf" srcId="{D36435EE-5DD9-4CB1-80E2-64E88C5269A2}" destId="{2FF43323-1B88-4D6E-A12C-28C1BD2304F7}" srcOrd="0" destOrd="0" presId="urn:microsoft.com/office/officeart/2005/8/layout/hierarchy2"/>
-    <dgm:cxn modelId="{7D3F06A2-99BB-47D7-B81C-923ABD0B7108}" type="presParOf" srcId="{F4FA03A4-3DA6-47F7-9A77-3B374796CB77}" destId="{36D12C6A-C33F-444D-985E-C87528F365EF}" srcOrd="3" destOrd="0" presId="urn:microsoft.com/office/officeart/2005/8/layout/hierarchy2"/>
-    <dgm:cxn modelId="{264B4A5C-F726-4DED-81EE-7B573478CB96}" type="presParOf" srcId="{36D12C6A-C33F-444D-985E-C87528F365EF}" destId="{D91136A0-BBA5-4033-85D4-E551E48A4097}" srcOrd="0" destOrd="0" presId="urn:microsoft.com/office/officeart/2005/8/layout/hierarchy2"/>
-    <dgm:cxn modelId="{C9EA11BE-FB02-4E04-AF05-64301A73CEA1}" type="presParOf" srcId="{36D12C6A-C33F-444D-985E-C87528F365EF}" destId="{18A8A596-414D-45EC-82A0-4CE6CE2BCEAF}" srcOrd="1" destOrd="0" presId="urn:microsoft.com/office/officeart/2005/8/layout/hierarchy2"/>
-    <dgm:cxn modelId="{064B9460-2FFD-4581-8ABB-BC03A854DEB1}" type="presParOf" srcId="{F4FA03A4-3DA6-47F7-9A77-3B374796CB77}" destId="{215E04C8-8ADC-4870-8072-6C6871A934E8}" srcOrd="4" destOrd="0" presId="urn:microsoft.com/office/officeart/2005/8/layout/hierarchy2"/>
-    <dgm:cxn modelId="{6189B217-D9A0-4353-8482-D7D268B5987A}" type="presParOf" srcId="{215E04C8-8ADC-4870-8072-6C6871A934E8}" destId="{881DB251-9FB1-4300-9BCC-5ED061EBD6BA}" srcOrd="0" destOrd="0" presId="urn:microsoft.com/office/officeart/2005/8/layout/hierarchy2"/>
-    <dgm:cxn modelId="{DC4C13F0-FE10-4D49-966D-8952942E8320}" type="presParOf" srcId="{F4FA03A4-3DA6-47F7-9A77-3B374796CB77}" destId="{99095670-E0F4-480E-9255-5D1CF51C2306}" srcOrd="5" destOrd="0" presId="urn:microsoft.com/office/officeart/2005/8/layout/hierarchy2"/>
-    <dgm:cxn modelId="{91752B5F-4AE5-4D64-BC90-272AB1BCA792}" type="presParOf" srcId="{99095670-E0F4-480E-9255-5D1CF51C2306}" destId="{288590B9-AA3F-44E1-86EF-EEFFCBA51BD5}" srcOrd="0" destOrd="0" presId="urn:microsoft.com/office/officeart/2005/8/layout/hierarchy2"/>
-    <dgm:cxn modelId="{CA27758F-6ADE-4770-B016-35D34FB97620}" type="presParOf" srcId="{99095670-E0F4-480E-9255-5D1CF51C2306}" destId="{C9ADEDFB-79EA-4185-B0EC-F6EC4D8F782E}" srcOrd="1" destOrd="0" presId="urn:microsoft.com/office/officeart/2005/8/layout/hierarchy2"/>
-    <dgm:cxn modelId="{E0DACDC8-79C8-4285-836F-F3936B15E5A5}" type="presParOf" srcId="{F4FA03A4-3DA6-47F7-9A77-3B374796CB77}" destId="{D955C53B-B716-4B38-9366-F9DF3D076BCB}" srcOrd="6" destOrd="0" presId="urn:microsoft.com/office/officeart/2005/8/layout/hierarchy2"/>
-    <dgm:cxn modelId="{E5149CEB-9BFA-470A-A87D-2B792FE5571A}" type="presParOf" srcId="{D955C53B-B716-4B38-9366-F9DF3D076BCB}" destId="{1FDB852C-60D2-4512-8688-DBBE489C7C32}" srcOrd="0" destOrd="0" presId="urn:microsoft.com/office/officeart/2005/8/layout/hierarchy2"/>
-    <dgm:cxn modelId="{5A49409B-BDCB-4039-95D1-58477A70959E}" type="presParOf" srcId="{F4FA03A4-3DA6-47F7-9A77-3B374796CB77}" destId="{4D2DD327-F21E-40DF-89CF-2531CE508332}" srcOrd="7" destOrd="0" presId="urn:microsoft.com/office/officeart/2005/8/layout/hierarchy2"/>
-    <dgm:cxn modelId="{75455D0C-3EE5-4E1D-B514-31A9452B786D}" type="presParOf" srcId="{4D2DD327-F21E-40DF-89CF-2531CE508332}" destId="{98EDA116-065D-473B-983B-F7A1A4E0692D}" srcOrd="0" destOrd="0" presId="urn:microsoft.com/office/officeart/2005/8/layout/hierarchy2"/>
-    <dgm:cxn modelId="{C24634EF-2946-46D0-80A1-ADE1A20AF5ED}" type="presParOf" srcId="{4D2DD327-F21E-40DF-89CF-2531CE508332}" destId="{DF92D010-B557-4787-97CA-5DC4251ABFBB}" srcOrd="1" destOrd="0" presId="urn:microsoft.com/office/officeart/2005/8/layout/hierarchy2"/>
+    <dgm:cxn modelId="{9401E60E-E5AE-44B0-AF08-9FA07FEF86C9}" type="presOf" srcId="{90721A67-6AD1-4A80-A90E-9D77E7AD4E6D}" destId="{2D8842D7-E959-42FA-BA94-C6E6A8D46F08}" srcOrd="0" destOrd="0" presId="urn:microsoft.com/office/officeart/2005/8/layout/hierarchy2"/>
+    <dgm:cxn modelId="{3B05B4F0-BB91-40AA-BA33-CD9115D226C1}" type="presOf" srcId="{495223E1-057C-40FA-B321-DB15D7B7BF1E}" destId="{98EDA116-065D-473B-983B-F7A1A4E0692D}" srcOrd="0" destOrd="0" presId="urn:microsoft.com/office/officeart/2005/8/layout/hierarchy2"/>
+    <dgm:cxn modelId="{A66C30B7-1386-4712-A241-9ADC2A3D01A8}" type="presOf" srcId="{DD6977A0-3802-4240-88A2-691E7C2C48A6}" destId="{6F424515-AE64-4689-98CF-DEE19DC54531}" srcOrd="1" destOrd="0" presId="urn:microsoft.com/office/officeart/2005/8/layout/hierarchy2"/>
+    <dgm:cxn modelId="{88837A23-2FB6-43E3-A66F-4811F79AB6DB}" type="presOf" srcId="{6EAA9C23-3A78-4C27-AAC9-504C071FA2D8}" destId="{FFF314B7-9492-4462-8B1C-7BC33784FA0A}" srcOrd="0" destOrd="0" presId="urn:microsoft.com/office/officeart/2005/8/layout/hierarchy2"/>
+    <dgm:cxn modelId="{71581C1C-0FAD-458F-8D6B-C2860FBDF93E}" type="presOf" srcId="{913E8ED9-5793-4239-BAD8-A00A3159E04D}" destId="{A21B35AB-A6E7-40B0-A48C-F2137E09EDE9}" srcOrd="0" destOrd="0" presId="urn:microsoft.com/office/officeart/2005/8/layout/hierarchy2"/>
+    <dgm:cxn modelId="{54648BB2-7411-40E5-9640-75584BA6F8F3}" type="presOf" srcId="{0B7CF66D-0A27-42E3-AC6D-2DB726B0F1E6}" destId="{C296F982-F6F0-4728-ADF2-DC91F37071EA}" srcOrd="1" destOrd="0" presId="urn:microsoft.com/office/officeart/2005/8/layout/hierarchy2"/>
+    <dgm:cxn modelId="{65C025BE-B42A-42F0-9055-39407617FEB3}" type="presOf" srcId="{559D18E3-752D-4EE1-9939-C38FEFFAE5A4}" destId="{9EFBE792-9572-41CC-B394-D06BBCFDDEA7}" srcOrd="0" destOrd="0" presId="urn:microsoft.com/office/officeart/2005/8/layout/hierarchy2"/>
+    <dgm:cxn modelId="{F0591828-8191-41B2-B4C3-CFE634700D8D}" type="presParOf" srcId="{76D26D6D-EDAF-4C52-8B4D-841B0D968087}" destId="{F8FABF40-7E53-41D6-A584-A511DC78C1BE}" srcOrd="0" destOrd="0" presId="urn:microsoft.com/office/officeart/2005/8/layout/hierarchy2"/>
+    <dgm:cxn modelId="{CC20FEAF-128E-4792-89CB-FF65A0117DBD}" type="presParOf" srcId="{F8FABF40-7E53-41D6-A584-A511DC78C1BE}" destId="{2D8842D7-E959-42FA-BA94-C6E6A8D46F08}" srcOrd="0" destOrd="0" presId="urn:microsoft.com/office/officeart/2005/8/layout/hierarchy2"/>
+    <dgm:cxn modelId="{1ECAA20E-E9CC-472F-B125-16DAD0E6E8F8}" type="presParOf" srcId="{F8FABF40-7E53-41D6-A584-A511DC78C1BE}" destId="{BE75B47B-3650-4F5E-B461-4EF0A961DD5A}" srcOrd="1" destOrd="0" presId="urn:microsoft.com/office/officeart/2005/8/layout/hierarchy2"/>
+    <dgm:cxn modelId="{E0EADBDF-2C90-41F7-B41D-7D8615726F9A}" type="presParOf" srcId="{BE75B47B-3650-4F5E-B461-4EF0A961DD5A}" destId="{F84282DA-A190-4AE4-80A2-887CA41C8DE9}" srcOrd="0" destOrd="0" presId="urn:microsoft.com/office/officeart/2005/8/layout/hierarchy2"/>
+    <dgm:cxn modelId="{B2AE07FC-D288-447D-8428-4EC8897E9119}" type="presParOf" srcId="{F84282DA-A190-4AE4-80A2-887CA41C8DE9}" destId="{C296F982-F6F0-4728-ADF2-DC91F37071EA}" srcOrd="0" destOrd="0" presId="urn:microsoft.com/office/officeart/2005/8/layout/hierarchy2"/>
+    <dgm:cxn modelId="{FBA8A608-AFC0-435B-8FD0-43C1CC2AD76C}" type="presParOf" srcId="{BE75B47B-3650-4F5E-B461-4EF0A961DD5A}" destId="{CF42DF83-DDC9-476D-B33D-59E7CA944A5E}" srcOrd="1" destOrd="0" presId="urn:microsoft.com/office/officeart/2005/8/layout/hierarchy2"/>
+    <dgm:cxn modelId="{C33927DB-F169-4B2A-A7B9-009107086035}" type="presParOf" srcId="{CF42DF83-DDC9-476D-B33D-59E7CA944A5E}" destId="{B96A10A5-DFF5-46F1-944C-3675766C550F}" srcOrd="0" destOrd="0" presId="urn:microsoft.com/office/officeart/2005/8/layout/hierarchy2"/>
+    <dgm:cxn modelId="{64E9D0EC-9217-44B5-80D6-C14612023311}" type="presParOf" srcId="{CF42DF83-DDC9-476D-B33D-59E7CA944A5E}" destId="{4F298BFB-1885-4076-9A22-AC9C0889C64B}" srcOrd="1" destOrd="0" presId="urn:microsoft.com/office/officeart/2005/8/layout/hierarchy2"/>
+    <dgm:cxn modelId="{9002E93E-D127-4797-8537-8D9014448550}" type="presParOf" srcId="{4F298BFB-1885-4076-9A22-AC9C0889C64B}" destId="{C26101A3-172C-4AFD-8AA5-00EF71442597}" srcOrd="0" destOrd="0" presId="urn:microsoft.com/office/officeart/2005/8/layout/hierarchy2"/>
+    <dgm:cxn modelId="{1CBEB3B5-F3F6-409E-9383-EB8946A2E90D}" type="presParOf" srcId="{C26101A3-172C-4AFD-8AA5-00EF71442597}" destId="{F14A685D-1E0D-4B4F-8491-096DFB19D677}" srcOrd="0" destOrd="0" presId="urn:microsoft.com/office/officeart/2005/8/layout/hierarchy2"/>
+    <dgm:cxn modelId="{C144643F-5332-4FB1-886B-16D50504D6F2}" type="presParOf" srcId="{4F298BFB-1885-4076-9A22-AC9C0889C64B}" destId="{F368639D-315F-4154-88B1-6A5B912D6526}" srcOrd="1" destOrd="0" presId="urn:microsoft.com/office/officeart/2005/8/layout/hierarchy2"/>
+    <dgm:cxn modelId="{F0CD1092-EE6C-4DC2-BA82-6E84A483431F}" type="presParOf" srcId="{F368639D-315F-4154-88B1-6A5B912D6526}" destId="{3F3231AA-D37A-47E2-AA64-F3C7B7B2954D}" srcOrd="0" destOrd="0" presId="urn:microsoft.com/office/officeart/2005/8/layout/hierarchy2"/>
+    <dgm:cxn modelId="{18B72472-22AA-4B07-997E-101D42A2EEB6}" type="presParOf" srcId="{F368639D-315F-4154-88B1-6A5B912D6526}" destId="{397AEE95-8A0C-4187-A00A-9EB934AA598C}" srcOrd="1" destOrd="0" presId="urn:microsoft.com/office/officeart/2005/8/layout/hierarchy2"/>
+    <dgm:cxn modelId="{D68B4A08-D230-4A80-9858-AC5C7DE1F71D}" type="presParOf" srcId="{397AEE95-8A0C-4187-A00A-9EB934AA598C}" destId="{968AF4BE-4974-4BD5-85C7-35A0B47C6F8A}" srcOrd="0" destOrd="0" presId="urn:microsoft.com/office/officeart/2005/8/layout/hierarchy2"/>
+    <dgm:cxn modelId="{35BEBFDA-D144-4612-ADF2-0A444D001E88}" type="presParOf" srcId="{968AF4BE-4974-4BD5-85C7-35A0B47C6F8A}" destId="{6F424515-AE64-4689-98CF-DEE19DC54531}" srcOrd="0" destOrd="0" presId="urn:microsoft.com/office/officeart/2005/8/layout/hierarchy2"/>
+    <dgm:cxn modelId="{E96511F3-BA55-4DD6-AD8B-9CD1316BDB55}" type="presParOf" srcId="{397AEE95-8A0C-4187-A00A-9EB934AA598C}" destId="{EB924A49-A3F3-497C-ACC4-327EDE264F60}" srcOrd="1" destOrd="0" presId="urn:microsoft.com/office/officeart/2005/8/layout/hierarchy2"/>
+    <dgm:cxn modelId="{7818AB31-6CE5-4DA9-979C-F7BA601E1377}" type="presParOf" srcId="{EB924A49-A3F3-497C-ACC4-327EDE264F60}" destId="{D63F150D-0E96-4C27-A427-95C317656D1D}" srcOrd="0" destOrd="0" presId="urn:microsoft.com/office/officeart/2005/8/layout/hierarchy2"/>
+    <dgm:cxn modelId="{19005037-7AEC-476D-8ED4-428A84B1ACAA}" type="presParOf" srcId="{EB924A49-A3F3-497C-ACC4-327EDE264F60}" destId="{1491B2AE-5B55-45CE-B988-8E12BEB8BF55}" srcOrd="1" destOrd="0" presId="urn:microsoft.com/office/officeart/2005/8/layout/hierarchy2"/>
+    <dgm:cxn modelId="{27B26A06-9D46-46D1-B753-48BFCD735937}" type="presParOf" srcId="{397AEE95-8A0C-4187-A00A-9EB934AA598C}" destId="{AEBC5B76-A737-49A2-B533-66F2022C87AD}" srcOrd="2" destOrd="0" presId="urn:microsoft.com/office/officeart/2005/8/layout/hierarchy2"/>
+    <dgm:cxn modelId="{E11040EA-9154-4FF7-BC15-04B824835DD1}" type="presParOf" srcId="{AEBC5B76-A737-49A2-B533-66F2022C87AD}" destId="{2D4C1DD3-7A1B-4669-AB42-72A65ACFF1A8}" srcOrd="0" destOrd="0" presId="urn:microsoft.com/office/officeart/2005/8/layout/hierarchy2"/>
+    <dgm:cxn modelId="{FE84455A-92F7-407A-97FE-0C048DB6983E}" type="presParOf" srcId="{397AEE95-8A0C-4187-A00A-9EB934AA598C}" destId="{9F7C6272-585E-4DDA-B1DC-EB4580AF2AB2}" srcOrd="3" destOrd="0" presId="urn:microsoft.com/office/officeart/2005/8/layout/hierarchy2"/>
+    <dgm:cxn modelId="{74DD8816-D3CA-48D0-B59E-163FF6E1DD65}" type="presParOf" srcId="{9F7C6272-585E-4DDA-B1DC-EB4580AF2AB2}" destId="{DE27DD97-4305-47FC-AFB0-35E1E791B27F}" srcOrd="0" destOrd="0" presId="urn:microsoft.com/office/officeart/2005/8/layout/hierarchy2"/>
+    <dgm:cxn modelId="{F31B2348-7B25-4708-8FB9-FCD5D9E57F2D}" type="presParOf" srcId="{9F7C6272-585E-4DDA-B1DC-EB4580AF2AB2}" destId="{4A028989-708D-4CC4-885B-928EC3B6636B}" srcOrd="1" destOrd="0" presId="urn:microsoft.com/office/officeart/2005/8/layout/hierarchy2"/>
+    <dgm:cxn modelId="{42ADD9FF-7CC5-4B85-AD85-CC8A7E735D92}" type="presParOf" srcId="{4A028989-708D-4CC4-885B-928EC3B6636B}" destId="{EBFADA6F-FD50-43FB-87CB-15B1D9AA94CD}" srcOrd="0" destOrd="0" presId="urn:microsoft.com/office/officeart/2005/8/layout/hierarchy2"/>
+    <dgm:cxn modelId="{9B231070-389F-4C04-BF99-56A9800E966E}" type="presParOf" srcId="{EBFADA6F-FD50-43FB-87CB-15B1D9AA94CD}" destId="{D2E89353-C1DC-4D8C-81F7-770019C69DEF}" srcOrd="0" destOrd="0" presId="urn:microsoft.com/office/officeart/2005/8/layout/hierarchy2"/>
+    <dgm:cxn modelId="{327501FD-2F4D-447E-AF77-F3FAC302F8C0}" type="presParOf" srcId="{4A028989-708D-4CC4-885B-928EC3B6636B}" destId="{CC9BC564-3787-4383-9FFC-61D9D0588B21}" srcOrd="1" destOrd="0" presId="urn:microsoft.com/office/officeart/2005/8/layout/hierarchy2"/>
+    <dgm:cxn modelId="{1B8331CB-BD9C-4508-A5ED-400885EE1BBD}" type="presParOf" srcId="{CC9BC564-3787-4383-9FFC-61D9D0588B21}" destId="{858F7110-3310-4783-BBA8-7EC1E711C660}" srcOrd="0" destOrd="0" presId="urn:microsoft.com/office/officeart/2005/8/layout/hierarchy2"/>
+    <dgm:cxn modelId="{81807F0C-1E7E-499D-B6BF-3BC48B148E1B}" type="presParOf" srcId="{CC9BC564-3787-4383-9FFC-61D9D0588B21}" destId="{65C1A66E-C56C-4171-AB97-8297D46BDB88}" srcOrd="1" destOrd="0" presId="urn:microsoft.com/office/officeart/2005/8/layout/hierarchy2"/>
+    <dgm:cxn modelId="{4B71EC6E-7B3B-4905-A02F-34E100D95314}" type="presParOf" srcId="{397AEE95-8A0C-4187-A00A-9EB934AA598C}" destId="{9EFBE792-9572-41CC-B394-D06BBCFDDEA7}" srcOrd="4" destOrd="0" presId="urn:microsoft.com/office/officeart/2005/8/layout/hierarchy2"/>
+    <dgm:cxn modelId="{C1F671F9-7CD9-4D69-AC82-0B886626BF7F}" type="presParOf" srcId="{9EFBE792-9572-41CC-B394-D06BBCFDDEA7}" destId="{E36A5456-E43A-492B-ABAE-06F81987E8E0}" srcOrd="0" destOrd="0" presId="urn:microsoft.com/office/officeart/2005/8/layout/hierarchy2"/>
+    <dgm:cxn modelId="{C850C2B9-98CC-47CF-AEC4-A66A9F244153}" type="presParOf" srcId="{397AEE95-8A0C-4187-A00A-9EB934AA598C}" destId="{6D225540-AFA0-415E-A130-ABE75225B256}" srcOrd="5" destOrd="0" presId="urn:microsoft.com/office/officeart/2005/8/layout/hierarchy2"/>
+    <dgm:cxn modelId="{68B125D7-B94F-4C79-B5F4-91F66DC2BC5D}" type="presParOf" srcId="{6D225540-AFA0-415E-A130-ABE75225B256}" destId="{37C38F7E-4D19-426C-A64E-1CBDFC363BB7}" srcOrd="0" destOrd="0" presId="urn:microsoft.com/office/officeart/2005/8/layout/hierarchy2"/>
+    <dgm:cxn modelId="{A9F883FF-C440-4F51-B591-480D5B099BC8}" type="presParOf" srcId="{6D225540-AFA0-415E-A130-ABE75225B256}" destId="{F4349A4C-5F5C-42E6-B925-D581139B19CA}" srcOrd="1" destOrd="0" presId="urn:microsoft.com/office/officeart/2005/8/layout/hierarchy2"/>
+    <dgm:cxn modelId="{3208F577-E908-47F0-9A13-A7B5C2C38028}" type="presParOf" srcId="{BE75B47B-3650-4F5E-B461-4EF0A961DD5A}" destId="{A8464F86-5444-4B1D-8904-D5D84FB93A63}" srcOrd="2" destOrd="0" presId="urn:microsoft.com/office/officeart/2005/8/layout/hierarchy2"/>
+    <dgm:cxn modelId="{E6414A6E-4857-4A35-BB71-2B1DC2B5C245}" type="presParOf" srcId="{A8464F86-5444-4B1D-8904-D5D84FB93A63}" destId="{ECBF6DD1-22FB-4942-9A69-C2E334F2B933}" srcOrd="0" destOrd="0" presId="urn:microsoft.com/office/officeart/2005/8/layout/hierarchy2"/>
+    <dgm:cxn modelId="{4F70EB69-0554-4164-AFC8-F912613D2BD3}" type="presParOf" srcId="{BE75B47B-3650-4F5E-B461-4EF0A961DD5A}" destId="{E0C7B8DF-83A1-45D9-B9D9-9ED1C37E4CA4}" srcOrd="3" destOrd="0" presId="urn:microsoft.com/office/officeart/2005/8/layout/hierarchy2"/>
+    <dgm:cxn modelId="{69F38FD4-072B-40F7-87C5-CEC664120E90}" type="presParOf" srcId="{E0C7B8DF-83A1-45D9-B9D9-9ED1C37E4CA4}" destId="{FFF314B7-9492-4462-8B1C-7BC33784FA0A}" srcOrd="0" destOrd="0" presId="urn:microsoft.com/office/officeart/2005/8/layout/hierarchy2"/>
+    <dgm:cxn modelId="{B4B68842-B9C6-4045-BE1D-9EB43BE57748}" type="presParOf" srcId="{E0C7B8DF-83A1-45D9-B9D9-9ED1C37E4CA4}" destId="{F4FA03A4-3DA6-47F7-9A77-3B374796CB77}" srcOrd="1" destOrd="0" presId="urn:microsoft.com/office/officeart/2005/8/layout/hierarchy2"/>
+    <dgm:cxn modelId="{A0F04101-B75F-47E1-93AC-9BE71D546D0C}" type="presParOf" srcId="{F4FA03A4-3DA6-47F7-9A77-3B374796CB77}" destId="{8E5DD861-D493-4A0A-B81E-EB2108ED9BB3}" srcOrd="0" destOrd="0" presId="urn:microsoft.com/office/officeart/2005/8/layout/hierarchy2"/>
+    <dgm:cxn modelId="{6FDC792E-79F8-4567-9E49-34F6913900E3}" type="presParOf" srcId="{8E5DD861-D493-4A0A-B81E-EB2108ED9BB3}" destId="{C0DFBE07-132A-42A3-A5E2-F594000B2340}" srcOrd="0" destOrd="0" presId="urn:microsoft.com/office/officeart/2005/8/layout/hierarchy2"/>
+    <dgm:cxn modelId="{5765AE88-5ECB-4592-AAFD-136422B786D7}" type="presParOf" srcId="{F4FA03A4-3DA6-47F7-9A77-3B374796CB77}" destId="{D48AA310-08E8-41B2-9889-9054306545F3}" srcOrd="1" destOrd="0" presId="urn:microsoft.com/office/officeart/2005/8/layout/hierarchy2"/>
+    <dgm:cxn modelId="{91C8D61E-2A7A-4900-90EF-D21B0CD7B3C6}" type="presParOf" srcId="{D48AA310-08E8-41B2-9889-9054306545F3}" destId="{A21B35AB-A6E7-40B0-A48C-F2137E09EDE9}" srcOrd="0" destOrd="0" presId="urn:microsoft.com/office/officeart/2005/8/layout/hierarchy2"/>
+    <dgm:cxn modelId="{890A48FB-5D78-4B4C-8FDC-455A44836C9C}" type="presParOf" srcId="{D48AA310-08E8-41B2-9889-9054306545F3}" destId="{8B5CE3EF-0622-44C1-849C-2057D356BCBF}" srcOrd="1" destOrd="0" presId="urn:microsoft.com/office/officeart/2005/8/layout/hierarchy2"/>
+    <dgm:cxn modelId="{8251719B-A649-4CED-A99F-144D0896E0D8}" type="presParOf" srcId="{F4FA03A4-3DA6-47F7-9A77-3B374796CB77}" destId="{D36435EE-5DD9-4CB1-80E2-64E88C5269A2}" srcOrd="2" destOrd="0" presId="urn:microsoft.com/office/officeart/2005/8/layout/hierarchy2"/>
+    <dgm:cxn modelId="{FD95853C-6684-4B30-A7BF-564649670CA2}" type="presParOf" srcId="{D36435EE-5DD9-4CB1-80E2-64E88C5269A2}" destId="{2FF43323-1B88-4D6E-A12C-28C1BD2304F7}" srcOrd="0" destOrd="0" presId="urn:microsoft.com/office/officeart/2005/8/layout/hierarchy2"/>
+    <dgm:cxn modelId="{F1A422FF-8055-4477-B71B-7BFBCF2F0F8A}" type="presParOf" srcId="{F4FA03A4-3DA6-47F7-9A77-3B374796CB77}" destId="{36D12C6A-C33F-444D-985E-C87528F365EF}" srcOrd="3" destOrd="0" presId="urn:microsoft.com/office/officeart/2005/8/layout/hierarchy2"/>
+    <dgm:cxn modelId="{31F64C16-C31A-44F6-AF4B-21DED5EEF962}" type="presParOf" srcId="{36D12C6A-C33F-444D-985E-C87528F365EF}" destId="{D91136A0-BBA5-4033-85D4-E551E48A4097}" srcOrd="0" destOrd="0" presId="urn:microsoft.com/office/officeart/2005/8/layout/hierarchy2"/>
+    <dgm:cxn modelId="{BA8AFB51-A36B-446E-B28E-ADB0AE26AFB6}" type="presParOf" srcId="{36D12C6A-C33F-444D-985E-C87528F365EF}" destId="{18A8A596-414D-45EC-82A0-4CE6CE2BCEAF}" srcOrd="1" destOrd="0" presId="urn:microsoft.com/office/officeart/2005/8/layout/hierarchy2"/>
+    <dgm:cxn modelId="{249351D5-B02B-4FF1-BFD6-216745EDCBA5}" type="presParOf" srcId="{F4FA03A4-3DA6-47F7-9A77-3B374796CB77}" destId="{215E04C8-8ADC-4870-8072-6C6871A934E8}" srcOrd="4" destOrd="0" presId="urn:microsoft.com/office/officeart/2005/8/layout/hierarchy2"/>
+    <dgm:cxn modelId="{D9023850-54A6-40E8-8906-9B72635CACCB}" type="presParOf" srcId="{215E04C8-8ADC-4870-8072-6C6871A934E8}" destId="{881DB251-9FB1-4300-9BCC-5ED061EBD6BA}" srcOrd="0" destOrd="0" presId="urn:microsoft.com/office/officeart/2005/8/layout/hierarchy2"/>
+    <dgm:cxn modelId="{4E27BFB8-BCB2-44E8-ACDF-38A55E363513}" type="presParOf" srcId="{F4FA03A4-3DA6-47F7-9A77-3B374796CB77}" destId="{99095670-E0F4-480E-9255-5D1CF51C2306}" srcOrd="5" destOrd="0" presId="urn:microsoft.com/office/officeart/2005/8/layout/hierarchy2"/>
+    <dgm:cxn modelId="{9512B649-4845-4B31-95BB-73A3F165C0E7}" type="presParOf" srcId="{99095670-E0F4-480E-9255-5D1CF51C2306}" destId="{288590B9-AA3F-44E1-86EF-EEFFCBA51BD5}" srcOrd="0" destOrd="0" presId="urn:microsoft.com/office/officeart/2005/8/layout/hierarchy2"/>
+    <dgm:cxn modelId="{F67F1AD0-EF0C-477F-AA17-39C6186E8E2D}" type="presParOf" srcId="{99095670-E0F4-480E-9255-5D1CF51C2306}" destId="{C9ADEDFB-79EA-4185-B0EC-F6EC4D8F782E}" srcOrd="1" destOrd="0" presId="urn:microsoft.com/office/officeart/2005/8/layout/hierarchy2"/>
+    <dgm:cxn modelId="{60066C1B-8AEF-4C31-B293-2895D3D7A959}" type="presParOf" srcId="{F4FA03A4-3DA6-47F7-9A77-3B374796CB77}" destId="{D955C53B-B716-4B38-9366-F9DF3D076BCB}" srcOrd="6" destOrd="0" presId="urn:microsoft.com/office/officeart/2005/8/layout/hierarchy2"/>
+    <dgm:cxn modelId="{758F0E63-CEFC-4C49-8025-7FF26E9C2B26}" type="presParOf" srcId="{D955C53B-B716-4B38-9366-F9DF3D076BCB}" destId="{1FDB852C-60D2-4512-8688-DBBE489C7C32}" srcOrd="0" destOrd="0" presId="urn:microsoft.com/office/officeart/2005/8/layout/hierarchy2"/>
+    <dgm:cxn modelId="{522E73B1-E62C-4D27-A558-679085DBFCCF}" type="presParOf" srcId="{F4FA03A4-3DA6-47F7-9A77-3B374796CB77}" destId="{4D2DD327-F21E-40DF-89CF-2531CE508332}" srcOrd="7" destOrd="0" presId="urn:microsoft.com/office/officeart/2005/8/layout/hierarchy2"/>
+    <dgm:cxn modelId="{07640C74-A4BF-4AE1-99C4-8497675F9A6D}" type="presParOf" srcId="{4D2DD327-F21E-40DF-89CF-2531CE508332}" destId="{98EDA116-065D-473B-983B-F7A1A4E0692D}" srcOrd="0" destOrd="0" presId="urn:microsoft.com/office/officeart/2005/8/layout/hierarchy2"/>
+    <dgm:cxn modelId="{1C462EB1-EEE9-4A8B-8055-1A24CC8F8B29}" type="presParOf" srcId="{4D2DD327-F21E-40DF-89CF-2531CE508332}" destId="{DF92D010-B557-4787-97CA-5DC4251ABFBB}" srcOrd="1" destOrd="0" presId="urn:microsoft.com/office/officeart/2005/8/layout/hierarchy2"/>
   </dgm:cxnLst>
   <dgm:bg/>
   <dgm:whole/>
@@ -21865,103 +21955,103 @@
     </dgm:pt>
   </dgm:ptLst>
   <dgm:cxnLst>
-    <dgm:cxn modelId="{F01C6C24-414A-4142-9510-7B21C726766A}" type="presOf" srcId="{7B2890D2-36E9-4029-898C-FC7E72272380}" destId="{497DB5E4-8EF3-40EA-9803-E80F51F19C35}" srcOrd="0" destOrd="0" presId="urn:microsoft.com/office/officeart/2005/8/layout/hierarchy2"/>
-    <dgm:cxn modelId="{3BE92F75-845F-4481-A5C0-AF1B6445C78B}" type="presOf" srcId="{DC7A1CA0-5D34-4F3B-A580-15CFD66EA796}" destId="{368F1645-5A66-45DB-B296-C23315AB7E22}" srcOrd="0" destOrd="0" presId="urn:microsoft.com/office/officeart/2005/8/layout/hierarchy2"/>
-    <dgm:cxn modelId="{360FA7D7-E998-4771-A307-EBD7BC134809}" type="presOf" srcId="{5E47499F-6F41-4F22-A420-01A675CE6103}" destId="{E11C7B6F-7180-43A5-992E-3EA5851F2391}" srcOrd="0" destOrd="0" presId="urn:microsoft.com/office/officeart/2005/8/layout/hierarchy2"/>
-    <dgm:cxn modelId="{A595E491-374E-470F-8ECA-3966B4F98715}" type="presOf" srcId="{076B6350-4EE3-45E3-9904-173A771DF62A}" destId="{BE306FCD-9806-4F30-B3B1-CA273857349C}" srcOrd="0" destOrd="0" presId="urn:microsoft.com/office/officeart/2005/8/layout/hierarchy2"/>
+    <dgm:cxn modelId="{56972CDC-4D7C-46EC-AF3A-F15B6F7E2E30}" type="presOf" srcId="{D4D9B399-9B7F-46DA-97B2-FED098F5DA6B}" destId="{6E6D9CAD-33D1-4ABE-986B-53D6D631EB94}" srcOrd="0" destOrd="0" presId="urn:microsoft.com/office/officeart/2005/8/layout/hierarchy2"/>
+    <dgm:cxn modelId="{B4E10C6C-221E-46F2-92F4-DC860A181BFD}" type="presOf" srcId="{83FAD934-5D5B-40FC-B3CA-D6105DE3D322}" destId="{19EBF599-727A-47CA-B105-7B4051DFB8C7}" srcOrd="1" destOrd="0" presId="urn:microsoft.com/office/officeart/2005/8/layout/hierarchy2"/>
     <dgm:cxn modelId="{D4445B13-46F9-4298-8EF3-3D7743530902}" srcId="{D4D9B399-9B7F-46DA-97B2-FED098F5DA6B}" destId="{86643E8D-F7CB-4F7B-B35A-FF26EACC433C}" srcOrd="1" destOrd="0" parTransId="{5E47499F-6F41-4F22-A420-01A675CE6103}" sibTransId="{DB2EC02B-535E-4B00-9144-23BE3F31800E}"/>
-    <dgm:cxn modelId="{366686BC-1341-481E-9652-B9F4FD93C9EA}" type="presOf" srcId="{3958656D-BDA3-48B8-B715-8A44FDE6304E}" destId="{2AEF7D3A-FF38-45BC-9B3E-D40CCE847072}" srcOrd="0" destOrd="0" presId="urn:microsoft.com/office/officeart/2005/8/layout/hierarchy2"/>
-    <dgm:cxn modelId="{80521602-F3FC-4E11-9C7A-8A3AA9EA661B}" type="presOf" srcId="{139FABCB-F47A-4731-86FD-9DEB34D850B8}" destId="{86416187-05A5-41DD-ADA2-C443892DABB2}" srcOrd="1" destOrd="0" presId="urn:microsoft.com/office/officeart/2005/8/layout/hierarchy2"/>
+    <dgm:cxn modelId="{ACFB5CF7-942E-4276-BE4D-8C90524F2910}" type="presOf" srcId="{BABCE05A-4544-49DE-A70D-EBD4C2932AA1}" destId="{12FD7525-DB42-46F9-B8FD-D33568A05731}" srcOrd="1" destOrd="0" presId="urn:microsoft.com/office/officeart/2005/8/layout/hierarchy2"/>
     <dgm:cxn modelId="{C353768D-EED9-4E80-8091-56483B0ECF51}" srcId="{D4D9B399-9B7F-46DA-97B2-FED098F5DA6B}" destId="{C3D618C2-BF81-4220-A584-D841429B7058}" srcOrd="0" destOrd="0" parTransId="{BABCE05A-4544-49DE-A70D-EBD4C2932AA1}" sibTransId="{C88A3667-CC99-4312-8DC1-79D7EC0A2D9C}"/>
-    <dgm:cxn modelId="{212F78B2-4D60-46A9-8527-C4F8EA7E8913}" type="presOf" srcId="{7BC373CD-A346-4D76-9165-35DCB418DD6B}" destId="{4E10DB54-35ED-4D9F-B388-F6C78413B8E9}" srcOrd="0" destOrd="0" presId="urn:microsoft.com/office/officeart/2005/8/layout/hierarchy2"/>
+    <dgm:cxn modelId="{BA76FAEC-DFC3-46DC-AA66-C751062649DC}" type="presOf" srcId="{80D7FF03-79A4-410F-8B98-6A9724B85CBA}" destId="{47ACED10-AF50-4A06-8AC5-32A97AE3B1C8}" srcOrd="0" destOrd="0" presId="urn:microsoft.com/office/officeart/2005/8/layout/hierarchy2"/>
     <dgm:cxn modelId="{CD688725-DE90-4245-A4AA-E82D2275B325}" srcId="{45CDA3C7-8713-4369-838A-8B5F475DA36B}" destId="{DC7A1CA0-5D34-4F3B-A580-15CFD66EA796}" srcOrd="2" destOrd="0" parTransId="{753D8466-5B43-4022-9EA6-80697AD791EF}" sibTransId="{93D5BA25-8BAF-4D7D-969F-34AFD1EF368C}"/>
-    <dgm:cxn modelId="{85D3D021-3830-473A-82C2-2E810B758292}" type="presOf" srcId="{9F4AA07C-F7C0-4EE0-B444-1A0A99B21C5A}" destId="{EB2274FC-15F8-41B7-935B-E389FD47AFD1}" srcOrd="0" destOrd="0" presId="urn:microsoft.com/office/officeart/2005/8/layout/hierarchy2"/>
+    <dgm:cxn modelId="{26402D55-B495-4EAD-8BE0-1970F2CEB7EC}" type="presOf" srcId="{DC7A1CA0-5D34-4F3B-A580-15CFD66EA796}" destId="{368F1645-5A66-45DB-B296-C23315AB7E22}" srcOrd="0" destOrd="0" presId="urn:microsoft.com/office/officeart/2005/8/layout/hierarchy2"/>
     <dgm:cxn modelId="{7E3C541B-032F-416C-A1AC-7C1BD89D5BB5}" srcId="{45CDA3C7-8713-4369-838A-8B5F475DA36B}" destId="{96FC7229-231F-4CA5-9914-6E9A83756569}" srcOrd="1" destOrd="0" parTransId="{7BC373CD-A346-4D76-9165-35DCB418DD6B}" sibTransId="{2C4CAAAA-9463-4CC1-AF37-CEDDE9349C90}"/>
-    <dgm:cxn modelId="{DE5B2FF1-B517-4E89-8BA8-6D68F5545D04}" type="presOf" srcId="{BABCE05A-4544-49DE-A70D-EBD4C2932AA1}" destId="{12FD7525-DB42-46F9-B8FD-D33568A05731}" srcOrd="1" destOrd="0" presId="urn:microsoft.com/office/officeart/2005/8/layout/hierarchy2"/>
-    <dgm:cxn modelId="{BCC76828-99C0-42CA-BEB5-5AC14213D52A}" type="presOf" srcId="{F20EDC0B-CCE5-4D9D-9982-89A201087390}" destId="{CAE1C8E1-FF9C-459C-820F-5A372E5B5202}" srcOrd="1" destOrd="0" presId="urn:microsoft.com/office/officeart/2005/8/layout/hierarchy2"/>
-    <dgm:cxn modelId="{C15574D8-6783-4B1D-ADE1-98E738E0A41A}" type="presOf" srcId="{50BC2FEF-90AA-4887-A217-BCE929A4632A}" destId="{9F0B1A31-63BD-41F6-82FC-F5574A92E909}" srcOrd="1" destOrd="0" presId="urn:microsoft.com/office/officeart/2005/8/layout/hierarchy2"/>
-    <dgm:cxn modelId="{F6345B73-EF87-4C71-BEBA-CBAD41B5B66A}" type="presOf" srcId="{83FAD934-5D5B-40FC-B3CA-D6105DE3D322}" destId="{8F195852-041E-423A-B5DF-8945941EB406}" srcOrd="0" destOrd="0" presId="urn:microsoft.com/office/officeart/2005/8/layout/hierarchy2"/>
-    <dgm:cxn modelId="{FBDBA562-0CFA-43B4-B0CF-293887089107}" type="presOf" srcId="{45CDA3C7-8713-4369-838A-8B5F475DA36B}" destId="{A1B1FB24-4A19-4073-B3DA-7D6FAFFD6611}" srcOrd="0" destOrd="0" presId="urn:microsoft.com/office/officeart/2005/8/layout/hierarchy2"/>
-    <dgm:cxn modelId="{2A248166-EDF8-48ED-949D-65892CBE6A8A}" type="presOf" srcId="{139FABCB-F47A-4731-86FD-9DEB34D850B8}" destId="{AB7C6CD4-FF75-4E23-A8C3-0A2318DBB1D6}" srcOrd="0" destOrd="0" presId="urn:microsoft.com/office/officeart/2005/8/layout/hierarchy2"/>
-    <dgm:cxn modelId="{E1DD2B3C-F3F4-486D-8085-5826D81E9A69}" type="presOf" srcId="{753D8466-5B43-4022-9EA6-80697AD791EF}" destId="{2938BCE4-55BC-4FA7-8B13-8D7362E71CAD}" srcOrd="0" destOrd="0" presId="urn:microsoft.com/office/officeart/2005/8/layout/hierarchy2"/>
+    <dgm:cxn modelId="{1C22CBA1-B534-4625-BB92-1392801A13EA}" type="presOf" srcId="{C3D618C2-BF81-4220-A584-D841429B7058}" destId="{CA6C5886-D1D3-4819-90BD-4BAC8F1EE87D}" srcOrd="0" destOrd="0" presId="urn:microsoft.com/office/officeart/2005/8/layout/hierarchy2"/>
+    <dgm:cxn modelId="{3A391CB9-7FA2-4FE4-A631-6A01F5B35396}" type="presOf" srcId="{86643E8D-F7CB-4F7B-B35A-FF26EACC433C}" destId="{419BEB18-32F6-4B18-9238-A8818FE634FC}" srcOrd="0" destOrd="0" presId="urn:microsoft.com/office/officeart/2005/8/layout/hierarchy2"/>
+    <dgm:cxn modelId="{CD944E2F-60C8-4A46-8008-E50A24BFCD55}" type="presOf" srcId="{5E47499F-6F41-4F22-A420-01A675CE6103}" destId="{FB48A239-373B-4448-BD7F-C055FA9C8C48}" srcOrd="1" destOrd="0" presId="urn:microsoft.com/office/officeart/2005/8/layout/hierarchy2"/>
+    <dgm:cxn modelId="{312E5458-F3D2-4508-894E-903AEB934AB0}" type="presOf" srcId="{50BC2FEF-90AA-4887-A217-BCE929A4632A}" destId="{FDA47220-895B-4A69-B2BB-8BF8C016FF4B}" srcOrd="0" destOrd="0" presId="urn:microsoft.com/office/officeart/2005/8/layout/hierarchy2"/>
+    <dgm:cxn modelId="{8A67E6F3-436C-4A4D-9E05-5CC37B48D039}" type="presOf" srcId="{7B2890D2-36E9-4029-898C-FC7E72272380}" destId="{497DB5E4-8EF3-40EA-9803-E80F51F19C35}" srcOrd="0" destOrd="0" presId="urn:microsoft.com/office/officeart/2005/8/layout/hierarchy2"/>
+    <dgm:cxn modelId="{FE842E4D-F791-4E83-B92C-75FD4DA7BFF1}" type="presOf" srcId="{96FC7229-231F-4CA5-9914-6E9A83756569}" destId="{1906A700-A645-429B-8F9F-2A4F59D4835E}" srcOrd="0" destOrd="0" presId="urn:microsoft.com/office/officeart/2005/8/layout/hierarchy2"/>
     <dgm:cxn modelId="{97CD5736-54C6-4ACB-8C56-28D4F8AF533A}" srcId="{076B6350-4EE3-45E3-9904-173A771DF62A}" destId="{3958656D-BDA3-48B8-B715-8A44FDE6304E}" srcOrd="2" destOrd="0" parTransId="{6990C93A-7D15-43F9-A3BA-EF955BCEFB0F}" sibTransId="{D8D28F1D-BA72-4B54-B03D-1B8F6862319E}"/>
-    <dgm:cxn modelId="{FB6F87EF-2F77-4D03-9FFC-8B130282EF05}" type="presOf" srcId="{F20EDC0B-CCE5-4D9D-9982-89A201087390}" destId="{674BA392-5914-4B78-A520-EE26D65D05C8}" srcOrd="0" destOrd="0" presId="urn:microsoft.com/office/officeart/2005/8/layout/hierarchy2"/>
-    <dgm:cxn modelId="{4126421F-5B55-4534-B703-8DC50B1D553B}" type="presOf" srcId="{C3D618C2-BF81-4220-A584-D841429B7058}" destId="{CA6C5886-D1D3-4819-90BD-4BAC8F1EE87D}" srcOrd="0" destOrd="0" presId="urn:microsoft.com/office/officeart/2005/8/layout/hierarchy2"/>
     <dgm:cxn modelId="{F9B1644F-E249-48EB-97B5-22C2400DED34}" srcId="{D4D9B399-9B7F-46DA-97B2-FED098F5DA6B}" destId="{80D7FF03-79A4-410F-8B98-6A9724B85CBA}" srcOrd="2" destOrd="0" parTransId="{83FAD934-5D5B-40FC-B3CA-D6105DE3D322}" sibTransId="{30CB0A91-0FCE-45F8-A754-700AB3BFFDC6}"/>
+    <dgm:cxn modelId="{86249D7E-C6AE-4BA9-99C1-AEABE03E192A}" type="presOf" srcId="{7BC373CD-A346-4D76-9165-35DCB418DD6B}" destId="{4E10DB54-35ED-4D9F-B388-F6C78413B8E9}" srcOrd="0" destOrd="0" presId="urn:microsoft.com/office/officeart/2005/8/layout/hierarchy2"/>
+    <dgm:cxn modelId="{943A7E61-78FD-4B86-AF11-F6169FB41CFC}" type="presOf" srcId="{5AA90255-5B35-44C4-B702-E81F223BEFD8}" destId="{3985982F-35AF-48B0-84C6-0C8F1D9EF2FA}" srcOrd="0" destOrd="0" presId="urn:microsoft.com/office/officeart/2005/8/layout/hierarchy2"/>
+    <dgm:cxn modelId="{B9BB1A88-0539-4BEF-87CF-A830E7631835}" type="presOf" srcId="{BABCE05A-4544-49DE-A70D-EBD4C2932AA1}" destId="{B4361C68-E191-4E89-B0BD-BAD091626B5B}" srcOrd="0" destOrd="0" presId="urn:microsoft.com/office/officeart/2005/8/layout/hierarchy2"/>
+    <dgm:cxn modelId="{B697DEDF-1950-4C9A-A6A6-22266722C82C}" type="presOf" srcId="{45CDA3C7-8713-4369-838A-8B5F475DA36B}" destId="{A1B1FB24-4A19-4073-B3DA-7D6FAFFD6611}" srcOrd="0" destOrd="0" presId="urn:microsoft.com/office/officeart/2005/8/layout/hierarchy2"/>
+    <dgm:cxn modelId="{25E2CF7B-B008-4D65-8005-3BBD4B9F6DDB}" type="presOf" srcId="{3958656D-BDA3-48B8-B715-8A44FDE6304E}" destId="{2AEF7D3A-FF38-45BC-9B3E-D40CCE847072}" srcOrd="0" destOrd="0" presId="urn:microsoft.com/office/officeart/2005/8/layout/hierarchy2"/>
+    <dgm:cxn modelId="{2A9DF337-E1A1-4093-9E02-5A2250C20AF2}" type="presOf" srcId="{753D8466-5B43-4022-9EA6-80697AD791EF}" destId="{2938BCE4-55BC-4FA7-8B13-8D7362E71CAD}" srcOrd="0" destOrd="0" presId="urn:microsoft.com/office/officeart/2005/8/layout/hierarchy2"/>
     <dgm:cxn modelId="{F14138C1-A3B2-4AE2-A00B-7F7DE38EAA68}" srcId="{5AA90255-5B35-44C4-B702-E81F223BEFD8}" destId="{45CDA3C7-8713-4369-838A-8B5F475DA36B}" srcOrd="0" destOrd="0" parTransId="{139FABCB-F47A-4731-86FD-9DEB34D850B8}" sibTransId="{7D179423-A3B9-4F05-A55D-89D4307A11C9}"/>
-    <dgm:cxn modelId="{B5C8A0DE-8D47-4250-B1BF-082F49B8F340}" type="presOf" srcId="{80D7FF03-79A4-410F-8B98-6A9724B85CBA}" destId="{47ACED10-AF50-4A06-8AC5-32A97AE3B1C8}" srcOrd="0" destOrd="0" presId="urn:microsoft.com/office/officeart/2005/8/layout/hierarchy2"/>
-    <dgm:cxn modelId="{197DD70D-3C83-43AD-9B72-91F62D113CD8}" type="presOf" srcId="{96FC7229-231F-4CA5-9914-6E9A83756569}" destId="{1906A700-A645-429B-8F9F-2A4F59D4835E}" srcOrd="0" destOrd="0" presId="urn:microsoft.com/office/officeart/2005/8/layout/hierarchy2"/>
-    <dgm:cxn modelId="{16C0CC0C-A454-419D-9AD1-A00FC989480A}" type="presOf" srcId="{50BC2FEF-90AA-4887-A217-BCE929A4632A}" destId="{FDA47220-895B-4A69-B2BB-8BF8C016FF4B}" srcOrd="0" destOrd="0" presId="urn:microsoft.com/office/officeart/2005/8/layout/hierarchy2"/>
-    <dgm:cxn modelId="{888DC840-1A9F-4234-85B2-90C840D2880F}" type="presOf" srcId="{9F4AA07C-F7C0-4EE0-B444-1A0A99B21C5A}" destId="{87E32AC2-4577-44E3-BD84-D5E3BD970540}" srcOrd="1" destOrd="0" presId="urn:microsoft.com/office/officeart/2005/8/layout/hierarchy2"/>
-    <dgm:cxn modelId="{85A5AC14-05EB-4115-A6E6-8657FDC32321}" type="presOf" srcId="{5E47499F-6F41-4F22-A420-01A675CE6103}" destId="{FB48A239-373B-4448-BD7F-C055FA9C8C48}" srcOrd="1" destOrd="0" presId="urn:microsoft.com/office/officeart/2005/8/layout/hierarchy2"/>
+    <dgm:cxn modelId="{4335163A-04E2-4B40-B731-017404BC0A15}" type="presOf" srcId="{5E47499F-6F41-4F22-A420-01A675CE6103}" destId="{E11C7B6F-7180-43A5-992E-3EA5851F2391}" srcOrd="0" destOrd="0" presId="urn:microsoft.com/office/officeart/2005/8/layout/hierarchy2"/>
+    <dgm:cxn modelId="{5DDD5FAA-661C-4D57-884F-D0EF01521E02}" type="presOf" srcId="{F20EDC0B-CCE5-4D9D-9982-89A201087390}" destId="{CAE1C8E1-FF9C-459C-820F-5A372E5B5202}" srcOrd="1" destOrd="0" presId="urn:microsoft.com/office/officeart/2005/8/layout/hierarchy2"/>
+    <dgm:cxn modelId="{4D76648A-A7B9-4C47-AEA4-639155CAD4BA}" type="presOf" srcId="{139FABCB-F47A-4731-86FD-9DEB34D850B8}" destId="{86416187-05A5-41DD-ADA2-C443892DABB2}" srcOrd="1" destOrd="0" presId="urn:microsoft.com/office/officeart/2005/8/layout/hierarchy2"/>
+    <dgm:cxn modelId="{BF70F745-6737-464C-8DCE-2F663914F44A}" type="presOf" srcId="{83FAD934-5D5B-40FC-B3CA-D6105DE3D322}" destId="{8F195852-041E-423A-B5DF-8945941EB406}" srcOrd="0" destOrd="0" presId="urn:microsoft.com/office/officeart/2005/8/layout/hierarchy2"/>
+    <dgm:cxn modelId="{62270024-501C-4C97-804D-3015A5BC1AA0}" type="presOf" srcId="{50BC2FEF-90AA-4887-A217-BCE929A4632A}" destId="{9F0B1A31-63BD-41F6-82FC-F5574A92E909}" srcOrd="1" destOrd="0" presId="urn:microsoft.com/office/officeart/2005/8/layout/hierarchy2"/>
     <dgm:cxn modelId="{7FB55B4B-D778-485E-80DB-622F39D1A15E}" srcId="{3958656D-BDA3-48B8-B715-8A44FDE6304E}" destId="{7B2890D2-36E9-4029-898C-FC7E72272380}" srcOrd="0" destOrd="0" parTransId="{F20EDC0B-CCE5-4D9D-9982-89A201087390}" sibTransId="{0DDB3E07-6F3E-4DE7-8E05-649EA4E9106B}"/>
-    <dgm:cxn modelId="{2D54850B-9AE4-4B77-96DF-8F5BAE7B4D32}" type="presOf" srcId="{8B8178A4-03D0-4F83-88CD-9E6E781603E6}" destId="{C0C8DC8E-72DB-4A2E-A50E-DA1CA06D79E3}" srcOrd="0" destOrd="0" presId="urn:microsoft.com/office/officeart/2005/8/layout/hierarchy2"/>
-    <dgm:cxn modelId="{180E099A-D47C-4126-B42E-DA959B775B04}" type="presOf" srcId="{83FAD934-5D5B-40FC-B3CA-D6105DE3D322}" destId="{19EBF599-727A-47CA-B105-7B4051DFB8C7}" srcOrd="1" destOrd="0" presId="urn:microsoft.com/office/officeart/2005/8/layout/hierarchy2"/>
-    <dgm:cxn modelId="{95186A10-27AE-40D1-91A1-7648F7C949A4}" type="presOf" srcId="{B503AF60-5EB5-4190-8EFC-246E35833849}" destId="{F53448B5-447F-4F1A-81C6-1F0D19E192DD}" srcOrd="0" destOrd="0" presId="urn:microsoft.com/office/officeart/2005/8/layout/hierarchy2"/>
-    <dgm:cxn modelId="{393DF103-1F0B-4018-BE5B-B143822AE858}" type="presOf" srcId="{753D8466-5B43-4022-9EA6-80697AD791EF}" destId="{A6341011-54EC-4E06-9306-EAF2DE56CD2C}" srcOrd="1" destOrd="0" presId="urn:microsoft.com/office/officeart/2005/8/layout/hierarchy2"/>
+    <dgm:cxn modelId="{D1589F35-6EE7-46F9-91FD-AF7860C083B4}" type="presOf" srcId="{9F4AA07C-F7C0-4EE0-B444-1A0A99B21C5A}" destId="{EB2274FC-15F8-41B7-935B-E389FD47AFD1}" srcOrd="0" destOrd="0" presId="urn:microsoft.com/office/officeart/2005/8/layout/hierarchy2"/>
+    <dgm:cxn modelId="{9D2D6401-AFA6-40E8-8D6E-631A7C39A254}" type="presOf" srcId="{139FABCB-F47A-4731-86FD-9DEB34D850B8}" destId="{AB7C6CD4-FF75-4E23-A8C3-0A2318DBB1D6}" srcOrd="0" destOrd="0" presId="urn:microsoft.com/office/officeart/2005/8/layout/hierarchy2"/>
+    <dgm:cxn modelId="{F8E4C32D-AA9F-4982-AF44-2E36383825AB}" type="presOf" srcId="{753D8466-5B43-4022-9EA6-80697AD791EF}" destId="{A6341011-54EC-4E06-9306-EAF2DE56CD2C}" srcOrd="1" destOrd="0" presId="urn:microsoft.com/office/officeart/2005/8/layout/hierarchy2"/>
+    <dgm:cxn modelId="{614A785A-60C8-4745-9B2E-83B9259BD96E}" type="presOf" srcId="{B503AF60-5EB5-4190-8EFC-246E35833849}" destId="{F53448B5-447F-4F1A-81C6-1F0D19E192DD}" srcOrd="0" destOrd="0" presId="urn:microsoft.com/office/officeart/2005/8/layout/hierarchy2"/>
     <dgm:cxn modelId="{32ABE36F-B84E-48F4-BC67-8F5D825C7F85}" srcId="{076B6350-4EE3-45E3-9904-173A771DF62A}" destId="{D4D9B399-9B7F-46DA-97B2-FED098F5DA6B}" srcOrd="0" destOrd="0" parTransId="{E6A38AA6-80D6-4020-A52C-B824CD5FBB0F}" sibTransId="{48A5178F-146C-4A23-8FF2-2E99B30882F8}"/>
-    <dgm:cxn modelId="{ECE306DF-D0F0-4C0C-A484-450F2540496C}" type="presOf" srcId="{86643E8D-F7CB-4F7B-B35A-FF26EACC433C}" destId="{419BEB18-32F6-4B18-9238-A8818FE634FC}" srcOrd="0" destOrd="0" presId="urn:microsoft.com/office/officeart/2005/8/layout/hierarchy2"/>
-    <dgm:cxn modelId="{746297EE-8C20-4C5E-9A0A-936D2ED09BA6}" type="presOf" srcId="{BABCE05A-4544-49DE-A70D-EBD4C2932AA1}" destId="{B4361C68-E191-4E89-B0BD-BAD091626B5B}" srcOrd="0" destOrd="0" presId="urn:microsoft.com/office/officeart/2005/8/layout/hierarchy2"/>
     <dgm:cxn modelId="{4CE301CD-89A8-41A8-9F17-DEC7FF5575CF}" srcId="{076B6350-4EE3-45E3-9904-173A771DF62A}" destId="{5AA90255-5B35-44C4-B702-E81F223BEFD8}" srcOrd="1" destOrd="0" parTransId="{2854FE16-3A46-47EE-A032-1136B67EB2C8}" sibTransId="{7B5E0C86-564B-4BB8-9398-E23143C8B801}"/>
-    <dgm:cxn modelId="{8975E696-D889-497D-B82A-635B2471ACA6}" type="presOf" srcId="{D4D9B399-9B7F-46DA-97B2-FED098F5DA6B}" destId="{6E6D9CAD-33D1-4ABE-986B-53D6D631EB94}" srcOrd="0" destOrd="0" presId="urn:microsoft.com/office/officeart/2005/8/layout/hierarchy2"/>
+    <dgm:cxn modelId="{1DBA7972-97B4-4D29-8A51-DB5A596829D2}" type="presOf" srcId="{076B6350-4EE3-45E3-9904-173A771DF62A}" destId="{BE306FCD-9806-4F30-B3B1-CA273857349C}" srcOrd="0" destOrd="0" presId="urn:microsoft.com/office/officeart/2005/8/layout/hierarchy2"/>
+    <dgm:cxn modelId="{A9134D64-E20E-4CC6-8F09-C771F01E2CBB}" type="presOf" srcId="{7BC373CD-A346-4D76-9165-35DCB418DD6B}" destId="{F67B909A-A307-4E9B-9469-45A779E59A51}" srcOrd="1" destOrd="0" presId="urn:microsoft.com/office/officeart/2005/8/layout/hierarchy2"/>
     <dgm:cxn modelId="{A80A4F65-7375-4E8E-9CED-0483DD45593D}" srcId="{3958656D-BDA3-48B8-B715-8A44FDE6304E}" destId="{B503AF60-5EB5-4190-8EFC-246E35833849}" srcOrd="1" destOrd="0" parTransId="{9F4AA07C-F7C0-4EE0-B444-1A0A99B21C5A}" sibTransId="{97EEA01A-8995-4136-9B0E-B8636C2DDA04}"/>
-    <dgm:cxn modelId="{2933FE3E-628C-448E-87F1-9917BD0581C0}" type="presOf" srcId="{7BC373CD-A346-4D76-9165-35DCB418DD6B}" destId="{F67B909A-A307-4E9B-9469-45A779E59A51}" srcOrd="1" destOrd="0" presId="urn:microsoft.com/office/officeart/2005/8/layout/hierarchy2"/>
     <dgm:cxn modelId="{96C6A9B5-7C0D-453A-8D3D-838B1E47CC7C}" srcId="{45CDA3C7-8713-4369-838A-8B5F475DA36B}" destId="{8B8178A4-03D0-4F83-88CD-9E6E781603E6}" srcOrd="0" destOrd="0" parTransId="{50BC2FEF-90AA-4887-A217-BCE929A4632A}" sibTransId="{0B865DCC-B624-40ED-970E-B677A52C4467}"/>
-    <dgm:cxn modelId="{C4B7FD10-7FEE-430F-AF2A-67E680C76B64}" type="presOf" srcId="{5AA90255-5B35-44C4-B702-E81F223BEFD8}" destId="{3985982F-35AF-48B0-84C6-0C8F1D9EF2FA}" srcOrd="0" destOrd="0" presId="urn:microsoft.com/office/officeart/2005/8/layout/hierarchy2"/>
-    <dgm:cxn modelId="{50C0C1B3-8285-4FB9-94AA-5CCDF0920F28}" type="presParOf" srcId="{BE306FCD-9806-4F30-B3B1-CA273857349C}" destId="{BC89B9CD-5E6C-4475-ADF6-F7C2D7A5A353}" srcOrd="0" destOrd="0" presId="urn:microsoft.com/office/officeart/2005/8/layout/hierarchy2"/>
-    <dgm:cxn modelId="{DC07B4FA-63DA-41D4-9128-9C11052F4D1C}" type="presParOf" srcId="{BC89B9CD-5E6C-4475-ADF6-F7C2D7A5A353}" destId="{6E6D9CAD-33D1-4ABE-986B-53D6D631EB94}" srcOrd="0" destOrd="0" presId="urn:microsoft.com/office/officeart/2005/8/layout/hierarchy2"/>
-    <dgm:cxn modelId="{28283396-9AD5-4952-8F49-04590A28F94D}" type="presParOf" srcId="{BC89B9CD-5E6C-4475-ADF6-F7C2D7A5A353}" destId="{47C7FA5F-116D-41D5-BE1E-63389D526519}" srcOrd="1" destOrd="0" presId="urn:microsoft.com/office/officeart/2005/8/layout/hierarchy2"/>
-    <dgm:cxn modelId="{9AE37708-722A-4A73-8D18-65FDA60A54EE}" type="presParOf" srcId="{47C7FA5F-116D-41D5-BE1E-63389D526519}" destId="{B4361C68-E191-4E89-B0BD-BAD091626B5B}" srcOrd="0" destOrd="0" presId="urn:microsoft.com/office/officeart/2005/8/layout/hierarchy2"/>
-    <dgm:cxn modelId="{903928AB-561E-4EE1-9FE1-B9FD76FC930F}" type="presParOf" srcId="{B4361C68-E191-4E89-B0BD-BAD091626B5B}" destId="{12FD7525-DB42-46F9-B8FD-D33568A05731}" srcOrd="0" destOrd="0" presId="urn:microsoft.com/office/officeart/2005/8/layout/hierarchy2"/>
-    <dgm:cxn modelId="{4A021FAA-17BE-42FF-AF41-9F22876AE7E7}" type="presParOf" srcId="{47C7FA5F-116D-41D5-BE1E-63389D526519}" destId="{8D4B9DA0-8352-443E-AB23-4081880753A9}" srcOrd="1" destOrd="0" presId="urn:microsoft.com/office/officeart/2005/8/layout/hierarchy2"/>
-    <dgm:cxn modelId="{499B82AA-C357-4E9D-A6AA-3203E208A212}" type="presParOf" srcId="{8D4B9DA0-8352-443E-AB23-4081880753A9}" destId="{CA6C5886-D1D3-4819-90BD-4BAC8F1EE87D}" srcOrd="0" destOrd="0" presId="urn:microsoft.com/office/officeart/2005/8/layout/hierarchy2"/>
-    <dgm:cxn modelId="{0E52A2AF-E1E8-498B-AFC2-EFCD7AC5BE52}" type="presParOf" srcId="{8D4B9DA0-8352-443E-AB23-4081880753A9}" destId="{9192797A-2A70-45CD-83CD-8CC844391943}" srcOrd="1" destOrd="0" presId="urn:microsoft.com/office/officeart/2005/8/layout/hierarchy2"/>
-    <dgm:cxn modelId="{D12F8757-5CB9-4BEF-AD4A-3AC3B2FC37D9}" type="presParOf" srcId="{47C7FA5F-116D-41D5-BE1E-63389D526519}" destId="{E11C7B6F-7180-43A5-992E-3EA5851F2391}" srcOrd="2" destOrd="0" presId="urn:microsoft.com/office/officeart/2005/8/layout/hierarchy2"/>
-    <dgm:cxn modelId="{7F9258D9-4ED3-487A-A616-7D48C2577B36}" type="presParOf" srcId="{E11C7B6F-7180-43A5-992E-3EA5851F2391}" destId="{FB48A239-373B-4448-BD7F-C055FA9C8C48}" srcOrd="0" destOrd="0" presId="urn:microsoft.com/office/officeart/2005/8/layout/hierarchy2"/>
-    <dgm:cxn modelId="{56F992CC-359B-47F1-97DB-3E1D48F569F2}" type="presParOf" srcId="{47C7FA5F-116D-41D5-BE1E-63389D526519}" destId="{49833578-BD56-4B76-A7B4-93C083AE7440}" srcOrd="3" destOrd="0" presId="urn:microsoft.com/office/officeart/2005/8/layout/hierarchy2"/>
-    <dgm:cxn modelId="{91D7D0CE-2166-495F-964F-646E28C88176}" type="presParOf" srcId="{49833578-BD56-4B76-A7B4-93C083AE7440}" destId="{419BEB18-32F6-4B18-9238-A8818FE634FC}" srcOrd="0" destOrd="0" presId="urn:microsoft.com/office/officeart/2005/8/layout/hierarchy2"/>
-    <dgm:cxn modelId="{96609F94-BCBB-481F-90F3-967B41A4B509}" type="presParOf" srcId="{49833578-BD56-4B76-A7B4-93C083AE7440}" destId="{9606F08B-4F70-4EB6-983D-ED46C176903C}" srcOrd="1" destOrd="0" presId="urn:microsoft.com/office/officeart/2005/8/layout/hierarchy2"/>
-    <dgm:cxn modelId="{51E19D27-0AD3-4AE8-9345-01EE784D5A24}" type="presParOf" srcId="{47C7FA5F-116D-41D5-BE1E-63389D526519}" destId="{8F195852-041E-423A-B5DF-8945941EB406}" srcOrd="4" destOrd="0" presId="urn:microsoft.com/office/officeart/2005/8/layout/hierarchy2"/>
-    <dgm:cxn modelId="{7744B884-B519-44C2-8B22-A83F094BB7FF}" type="presParOf" srcId="{8F195852-041E-423A-B5DF-8945941EB406}" destId="{19EBF599-727A-47CA-B105-7B4051DFB8C7}" srcOrd="0" destOrd="0" presId="urn:microsoft.com/office/officeart/2005/8/layout/hierarchy2"/>
-    <dgm:cxn modelId="{A11D1294-3B97-4291-8AB2-1EE8F8E38D37}" type="presParOf" srcId="{47C7FA5F-116D-41D5-BE1E-63389D526519}" destId="{5B0C94E8-6047-4A9D-A59D-4243CA01023B}" srcOrd="5" destOrd="0" presId="urn:microsoft.com/office/officeart/2005/8/layout/hierarchy2"/>
-    <dgm:cxn modelId="{A6CA9800-B211-49D4-9340-36DA0569C19B}" type="presParOf" srcId="{5B0C94E8-6047-4A9D-A59D-4243CA01023B}" destId="{47ACED10-AF50-4A06-8AC5-32A97AE3B1C8}" srcOrd="0" destOrd="0" presId="urn:microsoft.com/office/officeart/2005/8/layout/hierarchy2"/>
-    <dgm:cxn modelId="{1A316F19-CE8A-4D52-9A10-97823C8D52B7}" type="presParOf" srcId="{5B0C94E8-6047-4A9D-A59D-4243CA01023B}" destId="{51C9AA23-5208-47C4-9495-ED7DF43D7949}" srcOrd="1" destOrd="0" presId="urn:microsoft.com/office/officeart/2005/8/layout/hierarchy2"/>
-    <dgm:cxn modelId="{855E9E8B-5F79-4379-8F0F-8079B0189D57}" type="presParOf" srcId="{BE306FCD-9806-4F30-B3B1-CA273857349C}" destId="{8658F2C1-2E33-4716-96CE-BB95A05DA53A}" srcOrd="1" destOrd="0" presId="urn:microsoft.com/office/officeart/2005/8/layout/hierarchy2"/>
-    <dgm:cxn modelId="{080F61A6-1C20-4544-AFC8-F5DA3C6375BB}" type="presParOf" srcId="{8658F2C1-2E33-4716-96CE-BB95A05DA53A}" destId="{3985982F-35AF-48B0-84C6-0C8F1D9EF2FA}" srcOrd="0" destOrd="0" presId="urn:microsoft.com/office/officeart/2005/8/layout/hierarchy2"/>
-    <dgm:cxn modelId="{6097BB64-58C4-48C9-9556-94E112AB8C3C}" type="presParOf" srcId="{8658F2C1-2E33-4716-96CE-BB95A05DA53A}" destId="{E962D45F-3934-4127-B852-040B19CBBED4}" srcOrd="1" destOrd="0" presId="urn:microsoft.com/office/officeart/2005/8/layout/hierarchy2"/>
-    <dgm:cxn modelId="{68B1E118-00F9-4FCA-9B19-69D2394BCDEC}" type="presParOf" srcId="{E962D45F-3934-4127-B852-040B19CBBED4}" destId="{AB7C6CD4-FF75-4E23-A8C3-0A2318DBB1D6}" srcOrd="0" destOrd="0" presId="urn:microsoft.com/office/officeart/2005/8/layout/hierarchy2"/>
-    <dgm:cxn modelId="{B7B01422-0E83-4EFF-80E7-293149101AEB}" type="presParOf" srcId="{AB7C6CD4-FF75-4E23-A8C3-0A2318DBB1D6}" destId="{86416187-05A5-41DD-ADA2-C443892DABB2}" srcOrd="0" destOrd="0" presId="urn:microsoft.com/office/officeart/2005/8/layout/hierarchy2"/>
-    <dgm:cxn modelId="{E3823F33-3411-4310-B901-EF3A019951C8}" type="presParOf" srcId="{E962D45F-3934-4127-B852-040B19CBBED4}" destId="{F5141415-821F-4342-AEDF-E9BC97E8B75D}" srcOrd="1" destOrd="0" presId="urn:microsoft.com/office/officeart/2005/8/layout/hierarchy2"/>
-    <dgm:cxn modelId="{33680886-ABF1-4B76-AACD-82D6B49F61FD}" type="presParOf" srcId="{F5141415-821F-4342-AEDF-E9BC97E8B75D}" destId="{A1B1FB24-4A19-4073-B3DA-7D6FAFFD6611}" srcOrd="0" destOrd="0" presId="urn:microsoft.com/office/officeart/2005/8/layout/hierarchy2"/>
-    <dgm:cxn modelId="{688CEB92-5DB8-43A9-B5FC-6F6E3D39B5F9}" type="presParOf" srcId="{F5141415-821F-4342-AEDF-E9BC97E8B75D}" destId="{1AAB8F11-CB53-4E23-8DA2-6135C0475A27}" srcOrd="1" destOrd="0" presId="urn:microsoft.com/office/officeart/2005/8/layout/hierarchy2"/>
-    <dgm:cxn modelId="{2693BC43-9F8D-46F0-A3A9-B1292521224C}" type="presParOf" srcId="{1AAB8F11-CB53-4E23-8DA2-6135C0475A27}" destId="{FDA47220-895B-4A69-B2BB-8BF8C016FF4B}" srcOrd="0" destOrd="0" presId="urn:microsoft.com/office/officeart/2005/8/layout/hierarchy2"/>
-    <dgm:cxn modelId="{2D116753-E05F-4549-877E-1AF824DC41E4}" type="presParOf" srcId="{FDA47220-895B-4A69-B2BB-8BF8C016FF4B}" destId="{9F0B1A31-63BD-41F6-82FC-F5574A92E909}" srcOrd="0" destOrd="0" presId="urn:microsoft.com/office/officeart/2005/8/layout/hierarchy2"/>
-    <dgm:cxn modelId="{FC88A42C-C9F0-4046-A12F-D2BFD764960D}" type="presParOf" srcId="{1AAB8F11-CB53-4E23-8DA2-6135C0475A27}" destId="{519D71D9-AD17-481A-BC45-95647664C32A}" srcOrd="1" destOrd="0" presId="urn:microsoft.com/office/officeart/2005/8/layout/hierarchy2"/>
-    <dgm:cxn modelId="{CA0543E8-4E0A-45B2-A92A-91BF8283F123}" type="presParOf" srcId="{519D71D9-AD17-481A-BC45-95647664C32A}" destId="{C0C8DC8E-72DB-4A2E-A50E-DA1CA06D79E3}" srcOrd="0" destOrd="0" presId="urn:microsoft.com/office/officeart/2005/8/layout/hierarchy2"/>
-    <dgm:cxn modelId="{69DE4C16-38F1-4A30-BD30-CF1785F92F29}" type="presParOf" srcId="{519D71D9-AD17-481A-BC45-95647664C32A}" destId="{98B01CE3-DDD6-4A2E-A4D8-B0F413861D6D}" srcOrd="1" destOrd="0" presId="urn:microsoft.com/office/officeart/2005/8/layout/hierarchy2"/>
-    <dgm:cxn modelId="{0488FFF3-3CA8-420B-A284-7D5C2F9FC713}" type="presParOf" srcId="{1AAB8F11-CB53-4E23-8DA2-6135C0475A27}" destId="{4E10DB54-35ED-4D9F-B388-F6C78413B8E9}" srcOrd="2" destOrd="0" presId="urn:microsoft.com/office/officeart/2005/8/layout/hierarchy2"/>
-    <dgm:cxn modelId="{A1584FEE-EC39-40D2-84F1-4269FCFBF1A3}" type="presParOf" srcId="{4E10DB54-35ED-4D9F-B388-F6C78413B8E9}" destId="{F67B909A-A307-4E9B-9469-45A779E59A51}" srcOrd="0" destOrd="0" presId="urn:microsoft.com/office/officeart/2005/8/layout/hierarchy2"/>
-    <dgm:cxn modelId="{9599CDC3-C9C0-4BF1-8C74-24B381BB08FD}" type="presParOf" srcId="{1AAB8F11-CB53-4E23-8DA2-6135C0475A27}" destId="{14714887-E966-470C-860D-96908FD88E18}" srcOrd="3" destOrd="0" presId="urn:microsoft.com/office/officeart/2005/8/layout/hierarchy2"/>
-    <dgm:cxn modelId="{8DD1EF7E-EE14-4892-8CC8-5F1E2A92840B}" type="presParOf" srcId="{14714887-E966-470C-860D-96908FD88E18}" destId="{1906A700-A645-429B-8F9F-2A4F59D4835E}" srcOrd="0" destOrd="0" presId="urn:microsoft.com/office/officeart/2005/8/layout/hierarchy2"/>
-    <dgm:cxn modelId="{4C56C2D4-8F71-454D-8732-3655E6538A4D}" type="presParOf" srcId="{14714887-E966-470C-860D-96908FD88E18}" destId="{9E21E745-5CA6-4C1A-A097-7D4CFAE8952B}" srcOrd="1" destOrd="0" presId="urn:microsoft.com/office/officeart/2005/8/layout/hierarchy2"/>
-    <dgm:cxn modelId="{95E9214D-832C-4BBE-8A1B-21F02F3394C2}" type="presParOf" srcId="{1AAB8F11-CB53-4E23-8DA2-6135C0475A27}" destId="{2938BCE4-55BC-4FA7-8B13-8D7362E71CAD}" srcOrd="4" destOrd="0" presId="urn:microsoft.com/office/officeart/2005/8/layout/hierarchy2"/>
-    <dgm:cxn modelId="{4EE65E6E-4BD5-4AE1-BE6B-19A44CE3AA82}" type="presParOf" srcId="{2938BCE4-55BC-4FA7-8B13-8D7362E71CAD}" destId="{A6341011-54EC-4E06-9306-EAF2DE56CD2C}" srcOrd="0" destOrd="0" presId="urn:microsoft.com/office/officeart/2005/8/layout/hierarchy2"/>
-    <dgm:cxn modelId="{FB6BC189-DC01-40A9-A515-F7EB075BA975}" type="presParOf" srcId="{1AAB8F11-CB53-4E23-8DA2-6135C0475A27}" destId="{A0A8C24A-B549-4DD3-A86B-5C27239361DA}" srcOrd="5" destOrd="0" presId="urn:microsoft.com/office/officeart/2005/8/layout/hierarchy2"/>
-    <dgm:cxn modelId="{EFC03D40-C725-4DBD-BD25-2C9C4F2B2318}" type="presParOf" srcId="{A0A8C24A-B549-4DD3-A86B-5C27239361DA}" destId="{368F1645-5A66-45DB-B296-C23315AB7E22}" srcOrd="0" destOrd="0" presId="urn:microsoft.com/office/officeart/2005/8/layout/hierarchy2"/>
-    <dgm:cxn modelId="{7B1DFD36-24E7-4294-B7AF-399B1FD66FE4}" type="presParOf" srcId="{A0A8C24A-B549-4DD3-A86B-5C27239361DA}" destId="{AAB70EE2-6F5D-4397-9BEA-BD14754644EA}" srcOrd="1" destOrd="0" presId="urn:microsoft.com/office/officeart/2005/8/layout/hierarchy2"/>
-    <dgm:cxn modelId="{6A6CD9C2-63A3-493D-A75F-65152207AE27}" type="presParOf" srcId="{BE306FCD-9806-4F30-B3B1-CA273857349C}" destId="{3EC8FEA1-FACA-4B7A-ACC4-B6309011D501}" srcOrd="2" destOrd="0" presId="urn:microsoft.com/office/officeart/2005/8/layout/hierarchy2"/>
-    <dgm:cxn modelId="{54C2C38D-E48A-4B64-8D67-C5752A9E7EBF}" type="presParOf" srcId="{3EC8FEA1-FACA-4B7A-ACC4-B6309011D501}" destId="{2AEF7D3A-FF38-45BC-9B3E-D40CCE847072}" srcOrd="0" destOrd="0" presId="urn:microsoft.com/office/officeart/2005/8/layout/hierarchy2"/>
-    <dgm:cxn modelId="{A08C4D02-F1E4-44C1-BBE4-BC4488CBE187}" type="presParOf" srcId="{3EC8FEA1-FACA-4B7A-ACC4-B6309011D501}" destId="{2E81C92C-CE54-4B34-8AD9-23F5F8E60BCB}" srcOrd="1" destOrd="0" presId="urn:microsoft.com/office/officeart/2005/8/layout/hierarchy2"/>
-    <dgm:cxn modelId="{EA9D1DB1-BF55-4F8F-9FDB-AFC53B005B46}" type="presParOf" srcId="{2E81C92C-CE54-4B34-8AD9-23F5F8E60BCB}" destId="{674BA392-5914-4B78-A520-EE26D65D05C8}" srcOrd="0" destOrd="0" presId="urn:microsoft.com/office/officeart/2005/8/layout/hierarchy2"/>
-    <dgm:cxn modelId="{BEA755F8-C5FB-423C-AD88-ACAD3E080AD7}" type="presParOf" srcId="{674BA392-5914-4B78-A520-EE26D65D05C8}" destId="{CAE1C8E1-FF9C-459C-820F-5A372E5B5202}" srcOrd="0" destOrd="0" presId="urn:microsoft.com/office/officeart/2005/8/layout/hierarchy2"/>
-    <dgm:cxn modelId="{45B4E660-B1B9-4698-8B87-494A7BFB7302}" type="presParOf" srcId="{2E81C92C-CE54-4B34-8AD9-23F5F8E60BCB}" destId="{905C17AD-FE93-4469-8609-EDCF89529AA2}" srcOrd="1" destOrd="0" presId="urn:microsoft.com/office/officeart/2005/8/layout/hierarchy2"/>
-    <dgm:cxn modelId="{4F144170-EA82-497A-B94F-3A9352EE5C2A}" type="presParOf" srcId="{905C17AD-FE93-4469-8609-EDCF89529AA2}" destId="{497DB5E4-8EF3-40EA-9803-E80F51F19C35}" srcOrd="0" destOrd="0" presId="urn:microsoft.com/office/officeart/2005/8/layout/hierarchy2"/>
-    <dgm:cxn modelId="{15220978-3345-45E1-9804-B40F4710A1F2}" type="presParOf" srcId="{905C17AD-FE93-4469-8609-EDCF89529AA2}" destId="{A54907F9-77D3-493A-BD14-6183BAA27BA4}" srcOrd="1" destOrd="0" presId="urn:microsoft.com/office/officeart/2005/8/layout/hierarchy2"/>
-    <dgm:cxn modelId="{86E4249B-E3CE-463B-B412-D5FFA2372CA5}" type="presParOf" srcId="{2E81C92C-CE54-4B34-8AD9-23F5F8E60BCB}" destId="{EB2274FC-15F8-41B7-935B-E389FD47AFD1}" srcOrd="2" destOrd="0" presId="urn:microsoft.com/office/officeart/2005/8/layout/hierarchy2"/>
-    <dgm:cxn modelId="{E34DF040-699E-48FA-BB29-9A27643D11C6}" type="presParOf" srcId="{EB2274FC-15F8-41B7-935B-E389FD47AFD1}" destId="{87E32AC2-4577-44E3-BD84-D5E3BD970540}" srcOrd="0" destOrd="0" presId="urn:microsoft.com/office/officeart/2005/8/layout/hierarchy2"/>
-    <dgm:cxn modelId="{61F40A95-8FCB-46AD-884F-D7A3811FEDBB}" type="presParOf" srcId="{2E81C92C-CE54-4B34-8AD9-23F5F8E60BCB}" destId="{9076073A-94D7-4B3A-BEDD-A7CFB249D472}" srcOrd="3" destOrd="0" presId="urn:microsoft.com/office/officeart/2005/8/layout/hierarchy2"/>
-    <dgm:cxn modelId="{2EE76886-895B-4BCA-B127-2396B6563D72}" type="presParOf" srcId="{9076073A-94D7-4B3A-BEDD-A7CFB249D472}" destId="{F53448B5-447F-4F1A-81C6-1F0D19E192DD}" srcOrd="0" destOrd="0" presId="urn:microsoft.com/office/officeart/2005/8/layout/hierarchy2"/>
-    <dgm:cxn modelId="{F6D3EB07-4966-48E7-831B-5D32B14FA3D1}" type="presParOf" srcId="{9076073A-94D7-4B3A-BEDD-A7CFB249D472}" destId="{9771CB1D-2BA5-42D9-9957-3E7E79F8490A}" srcOrd="1" destOrd="0" presId="urn:microsoft.com/office/officeart/2005/8/layout/hierarchy2"/>
+    <dgm:cxn modelId="{35B95709-383F-4C58-8F9E-CA8DB1079E27}" type="presOf" srcId="{9F4AA07C-F7C0-4EE0-B444-1A0A99B21C5A}" destId="{87E32AC2-4577-44E3-BD84-D5E3BD970540}" srcOrd="1" destOrd="0" presId="urn:microsoft.com/office/officeart/2005/8/layout/hierarchy2"/>
+    <dgm:cxn modelId="{6A526B36-7A43-4003-A828-65C0E0F81302}" type="presOf" srcId="{8B8178A4-03D0-4F83-88CD-9E6E781603E6}" destId="{C0C8DC8E-72DB-4A2E-A50E-DA1CA06D79E3}" srcOrd="0" destOrd="0" presId="urn:microsoft.com/office/officeart/2005/8/layout/hierarchy2"/>
+    <dgm:cxn modelId="{0F67F4D4-0155-41AC-9A85-8FA4A6BF894E}" type="presOf" srcId="{F20EDC0B-CCE5-4D9D-9982-89A201087390}" destId="{674BA392-5914-4B78-A520-EE26D65D05C8}" srcOrd="0" destOrd="0" presId="urn:microsoft.com/office/officeart/2005/8/layout/hierarchy2"/>
+    <dgm:cxn modelId="{CAC4AD97-9C14-4727-9C5D-5D858FA59BB2}" type="presParOf" srcId="{BE306FCD-9806-4F30-B3B1-CA273857349C}" destId="{BC89B9CD-5E6C-4475-ADF6-F7C2D7A5A353}" srcOrd="0" destOrd="0" presId="urn:microsoft.com/office/officeart/2005/8/layout/hierarchy2"/>
+    <dgm:cxn modelId="{BD18BDE3-C2D0-406E-A791-242282C2B224}" type="presParOf" srcId="{BC89B9CD-5E6C-4475-ADF6-F7C2D7A5A353}" destId="{6E6D9CAD-33D1-4ABE-986B-53D6D631EB94}" srcOrd="0" destOrd="0" presId="urn:microsoft.com/office/officeart/2005/8/layout/hierarchy2"/>
+    <dgm:cxn modelId="{DBF42177-0732-4CAA-BAA3-8059B3B53E2E}" type="presParOf" srcId="{BC89B9CD-5E6C-4475-ADF6-F7C2D7A5A353}" destId="{47C7FA5F-116D-41D5-BE1E-63389D526519}" srcOrd="1" destOrd="0" presId="urn:microsoft.com/office/officeart/2005/8/layout/hierarchy2"/>
+    <dgm:cxn modelId="{3CABACE5-A160-4982-B556-51BC673B3B0A}" type="presParOf" srcId="{47C7FA5F-116D-41D5-BE1E-63389D526519}" destId="{B4361C68-E191-4E89-B0BD-BAD091626B5B}" srcOrd="0" destOrd="0" presId="urn:microsoft.com/office/officeart/2005/8/layout/hierarchy2"/>
+    <dgm:cxn modelId="{DE41DC90-926B-4923-83D4-F739632A35EC}" type="presParOf" srcId="{B4361C68-E191-4E89-B0BD-BAD091626B5B}" destId="{12FD7525-DB42-46F9-B8FD-D33568A05731}" srcOrd="0" destOrd="0" presId="urn:microsoft.com/office/officeart/2005/8/layout/hierarchy2"/>
+    <dgm:cxn modelId="{D09E7271-D0D0-4943-9183-6681676E7F7B}" type="presParOf" srcId="{47C7FA5F-116D-41D5-BE1E-63389D526519}" destId="{8D4B9DA0-8352-443E-AB23-4081880753A9}" srcOrd="1" destOrd="0" presId="urn:microsoft.com/office/officeart/2005/8/layout/hierarchy2"/>
+    <dgm:cxn modelId="{8BA6965E-46D4-4C15-A91F-C0CB3A93929D}" type="presParOf" srcId="{8D4B9DA0-8352-443E-AB23-4081880753A9}" destId="{CA6C5886-D1D3-4819-90BD-4BAC8F1EE87D}" srcOrd="0" destOrd="0" presId="urn:microsoft.com/office/officeart/2005/8/layout/hierarchy2"/>
+    <dgm:cxn modelId="{4B99D2DB-598F-47B6-A2FC-6A848A6B194B}" type="presParOf" srcId="{8D4B9DA0-8352-443E-AB23-4081880753A9}" destId="{9192797A-2A70-45CD-83CD-8CC844391943}" srcOrd="1" destOrd="0" presId="urn:microsoft.com/office/officeart/2005/8/layout/hierarchy2"/>
+    <dgm:cxn modelId="{F7BCE068-ADA9-4E95-881A-8CFA740368E3}" type="presParOf" srcId="{47C7FA5F-116D-41D5-BE1E-63389D526519}" destId="{E11C7B6F-7180-43A5-992E-3EA5851F2391}" srcOrd="2" destOrd="0" presId="urn:microsoft.com/office/officeart/2005/8/layout/hierarchy2"/>
+    <dgm:cxn modelId="{65FEB7ED-C34D-4B2E-A583-3253116F1646}" type="presParOf" srcId="{E11C7B6F-7180-43A5-992E-3EA5851F2391}" destId="{FB48A239-373B-4448-BD7F-C055FA9C8C48}" srcOrd="0" destOrd="0" presId="urn:microsoft.com/office/officeart/2005/8/layout/hierarchy2"/>
+    <dgm:cxn modelId="{432069F2-47AA-4798-BF4B-47049F295283}" type="presParOf" srcId="{47C7FA5F-116D-41D5-BE1E-63389D526519}" destId="{49833578-BD56-4B76-A7B4-93C083AE7440}" srcOrd="3" destOrd="0" presId="urn:microsoft.com/office/officeart/2005/8/layout/hierarchy2"/>
+    <dgm:cxn modelId="{3D6A9F3E-70BF-421B-B92A-9A8552D69FD4}" type="presParOf" srcId="{49833578-BD56-4B76-A7B4-93C083AE7440}" destId="{419BEB18-32F6-4B18-9238-A8818FE634FC}" srcOrd="0" destOrd="0" presId="urn:microsoft.com/office/officeart/2005/8/layout/hierarchy2"/>
+    <dgm:cxn modelId="{CEFB6C98-C26F-4B98-8E0D-81D9F5430FFC}" type="presParOf" srcId="{49833578-BD56-4B76-A7B4-93C083AE7440}" destId="{9606F08B-4F70-4EB6-983D-ED46C176903C}" srcOrd="1" destOrd="0" presId="urn:microsoft.com/office/officeart/2005/8/layout/hierarchy2"/>
+    <dgm:cxn modelId="{DBF9B3C1-4AC7-4A64-BB40-4F02E9C90D71}" type="presParOf" srcId="{47C7FA5F-116D-41D5-BE1E-63389D526519}" destId="{8F195852-041E-423A-B5DF-8945941EB406}" srcOrd="4" destOrd="0" presId="urn:microsoft.com/office/officeart/2005/8/layout/hierarchy2"/>
+    <dgm:cxn modelId="{A4A78A14-1D50-448F-AE2F-4666AA1C71D6}" type="presParOf" srcId="{8F195852-041E-423A-B5DF-8945941EB406}" destId="{19EBF599-727A-47CA-B105-7B4051DFB8C7}" srcOrd="0" destOrd="0" presId="urn:microsoft.com/office/officeart/2005/8/layout/hierarchy2"/>
+    <dgm:cxn modelId="{0E9A6667-0366-486C-A25D-88E5DE45ED24}" type="presParOf" srcId="{47C7FA5F-116D-41D5-BE1E-63389D526519}" destId="{5B0C94E8-6047-4A9D-A59D-4243CA01023B}" srcOrd="5" destOrd="0" presId="urn:microsoft.com/office/officeart/2005/8/layout/hierarchy2"/>
+    <dgm:cxn modelId="{B4FD338D-2C8F-4CB7-94C6-6F4D8A02D57B}" type="presParOf" srcId="{5B0C94E8-6047-4A9D-A59D-4243CA01023B}" destId="{47ACED10-AF50-4A06-8AC5-32A97AE3B1C8}" srcOrd="0" destOrd="0" presId="urn:microsoft.com/office/officeart/2005/8/layout/hierarchy2"/>
+    <dgm:cxn modelId="{C7E2413C-141B-44F7-8F98-10DEFCC5DFB3}" type="presParOf" srcId="{5B0C94E8-6047-4A9D-A59D-4243CA01023B}" destId="{51C9AA23-5208-47C4-9495-ED7DF43D7949}" srcOrd="1" destOrd="0" presId="urn:microsoft.com/office/officeart/2005/8/layout/hierarchy2"/>
+    <dgm:cxn modelId="{6BC54A76-7498-4555-9C83-98BE368FE0CC}" type="presParOf" srcId="{BE306FCD-9806-4F30-B3B1-CA273857349C}" destId="{8658F2C1-2E33-4716-96CE-BB95A05DA53A}" srcOrd="1" destOrd="0" presId="urn:microsoft.com/office/officeart/2005/8/layout/hierarchy2"/>
+    <dgm:cxn modelId="{01B4F46E-B04B-4F4F-80DF-32741BD6CEC6}" type="presParOf" srcId="{8658F2C1-2E33-4716-96CE-BB95A05DA53A}" destId="{3985982F-35AF-48B0-84C6-0C8F1D9EF2FA}" srcOrd="0" destOrd="0" presId="urn:microsoft.com/office/officeart/2005/8/layout/hierarchy2"/>
+    <dgm:cxn modelId="{89FCC876-AA4A-4398-95B3-79DAD8FD8EF8}" type="presParOf" srcId="{8658F2C1-2E33-4716-96CE-BB95A05DA53A}" destId="{E962D45F-3934-4127-B852-040B19CBBED4}" srcOrd="1" destOrd="0" presId="urn:microsoft.com/office/officeart/2005/8/layout/hierarchy2"/>
+    <dgm:cxn modelId="{FBC0F047-A9AC-4869-B289-535CBB8345B9}" type="presParOf" srcId="{E962D45F-3934-4127-B852-040B19CBBED4}" destId="{AB7C6CD4-FF75-4E23-A8C3-0A2318DBB1D6}" srcOrd="0" destOrd="0" presId="urn:microsoft.com/office/officeart/2005/8/layout/hierarchy2"/>
+    <dgm:cxn modelId="{93CC9D0A-0EFD-42F1-87E5-81061D59DE2D}" type="presParOf" srcId="{AB7C6CD4-FF75-4E23-A8C3-0A2318DBB1D6}" destId="{86416187-05A5-41DD-ADA2-C443892DABB2}" srcOrd="0" destOrd="0" presId="urn:microsoft.com/office/officeart/2005/8/layout/hierarchy2"/>
+    <dgm:cxn modelId="{31B773DD-1116-4042-8527-610E4F367E78}" type="presParOf" srcId="{E962D45F-3934-4127-B852-040B19CBBED4}" destId="{F5141415-821F-4342-AEDF-E9BC97E8B75D}" srcOrd="1" destOrd="0" presId="urn:microsoft.com/office/officeart/2005/8/layout/hierarchy2"/>
+    <dgm:cxn modelId="{220102AC-697D-4C9F-AEDB-A5DFA6B43F15}" type="presParOf" srcId="{F5141415-821F-4342-AEDF-E9BC97E8B75D}" destId="{A1B1FB24-4A19-4073-B3DA-7D6FAFFD6611}" srcOrd="0" destOrd="0" presId="urn:microsoft.com/office/officeart/2005/8/layout/hierarchy2"/>
+    <dgm:cxn modelId="{6BAAB496-DFEC-466C-8953-8F1AFDAC707A}" type="presParOf" srcId="{F5141415-821F-4342-AEDF-E9BC97E8B75D}" destId="{1AAB8F11-CB53-4E23-8DA2-6135C0475A27}" srcOrd="1" destOrd="0" presId="urn:microsoft.com/office/officeart/2005/8/layout/hierarchy2"/>
+    <dgm:cxn modelId="{84C15FE2-E21B-4C46-9F31-1346FD3D6E4E}" type="presParOf" srcId="{1AAB8F11-CB53-4E23-8DA2-6135C0475A27}" destId="{FDA47220-895B-4A69-B2BB-8BF8C016FF4B}" srcOrd="0" destOrd="0" presId="urn:microsoft.com/office/officeart/2005/8/layout/hierarchy2"/>
+    <dgm:cxn modelId="{27FD3394-1BD9-49FB-AA8A-1F570103E88E}" type="presParOf" srcId="{FDA47220-895B-4A69-B2BB-8BF8C016FF4B}" destId="{9F0B1A31-63BD-41F6-82FC-F5574A92E909}" srcOrd="0" destOrd="0" presId="urn:microsoft.com/office/officeart/2005/8/layout/hierarchy2"/>
+    <dgm:cxn modelId="{B0230A14-C7D3-41E0-990E-01747EB6D5D1}" type="presParOf" srcId="{1AAB8F11-CB53-4E23-8DA2-6135C0475A27}" destId="{519D71D9-AD17-481A-BC45-95647664C32A}" srcOrd="1" destOrd="0" presId="urn:microsoft.com/office/officeart/2005/8/layout/hierarchy2"/>
+    <dgm:cxn modelId="{DEB0276B-C634-4797-9C6D-CE0D7BCEA0F6}" type="presParOf" srcId="{519D71D9-AD17-481A-BC45-95647664C32A}" destId="{C0C8DC8E-72DB-4A2E-A50E-DA1CA06D79E3}" srcOrd="0" destOrd="0" presId="urn:microsoft.com/office/officeart/2005/8/layout/hierarchy2"/>
+    <dgm:cxn modelId="{C7A8BE91-4D2E-4AA5-A158-D5C0D939AB2D}" type="presParOf" srcId="{519D71D9-AD17-481A-BC45-95647664C32A}" destId="{98B01CE3-DDD6-4A2E-A4D8-B0F413861D6D}" srcOrd="1" destOrd="0" presId="urn:microsoft.com/office/officeart/2005/8/layout/hierarchy2"/>
+    <dgm:cxn modelId="{AB06477D-1667-4806-8A70-5966EC649A03}" type="presParOf" srcId="{1AAB8F11-CB53-4E23-8DA2-6135C0475A27}" destId="{4E10DB54-35ED-4D9F-B388-F6C78413B8E9}" srcOrd="2" destOrd="0" presId="urn:microsoft.com/office/officeart/2005/8/layout/hierarchy2"/>
+    <dgm:cxn modelId="{EEE77EC6-C19F-47F5-AE9B-0AD6C0E2F35C}" type="presParOf" srcId="{4E10DB54-35ED-4D9F-B388-F6C78413B8E9}" destId="{F67B909A-A307-4E9B-9469-45A779E59A51}" srcOrd="0" destOrd="0" presId="urn:microsoft.com/office/officeart/2005/8/layout/hierarchy2"/>
+    <dgm:cxn modelId="{D25D1299-EDF1-4D22-BFC4-A03BE375FDB7}" type="presParOf" srcId="{1AAB8F11-CB53-4E23-8DA2-6135C0475A27}" destId="{14714887-E966-470C-860D-96908FD88E18}" srcOrd="3" destOrd="0" presId="urn:microsoft.com/office/officeart/2005/8/layout/hierarchy2"/>
+    <dgm:cxn modelId="{9E8AF14B-18C5-4F5B-8672-94094CB6B26E}" type="presParOf" srcId="{14714887-E966-470C-860D-96908FD88E18}" destId="{1906A700-A645-429B-8F9F-2A4F59D4835E}" srcOrd="0" destOrd="0" presId="urn:microsoft.com/office/officeart/2005/8/layout/hierarchy2"/>
+    <dgm:cxn modelId="{D50D717A-D3C9-423A-B643-8501BDF2157F}" type="presParOf" srcId="{14714887-E966-470C-860D-96908FD88E18}" destId="{9E21E745-5CA6-4C1A-A097-7D4CFAE8952B}" srcOrd="1" destOrd="0" presId="urn:microsoft.com/office/officeart/2005/8/layout/hierarchy2"/>
+    <dgm:cxn modelId="{5857D5DE-C24F-4FEC-88A5-A9AB27BEBF03}" type="presParOf" srcId="{1AAB8F11-CB53-4E23-8DA2-6135C0475A27}" destId="{2938BCE4-55BC-4FA7-8B13-8D7362E71CAD}" srcOrd="4" destOrd="0" presId="urn:microsoft.com/office/officeart/2005/8/layout/hierarchy2"/>
+    <dgm:cxn modelId="{D788E945-8423-4809-9700-066AF9033DD9}" type="presParOf" srcId="{2938BCE4-55BC-4FA7-8B13-8D7362E71CAD}" destId="{A6341011-54EC-4E06-9306-EAF2DE56CD2C}" srcOrd="0" destOrd="0" presId="urn:microsoft.com/office/officeart/2005/8/layout/hierarchy2"/>
+    <dgm:cxn modelId="{6F717C9B-98B0-4E32-8310-F5B503B2D5DA}" type="presParOf" srcId="{1AAB8F11-CB53-4E23-8DA2-6135C0475A27}" destId="{A0A8C24A-B549-4DD3-A86B-5C27239361DA}" srcOrd="5" destOrd="0" presId="urn:microsoft.com/office/officeart/2005/8/layout/hierarchy2"/>
+    <dgm:cxn modelId="{3F69E634-5799-4360-9D3B-E269EB11C03A}" type="presParOf" srcId="{A0A8C24A-B549-4DD3-A86B-5C27239361DA}" destId="{368F1645-5A66-45DB-B296-C23315AB7E22}" srcOrd="0" destOrd="0" presId="urn:microsoft.com/office/officeart/2005/8/layout/hierarchy2"/>
+    <dgm:cxn modelId="{B7486B3B-52CB-4C38-8F31-5B19A870D1C4}" type="presParOf" srcId="{A0A8C24A-B549-4DD3-A86B-5C27239361DA}" destId="{AAB70EE2-6F5D-4397-9BEA-BD14754644EA}" srcOrd="1" destOrd="0" presId="urn:microsoft.com/office/officeart/2005/8/layout/hierarchy2"/>
+    <dgm:cxn modelId="{8DBB9E04-D588-4B2B-B888-52AD19EEBD08}" type="presParOf" srcId="{BE306FCD-9806-4F30-B3B1-CA273857349C}" destId="{3EC8FEA1-FACA-4B7A-ACC4-B6309011D501}" srcOrd="2" destOrd="0" presId="urn:microsoft.com/office/officeart/2005/8/layout/hierarchy2"/>
+    <dgm:cxn modelId="{F72F64D5-9411-4FAE-88FB-DDA93D0124D5}" type="presParOf" srcId="{3EC8FEA1-FACA-4B7A-ACC4-B6309011D501}" destId="{2AEF7D3A-FF38-45BC-9B3E-D40CCE847072}" srcOrd="0" destOrd="0" presId="urn:microsoft.com/office/officeart/2005/8/layout/hierarchy2"/>
+    <dgm:cxn modelId="{8EDDECED-F544-45F8-8CC7-C6BB5AB4AB9D}" type="presParOf" srcId="{3EC8FEA1-FACA-4B7A-ACC4-B6309011D501}" destId="{2E81C92C-CE54-4B34-8AD9-23F5F8E60BCB}" srcOrd="1" destOrd="0" presId="urn:microsoft.com/office/officeart/2005/8/layout/hierarchy2"/>
+    <dgm:cxn modelId="{7C690CCC-053E-4CF4-8BAA-0EA7164493C6}" type="presParOf" srcId="{2E81C92C-CE54-4B34-8AD9-23F5F8E60BCB}" destId="{674BA392-5914-4B78-A520-EE26D65D05C8}" srcOrd="0" destOrd="0" presId="urn:microsoft.com/office/officeart/2005/8/layout/hierarchy2"/>
+    <dgm:cxn modelId="{DBC90013-E25F-48CB-8CD0-820D669B6FC1}" type="presParOf" srcId="{674BA392-5914-4B78-A520-EE26D65D05C8}" destId="{CAE1C8E1-FF9C-459C-820F-5A372E5B5202}" srcOrd="0" destOrd="0" presId="urn:microsoft.com/office/officeart/2005/8/layout/hierarchy2"/>
+    <dgm:cxn modelId="{6B58B1A2-5987-481A-B62B-45FD195A186F}" type="presParOf" srcId="{2E81C92C-CE54-4B34-8AD9-23F5F8E60BCB}" destId="{905C17AD-FE93-4469-8609-EDCF89529AA2}" srcOrd="1" destOrd="0" presId="urn:microsoft.com/office/officeart/2005/8/layout/hierarchy2"/>
+    <dgm:cxn modelId="{733F36A8-5806-48F4-8546-DFFF45FE7EA8}" type="presParOf" srcId="{905C17AD-FE93-4469-8609-EDCF89529AA2}" destId="{497DB5E4-8EF3-40EA-9803-E80F51F19C35}" srcOrd="0" destOrd="0" presId="urn:microsoft.com/office/officeart/2005/8/layout/hierarchy2"/>
+    <dgm:cxn modelId="{963F7E26-B60D-48DF-BA83-28D5E373688E}" type="presParOf" srcId="{905C17AD-FE93-4469-8609-EDCF89529AA2}" destId="{A54907F9-77D3-493A-BD14-6183BAA27BA4}" srcOrd="1" destOrd="0" presId="urn:microsoft.com/office/officeart/2005/8/layout/hierarchy2"/>
+    <dgm:cxn modelId="{08744290-50C2-4F29-9476-074B732A4D6E}" type="presParOf" srcId="{2E81C92C-CE54-4B34-8AD9-23F5F8E60BCB}" destId="{EB2274FC-15F8-41B7-935B-E389FD47AFD1}" srcOrd="2" destOrd="0" presId="urn:microsoft.com/office/officeart/2005/8/layout/hierarchy2"/>
+    <dgm:cxn modelId="{77F33243-F432-45AD-8C87-478C7D20009C}" type="presParOf" srcId="{EB2274FC-15F8-41B7-935B-E389FD47AFD1}" destId="{87E32AC2-4577-44E3-BD84-D5E3BD970540}" srcOrd="0" destOrd="0" presId="urn:microsoft.com/office/officeart/2005/8/layout/hierarchy2"/>
+    <dgm:cxn modelId="{D6E93DFD-C1AF-4E4C-AE83-953A66D1D7BB}" type="presParOf" srcId="{2E81C92C-CE54-4B34-8AD9-23F5F8E60BCB}" destId="{9076073A-94D7-4B3A-BEDD-A7CFB249D472}" srcOrd="3" destOrd="0" presId="urn:microsoft.com/office/officeart/2005/8/layout/hierarchy2"/>
+    <dgm:cxn modelId="{D82DC9A9-824A-4A4A-8FD7-429CA66F00A1}" type="presParOf" srcId="{9076073A-94D7-4B3A-BEDD-A7CFB249D472}" destId="{F53448B5-447F-4F1A-81C6-1F0D19E192DD}" srcOrd="0" destOrd="0" presId="urn:microsoft.com/office/officeart/2005/8/layout/hierarchy2"/>
+    <dgm:cxn modelId="{0881F05D-D4C0-4F55-9830-542E8EFA0499}" type="presParOf" srcId="{9076073A-94D7-4B3A-BEDD-A7CFB249D472}" destId="{9771CB1D-2BA5-42D9-9957-3E7E79F8490A}" srcOrd="1" destOrd="0" presId="urn:microsoft.com/office/officeart/2005/8/layout/hierarchy2"/>
   </dgm:cxnLst>
   <dgm:bg/>
   <dgm:whole/>
@@ -28384,7 +28474,7 @@
 </file>
 
 <file path=customXml/itemProps3.xml><?xml version="1.0" encoding="utf-8"?>
-<ds:datastoreItem xmlns:ds="http://schemas.openxmlformats.org/officeDocument/2006/customXml" ds:itemID="{D1837C41-0199-4FDA-962E-663F2E3A2B98}">
+<ds:datastoreItem xmlns:ds="http://schemas.openxmlformats.org/officeDocument/2006/customXml" ds:itemID="{B635A5B7-969B-46B2-8E20-8DEF5A66D06A}">
   <ds:schemaRefs>
     <ds:schemaRef ds:uri="http://schemas.openxmlformats.org/officeDocument/2006/bibliography"/>
   </ds:schemaRefs>

</xml_diff>

<commit_message>
mis a jour du doc word
</commit_message>
<xml_diff>
--- a/train/IUT_TD_TP_2015.docx
+++ b/train/IUT_TD_TP_2015.docx
@@ -13,7 +13,6 @@
           <w:docPartUnique/>
         </w:docPartObj>
       </w:sdtPr>
-      <w:sdtEndPr/>
       <w:sdtContent>
         <w:p>
           <w:pPr>
@@ -368,7 +367,6 @@
                                   <w:dataBinding w:prefixMappings="xmlns:ns0='http://purl.org/dc/elements/1.1/' xmlns:ns1='http://schemas.openxmlformats.org/package/2006/metadata/core-properties' " w:xpath="/ns1:coreProperties[1]/ns0:creator[1]" w:storeItemID="{6C3C8BC8-F283-45AE-878A-BAB7291924A1}"/>
                                   <w:text/>
                                 </w:sdtPr>
-                                <w:sdtEndPr/>
                                 <w:sdtContent>
                                   <w:p>
                                     <w:pPr>
@@ -415,7 +413,6 @@
                                     <w:dataBinding w:prefixMappings="xmlns:ns0='http://schemas.microsoft.com/office/2006/coverPageProps' " w:xpath="/ns0:CoverPageProperties[1]/ns0:CompanyEmail[1]" w:storeItemID="{55AF091B-3C7A-41E3-B477-F2FDAA23CFDA}"/>
                                     <w:text/>
                                   </w:sdtPr>
-                                  <w:sdtEndPr/>
                                   <w:sdtContent>
                                     <w:r>
                                       <w:rPr>
@@ -661,7 +658,6 @@
                                     <w:dataBinding w:prefixMappings="xmlns:ns0='http://purl.org/dc/elements/1.1/' xmlns:ns1='http://schemas.openxmlformats.org/package/2006/metadata/core-properties' " w:xpath="/ns1:coreProperties[1]/ns0:subject[1]" w:storeItemID="{6C3C8BC8-F283-45AE-878A-BAB7291924A1}"/>
                                     <w:text/>
                                   </w:sdtPr>
-                                  <w:sdtEndPr/>
                                   <w:sdtContent>
                                     <w:r>
                                       <w:rPr>
@@ -1041,10 +1037,6 @@
               </mc:Choice>
               <mc:Fallback>
                 <w:pict>
-                  <v:shapetype id="_x0000_t202" coordsize="21600,21600" o:spt="202" path="m,l,21600r21600,l21600,xe">
-                    <v:stroke joinstyle="miter"/>
-                    <v:path gradientshapeok="t" o:connecttype="rect"/>
-                  </v:shapetype>
                   <v:shape id="Zone de texte 154" o:spid="_x0000_s1027" type="#_x0000_t202" style="position:absolute;margin-left:17.3pt;margin-top:154.95pt;width:8in;height:533.35pt;z-index:251661312;visibility:visible;mso-wrap-style:square;mso-width-percent:941;mso-height-percent:0;mso-wrap-distance-left:9pt;mso-wrap-distance-top:0;mso-wrap-distance-right:9pt;mso-wrap-distance-bottom:0;mso-position-horizontal:absolute;mso-position-horizontal-relative:page;mso-position-vertical:absolute;mso-position-vertical-relative:page;mso-width-percent:941;mso-height-percent:0;mso-width-relative:page;mso-height-relative:page;v-text-anchor:bottom" o:gfxdata="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" filled="f" stroked="f" strokeweight=".5pt">
                     <v:textbox inset="126pt,0,54pt,0">
                       <w:txbxContent>
@@ -1094,7 +1086,6 @@
                               <w:dataBinding w:prefixMappings="xmlns:ns0='http://purl.org/dc/elements/1.1/' xmlns:ns1='http://schemas.openxmlformats.org/package/2006/metadata/core-properties' " w:xpath="/ns1:coreProperties[1]/ns0:subject[1]" w:storeItemID="{6C3C8BC8-F283-45AE-878A-BAB7291924A1}"/>
                               <w:text/>
                             </w:sdtPr>
-                            <w:sdtEndPr/>
                             <w:sdtContent>
                               <w:r>
                                 <w:rPr>
@@ -11132,8 +11123,6 @@
       <w:r>
         <w:t xml:space="preserve">, nous reviendrons dessus durant les prochains TP au cas </w:t>
       </w:r>
-      <w:bookmarkStart w:id="33" w:name="_GoBack"/>
-      <w:bookmarkEnd w:id="33"/>
       <w:r>
         <w:t>où</w:t>
       </w:r>
@@ -11145,140 +11134,111 @@
       <w:pPr>
         <w:pStyle w:val="Titre3"/>
       </w:pPr>
-      <w:bookmarkStart w:id="34" w:name="_Toc430965386"/>
+      <w:bookmarkStart w:id="33" w:name="_Toc430965386"/>
       <w:r>
         <w:t>Difficultés rencontrées</w:t>
+      </w:r>
+      <w:bookmarkEnd w:id="33"/>
+    </w:p>
+    <w:p/>
+    <w:p>
+      <w:r>
+        <w:t xml:space="preserve">Nous avons rencontrée des difficultés durant ce TP notamment au niveau des critères, car c’était un nouveau concept pour nous dans la programmation java. Mais après quelque recherche supplémentaire sur Internet nous avons pu comprendre un peu mieux comment cela fonctionné et nous avons donc pu avancer sur cette partie. Notre difficulté majeure consisté à différencier un critère d’un autre, pour cela on a passé en paramètre un objet critère afin de les différencier. Nous avons aussi eu du mal a récupéré la date et le mois du système, mais encore une fois après une recherche sur Internet, nous avons pu trouver comment faire. </w:t>
+      </w:r>
+    </w:p>
+    <w:p>
+      <w:pPr>
+        <w:rPr>
+          <w:noProof/>
+        </w:rPr>
+      </w:pPr>
+      <w:r>
+        <w:t xml:space="preserve">Le seul bémol que nous avons pu relever, est que nous </w:t>
+      </w:r>
+      <w:r>
+        <w:t>n’</w:t>
+      </w:r>
+      <w:r>
+        <w:t xml:space="preserve">avons pas su réutiliser l’internationalisation dans les </w:t>
+      </w:r>
+      <w:proofErr w:type="spellStart"/>
+      <w:r>
+        <w:t>combobox</w:t>
+      </w:r>
+      <w:proofErr w:type="spellEnd"/>
+      <w:r>
+        <w:t xml:space="preserve"> de mois et jour. </w:t>
+      </w:r>
+      <w:r>
+        <w:t>Peut-être</w:t>
+      </w:r>
+      <w:r>
+        <w:t xml:space="preserve"> nous reviendrons dessus durant les prochains TP, et nous pourrions résoudre ce problème. </w:t>
+      </w:r>
+      <w:r>
+        <w:rPr>
+          <w:noProof/>
+        </w:rPr>
+        <w:br w:type="page"/>
+      </w:r>
+    </w:p>
+    <w:p>
+      <w:pPr>
+        <w:pStyle w:val="Titre1"/>
+        <w:rPr>
+          <w:noProof/>
+        </w:rPr>
+      </w:pPr>
+      <w:bookmarkStart w:id="34" w:name="_Toc430965387"/>
+      <w:r>
+        <w:rPr>
+          <w:noProof/>
+        </w:rPr>
+        <w:lastRenderedPageBreak/>
+        <w:t>TD/TP 4 –</w:t>
+      </w:r>
+      <w:r>
+        <w:rPr>
+          <w:noProof/>
+        </w:rPr>
+        <w:t xml:space="preserve"> Les entrées / sorties</w:t>
       </w:r>
       <w:bookmarkEnd w:id="34"/>
     </w:p>
     <w:p/>
     <w:p>
-      <w:r>
-        <w:t>Nous avons rencontrée des difficultés durant ce TP notamment au niveau des critères, car</w:t>
-      </w:r>
-      <w:r>
-        <w:t xml:space="preserve"> c’était un nouveau</w:t>
-      </w:r>
-      <w:r>
-        <w:t xml:space="preserve"> concept </w:t>
-      </w:r>
-      <w:r>
-        <w:t>pour nous dans la programmation java. Mais a</w:t>
-      </w:r>
-      <w:r>
-        <w:t>près</w:t>
-      </w:r>
-      <w:r>
-        <w:t xml:space="preserve"> quelque recherche supplémentaire sur Internet nous avons pu comprendre un peu mieux comment cela fonctionné et nous avons donc pu avancer sur cette partie. Notre difficulté majeure consisté à différencier un critère d’un autre, pour cela on a passé en paramètre un objet critère afin de les différencier.</w:t>
-      </w:r>
-      <w:r>
-        <w:t xml:space="preserve"> Nous avons aussi eu </w:t>
-      </w:r>
-      <w:r>
-        <w:t>du mal a récupéré la</w:t>
-      </w:r>
-      <w:r>
-        <w:t xml:space="preserve"> date et</w:t>
-      </w:r>
-      <w:r>
-        <w:t xml:space="preserve"> le mois du système, mais encore une fois après une recherche sur Internet, nous avons pu trouver comment faire. </w:t>
-      </w:r>
+      <w:pPr>
+        <w:pStyle w:val="Titre2"/>
+      </w:pPr>
+      <w:bookmarkStart w:id="35" w:name="_Toc430965388"/>
+      <w:r>
+        <w:t>Exercices</w:t>
+      </w:r>
+      <w:bookmarkEnd w:id="35"/>
     </w:p>
     <w:p>
       <w:pPr>
-        <w:rPr>
-          <w:noProof/>
-        </w:rPr>
-      </w:pPr>
-      <w:r>
-        <w:t xml:space="preserve">Le seul bémol que nous avons pu relever, est que </w:t>
-      </w:r>
-      <w:proofErr w:type="gramStart"/>
-      <w:r>
-        <w:t>nous avons</w:t>
-      </w:r>
-      <w:proofErr w:type="gramEnd"/>
-      <w:r>
-        <w:t xml:space="preserve"> pas su réutiliser l’internationalisation dans les </w:t>
-      </w:r>
-      <w:proofErr w:type="spellStart"/>
-      <w:r>
-        <w:t>combobox</w:t>
-      </w:r>
-      <w:proofErr w:type="spellEnd"/>
-      <w:r>
-        <w:t xml:space="preserve"> de mois et jour. </w:t>
-      </w:r>
-      <w:r>
-        <w:t>Peut-être</w:t>
-      </w:r>
-      <w:r>
-        <w:t xml:space="preserve"> nous reviendrons dessus durant les prochains TP, et nous pourrions résoudre ce problème. </w:t>
-      </w:r>
-      <w:r>
-        <w:rPr>
-          <w:noProof/>
-        </w:rPr>
-        <w:br w:type="page"/>
-      </w:r>
+        <w:pStyle w:val="Titre3"/>
+      </w:pPr>
     </w:p>
     <w:p>
       <w:pPr>
-        <w:pStyle w:val="Titre1"/>
-        <w:rPr>
-          <w:noProof/>
-        </w:rPr>
-      </w:pPr>
-      <w:bookmarkStart w:id="35" w:name="_Toc430965387"/>
-      <w:r>
-        <w:rPr>
-          <w:noProof/>
-        </w:rPr>
-        <w:lastRenderedPageBreak/>
-        <w:t>TD/TP 4 –</w:t>
-      </w:r>
-      <w:r>
-        <w:rPr>
-          <w:noProof/>
-        </w:rPr>
-        <w:t xml:space="preserve"> Les entrées / sorties</w:t>
-      </w:r>
-      <w:bookmarkEnd w:id="35"/>
-    </w:p>
-    <w:p/>
-    <w:p>
-      <w:pPr>
-        <w:pStyle w:val="Titre2"/>
-      </w:pPr>
-      <w:bookmarkStart w:id="36" w:name="_Toc430965388"/>
-      <w:r>
-        <w:t>Exercices</w:t>
+        <w:pStyle w:val="Titre3"/>
+      </w:pPr>
+      <w:bookmarkStart w:id="36" w:name="_Toc430965389"/>
+      <w:r>
+        <w:t xml:space="preserve">Exercice </w:t>
+      </w:r>
+      <w:r>
+        <w:t>1</w:t>
+      </w:r>
+      <w:r>
+        <w:t xml:space="preserve"> : </w:t>
+      </w:r>
+      <w:r>
+        <w:t>Lire &amp; écrire un fichier XML</w:t>
       </w:r>
       <w:bookmarkEnd w:id="36"/>
-    </w:p>
-    <w:p>
-      <w:pPr>
-        <w:pStyle w:val="Titre3"/>
-      </w:pPr>
-    </w:p>
-    <w:p>
-      <w:pPr>
-        <w:pStyle w:val="Titre3"/>
-      </w:pPr>
-      <w:bookmarkStart w:id="37" w:name="_Toc430965389"/>
-      <w:r>
-        <w:t xml:space="preserve">Exercice </w:t>
-      </w:r>
-      <w:r>
-        <w:t>1</w:t>
-      </w:r>
-      <w:r>
-        <w:t xml:space="preserve"> : </w:t>
-      </w:r>
-      <w:r>
-        <w:t>Lire &amp; écrire un fichier XML</w:t>
-      </w:r>
-      <w:bookmarkEnd w:id="37"/>
     </w:p>
     <w:p>
       <w:pPr>
@@ -11354,11 +11314,11 @@
       <w:pPr>
         <w:pStyle w:val="Titre3"/>
       </w:pPr>
-      <w:bookmarkStart w:id="38" w:name="_Toc430965390"/>
+      <w:bookmarkStart w:id="37" w:name="_Toc430965390"/>
       <w:r>
         <w:t>Exercice 2: Créer et lire un fichier de configuration pour une application</w:t>
       </w:r>
-      <w:bookmarkEnd w:id="38"/>
+      <w:bookmarkEnd w:id="37"/>
     </w:p>
     <w:p>
       <w:pPr>
@@ -11441,14 +11401,14 @@
       <w:pPr>
         <w:pStyle w:val="Titre3"/>
       </w:pPr>
-      <w:bookmarkStart w:id="39" w:name="_Toc430965391"/>
+      <w:bookmarkStart w:id="38" w:name="_Toc430965391"/>
       <w:r>
         <w:t xml:space="preserve">Exercice 3 : </w:t>
       </w:r>
       <w:r>
         <w:t>Sauvegarder et charger l’état d’une application</w:t>
       </w:r>
-      <w:bookmarkEnd w:id="39"/>
+      <w:bookmarkEnd w:id="38"/>
     </w:p>
     <w:p>
       <w:r>
@@ -11466,11 +11426,11 @@
       <w:pPr>
         <w:pStyle w:val="Titre3"/>
       </w:pPr>
-      <w:bookmarkStart w:id="40" w:name="_Toc430965392"/>
+      <w:bookmarkStart w:id="39" w:name="_Toc430965392"/>
       <w:r>
         <w:t>Exercice 4 : GUI</w:t>
       </w:r>
-      <w:bookmarkEnd w:id="40"/>
+      <w:bookmarkEnd w:id="39"/>
     </w:p>
     <w:p>
       <w:pPr>
@@ -11566,11 +11526,11 @@
       <w:pPr>
         <w:pStyle w:val="Titre3"/>
       </w:pPr>
-      <w:bookmarkStart w:id="41" w:name="_Toc430965393"/>
+      <w:bookmarkStart w:id="40" w:name="_Toc430965393"/>
       <w:r>
         <w:t>Exercice 5 - facultatif: Base de données</w:t>
       </w:r>
-      <w:bookmarkEnd w:id="41"/>
+      <w:bookmarkEnd w:id="40"/>
       <w:r>
         <w:t xml:space="preserve"> </w:t>
       </w:r>
@@ -11585,11 +11545,11 @@
       <w:pPr>
         <w:pStyle w:val="Titre2"/>
       </w:pPr>
-      <w:bookmarkStart w:id="42" w:name="_Toc430965394"/>
+      <w:bookmarkStart w:id="41" w:name="_Toc430965394"/>
       <w:r>
         <w:t>Aide</w:t>
       </w:r>
-      <w:bookmarkEnd w:id="42"/>
+      <w:bookmarkEnd w:id="41"/>
     </w:p>
     <w:p>
       <w:pPr>
@@ -11649,37 +11609,137 @@
       <w:pPr>
         <w:pStyle w:val="Titre2"/>
       </w:pPr>
-      <w:bookmarkStart w:id="43" w:name="_Toc430965395"/>
+      <w:bookmarkStart w:id="42" w:name="_Toc430965395"/>
       <w:r>
         <w:t>Rapport</w:t>
       </w:r>
-      <w:bookmarkEnd w:id="43"/>
+      <w:bookmarkEnd w:id="42"/>
     </w:p>
     <w:p/>
     <w:p>
       <w:pPr>
         <w:pStyle w:val="Titre3"/>
       </w:pPr>
-      <w:bookmarkStart w:id="44" w:name="_Toc430965396"/>
+      <w:bookmarkStart w:id="43" w:name="_Toc430965396"/>
       <w:r>
         <w:t>Description des travaux</w:t>
       </w:r>
-      <w:bookmarkEnd w:id="44"/>
+      <w:bookmarkEnd w:id="43"/>
     </w:p>
     <w:p>
       <w:pPr>
         <w:pStyle w:val="Titre3"/>
-      </w:pPr>
+        <w:rPr>
+          <w:rFonts w:asciiTheme="minorHAnsi" w:hAnsiTheme="minorHAnsi"/>
+          <w:color w:val="auto"/>
+          <w:sz w:val="20"/>
+          <w:szCs w:val="20"/>
+        </w:rPr>
+      </w:pPr>
+      <w:r>
+        <w:rPr>
+          <w:rFonts w:asciiTheme="minorHAnsi" w:hAnsiTheme="minorHAnsi"/>
+          <w:color w:val="auto"/>
+          <w:sz w:val="20"/>
+          <w:szCs w:val="20"/>
+        </w:rPr>
+        <w:t xml:space="preserve">Pour faire la sauvegarde et le chargement dans un fichier </w:t>
+      </w:r>
+      <w:proofErr w:type="spellStart"/>
+      <w:r>
+        <w:rPr>
+          <w:rFonts w:asciiTheme="minorHAnsi" w:hAnsiTheme="minorHAnsi"/>
+          <w:color w:val="auto"/>
+          <w:sz w:val="20"/>
+          <w:szCs w:val="20"/>
+        </w:rPr>
+        <w:t>xml</w:t>
+      </w:r>
+      <w:proofErr w:type="spellEnd"/>
+      <w:r>
+        <w:rPr>
+          <w:rFonts w:asciiTheme="minorHAnsi" w:hAnsiTheme="minorHAnsi"/>
+          <w:color w:val="auto"/>
+          <w:sz w:val="20"/>
+          <w:szCs w:val="20"/>
+        </w:rPr>
+        <w:t>, nous avons dans un premier temps fais comme expliqué dans le polycopié de cours. Mais après avoir un peu cherché sur internet, nous nous sommes rendu compte qu’il était possible d’</w:t>
+      </w:r>
+      <w:r>
+        <w:rPr>
+          <w:rFonts w:asciiTheme="minorHAnsi" w:hAnsiTheme="minorHAnsi"/>
+          <w:color w:val="auto"/>
+          <w:sz w:val="20"/>
+          <w:szCs w:val="20"/>
+        </w:rPr>
+        <w:t>utiliser</w:t>
+      </w:r>
+      <w:r>
+        <w:rPr>
+          <w:rFonts w:asciiTheme="minorHAnsi" w:hAnsiTheme="minorHAnsi"/>
+          <w:color w:val="auto"/>
+          <w:sz w:val="20"/>
+          <w:szCs w:val="20"/>
+        </w:rPr>
+        <w:t xml:space="preserve"> la sérialisation et la </w:t>
+      </w:r>
+      <w:r>
+        <w:rPr>
+          <w:rFonts w:asciiTheme="minorHAnsi" w:hAnsiTheme="minorHAnsi"/>
+          <w:color w:val="auto"/>
+          <w:sz w:val="20"/>
+          <w:szCs w:val="20"/>
+        </w:rPr>
+        <w:t>dé-sérialisation</w:t>
+      </w:r>
+      <w:r>
+        <w:rPr>
+          <w:rFonts w:asciiTheme="minorHAnsi" w:hAnsiTheme="minorHAnsi"/>
+          <w:color w:val="auto"/>
+          <w:sz w:val="20"/>
+          <w:szCs w:val="20"/>
+        </w:rPr>
+        <w:t xml:space="preserve"> pour sauvegarder et charger un fichier </w:t>
+      </w:r>
+      <w:proofErr w:type="spellStart"/>
+      <w:r>
+        <w:rPr>
+          <w:rFonts w:asciiTheme="minorHAnsi" w:hAnsiTheme="minorHAnsi"/>
+          <w:color w:val="auto"/>
+          <w:sz w:val="20"/>
+          <w:szCs w:val="20"/>
+        </w:rPr>
+        <w:t>xml</w:t>
+      </w:r>
+      <w:proofErr w:type="spellEnd"/>
+      <w:r>
+        <w:rPr>
+          <w:rFonts w:asciiTheme="minorHAnsi" w:hAnsiTheme="minorHAnsi"/>
+          <w:color w:val="auto"/>
+          <w:sz w:val="20"/>
+          <w:szCs w:val="20"/>
+        </w:rPr>
+        <w:t xml:space="preserve">. De ce fait </w:t>
+      </w:r>
+      <w:r>
+        <w:rPr>
+          <w:rFonts w:asciiTheme="minorHAnsi" w:hAnsiTheme="minorHAnsi"/>
+          <w:color w:val="auto"/>
+          <w:sz w:val="20"/>
+          <w:szCs w:val="20"/>
+        </w:rPr>
+        <w:t xml:space="preserve">nous nous sommes servis de procédé. </w:t>
+      </w:r>
     </w:p>
     <w:p>
       <w:pPr>
         <w:pStyle w:val="Titre3"/>
       </w:pPr>
-      <w:bookmarkStart w:id="45" w:name="_Toc430965397"/>
+      <w:bookmarkStart w:id="44" w:name="_Toc430965397"/>
       <w:r>
         <w:t>Difficultés rencontrées</w:t>
       </w:r>
-      <w:bookmarkEnd w:id="45"/>
+      <w:bookmarkEnd w:id="44"/>
     </w:p>
     <w:p>
       <w:pPr>
@@ -11691,6 +11751,14 @@
           <w:szCs w:val="32"/>
         </w:rPr>
       </w:pPr>
+      <w:r>
+        <w:rPr>
+          <w:noProof/>
+        </w:rPr>
+        <w:t xml:space="preserve">Nous avons rencontrés des difficultés quand à la prise en main de la manipulation de l’xml. Le fait de manipuler du code que nous n’avons pas nous-mêmes fait s’avère être chose difficile pour nous. Il faut vraiment comprendre la facon donc le développeur initiale a codé son programme, et comprendre les connections entre les classes. Mais ce fut un bon entrainement, car nous avons conscience qu’en entreprise nous devrons intervenir sur du code développer par autrui. </w:t>
+      </w:r>
+      <w:bookmarkStart w:id="45" w:name="_GoBack"/>
+      <w:bookmarkEnd w:id="45"/>
       <w:r>
         <w:rPr>
           <w:noProof/>
@@ -12517,7 +12585,6 @@
         <w:docPartUnique/>
       </w:docPartObj>
     </w:sdtPr>
-    <w:sdtEndPr/>
     <w:sdtContent>
       <w:p>
         <w:pPr>
@@ -12673,7 +12740,7 @@
                                     <w:noProof/>
                                     <w:color w:val="FFFFFF" w:themeColor="background1"/>
                                   </w:rPr>
-                                  <w:t>10</w:t>
+                                  <w:t>11</w:t>
                                 </w:r>
                                 <w:r>
                                   <w:rPr>
@@ -12728,7 +12795,7 @@
                               <w:noProof/>
                               <w:color w:val="FFFFFF" w:themeColor="background1"/>
                             </w:rPr>
-                            <w:t>10</w:t>
+                            <w:t>11</w:t>
                           </w:r>
                           <w:r>
                             <w:rPr>
@@ -20905,111 +20972,111 @@
     </dgm:pt>
   </dgm:ptLst>
   <dgm:cxnLst>
-    <dgm:cxn modelId="{FAA7F1E9-B291-408D-AD3A-5BDA90B73FC7}" type="presOf" srcId="{AD7B3DA5-2EE7-42E6-A405-E9204AD083F8}" destId="{B96A10A5-DFF5-46F1-944C-3675766C550F}" srcOrd="0" destOrd="0" presId="urn:microsoft.com/office/officeart/2005/8/layout/hierarchy2"/>
-    <dgm:cxn modelId="{21D06810-C15B-40CD-AF6D-16251E72998E}" type="presOf" srcId="{1489036D-A9DA-40B5-957F-936B4A348264}" destId="{EBFADA6F-FD50-43FB-87CB-15B1D9AA94CD}" srcOrd="0" destOrd="0" presId="urn:microsoft.com/office/officeart/2005/8/layout/hierarchy2"/>
+    <dgm:cxn modelId="{AB841BFC-5516-4189-AA31-44243D5282A6}" type="presOf" srcId="{597EB83F-9AF9-4A72-80A3-732912F27C6D}" destId="{D955C53B-B716-4B38-9366-F9DF3D076BCB}" srcOrd="0" destOrd="0" presId="urn:microsoft.com/office/officeart/2005/8/layout/hierarchy2"/>
+    <dgm:cxn modelId="{4F9A546B-B5F6-4A37-9C0A-EC4D202E9A29}" type="presOf" srcId="{24E98E51-90AC-468F-867A-C952D6FD5668}" destId="{37C38F7E-4D19-426C-A64E-1CBDFC363BB7}" srcOrd="0" destOrd="0" presId="urn:microsoft.com/office/officeart/2005/8/layout/hierarchy2"/>
+    <dgm:cxn modelId="{AE84FC09-FC02-496A-B7FD-CD09857359BD}" type="presOf" srcId="{913E8ED9-5793-4239-BAD8-A00A3159E04D}" destId="{A21B35AB-A6E7-40B0-A48C-F2137E09EDE9}" srcOrd="0" destOrd="0" presId="urn:microsoft.com/office/officeart/2005/8/layout/hierarchy2"/>
+    <dgm:cxn modelId="{D2CE4657-59D3-45A4-B318-9E5C57307357}" type="presOf" srcId="{559D18E3-752D-4EE1-9939-C38FEFFAE5A4}" destId="{E36A5456-E43A-492B-ABAE-06F81987E8E0}" srcOrd="1" destOrd="0" presId="urn:microsoft.com/office/officeart/2005/8/layout/hierarchy2"/>
+    <dgm:cxn modelId="{93740BD6-67AB-49E7-986E-E458BC4EDB86}" type="presOf" srcId="{559B25C1-457C-4CA8-A035-1849D9779D21}" destId="{858F7110-3310-4783-BBA8-7EC1E711C660}" srcOrd="0" destOrd="0" presId="urn:microsoft.com/office/officeart/2005/8/layout/hierarchy2"/>
+    <dgm:cxn modelId="{0A29C301-9614-4680-8E09-75BCE03894B6}" type="presOf" srcId="{C72AA88C-4AEE-412B-ABBF-33D17A0AD941}" destId="{8E5DD861-D493-4A0A-B81E-EB2108ED9BB3}" srcOrd="0" destOrd="0" presId="urn:microsoft.com/office/officeart/2005/8/layout/hierarchy2"/>
+    <dgm:cxn modelId="{9693368F-4B78-4E62-B73B-B44E916D67C7}" type="presOf" srcId="{6EAA9C23-3A78-4C27-AAC9-504C071FA2D8}" destId="{FFF314B7-9492-4462-8B1C-7BC33784FA0A}" srcOrd="0" destOrd="0" presId="urn:microsoft.com/office/officeart/2005/8/layout/hierarchy2"/>
+    <dgm:cxn modelId="{D942C4A9-3D46-4A17-B0C3-46578181BDBB}" type="presOf" srcId="{0B7CF66D-0A27-42E3-AC6D-2DB726B0F1E6}" destId="{C296F982-F6F0-4728-ADF2-DC91F37071EA}" srcOrd="1" destOrd="0" presId="urn:microsoft.com/office/officeart/2005/8/layout/hierarchy2"/>
+    <dgm:cxn modelId="{60727698-0BCE-4A15-AD75-2D6835010480}" type="presOf" srcId="{1489036D-A9DA-40B5-957F-936B4A348264}" destId="{D2E89353-C1DC-4D8C-81F7-770019C69DEF}" srcOrd="1" destOrd="0" presId="urn:microsoft.com/office/officeart/2005/8/layout/hierarchy2"/>
     <dgm:cxn modelId="{49E69296-6243-4B23-BB27-A3D4BEF5529C}" srcId="{4D72C498-B5D7-4A5E-9949-13D4BDD70C79}" destId="{CFFF95AD-6A3E-4156-870B-74376FA448BF}" srcOrd="1" destOrd="0" parTransId="{139FBCB0-87C1-4D19-9898-BB48C99D5614}" sibTransId="{2D803B32-337B-4EAC-B215-13958E412DA9}"/>
-    <dgm:cxn modelId="{186A8ACC-737F-4D55-94A7-58EB178E5452}" type="presOf" srcId="{99F72719-26C5-43AC-9154-CEFFF5CEB37E}" destId="{A8464F86-5444-4B1D-8904-D5D84FB93A63}" srcOrd="0" destOrd="0" presId="urn:microsoft.com/office/officeart/2005/8/layout/hierarchy2"/>
-    <dgm:cxn modelId="{C1EB7E95-E378-43CF-A922-BB308B54FDFC}" type="presOf" srcId="{4D72C498-B5D7-4A5E-9949-13D4BDD70C79}" destId="{3F3231AA-D37A-47E2-AA64-F3C7B7B2954D}" srcOrd="0" destOrd="0" presId="urn:microsoft.com/office/officeart/2005/8/layout/hierarchy2"/>
+    <dgm:cxn modelId="{0BBC8AD2-EA44-4C8E-BFE4-B4B424CB6844}" type="presOf" srcId="{597EB83F-9AF9-4A72-80A3-732912F27C6D}" destId="{1FDB852C-60D2-4512-8688-DBBE489C7C32}" srcOrd="1" destOrd="0" presId="urn:microsoft.com/office/officeart/2005/8/layout/hierarchy2"/>
     <dgm:cxn modelId="{502FB9F7-55F9-4593-B1F2-FBE723CFF641}" srcId="{90721A67-6AD1-4A80-A90E-9D77E7AD4E6D}" destId="{AD7B3DA5-2EE7-42E6-A405-E9204AD083F8}" srcOrd="0" destOrd="0" parTransId="{0B7CF66D-0A27-42E3-AC6D-2DB726B0F1E6}" sibTransId="{4BBF8FF6-E72D-4A5B-A1FE-6EAB41BA4F5C}"/>
-    <dgm:cxn modelId="{3A802A5B-58B3-4340-9325-B4E39176299C}" type="presOf" srcId="{16244E34-B2A7-4CB0-B85E-995BCA75C3E6}" destId="{D91136A0-BBA5-4033-85D4-E551E48A4097}" srcOrd="0" destOrd="0" presId="urn:microsoft.com/office/officeart/2005/8/layout/hierarchy2"/>
+    <dgm:cxn modelId="{C1B39288-9158-4039-9184-9488FC860BBD}" type="presOf" srcId="{139FBCB0-87C1-4D19-9898-BB48C99D5614}" destId="{AEBC5B76-A737-49A2-B533-66F2022C87AD}" srcOrd="0" destOrd="0" presId="urn:microsoft.com/office/officeart/2005/8/layout/hierarchy2"/>
     <dgm:cxn modelId="{7176B68D-8377-4602-BE4C-B7D75F5D41A5}" srcId="{4D72C498-B5D7-4A5E-9949-13D4BDD70C79}" destId="{24E98E51-90AC-468F-867A-C952D6FD5668}" srcOrd="2" destOrd="0" parTransId="{559D18E3-752D-4EE1-9939-C38FEFFAE5A4}" sibTransId="{5A87DC0A-A2A4-49BC-8D66-8E04CC32771A}"/>
-    <dgm:cxn modelId="{6A41C6BD-C16D-4F15-94AE-F0406E9DAE57}" type="presOf" srcId="{B13E7694-BD7E-4ACD-8A25-288621413B33}" destId="{2FF43323-1B88-4D6E-A12C-28C1BD2304F7}" srcOrd="1" destOrd="0" presId="urn:microsoft.com/office/officeart/2005/8/layout/hierarchy2"/>
+    <dgm:cxn modelId="{CF2FA62B-95DE-43FA-B3BB-63CF279628F6}" type="presOf" srcId="{B13E7694-BD7E-4ACD-8A25-288621413B33}" destId="{2FF43323-1B88-4D6E-A12C-28C1BD2304F7}" srcOrd="1" destOrd="0" presId="urn:microsoft.com/office/officeart/2005/8/layout/hierarchy2"/>
+    <dgm:cxn modelId="{1FD0EAF8-AB16-4BC6-9B4E-C2D429D1196D}" type="presOf" srcId="{AD7B3DA5-2EE7-42E6-A405-E9204AD083F8}" destId="{B96A10A5-DFF5-46F1-944C-3675766C550F}" srcOrd="0" destOrd="0" presId="urn:microsoft.com/office/officeart/2005/8/layout/hierarchy2"/>
+    <dgm:cxn modelId="{DFB7C988-B8D5-41EF-A776-14ADC87B6491}" type="presOf" srcId="{139FBCB0-87C1-4D19-9898-BB48C99D5614}" destId="{2D4C1DD3-7A1B-4669-AB42-72A65ACFF1A8}" srcOrd="1" destOrd="0" presId="urn:microsoft.com/office/officeart/2005/8/layout/hierarchy2"/>
+    <dgm:cxn modelId="{5B43951B-C203-414C-8B80-8030172D18B0}" type="presOf" srcId="{FDC9356B-5836-435E-BB19-C94DC8F3D3EF}" destId="{D63F150D-0E96-4C27-A427-95C317656D1D}" srcOrd="0" destOrd="0" presId="urn:microsoft.com/office/officeart/2005/8/layout/hierarchy2"/>
     <dgm:cxn modelId="{6E9F04CF-538C-49AC-B727-EE48AD00E24E}" srcId="{90721A67-6AD1-4A80-A90E-9D77E7AD4E6D}" destId="{6EAA9C23-3A78-4C27-AAC9-504C071FA2D8}" srcOrd="1" destOrd="0" parTransId="{99F72719-26C5-43AC-9154-CEFFF5CEB37E}" sibTransId="{9DE824F4-9157-4786-AD52-3E163FA3C3B4}"/>
-    <dgm:cxn modelId="{AD22A2F8-4CF9-4166-BBEE-25BF98B40E9C}" type="presOf" srcId="{0B7CF66D-0A27-42E3-AC6D-2DB726B0F1E6}" destId="{F84282DA-A190-4AE4-80A2-887CA41C8DE9}" srcOrd="0" destOrd="0" presId="urn:microsoft.com/office/officeart/2005/8/layout/hierarchy2"/>
-    <dgm:cxn modelId="{8FD21DF3-FA93-4D29-A213-38235E964956}" type="presOf" srcId="{3FE4910D-602C-4A72-BB9E-A3BE3A3A0E78}" destId="{F14A685D-1E0D-4B4F-8491-096DFB19D677}" srcOrd="1" destOrd="0" presId="urn:microsoft.com/office/officeart/2005/8/layout/hierarchy2"/>
-    <dgm:cxn modelId="{655C612E-2ACF-45DD-93B2-81A33C4F66FC}" type="presOf" srcId="{99F72719-26C5-43AC-9154-CEFFF5CEB37E}" destId="{ECBF6DD1-22FB-4942-9A69-C2E334F2B933}" srcOrd="1" destOrd="0" presId="urn:microsoft.com/office/officeart/2005/8/layout/hierarchy2"/>
-    <dgm:cxn modelId="{7231379A-5930-4CC2-A986-68C2E54BA3A5}" type="presOf" srcId="{CFFF95AD-6A3E-4156-870B-74376FA448BF}" destId="{DE27DD97-4305-47FC-AFB0-35E1E791B27F}" srcOrd="0" destOrd="0" presId="urn:microsoft.com/office/officeart/2005/8/layout/hierarchy2"/>
-    <dgm:cxn modelId="{B137A4EB-3F60-43FD-8A82-FDE3E9E042F4}" type="presOf" srcId="{F1D4A2FF-1ED4-48C6-8293-904F41872AF1}" destId="{881DB251-9FB1-4300-9BCC-5ED061EBD6BA}" srcOrd="1" destOrd="0" presId="urn:microsoft.com/office/officeart/2005/8/layout/hierarchy2"/>
-    <dgm:cxn modelId="{8C244403-76B6-47C0-BA2E-880ABAC3DF24}" type="presOf" srcId="{24E98E51-90AC-468F-867A-C952D6FD5668}" destId="{37C38F7E-4D19-426C-A64E-1CBDFC363BB7}" srcOrd="0" destOrd="0" presId="urn:microsoft.com/office/officeart/2005/8/layout/hierarchy2"/>
-    <dgm:cxn modelId="{42058C2F-EFCE-41E3-9009-CDC320B1EC01}" type="presOf" srcId="{C72AA88C-4AEE-412B-ABBF-33D17A0AD941}" destId="{C0DFBE07-132A-42A3-A5E2-F594000B2340}" srcOrd="1" destOrd="0" presId="urn:microsoft.com/office/officeart/2005/8/layout/hierarchy2"/>
+    <dgm:cxn modelId="{789D758C-65D4-4E77-900D-DCF908EA1996}" type="presOf" srcId="{90721A67-6AD1-4A80-A90E-9D77E7AD4E6D}" destId="{2D8842D7-E959-42FA-BA94-C6E6A8D46F08}" srcOrd="0" destOrd="0" presId="urn:microsoft.com/office/officeart/2005/8/layout/hierarchy2"/>
+    <dgm:cxn modelId="{4BFE62DB-7FEC-4D6B-BE62-52E55514D7F9}" type="presOf" srcId="{495223E1-057C-40FA-B321-DB15D7B7BF1E}" destId="{98EDA116-065D-473B-983B-F7A1A4E0692D}" srcOrd="0" destOrd="0" presId="urn:microsoft.com/office/officeart/2005/8/layout/hierarchy2"/>
+    <dgm:cxn modelId="{AC75C8E3-057D-4B73-B014-B51ED582289C}" type="presOf" srcId="{65626F29-AB7F-4A3E-92D9-6AFC55134C2D}" destId="{76D26D6D-EDAF-4C52-8B4D-841B0D968087}" srcOrd="0" destOrd="0" presId="urn:microsoft.com/office/officeart/2005/8/layout/hierarchy2"/>
+    <dgm:cxn modelId="{2FF38F30-E255-4534-8722-C073E65C7CF4}" type="presOf" srcId="{99F72719-26C5-43AC-9154-CEFFF5CEB37E}" destId="{A8464F86-5444-4B1D-8904-D5D84FB93A63}" srcOrd="0" destOrd="0" presId="urn:microsoft.com/office/officeart/2005/8/layout/hierarchy2"/>
+    <dgm:cxn modelId="{E2C23AAB-18B5-4C5B-BF4E-FED61FC9D9F4}" type="presOf" srcId="{99F72719-26C5-43AC-9154-CEFFF5CEB37E}" destId="{ECBF6DD1-22FB-4942-9A69-C2E334F2B933}" srcOrd="1" destOrd="0" presId="urn:microsoft.com/office/officeart/2005/8/layout/hierarchy2"/>
+    <dgm:cxn modelId="{4FC15327-DC1C-43EA-9290-A0C79FDF216B}" type="presOf" srcId="{559D18E3-752D-4EE1-9939-C38FEFFAE5A4}" destId="{9EFBE792-9572-41CC-B394-D06BBCFDDEA7}" srcOrd="0" destOrd="0" presId="urn:microsoft.com/office/officeart/2005/8/layout/hierarchy2"/>
+    <dgm:cxn modelId="{8B4F6F87-CB63-489C-B2C6-B52116BA2679}" type="presOf" srcId="{DD6977A0-3802-4240-88A2-691E7C2C48A6}" destId="{968AF4BE-4974-4BD5-85C7-35A0B47C6F8A}" srcOrd="0" destOrd="0" presId="urn:microsoft.com/office/officeart/2005/8/layout/hierarchy2"/>
+    <dgm:cxn modelId="{1C074CED-DE28-4628-8EF1-15B4B381CEFA}" type="presOf" srcId="{1489036D-A9DA-40B5-957F-936B4A348264}" destId="{EBFADA6F-FD50-43FB-87CB-15B1D9AA94CD}" srcOrd="0" destOrd="0" presId="urn:microsoft.com/office/officeart/2005/8/layout/hierarchy2"/>
     <dgm:cxn modelId="{9F4D2FFF-97B0-4BDE-B2FE-9300A204E5EE}" srcId="{65626F29-AB7F-4A3E-92D9-6AFC55134C2D}" destId="{90721A67-6AD1-4A80-A90E-9D77E7AD4E6D}" srcOrd="0" destOrd="0" parTransId="{FD12DCE2-E0B7-4C60-87FD-DBDC9530217F}" sibTransId="{898BA68B-F5FB-436F-B345-A5FAFB505382}"/>
-    <dgm:cxn modelId="{CC6720BA-13D8-42C0-B87C-95CA20A02E6C}" type="presOf" srcId="{559D18E3-752D-4EE1-9939-C38FEFFAE5A4}" destId="{E36A5456-E43A-492B-ABAE-06F81987E8E0}" srcOrd="1" destOrd="0" presId="urn:microsoft.com/office/officeart/2005/8/layout/hierarchy2"/>
-    <dgm:cxn modelId="{2516A182-8456-4B8B-8B0D-400E99FB762A}" type="presOf" srcId="{559B25C1-457C-4CA8-A035-1849D9779D21}" destId="{858F7110-3310-4783-BBA8-7EC1E711C660}" srcOrd="0" destOrd="0" presId="urn:microsoft.com/office/officeart/2005/8/layout/hierarchy2"/>
-    <dgm:cxn modelId="{A727D85C-589F-4F9E-8EA5-09841C14A681}" type="presOf" srcId="{139FBCB0-87C1-4D19-9898-BB48C99D5614}" destId="{2D4C1DD3-7A1B-4669-AB42-72A65ACFF1A8}" srcOrd="1" destOrd="0" presId="urn:microsoft.com/office/officeart/2005/8/layout/hierarchy2"/>
-    <dgm:cxn modelId="{8D1E70BB-718E-4093-A8EC-6C766AACDD9C}" type="presOf" srcId="{3FE4910D-602C-4A72-BB9E-A3BE3A3A0E78}" destId="{C26101A3-172C-4AFD-8AA5-00EF71442597}" srcOrd="0" destOrd="0" presId="urn:microsoft.com/office/officeart/2005/8/layout/hierarchy2"/>
-    <dgm:cxn modelId="{5CED45EA-5370-4349-8576-1DD76B885E25}" type="presOf" srcId="{FDC9356B-5836-435E-BB19-C94DC8F3D3EF}" destId="{D63F150D-0E96-4C27-A427-95C317656D1D}" srcOrd="0" destOrd="0" presId="urn:microsoft.com/office/officeart/2005/8/layout/hierarchy2"/>
-    <dgm:cxn modelId="{1E9B2188-5637-436F-937B-F75F87659640}" type="presOf" srcId="{C72AA88C-4AEE-412B-ABBF-33D17A0AD941}" destId="{8E5DD861-D493-4A0A-B81E-EB2108ED9BB3}" srcOrd="0" destOrd="0" presId="urn:microsoft.com/office/officeart/2005/8/layout/hierarchy2"/>
-    <dgm:cxn modelId="{365BE801-B980-4138-9678-B32771CEEA29}" type="presOf" srcId="{DD6977A0-3802-4240-88A2-691E7C2C48A6}" destId="{968AF4BE-4974-4BD5-85C7-35A0B47C6F8A}" srcOrd="0" destOrd="0" presId="urn:microsoft.com/office/officeart/2005/8/layout/hierarchy2"/>
-    <dgm:cxn modelId="{CED0A39F-C3F0-40B0-9B98-6BEFE20BE65B}" type="presOf" srcId="{B13E7694-BD7E-4ACD-8A25-288621413B33}" destId="{D36435EE-5DD9-4CB1-80E2-64E88C5269A2}" srcOrd="0" destOrd="0" presId="urn:microsoft.com/office/officeart/2005/8/layout/hierarchy2"/>
+    <dgm:cxn modelId="{794DDC2A-CBDF-4007-9FFA-99D31368B1D7}" type="presOf" srcId="{C72AA88C-4AEE-412B-ABBF-33D17A0AD941}" destId="{C0DFBE07-132A-42A3-A5E2-F594000B2340}" srcOrd="1" destOrd="0" presId="urn:microsoft.com/office/officeart/2005/8/layout/hierarchy2"/>
+    <dgm:cxn modelId="{E6F0A86B-FE78-4131-8A9B-81C50D3BC154}" type="presOf" srcId="{CFFF95AD-6A3E-4156-870B-74376FA448BF}" destId="{DE27DD97-4305-47FC-AFB0-35E1E791B27F}" srcOrd="0" destOrd="0" presId="urn:microsoft.com/office/officeart/2005/8/layout/hierarchy2"/>
+    <dgm:cxn modelId="{F90D839E-61D2-494A-BA23-6B52010EA831}" type="presOf" srcId="{F1D4A2FF-1ED4-48C6-8293-904F41872AF1}" destId="{881DB251-9FB1-4300-9BCC-5ED061EBD6BA}" srcOrd="1" destOrd="0" presId="urn:microsoft.com/office/officeart/2005/8/layout/hierarchy2"/>
+    <dgm:cxn modelId="{8578BF24-F0FC-4A69-8D59-0BFBF347415F}" type="presOf" srcId="{F1D4A2FF-1ED4-48C6-8293-904F41872AF1}" destId="{215E04C8-8ADC-4870-8072-6C6871A934E8}" srcOrd="0" destOrd="0" presId="urn:microsoft.com/office/officeart/2005/8/layout/hierarchy2"/>
+    <dgm:cxn modelId="{E745371F-0124-4C34-B873-F65318B96775}" type="presOf" srcId="{B13E7694-BD7E-4ACD-8A25-288621413B33}" destId="{D36435EE-5DD9-4CB1-80E2-64E88C5269A2}" srcOrd="0" destOrd="0" presId="urn:microsoft.com/office/officeart/2005/8/layout/hierarchy2"/>
     <dgm:cxn modelId="{64F301FB-A593-41C9-BDB6-F0EFA7C82324}" srcId="{6EAA9C23-3A78-4C27-AAC9-504C071FA2D8}" destId="{16244E34-B2A7-4CB0-B85E-995BCA75C3E6}" srcOrd="1" destOrd="0" parTransId="{B13E7694-BD7E-4ACD-8A25-288621413B33}" sibTransId="{A0EBF300-51DB-4610-8BD4-DE84A2AC4F9A}"/>
-    <dgm:cxn modelId="{77E33FCA-C438-412C-87D1-766DDD7A445A}" type="presOf" srcId="{597EB83F-9AF9-4A72-80A3-732912F27C6D}" destId="{1FDB852C-60D2-4512-8688-DBBE489C7C32}" srcOrd="1" destOrd="0" presId="urn:microsoft.com/office/officeart/2005/8/layout/hierarchy2"/>
-    <dgm:cxn modelId="{1E795E94-6DBF-4F85-948D-2E9A178D1EAD}" type="presOf" srcId="{139FBCB0-87C1-4D19-9898-BB48C99D5614}" destId="{AEBC5B76-A737-49A2-B533-66F2022C87AD}" srcOrd="0" destOrd="0" presId="urn:microsoft.com/office/officeart/2005/8/layout/hierarchy2"/>
+    <dgm:cxn modelId="{7D3D57E5-53D0-4CDF-8573-4FBB1F28C3C4}" type="presOf" srcId="{9E6B55FE-E53C-49DC-B515-C2397BEC2CAB}" destId="{288590B9-AA3F-44E1-86EF-EEFFCBA51BD5}" srcOrd="0" destOrd="0" presId="urn:microsoft.com/office/officeart/2005/8/layout/hierarchy2"/>
     <dgm:cxn modelId="{D05732E0-8016-4300-94E0-4C5846D8338F}" srcId="{6EAA9C23-3A78-4C27-AAC9-504C071FA2D8}" destId="{495223E1-057C-40FA-B321-DB15D7B7BF1E}" srcOrd="3" destOrd="0" parTransId="{597EB83F-9AF9-4A72-80A3-732912F27C6D}" sibTransId="{3E875B8A-F119-494A-907D-67F8BC091872}"/>
     <dgm:cxn modelId="{967F65B6-C47B-4EC0-ADE6-CAFBBE1F0516}" srcId="{CFFF95AD-6A3E-4156-870B-74376FA448BF}" destId="{559B25C1-457C-4CA8-A035-1849D9779D21}" srcOrd="0" destOrd="0" parTransId="{1489036D-A9DA-40B5-957F-936B4A348264}" sibTransId="{CA40A06D-5492-4390-8F79-91529B97C7E3}"/>
     <dgm:cxn modelId="{D89F6048-F1B4-4787-B926-B49F52CB6F9B}" srcId="{AD7B3DA5-2EE7-42E6-A405-E9204AD083F8}" destId="{4D72C498-B5D7-4A5E-9949-13D4BDD70C79}" srcOrd="0" destOrd="0" parTransId="{3FE4910D-602C-4A72-BB9E-A3BE3A3A0E78}" sibTransId="{A5576FB7-9241-49DD-B403-195A5C6DB3B2}"/>
     <dgm:cxn modelId="{10820E9B-F692-4BF5-B197-3DDE2495C1CB}" srcId="{6EAA9C23-3A78-4C27-AAC9-504C071FA2D8}" destId="{913E8ED9-5793-4239-BAD8-A00A3159E04D}" srcOrd="0" destOrd="0" parTransId="{C72AA88C-4AEE-412B-ABBF-33D17A0AD941}" sibTransId="{E09A0026-5DBE-4A74-ADE4-A8C0FD11704F}"/>
-    <dgm:cxn modelId="{9FA9BEBF-94BE-41AA-9282-C55D3B7B9C83}" type="presOf" srcId="{597EB83F-9AF9-4A72-80A3-732912F27C6D}" destId="{D955C53B-B716-4B38-9366-F9DF3D076BCB}" srcOrd="0" destOrd="0" presId="urn:microsoft.com/office/officeart/2005/8/layout/hierarchy2"/>
-    <dgm:cxn modelId="{48CDDE50-7EDA-4FD9-8AC0-38C166104E02}" type="presOf" srcId="{F1D4A2FF-1ED4-48C6-8293-904F41872AF1}" destId="{215E04C8-8ADC-4870-8072-6C6871A934E8}" srcOrd="0" destOrd="0" presId="urn:microsoft.com/office/officeart/2005/8/layout/hierarchy2"/>
-    <dgm:cxn modelId="{D4B359FD-EE9D-4F91-BA0C-80C3C9E3E4FF}" type="presOf" srcId="{65626F29-AB7F-4A3E-92D9-6AFC55134C2D}" destId="{76D26D6D-EDAF-4C52-8B4D-841B0D968087}" srcOrd="0" destOrd="0" presId="urn:microsoft.com/office/officeart/2005/8/layout/hierarchy2"/>
+    <dgm:cxn modelId="{805086E2-6617-4574-BFCB-10BF1F1E48B5}" type="presOf" srcId="{0B7CF66D-0A27-42E3-AC6D-2DB726B0F1E6}" destId="{F84282DA-A190-4AE4-80A2-887CA41C8DE9}" srcOrd="0" destOrd="0" presId="urn:microsoft.com/office/officeart/2005/8/layout/hierarchy2"/>
+    <dgm:cxn modelId="{107A7FF4-E938-4BBD-8DDD-6D81D6C1EA8E}" type="presOf" srcId="{3FE4910D-602C-4A72-BB9E-A3BE3A3A0E78}" destId="{F14A685D-1E0D-4B4F-8491-096DFB19D677}" srcOrd="1" destOrd="0" presId="urn:microsoft.com/office/officeart/2005/8/layout/hierarchy2"/>
     <dgm:cxn modelId="{5D66E035-8128-4BBA-84F0-1D671D2DE898}" srcId="{6EAA9C23-3A78-4C27-AAC9-504C071FA2D8}" destId="{9E6B55FE-E53C-49DC-B515-C2397BEC2CAB}" srcOrd="2" destOrd="0" parTransId="{F1D4A2FF-1ED4-48C6-8293-904F41872AF1}" sibTransId="{9DCC26EF-3D9C-4F2C-A2B6-405DE1FD371A}"/>
-    <dgm:cxn modelId="{6DF9376A-4084-4CCE-95CB-537601D32076}" type="presOf" srcId="{1489036D-A9DA-40B5-957F-936B4A348264}" destId="{D2E89353-C1DC-4D8C-81F7-770019C69DEF}" srcOrd="1" destOrd="0" presId="urn:microsoft.com/office/officeart/2005/8/layout/hierarchy2"/>
-    <dgm:cxn modelId="{F9ED6FB8-4883-439E-B40A-E0B9434B0384}" type="presOf" srcId="{9E6B55FE-E53C-49DC-B515-C2397BEC2CAB}" destId="{288590B9-AA3F-44E1-86EF-EEFFCBA51BD5}" srcOrd="0" destOrd="0" presId="urn:microsoft.com/office/officeart/2005/8/layout/hierarchy2"/>
     <dgm:cxn modelId="{FD18F822-929A-4822-AE96-7ADBA2A3C5CD}" srcId="{4D72C498-B5D7-4A5E-9949-13D4BDD70C79}" destId="{FDC9356B-5836-435E-BB19-C94DC8F3D3EF}" srcOrd="0" destOrd="0" parTransId="{DD6977A0-3802-4240-88A2-691E7C2C48A6}" sibTransId="{20A4AF65-9EE3-422E-A635-F5D68A4A881B}"/>
-    <dgm:cxn modelId="{9401E60E-E5AE-44B0-AF08-9FA07FEF86C9}" type="presOf" srcId="{90721A67-6AD1-4A80-A90E-9D77E7AD4E6D}" destId="{2D8842D7-E959-42FA-BA94-C6E6A8D46F08}" srcOrd="0" destOrd="0" presId="urn:microsoft.com/office/officeart/2005/8/layout/hierarchy2"/>
-    <dgm:cxn modelId="{3B05B4F0-BB91-40AA-BA33-CD9115D226C1}" type="presOf" srcId="{495223E1-057C-40FA-B321-DB15D7B7BF1E}" destId="{98EDA116-065D-473B-983B-F7A1A4E0692D}" srcOrd="0" destOrd="0" presId="urn:microsoft.com/office/officeart/2005/8/layout/hierarchy2"/>
-    <dgm:cxn modelId="{A66C30B7-1386-4712-A241-9ADC2A3D01A8}" type="presOf" srcId="{DD6977A0-3802-4240-88A2-691E7C2C48A6}" destId="{6F424515-AE64-4689-98CF-DEE19DC54531}" srcOrd="1" destOrd="0" presId="urn:microsoft.com/office/officeart/2005/8/layout/hierarchy2"/>
-    <dgm:cxn modelId="{88837A23-2FB6-43E3-A66F-4811F79AB6DB}" type="presOf" srcId="{6EAA9C23-3A78-4C27-AAC9-504C071FA2D8}" destId="{FFF314B7-9492-4462-8B1C-7BC33784FA0A}" srcOrd="0" destOrd="0" presId="urn:microsoft.com/office/officeart/2005/8/layout/hierarchy2"/>
-    <dgm:cxn modelId="{71581C1C-0FAD-458F-8D6B-C2860FBDF93E}" type="presOf" srcId="{913E8ED9-5793-4239-BAD8-A00A3159E04D}" destId="{A21B35AB-A6E7-40B0-A48C-F2137E09EDE9}" srcOrd="0" destOrd="0" presId="urn:microsoft.com/office/officeart/2005/8/layout/hierarchy2"/>
-    <dgm:cxn modelId="{54648BB2-7411-40E5-9640-75584BA6F8F3}" type="presOf" srcId="{0B7CF66D-0A27-42E3-AC6D-2DB726B0F1E6}" destId="{C296F982-F6F0-4728-ADF2-DC91F37071EA}" srcOrd="1" destOrd="0" presId="urn:microsoft.com/office/officeart/2005/8/layout/hierarchy2"/>
-    <dgm:cxn modelId="{65C025BE-B42A-42F0-9055-39407617FEB3}" type="presOf" srcId="{559D18E3-752D-4EE1-9939-C38FEFFAE5A4}" destId="{9EFBE792-9572-41CC-B394-D06BBCFDDEA7}" srcOrd="0" destOrd="0" presId="urn:microsoft.com/office/officeart/2005/8/layout/hierarchy2"/>
-    <dgm:cxn modelId="{F0591828-8191-41B2-B4C3-CFE634700D8D}" type="presParOf" srcId="{76D26D6D-EDAF-4C52-8B4D-841B0D968087}" destId="{F8FABF40-7E53-41D6-A584-A511DC78C1BE}" srcOrd="0" destOrd="0" presId="urn:microsoft.com/office/officeart/2005/8/layout/hierarchy2"/>
-    <dgm:cxn modelId="{CC20FEAF-128E-4792-89CB-FF65A0117DBD}" type="presParOf" srcId="{F8FABF40-7E53-41D6-A584-A511DC78C1BE}" destId="{2D8842D7-E959-42FA-BA94-C6E6A8D46F08}" srcOrd="0" destOrd="0" presId="urn:microsoft.com/office/officeart/2005/8/layout/hierarchy2"/>
-    <dgm:cxn modelId="{1ECAA20E-E9CC-472F-B125-16DAD0E6E8F8}" type="presParOf" srcId="{F8FABF40-7E53-41D6-A584-A511DC78C1BE}" destId="{BE75B47B-3650-4F5E-B461-4EF0A961DD5A}" srcOrd="1" destOrd="0" presId="urn:microsoft.com/office/officeart/2005/8/layout/hierarchy2"/>
-    <dgm:cxn modelId="{E0EADBDF-2C90-41F7-B41D-7D8615726F9A}" type="presParOf" srcId="{BE75B47B-3650-4F5E-B461-4EF0A961DD5A}" destId="{F84282DA-A190-4AE4-80A2-887CA41C8DE9}" srcOrd="0" destOrd="0" presId="urn:microsoft.com/office/officeart/2005/8/layout/hierarchy2"/>
-    <dgm:cxn modelId="{B2AE07FC-D288-447D-8428-4EC8897E9119}" type="presParOf" srcId="{F84282DA-A190-4AE4-80A2-887CA41C8DE9}" destId="{C296F982-F6F0-4728-ADF2-DC91F37071EA}" srcOrd="0" destOrd="0" presId="urn:microsoft.com/office/officeart/2005/8/layout/hierarchy2"/>
-    <dgm:cxn modelId="{FBA8A608-AFC0-435B-8FD0-43C1CC2AD76C}" type="presParOf" srcId="{BE75B47B-3650-4F5E-B461-4EF0A961DD5A}" destId="{CF42DF83-DDC9-476D-B33D-59E7CA944A5E}" srcOrd="1" destOrd="0" presId="urn:microsoft.com/office/officeart/2005/8/layout/hierarchy2"/>
-    <dgm:cxn modelId="{C33927DB-F169-4B2A-A7B9-009107086035}" type="presParOf" srcId="{CF42DF83-DDC9-476D-B33D-59E7CA944A5E}" destId="{B96A10A5-DFF5-46F1-944C-3675766C550F}" srcOrd="0" destOrd="0" presId="urn:microsoft.com/office/officeart/2005/8/layout/hierarchy2"/>
-    <dgm:cxn modelId="{64E9D0EC-9217-44B5-80D6-C14612023311}" type="presParOf" srcId="{CF42DF83-DDC9-476D-B33D-59E7CA944A5E}" destId="{4F298BFB-1885-4076-9A22-AC9C0889C64B}" srcOrd="1" destOrd="0" presId="urn:microsoft.com/office/officeart/2005/8/layout/hierarchy2"/>
-    <dgm:cxn modelId="{9002E93E-D127-4797-8537-8D9014448550}" type="presParOf" srcId="{4F298BFB-1885-4076-9A22-AC9C0889C64B}" destId="{C26101A3-172C-4AFD-8AA5-00EF71442597}" srcOrd="0" destOrd="0" presId="urn:microsoft.com/office/officeart/2005/8/layout/hierarchy2"/>
-    <dgm:cxn modelId="{1CBEB3B5-F3F6-409E-9383-EB8946A2E90D}" type="presParOf" srcId="{C26101A3-172C-4AFD-8AA5-00EF71442597}" destId="{F14A685D-1E0D-4B4F-8491-096DFB19D677}" srcOrd="0" destOrd="0" presId="urn:microsoft.com/office/officeart/2005/8/layout/hierarchy2"/>
-    <dgm:cxn modelId="{C144643F-5332-4FB1-886B-16D50504D6F2}" type="presParOf" srcId="{4F298BFB-1885-4076-9A22-AC9C0889C64B}" destId="{F368639D-315F-4154-88B1-6A5B912D6526}" srcOrd="1" destOrd="0" presId="urn:microsoft.com/office/officeart/2005/8/layout/hierarchy2"/>
-    <dgm:cxn modelId="{F0CD1092-EE6C-4DC2-BA82-6E84A483431F}" type="presParOf" srcId="{F368639D-315F-4154-88B1-6A5B912D6526}" destId="{3F3231AA-D37A-47E2-AA64-F3C7B7B2954D}" srcOrd="0" destOrd="0" presId="urn:microsoft.com/office/officeart/2005/8/layout/hierarchy2"/>
-    <dgm:cxn modelId="{18B72472-22AA-4B07-997E-101D42A2EEB6}" type="presParOf" srcId="{F368639D-315F-4154-88B1-6A5B912D6526}" destId="{397AEE95-8A0C-4187-A00A-9EB934AA598C}" srcOrd="1" destOrd="0" presId="urn:microsoft.com/office/officeart/2005/8/layout/hierarchy2"/>
-    <dgm:cxn modelId="{D68B4A08-D230-4A80-9858-AC5C7DE1F71D}" type="presParOf" srcId="{397AEE95-8A0C-4187-A00A-9EB934AA598C}" destId="{968AF4BE-4974-4BD5-85C7-35A0B47C6F8A}" srcOrd="0" destOrd="0" presId="urn:microsoft.com/office/officeart/2005/8/layout/hierarchy2"/>
-    <dgm:cxn modelId="{35BEBFDA-D144-4612-ADF2-0A444D001E88}" type="presParOf" srcId="{968AF4BE-4974-4BD5-85C7-35A0B47C6F8A}" destId="{6F424515-AE64-4689-98CF-DEE19DC54531}" srcOrd="0" destOrd="0" presId="urn:microsoft.com/office/officeart/2005/8/layout/hierarchy2"/>
-    <dgm:cxn modelId="{E96511F3-BA55-4DD6-AD8B-9CD1316BDB55}" type="presParOf" srcId="{397AEE95-8A0C-4187-A00A-9EB934AA598C}" destId="{EB924A49-A3F3-497C-ACC4-327EDE264F60}" srcOrd="1" destOrd="0" presId="urn:microsoft.com/office/officeart/2005/8/layout/hierarchy2"/>
-    <dgm:cxn modelId="{7818AB31-6CE5-4DA9-979C-F7BA601E1377}" type="presParOf" srcId="{EB924A49-A3F3-497C-ACC4-327EDE264F60}" destId="{D63F150D-0E96-4C27-A427-95C317656D1D}" srcOrd="0" destOrd="0" presId="urn:microsoft.com/office/officeart/2005/8/layout/hierarchy2"/>
-    <dgm:cxn modelId="{19005037-7AEC-476D-8ED4-428A84B1ACAA}" type="presParOf" srcId="{EB924A49-A3F3-497C-ACC4-327EDE264F60}" destId="{1491B2AE-5B55-45CE-B988-8E12BEB8BF55}" srcOrd="1" destOrd="0" presId="urn:microsoft.com/office/officeart/2005/8/layout/hierarchy2"/>
-    <dgm:cxn modelId="{27B26A06-9D46-46D1-B753-48BFCD735937}" type="presParOf" srcId="{397AEE95-8A0C-4187-A00A-9EB934AA598C}" destId="{AEBC5B76-A737-49A2-B533-66F2022C87AD}" srcOrd="2" destOrd="0" presId="urn:microsoft.com/office/officeart/2005/8/layout/hierarchy2"/>
-    <dgm:cxn modelId="{E11040EA-9154-4FF7-BC15-04B824835DD1}" type="presParOf" srcId="{AEBC5B76-A737-49A2-B533-66F2022C87AD}" destId="{2D4C1DD3-7A1B-4669-AB42-72A65ACFF1A8}" srcOrd="0" destOrd="0" presId="urn:microsoft.com/office/officeart/2005/8/layout/hierarchy2"/>
-    <dgm:cxn modelId="{FE84455A-92F7-407A-97FE-0C048DB6983E}" type="presParOf" srcId="{397AEE95-8A0C-4187-A00A-9EB934AA598C}" destId="{9F7C6272-585E-4DDA-B1DC-EB4580AF2AB2}" srcOrd="3" destOrd="0" presId="urn:microsoft.com/office/officeart/2005/8/layout/hierarchy2"/>
-    <dgm:cxn modelId="{74DD8816-D3CA-48D0-B59E-163FF6E1DD65}" type="presParOf" srcId="{9F7C6272-585E-4DDA-B1DC-EB4580AF2AB2}" destId="{DE27DD97-4305-47FC-AFB0-35E1E791B27F}" srcOrd="0" destOrd="0" presId="urn:microsoft.com/office/officeart/2005/8/layout/hierarchy2"/>
-    <dgm:cxn modelId="{F31B2348-7B25-4708-8FB9-FCD5D9E57F2D}" type="presParOf" srcId="{9F7C6272-585E-4DDA-B1DC-EB4580AF2AB2}" destId="{4A028989-708D-4CC4-885B-928EC3B6636B}" srcOrd="1" destOrd="0" presId="urn:microsoft.com/office/officeart/2005/8/layout/hierarchy2"/>
-    <dgm:cxn modelId="{42ADD9FF-7CC5-4B85-AD85-CC8A7E735D92}" type="presParOf" srcId="{4A028989-708D-4CC4-885B-928EC3B6636B}" destId="{EBFADA6F-FD50-43FB-87CB-15B1D9AA94CD}" srcOrd="0" destOrd="0" presId="urn:microsoft.com/office/officeart/2005/8/layout/hierarchy2"/>
-    <dgm:cxn modelId="{9B231070-389F-4C04-BF99-56A9800E966E}" type="presParOf" srcId="{EBFADA6F-FD50-43FB-87CB-15B1D9AA94CD}" destId="{D2E89353-C1DC-4D8C-81F7-770019C69DEF}" srcOrd="0" destOrd="0" presId="urn:microsoft.com/office/officeart/2005/8/layout/hierarchy2"/>
-    <dgm:cxn modelId="{327501FD-2F4D-447E-AF77-F3FAC302F8C0}" type="presParOf" srcId="{4A028989-708D-4CC4-885B-928EC3B6636B}" destId="{CC9BC564-3787-4383-9FFC-61D9D0588B21}" srcOrd="1" destOrd="0" presId="urn:microsoft.com/office/officeart/2005/8/layout/hierarchy2"/>
-    <dgm:cxn modelId="{1B8331CB-BD9C-4508-A5ED-400885EE1BBD}" type="presParOf" srcId="{CC9BC564-3787-4383-9FFC-61D9D0588B21}" destId="{858F7110-3310-4783-BBA8-7EC1E711C660}" srcOrd="0" destOrd="0" presId="urn:microsoft.com/office/officeart/2005/8/layout/hierarchy2"/>
-    <dgm:cxn modelId="{81807F0C-1E7E-499D-B6BF-3BC48B148E1B}" type="presParOf" srcId="{CC9BC564-3787-4383-9FFC-61D9D0588B21}" destId="{65C1A66E-C56C-4171-AB97-8297D46BDB88}" srcOrd="1" destOrd="0" presId="urn:microsoft.com/office/officeart/2005/8/layout/hierarchy2"/>
-    <dgm:cxn modelId="{4B71EC6E-7B3B-4905-A02F-34E100D95314}" type="presParOf" srcId="{397AEE95-8A0C-4187-A00A-9EB934AA598C}" destId="{9EFBE792-9572-41CC-B394-D06BBCFDDEA7}" srcOrd="4" destOrd="0" presId="urn:microsoft.com/office/officeart/2005/8/layout/hierarchy2"/>
-    <dgm:cxn modelId="{C1F671F9-7CD9-4D69-AC82-0B886626BF7F}" type="presParOf" srcId="{9EFBE792-9572-41CC-B394-D06BBCFDDEA7}" destId="{E36A5456-E43A-492B-ABAE-06F81987E8E0}" srcOrd="0" destOrd="0" presId="urn:microsoft.com/office/officeart/2005/8/layout/hierarchy2"/>
-    <dgm:cxn modelId="{C850C2B9-98CC-47CF-AEC4-A66A9F244153}" type="presParOf" srcId="{397AEE95-8A0C-4187-A00A-9EB934AA598C}" destId="{6D225540-AFA0-415E-A130-ABE75225B256}" srcOrd="5" destOrd="0" presId="urn:microsoft.com/office/officeart/2005/8/layout/hierarchy2"/>
-    <dgm:cxn modelId="{68B125D7-B94F-4C79-B5F4-91F66DC2BC5D}" type="presParOf" srcId="{6D225540-AFA0-415E-A130-ABE75225B256}" destId="{37C38F7E-4D19-426C-A64E-1CBDFC363BB7}" srcOrd="0" destOrd="0" presId="urn:microsoft.com/office/officeart/2005/8/layout/hierarchy2"/>
-    <dgm:cxn modelId="{A9F883FF-C440-4F51-B591-480D5B099BC8}" type="presParOf" srcId="{6D225540-AFA0-415E-A130-ABE75225B256}" destId="{F4349A4C-5F5C-42E6-B925-D581139B19CA}" srcOrd="1" destOrd="0" presId="urn:microsoft.com/office/officeart/2005/8/layout/hierarchy2"/>
-    <dgm:cxn modelId="{3208F577-E908-47F0-9A13-A7B5C2C38028}" type="presParOf" srcId="{BE75B47B-3650-4F5E-B461-4EF0A961DD5A}" destId="{A8464F86-5444-4B1D-8904-D5D84FB93A63}" srcOrd="2" destOrd="0" presId="urn:microsoft.com/office/officeart/2005/8/layout/hierarchy2"/>
-    <dgm:cxn modelId="{E6414A6E-4857-4A35-BB71-2B1DC2B5C245}" type="presParOf" srcId="{A8464F86-5444-4B1D-8904-D5D84FB93A63}" destId="{ECBF6DD1-22FB-4942-9A69-C2E334F2B933}" srcOrd="0" destOrd="0" presId="urn:microsoft.com/office/officeart/2005/8/layout/hierarchy2"/>
-    <dgm:cxn modelId="{4F70EB69-0554-4164-AFC8-F912613D2BD3}" type="presParOf" srcId="{BE75B47B-3650-4F5E-B461-4EF0A961DD5A}" destId="{E0C7B8DF-83A1-45D9-B9D9-9ED1C37E4CA4}" srcOrd="3" destOrd="0" presId="urn:microsoft.com/office/officeart/2005/8/layout/hierarchy2"/>
-    <dgm:cxn modelId="{69F38FD4-072B-40F7-87C5-CEC664120E90}" type="presParOf" srcId="{E0C7B8DF-83A1-45D9-B9D9-9ED1C37E4CA4}" destId="{FFF314B7-9492-4462-8B1C-7BC33784FA0A}" srcOrd="0" destOrd="0" presId="urn:microsoft.com/office/officeart/2005/8/layout/hierarchy2"/>
-    <dgm:cxn modelId="{B4B68842-B9C6-4045-BE1D-9EB43BE57748}" type="presParOf" srcId="{E0C7B8DF-83A1-45D9-B9D9-9ED1C37E4CA4}" destId="{F4FA03A4-3DA6-47F7-9A77-3B374796CB77}" srcOrd="1" destOrd="0" presId="urn:microsoft.com/office/officeart/2005/8/layout/hierarchy2"/>
-    <dgm:cxn modelId="{A0F04101-B75F-47E1-93AC-9BE71D546D0C}" type="presParOf" srcId="{F4FA03A4-3DA6-47F7-9A77-3B374796CB77}" destId="{8E5DD861-D493-4A0A-B81E-EB2108ED9BB3}" srcOrd="0" destOrd="0" presId="urn:microsoft.com/office/officeart/2005/8/layout/hierarchy2"/>
-    <dgm:cxn modelId="{6FDC792E-79F8-4567-9E49-34F6913900E3}" type="presParOf" srcId="{8E5DD861-D493-4A0A-B81E-EB2108ED9BB3}" destId="{C0DFBE07-132A-42A3-A5E2-F594000B2340}" srcOrd="0" destOrd="0" presId="urn:microsoft.com/office/officeart/2005/8/layout/hierarchy2"/>
-    <dgm:cxn modelId="{5765AE88-5ECB-4592-AAFD-136422B786D7}" type="presParOf" srcId="{F4FA03A4-3DA6-47F7-9A77-3B374796CB77}" destId="{D48AA310-08E8-41B2-9889-9054306545F3}" srcOrd="1" destOrd="0" presId="urn:microsoft.com/office/officeart/2005/8/layout/hierarchy2"/>
-    <dgm:cxn modelId="{91C8D61E-2A7A-4900-90EF-D21B0CD7B3C6}" type="presParOf" srcId="{D48AA310-08E8-41B2-9889-9054306545F3}" destId="{A21B35AB-A6E7-40B0-A48C-F2137E09EDE9}" srcOrd="0" destOrd="0" presId="urn:microsoft.com/office/officeart/2005/8/layout/hierarchy2"/>
-    <dgm:cxn modelId="{890A48FB-5D78-4B4C-8FDC-455A44836C9C}" type="presParOf" srcId="{D48AA310-08E8-41B2-9889-9054306545F3}" destId="{8B5CE3EF-0622-44C1-849C-2057D356BCBF}" srcOrd="1" destOrd="0" presId="urn:microsoft.com/office/officeart/2005/8/layout/hierarchy2"/>
-    <dgm:cxn modelId="{8251719B-A649-4CED-A99F-144D0896E0D8}" type="presParOf" srcId="{F4FA03A4-3DA6-47F7-9A77-3B374796CB77}" destId="{D36435EE-5DD9-4CB1-80E2-64E88C5269A2}" srcOrd="2" destOrd="0" presId="urn:microsoft.com/office/officeart/2005/8/layout/hierarchy2"/>
-    <dgm:cxn modelId="{FD95853C-6684-4B30-A7BF-564649670CA2}" type="presParOf" srcId="{D36435EE-5DD9-4CB1-80E2-64E88C5269A2}" destId="{2FF43323-1B88-4D6E-A12C-28C1BD2304F7}" srcOrd="0" destOrd="0" presId="urn:microsoft.com/office/officeart/2005/8/layout/hierarchy2"/>
-    <dgm:cxn modelId="{F1A422FF-8055-4477-B71B-7BFBCF2F0F8A}" type="presParOf" srcId="{F4FA03A4-3DA6-47F7-9A77-3B374796CB77}" destId="{36D12C6A-C33F-444D-985E-C87528F365EF}" srcOrd="3" destOrd="0" presId="urn:microsoft.com/office/officeart/2005/8/layout/hierarchy2"/>
-    <dgm:cxn modelId="{31F64C16-C31A-44F6-AF4B-21DED5EEF962}" type="presParOf" srcId="{36D12C6A-C33F-444D-985E-C87528F365EF}" destId="{D91136A0-BBA5-4033-85D4-E551E48A4097}" srcOrd="0" destOrd="0" presId="urn:microsoft.com/office/officeart/2005/8/layout/hierarchy2"/>
-    <dgm:cxn modelId="{BA8AFB51-A36B-446E-B28E-ADB0AE26AFB6}" type="presParOf" srcId="{36D12C6A-C33F-444D-985E-C87528F365EF}" destId="{18A8A596-414D-45EC-82A0-4CE6CE2BCEAF}" srcOrd="1" destOrd="0" presId="urn:microsoft.com/office/officeart/2005/8/layout/hierarchy2"/>
-    <dgm:cxn modelId="{249351D5-B02B-4FF1-BFD6-216745EDCBA5}" type="presParOf" srcId="{F4FA03A4-3DA6-47F7-9A77-3B374796CB77}" destId="{215E04C8-8ADC-4870-8072-6C6871A934E8}" srcOrd="4" destOrd="0" presId="urn:microsoft.com/office/officeart/2005/8/layout/hierarchy2"/>
-    <dgm:cxn modelId="{D9023850-54A6-40E8-8906-9B72635CACCB}" type="presParOf" srcId="{215E04C8-8ADC-4870-8072-6C6871A934E8}" destId="{881DB251-9FB1-4300-9BCC-5ED061EBD6BA}" srcOrd="0" destOrd="0" presId="urn:microsoft.com/office/officeart/2005/8/layout/hierarchy2"/>
-    <dgm:cxn modelId="{4E27BFB8-BCB2-44E8-ACDF-38A55E363513}" type="presParOf" srcId="{F4FA03A4-3DA6-47F7-9A77-3B374796CB77}" destId="{99095670-E0F4-480E-9255-5D1CF51C2306}" srcOrd="5" destOrd="0" presId="urn:microsoft.com/office/officeart/2005/8/layout/hierarchy2"/>
-    <dgm:cxn modelId="{9512B649-4845-4B31-95BB-73A3F165C0E7}" type="presParOf" srcId="{99095670-E0F4-480E-9255-5D1CF51C2306}" destId="{288590B9-AA3F-44E1-86EF-EEFFCBA51BD5}" srcOrd="0" destOrd="0" presId="urn:microsoft.com/office/officeart/2005/8/layout/hierarchy2"/>
-    <dgm:cxn modelId="{F67F1AD0-EF0C-477F-AA17-39C6186E8E2D}" type="presParOf" srcId="{99095670-E0F4-480E-9255-5D1CF51C2306}" destId="{C9ADEDFB-79EA-4185-B0EC-F6EC4D8F782E}" srcOrd="1" destOrd="0" presId="urn:microsoft.com/office/officeart/2005/8/layout/hierarchy2"/>
-    <dgm:cxn modelId="{60066C1B-8AEF-4C31-B293-2895D3D7A959}" type="presParOf" srcId="{F4FA03A4-3DA6-47F7-9A77-3B374796CB77}" destId="{D955C53B-B716-4B38-9366-F9DF3D076BCB}" srcOrd="6" destOrd="0" presId="urn:microsoft.com/office/officeart/2005/8/layout/hierarchy2"/>
-    <dgm:cxn modelId="{758F0E63-CEFC-4C49-8025-7FF26E9C2B26}" type="presParOf" srcId="{D955C53B-B716-4B38-9366-F9DF3D076BCB}" destId="{1FDB852C-60D2-4512-8688-DBBE489C7C32}" srcOrd="0" destOrd="0" presId="urn:microsoft.com/office/officeart/2005/8/layout/hierarchy2"/>
-    <dgm:cxn modelId="{522E73B1-E62C-4D27-A558-679085DBFCCF}" type="presParOf" srcId="{F4FA03A4-3DA6-47F7-9A77-3B374796CB77}" destId="{4D2DD327-F21E-40DF-89CF-2531CE508332}" srcOrd="7" destOrd="0" presId="urn:microsoft.com/office/officeart/2005/8/layout/hierarchy2"/>
-    <dgm:cxn modelId="{07640C74-A4BF-4AE1-99C4-8497675F9A6D}" type="presParOf" srcId="{4D2DD327-F21E-40DF-89CF-2531CE508332}" destId="{98EDA116-065D-473B-983B-F7A1A4E0692D}" srcOrd="0" destOrd="0" presId="urn:microsoft.com/office/officeart/2005/8/layout/hierarchy2"/>
-    <dgm:cxn modelId="{1C462EB1-EEE9-4A8B-8055-1A24CC8F8B29}" type="presParOf" srcId="{4D2DD327-F21E-40DF-89CF-2531CE508332}" destId="{DF92D010-B557-4787-97CA-5DC4251ABFBB}" srcOrd="1" destOrd="0" presId="urn:microsoft.com/office/officeart/2005/8/layout/hierarchy2"/>
+    <dgm:cxn modelId="{2078332E-87F3-4F68-85FE-0B80A49873A3}" type="presOf" srcId="{4D72C498-B5D7-4A5E-9949-13D4BDD70C79}" destId="{3F3231AA-D37A-47E2-AA64-F3C7B7B2954D}" srcOrd="0" destOrd="0" presId="urn:microsoft.com/office/officeart/2005/8/layout/hierarchy2"/>
+    <dgm:cxn modelId="{9FECE410-61DF-402A-8BEE-57609F23A097}" type="presOf" srcId="{16244E34-B2A7-4CB0-B85E-995BCA75C3E6}" destId="{D91136A0-BBA5-4033-85D4-E551E48A4097}" srcOrd="0" destOrd="0" presId="urn:microsoft.com/office/officeart/2005/8/layout/hierarchy2"/>
+    <dgm:cxn modelId="{69242438-331F-4A47-9E6A-C23EAD2EBB15}" type="presOf" srcId="{DD6977A0-3802-4240-88A2-691E7C2C48A6}" destId="{6F424515-AE64-4689-98CF-DEE19DC54531}" srcOrd="1" destOrd="0" presId="urn:microsoft.com/office/officeart/2005/8/layout/hierarchy2"/>
+    <dgm:cxn modelId="{11F922CD-AE98-4A43-A6F0-F2C710D36F67}" type="presOf" srcId="{3FE4910D-602C-4A72-BB9E-A3BE3A3A0E78}" destId="{C26101A3-172C-4AFD-8AA5-00EF71442597}" srcOrd="0" destOrd="0" presId="urn:microsoft.com/office/officeart/2005/8/layout/hierarchy2"/>
+    <dgm:cxn modelId="{893A1C00-747D-4D3D-8514-6D1561CC8889}" type="presParOf" srcId="{76D26D6D-EDAF-4C52-8B4D-841B0D968087}" destId="{F8FABF40-7E53-41D6-A584-A511DC78C1BE}" srcOrd="0" destOrd="0" presId="urn:microsoft.com/office/officeart/2005/8/layout/hierarchy2"/>
+    <dgm:cxn modelId="{732B8008-C28F-438E-B0F3-398850B30139}" type="presParOf" srcId="{F8FABF40-7E53-41D6-A584-A511DC78C1BE}" destId="{2D8842D7-E959-42FA-BA94-C6E6A8D46F08}" srcOrd="0" destOrd="0" presId="urn:microsoft.com/office/officeart/2005/8/layout/hierarchy2"/>
+    <dgm:cxn modelId="{8907EBE3-EB5C-4742-8CEF-7CBF55F68F82}" type="presParOf" srcId="{F8FABF40-7E53-41D6-A584-A511DC78C1BE}" destId="{BE75B47B-3650-4F5E-B461-4EF0A961DD5A}" srcOrd="1" destOrd="0" presId="urn:microsoft.com/office/officeart/2005/8/layout/hierarchy2"/>
+    <dgm:cxn modelId="{108B1B3C-FA9E-499B-80E1-6E36BDB84BF3}" type="presParOf" srcId="{BE75B47B-3650-4F5E-B461-4EF0A961DD5A}" destId="{F84282DA-A190-4AE4-80A2-887CA41C8DE9}" srcOrd="0" destOrd="0" presId="urn:microsoft.com/office/officeart/2005/8/layout/hierarchy2"/>
+    <dgm:cxn modelId="{B7D9BCE4-8122-4B3D-9795-A4C119922C44}" type="presParOf" srcId="{F84282DA-A190-4AE4-80A2-887CA41C8DE9}" destId="{C296F982-F6F0-4728-ADF2-DC91F37071EA}" srcOrd="0" destOrd="0" presId="urn:microsoft.com/office/officeart/2005/8/layout/hierarchy2"/>
+    <dgm:cxn modelId="{B19259EC-DF30-4A7D-8524-C72FB36D099C}" type="presParOf" srcId="{BE75B47B-3650-4F5E-B461-4EF0A961DD5A}" destId="{CF42DF83-DDC9-476D-B33D-59E7CA944A5E}" srcOrd="1" destOrd="0" presId="urn:microsoft.com/office/officeart/2005/8/layout/hierarchy2"/>
+    <dgm:cxn modelId="{5C22029F-6543-44A3-8958-FB386E3811D0}" type="presParOf" srcId="{CF42DF83-DDC9-476D-B33D-59E7CA944A5E}" destId="{B96A10A5-DFF5-46F1-944C-3675766C550F}" srcOrd="0" destOrd="0" presId="urn:microsoft.com/office/officeart/2005/8/layout/hierarchy2"/>
+    <dgm:cxn modelId="{DDB32BB9-7D06-47BE-B3D8-594DC870C297}" type="presParOf" srcId="{CF42DF83-DDC9-476D-B33D-59E7CA944A5E}" destId="{4F298BFB-1885-4076-9A22-AC9C0889C64B}" srcOrd="1" destOrd="0" presId="urn:microsoft.com/office/officeart/2005/8/layout/hierarchy2"/>
+    <dgm:cxn modelId="{BBA97FA6-D73F-4602-AB79-9027E6625999}" type="presParOf" srcId="{4F298BFB-1885-4076-9A22-AC9C0889C64B}" destId="{C26101A3-172C-4AFD-8AA5-00EF71442597}" srcOrd="0" destOrd="0" presId="urn:microsoft.com/office/officeart/2005/8/layout/hierarchy2"/>
+    <dgm:cxn modelId="{9FCCBE88-E9F4-4B53-A6E9-36F74B02B2B3}" type="presParOf" srcId="{C26101A3-172C-4AFD-8AA5-00EF71442597}" destId="{F14A685D-1E0D-4B4F-8491-096DFB19D677}" srcOrd="0" destOrd="0" presId="urn:microsoft.com/office/officeart/2005/8/layout/hierarchy2"/>
+    <dgm:cxn modelId="{44E8B90F-2D8A-42F0-B337-706292ADD115}" type="presParOf" srcId="{4F298BFB-1885-4076-9A22-AC9C0889C64B}" destId="{F368639D-315F-4154-88B1-6A5B912D6526}" srcOrd="1" destOrd="0" presId="urn:microsoft.com/office/officeart/2005/8/layout/hierarchy2"/>
+    <dgm:cxn modelId="{8C16AF77-1830-40AF-A740-F008F32E15DD}" type="presParOf" srcId="{F368639D-315F-4154-88B1-6A5B912D6526}" destId="{3F3231AA-D37A-47E2-AA64-F3C7B7B2954D}" srcOrd="0" destOrd="0" presId="urn:microsoft.com/office/officeart/2005/8/layout/hierarchy2"/>
+    <dgm:cxn modelId="{1F0DC609-8310-4700-AA9B-C1A94AD88B8E}" type="presParOf" srcId="{F368639D-315F-4154-88B1-6A5B912D6526}" destId="{397AEE95-8A0C-4187-A00A-9EB934AA598C}" srcOrd="1" destOrd="0" presId="urn:microsoft.com/office/officeart/2005/8/layout/hierarchy2"/>
+    <dgm:cxn modelId="{C5C76FFF-42EE-4DD7-980F-BAD5CA13ED1F}" type="presParOf" srcId="{397AEE95-8A0C-4187-A00A-9EB934AA598C}" destId="{968AF4BE-4974-4BD5-85C7-35A0B47C6F8A}" srcOrd="0" destOrd="0" presId="urn:microsoft.com/office/officeart/2005/8/layout/hierarchy2"/>
+    <dgm:cxn modelId="{673C8E65-3A72-46CF-9684-FFD4A0B6553A}" type="presParOf" srcId="{968AF4BE-4974-4BD5-85C7-35A0B47C6F8A}" destId="{6F424515-AE64-4689-98CF-DEE19DC54531}" srcOrd="0" destOrd="0" presId="urn:microsoft.com/office/officeart/2005/8/layout/hierarchy2"/>
+    <dgm:cxn modelId="{B7AF3627-CAF9-4964-9D4A-FB5ED979CEE3}" type="presParOf" srcId="{397AEE95-8A0C-4187-A00A-9EB934AA598C}" destId="{EB924A49-A3F3-497C-ACC4-327EDE264F60}" srcOrd="1" destOrd="0" presId="urn:microsoft.com/office/officeart/2005/8/layout/hierarchy2"/>
+    <dgm:cxn modelId="{F7BEDB8C-3C4C-473B-BB62-76A38D550538}" type="presParOf" srcId="{EB924A49-A3F3-497C-ACC4-327EDE264F60}" destId="{D63F150D-0E96-4C27-A427-95C317656D1D}" srcOrd="0" destOrd="0" presId="urn:microsoft.com/office/officeart/2005/8/layout/hierarchy2"/>
+    <dgm:cxn modelId="{14587E96-7B46-4FB3-9FB3-CF735F50C2EC}" type="presParOf" srcId="{EB924A49-A3F3-497C-ACC4-327EDE264F60}" destId="{1491B2AE-5B55-45CE-B988-8E12BEB8BF55}" srcOrd="1" destOrd="0" presId="urn:microsoft.com/office/officeart/2005/8/layout/hierarchy2"/>
+    <dgm:cxn modelId="{A50D8E02-A33C-4D13-83D7-797D63A28663}" type="presParOf" srcId="{397AEE95-8A0C-4187-A00A-9EB934AA598C}" destId="{AEBC5B76-A737-49A2-B533-66F2022C87AD}" srcOrd="2" destOrd="0" presId="urn:microsoft.com/office/officeart/2005/8/layout/hierarchy2"/>
+    <dgm:cxn modelId="{7DDABD1D-CF45-4D88-932D-9B6FDEC44ADB}" type="presParOf" srcId="{AEBC5B76-A737-49A2-B533-66F2022C87AD}" destId="{2D4C1DD3-7A1B-4669-AB42-72A65ACFF1A8}" srcOrd="0" destOrd="0" presId="urn:microsoft.com/office/officeart/2005/8/layout/hierarchy2"/>
+    <dgm:cxn modelId="{BFE88BCB-C7AB-4F53-B8C2-EBA25628CA33}" type="presParOf" srcId="{397AEE95-8A0C-4187-A00A-9EB934AA598C}" destId="{9F7C6272-585E-4DDA-B1DC-EB4580AF2AB2}" srcOrd="3" destOrd="0" presId="urn:microsoft.com/office/officeart/2005/8/layout/hierarchy2"/>
+    <dgm:cxn modelId="{750590F6-5C46-4E00-9A69-904C9DAB452D}" type="presParOf" srcId="{9F7C6272-585E-4DDA-B1DC-EB4580AF2AB2}" destId="{DE27DD97-4305-47FC-AFB0-35E1E791B27F}" srcOrd="0" destOrd="0" presId="urn:microsoft.com/office/officeart/2005/8/layout/hierarchy2"/>
+    <dgm:cxn modelId="{F6DE427F-879A-41BC-8932-F1577B5EB5D2}" type="presParOf" srcId="{9F7C6272-585E-4DDA-B1DC-EB4580AF2AB2}" destId="{4A028989-708D-4CC4-885B-928EC3B6636B}" srcOrd="1" destOrd="0" presId="urn:microsoft.com/office/officeart/2005/8/layout/hierarchy2"/>
+    <dgm:cxn modelId="{4B7DC271-515F-4536-870C-8250904B7FED}" type="presParOf" srcId="{4A028989-708D-4CC4-885B-928EC3B6636B}" destId="{EBFADA6F-FD50-43FB-87CB-15B1D9AA94CD}" srcOrd="0" destOrd="0" presId="urn:microsoft.com/office/officeart/2005/8/layout/hierarchy2"/>
+    <dgm:cxn modelId="{BD8DEE33-217D-4487-99B9-70F008FAEC2D}" type="presParOf" srcId="{EBFADA6F-FD50-43FB-87CB-15B1D9AA94CD}" destId="{D2E89353-C1DC-4D8C-81F7-770019C69DEF}" srcOrd="0" destOrd="0" presId="urn:microsoft.com/office/officeart/2005/8/layout/hierarchy2"/>
+    <dgm:cxn modelId="{B3485833-11F3-486F-97E7-B1133858964A}" type="presParOf" srcId="{4A028989-708D-4CC4-885B-928EC3B6636B}" destId="{CC9BC564-3787-4383-9FFC-61D9D0588B21}" srcOrd="1" destOrd="0" presId="urn:microsoft.com/office/officeart/2005/8/layout/hierarchy2"/>
+    <dgm:cxn modelId="{768EAB55-6D2D-4BC2-85A9-351AF94FA48C}" type="presParOf" srcId="{CC9BC564-3787-4383-9FFC-61D9D0588B21}" destId="{858F7110-3310-4783-BBA8-7EC1E711C660}" srcOrd="0" destOrd="0" presId="urn:microsoft.com/office/officeart/2005/8/layout/hierarchy2"/>
+    <dgm:cxn modelId="{FDDB10C7-CF5D-4A14-952E-0AB51D2EECA4}" type="presParOf" srcId="{CC9BC564-3787-4383-9FFC-61D9D0588B21}" destId="{65C1A66E-C56C-4171-AB97-8297D46BDB88}" srcOrd="1" destOrd="0" presId="urn:microsoft.com/office/officeart/2005/8/layout/hierarchy2"/>
+    <dgm:cxn modelId="{F9060DBF-799D-4201-A580-564D0695BF2D}" type="presParOf" srcId="{397AEE95-8A0C-4187-A00A-9EB934AA598C}" destId="{9EFBE792-9572-41CC-B394-D06BBCFDDEA7}" srcOrd="4" destOrd="0" presId="urn:microsoft.com/office/officeart/2005/8/layout/hierarchy2"/>
+    <dgm:cxn modelId="{070DE3DF-B62C-4A30-8A4A-5D928E51EE70}" type="presParOf" srcId="{9EFBE792-9572-41CC-B394-D06BBCFDDEA7}" destId="{E36A5456-E43A-492B-ABAE-06F81987E8E0}" srcOrd="0" destOrd="0" presId="urn:microsoft.com/office/officeart/2005/8/layout/hierarchy2"/>
+    <dgm:cxn modelId="{BE7B4343-F18A-4295-A73F-97F890351E08}" type="presParOf" srcId="{397AEE95-8A0C-4187-A00A-9EB934AA598C}" destId="{6D225540-AFA0-415E-A130-ABE75225B256}" srcOrd="5" destOrd="0" presId="urn:microsoft.com/office/officeart/2005/8/layout/hierarchy2"/>
+    <dgm:cxn modelId="{6741A8E5-8182-4B99-8199-17EBCE6DD3A8}" type="presParOf" srcId="{6D225540-AFA0-415E-A130-ABE75225B256}" destId="{37C38F7E-4D19-426C-A64E-1CBDFC363BB7}" srcOrd="0" destOrd="0" presId="urn:microsoft.com/office/officeart/2005/8/layout/hierarchy2"/>
+    <dgm:cxn modelId="{4D4D59F9-AE8E-46FA-BE11-427DCBC9052D}" type="presParOf" srcId="{6D225540-AFA0-415E-A130-ABE75225B256}" destId="{F4349A4C-5F5C-42E6-B925-D581139B19CA}" srcOrd="1" destOrd="0" presId="urn:microsoft.com/office/officeart/2005/8/layout/hierarchy2"/>
+    <dgm:cxn modelId="{0D721921-A429-4EF7-BED1-2F9868DCE3BD}" type="presParOf" srcId="{BE75B47B-3650-4F5E-B461-4EF0A961DD5A}" destId="{A8464F86-5444-4B1D-8904-D5D84FB93A63}" srcOrd="2" destOrd="0" presId="urn:microsoft.com/office/officeart/2005/8/layout/hierarchy2"/>
+    <dgm:cxn modelId="{1D11FA72-5962-40E7-A3FF-7BC4BA682ED9}" type="presParOf" srcId="{A8464F86-5444-4B1D-8904-D5D84FB93A63}" destId="{ECBF6DD1-22FB-4942-9A69-C2E334F2B933}" srcOrd="0" destOrd="0" presId="urn:microsoft.com/office/officeart/2005/8/layout/hierarchy2"/>
+    <dgm:cxn modelId="{F83B0FA3-4E84-4427-911D-05992F04FAFB}" type="presParOf" srcId="{BE75B47B-3650-4F5E-B461-4EF0A961DD5A}" destId="{E0C7B8DF-83A1-45D9-B9D9-9ED1C37E4CA4}" srcOrd="3" destOrd="0" presId="urn:microsoft.com/office/officeart/2005/8/layout/hierarchy2"/>
+    <dgm:cxn modelId="{1EC797F3-3AED-465B-A310-EC63A2E299EB}" type="presParOf" srcId="{E0C7B8DF-83A1-45D9-B9D9-9ED1C37E4CA4}" destId="{FFF314B7-9492-4462-8B1C-7BC33784FA0A}" srcOrd="0" destOrd="0" presId="urn:microsoft.com/office/officeart/2005/8/layout/hierarchy2"/>
+    <dgm:cxn modelId="{52351C9B-DB94-4C9B-9434-77EBCB236A1E}" type="presParOf" srcId="{E0C7B8DF-83A1-45D9-B9D9-9ED1C37E4CA4}" destId="{F4FA03A4-3DA6-47F7-9A77-3B374796CB77}" srcOrd="1" destOrd="0" presId="urn:microsoft.com/office/officeart/2005/8/layout/hierarchy2"/>
+    <dgm:cxn modelId="{7C4969DE-FA98-43DB-91A1-4A3E35D8A2FF}" type="presParOf" srcId="{F4FA03A4-3DA6-47F7-9A77-3B374796CB77}" destId="{8E5DD861-D493-4A0A-B81E-EB2108ED9BB3}" srcOrd="0" destOrd="0" presId="urn:microsoft.com/office/officeart/2005/8/layout/hierarchy2"/>
+    <dgm:cxn modelId="{A6434EB8-D9E7-4355-AE9A-F40BF7C29284}" type="presParOf" srcId="{8E5DD861-D493-4A0A-B81E-EB2108ED9BB3}" destId="{C0DFBE07-132A-42A3-A5E2-F594000B2340}" srcOrd="0" destOrd="0" presId="urn:microsoft.com/office/officeart/2005/8/layout/hierarchy2"/>
+    <dgm:cxn modelId="{52D13737-9AAE-440E-AAB7-93468872B155}" type="presParOf" srcId="{F4FA03A4-3DA6-47F7-9A77-3B374796CB77}" destId="{D48AA310-08E8-41B2-9889-9054306545F3}" srcOrd="1" destOrd="0" presId="urn:microsoft.com/office/officeart/2005/8/layout/hierarchy2"/>
+    <dgm:cxn modelId="{93B54767-9641-4A31-9930-23C02EE89BE4}" type="presParOf" srcId="{D48AA310-08E8-41B2-9889-9054306545F3}" destId="{A21B35AB-A6E7-40B0-A48C-F2137E09EDE9}" srcOrd="0" destOrd="0" presId="urn:microsoft.com/office/officeart/2005/8/layout/hierarchy2"/>
+    <dgm:cxn modelId="{46230B17-F6F9-4DD7-A8CA-A94AC29D4B6D}" type="presParOf" srcId="{D48AA310-08E8-41B2-9889-9054306545F3}" destId="{8B5CE3EF-0622-44C1-849C-2057D356BCBF}" srcOrd="1" destOrd="0" presId="urn:microsoft.com/office/officeart/2005/8/layout/hierarchy2"/>
+    <dgm:cxn modelId="{E7881BB7-7A6A-4FA2-A855-D41CE31277E0}" type="presParOf" srcId="{F4FA03A4-3DA6-47F7-9A77-3B374796CB77}" destId="{D36435EE-5DD9-4CB1-80E2-64E88C5269A2}" srcOrd="2" destOrd="0" presId="urn:microsoft.com/office/officeart/2005/8/layout/hierarchy2"/>
+    <dgm:cxn modelId="{CA82F9EC-3BA5-46F8-AD02-E27EAD6BF444}" type="presParOf" srcId="{D36435EE-5DD9-4CB1-80E2-64E88C5269A2}" destId="{2FF43323-1B88-4D6E-A12C-28C1BD2304F7}" srcOrd="0" destOrd="0" presId="urn:microsoft.com/office/officeart/2005/8/layout/hierarchy2"/>
+    <dgm:cxn modelId="{AEBC6768-684C-43A4-A4D5-58C5480EE28A}" type="presParOf" srcId="{F4FA03A4-3DA6-47F7-9A77-3B374796CB77}" destId="{36D12C6A-C33F-444D-985E-C87528F365EF}" srcOrd="3" destOrd="0" presId="urn:microsoft.com/office/officeart/2005/8/layout/hierarchy2"/>
+    <dgm:cxn modelId="{0AFD2B2E-5F0B-4F49-A04C-A02E1838D442}" type="presParOf" srcId="{36D12C6A-C33F-444D-985E-C87528F365EF}" destId="{D91136A0-BBA5-4033-85D4-E551E48A4097}" srcOrd="0" destOrd="0" presId="urn:microsoft.com/office/officeart/2005/8/layout/hierarchy2"/>
+    <dgm:cxn modelId="{87B136C2-6335-452B-8D78-EB147635C527}" type="presParOf" srcId="{36D12C6A-C33F-444D-985E-C87528F365EF}" destId="{18A8A596-414D-45EC-82A0-4CE6CE2BCEAF}" srcOrd="1" destOrd="0" presId="urn:microsoft.com/office/officeart/2005/8/layout/hierarchy2"/>
+    <dgm:cxn modelId="{36DAA255-E190-410A-B8C3-A95B42921DF4}" type="presParOf" srcId="{F4FA03A4-3DA6-47F7-9A77-3B374796CB77}" destId="{215E04C8-8ADC-4870-8072-6C6871A934E8}" srcOrd="4" destOrd="0" presId="urn:microsoft.com/office/officeart/2005/8/layout/hierarchy2"/>
+    <dgm:cxn modelId="{940F5732-F7A4-4D77-A8CB-3D2982C6F8B7}" type="presParOf" srcId="{215E04C8-8ADC-4870-8072-6C6871A934E8}" destId="{881DB251-9FB1-4300-9BCC-5ED061EBD6BA}" srcOrd="0" destOrd="0" presId="urn:microsoft.com/office/officeart/2005/8/layout/hierarchy2"/>
+    <dgm:cxn modelId="{6BF94AF8-D728-4112-AD09-412905AE79B0}" type="presParOf" srcId="{F4FA03A4-3DA6-47F7-9A77-3B374796CB77}" destId="{99095670-E0F4-480E-9255-5D1CF51C2306}" srcOrd="5" destOrd="0" presId="urn:microsoft.com/office/officeart/2005/8/layout/hierarchy2"/>
+    <dgm:cxn modelId="{A7C09F26-E710-41DB-B01B-6736BA8007E7}" type="presParOf" srcId="{99095670-E0F4-480E-9255-5D1CF51C2306}" destId="{288590B9-AA3F-44E1-86EF-EEFFCBA51BD5}" srcOrd="0" destOrd="0" presId="urn:microsoft.com/office/officeart/2005/8/layout/hierarchy2"/>
+    <dgm:cxn modelId="{CA39CBC1-95FF-4495-943C-4CD515A599FD}" type="presParOf" srcId="{99095670-E0F4-480E-9255-5D1CF51C2306}" destId="{C9ADEDFB-79EA-4185-B0EC-F6EC4D8F782E}" srcOrd="1" destOrd="0" presId="urn:microsoft.com/office/officeart/2005/8/layout/hierarchy2"/>
+    <dgm:cxn modelId="{4B9B756A-6CA8-40CB-9DC1-237FF78067C5}" type="presParOf" srcId="{F4FA03A4-3DA6-47F7-9A77-3B374796CB77}" destId="{D955C53B-B716-4B38-9366-F9DF3D076BCB}" srcOrd="6" destOrd="0" presId="urn:microsoft.com/office/officeart/2005/8/layout/hierarchy2"/>
+    <dgm:cxn modelId="{135EA3B7-FC54-48A4-8656-132398C81EE7}" type="presParOf" srcId="{D955C53B-B716-4B38-9366-F9DF3D076BCB}" destId="{1FDB852C-60D2-4512-8688-DBBE489C7C32}" srcOrd="0" destOrd="0" presId="urn:microsoft.com/office/officeart/2005/8/layout/hierarchy2"/>
+    <dgm:cxn modelId="{EBFA2705-E703-4EB5-BFFF-00AE40888B1C}" type="presParOf" srcId="{F4FA03A4-3DA6-47F7-9A77-3B374796CB77}" destId="{4D2DD327-F21E-40DF-89CF-2531CE508332}" srcOrd="7" destOrd="0" presId="urn:microsoft.com/office/officeart/2005/8/layout/hierarchy2"/>
+    <dgm:cxn modelId="{361C047B-447E-4F5A-B7F0-76A3F464B116}" type="presParOf" srcId="{4D2DD327-F21E-40DF-89CF-2531CE508332}" destId="{98EDA116-065D-473B-983B-F7A1A4E0692D}" srcOrd="0" destOrd="0" presId="urn:microsoft.com/office/officeart/2005/8/layout/hierarchy2"/>
+    <dgm:cxn modelId="{B1841CA2-9889-4723-B7AE-CA0B9D4E023C}" type="presParOf" srcId="{4D2DD327-F21E-40DF-89CF-2531CE508332}" destId="{DF92D010-B557-4787-97CA-5DC4251ABFBB}" srcOrd="1" destOrd="0" presId="urn:microsoft.com/office/officeart/2005/8/layout/hierarchy2"/>
   </dgm:cxnLst>
   <dgm:bg/>
   <dgm:whole/>
@@ -21955,103 +22022,103 @@
     </dgm:pt>
   </dgm:ptLst>
   <dgm:cxnLst>
-    <dgm:cxn modelId="{56972CDC-4D7C-46EC-AF3A-F15B6F7E2E30}" type="presOf" srcId="{D4D9B399-9B7F-46DA-97B2-FED098F5DA6B}" destId="{6E6D9CAD-33D1-4ABE-986B-53D6D631EB94}" srcOrd="0" destOrd="0" presId="urn:microsoft.com/office/officeart/2005/8/layout/hierarchy2"/>
-    <dgm:cxn modelId="{B4E10C6C-221E-46F2-92F4-DC860A181BFD}" type="presOf" srcId="{83FAD934-5D5B-40FC-B3CA-D6105DE3D322}" destId="{19EBF599-727A-47CA-B105-7B4051DFB8C7}" srcOrd="1" destOrd="0" presId="urn:microsoft.com/office/officeart/2005/8/layout/hierarchy2"/>
+    <dgm:cxn modelId="{7D13A1E9-3ACF-4418-AE10-0BFFD43906BA}" type="presOf" srcId="{9F4AA07C-F7C0-4EE0-B444-1A0A99B21C5A}" destId="{EB2274FC-15F8-41B7-935B-E389FD47AFD1}" srcOrd="0" destOrd="0" presId="urn:microsoft.com/office/officeart/2005/8/layout/hierarchy2"/>
+    <dgm:cxn modelId="{FD59F6ED-7F46-4DD8-BF3B-53D19DF5B274}" type="presOf" srcId="{86643E8D-F7CB-4F7B-B35A-FF26EACC433C}" destId="{419BEB18-32F6-4B18-9238-A8818FE634FC}" srcOrd="0" destOrd="0" presId="urn:microsoft.com/office/officeart/2005/8/layout/hierarchy2"/>
+    <dgm:cxn modelId="{E81E5B93-912A-490B-A954-56887CCF8A87}" type="presOf" srcId="{753D8466-5B43-4022-9EA6-80697AD791EF}" destId="{A6341011-54EC-4E06-9306-EAF2DE56CD2C}" srcOrd="1" destOrd="0" presId="urn:microsoft.com/office/officeart/2005/8/layout/hierarchy2"/>
+    <dgm:cxn modelId="{49BA496F-1AC2-4C3E-8461-16CB55E5BE16}" type="presOf" srcId="{7BC373CD-A346-4D76-9165-35DCB418DD6B}" destId="{F67B909A-A307-4E9B-9469-45A779E59A51}" srcOrd="1" destOrd="0" presId="urn:microsoft.com/office/officeart/2005/8/layout/hierarchy2"/>
     <dgm:cxn modelId="{D4445B13-46F9-4298-8EF3-3D7743530902}" srcId="{D4D9B399-9B7F-46DA-97B2-FED098F5DA6B}" destId="{86643E8D-F7CB-4F7B-B35A-FF26EACC433C}" srcOrd="1" destOrd="0" parTransId="{5E47499F-6F41-4F22-A420-01A675CE6103}" sibTransId="{DB2EC02B-535E-4B00-9144-23BE3F31800E}"/>
-    <dgm:cxn modelId="{ACFB5CF7-942E-4276-BE4D-8C90524F2910}" type="presOf" srcId="{BABCE05A-4544-49DE-A70D-EBD4C2932AA1}" destId="{12FD7525-DB42-46F9-B8FD-D33568A05731}" srcOrd="1" destOrd="0" presId="urn:microsoft.com/office/officeart/2005/8/layout/hierarchy2"/>
+    <dgm:cxn modelId="{6432EE8C-BB22-430D-B4DA-F8E9634620AF}" type="presOf" srcId="{3958656D-BDA3-48B8-B715-8A44FDE6304E}" destId="{2AEF7D3A-FF38-45BC-9B3E-D40CCE847072}" srcOrd="0" destOrd="0" presId="urn:microsoft.com/office/officeart/2005/8/layout/hierarchy2"/>
     <dgm:cxn modelId="{C353768D-EED9-4E80-8091-56483B0ECF51}" srcId="{D4D9B399-9B7F-46DA-97B2-FED098F5DA6B}" destId="{C3D618C2-BF81-4220-A584-D841429B7058}" srcOrd="0" destOrd="0" parTransId="{BABCE05A-4544-49DE-A70D-EBD4C2932AA1}" sibTransId="{C88A3667-CC99-4312-8DC1-79D7EC0A2D9C}"/>
-    <dgm:cxn modelId="{BA76FAEC-DFC3-46DC-AA66-C751062649DC}" type="presOf" srcId="{80D7FF03-79A4-410F-8B98-6A9724B85CBA}" destId="{47ACED10-AF50-4A06-8AC5-32A97AE3B1C8}" srcOrd="0" destOrd="0" presId="urn:microsoft.com/office/officeart/2005/8/layout/hierarchy2"/>
+    <dgm:cxn modelId="{5E47AC35-ED4F-496D-9A5C-82925135B842}" type="presOf" srcId="{83FAD934-5D5B-40FC-B3CA-D6105DE3D322}" destId="{8F195852-041E-423A-B5DF-8945941EB406}" srcOrd="0" destOrd="0" presId="urn:microsoft.com/office/officeart/2005/8/layout/hierarchy2"/>
     <dgm:cxn modelId="{CD688725-DE90-4245-A4AA-E82D2275B325}" srcId="{45CDA3C7-8713-4369-838A-8B5F475DA36B}" destId="{DC7A1CA0-5D34-4F3B-A580-15CFD66EA796}" srcOrd="2" destOrd="0" parTransId="{753D8466-5B43-4022-9EA6-80697AD791EF}" sibTransId="{93D5BA25-8BAF-4D7D-969F-34AFD1EF368C}"/>
-    <dgm:cxn modelId="{26402D55-B495-4EAD-8BE0-1970F2CEB7EC}" type="presOf" srcId="{DC7A1CA0-5D34-4F3B-A580-15CFD66EA796}" destId="{368F1645-5A66-45DB-B296-C23315AB7E22}" srcOrd="0" destOrd="0" presId="urn:microsoft.com/office/officeart/2005/8/layout/hierarchy2"/>
+    <dgm:cxn modelId="{F2EFA551-C50C-434D-8D68-203273EF6F9F}" type="presOf" srcId="{C3D618C2-BF81-4220-A584-D841429B7058}" destId="{CA6C5886-D1D3-4819-90BD-4BAC8F1EE87D}" srcOrd="0" destOrd="0" presId="urn:microsoft.com/office/officeart/2005/8/layout/hierarchy2"/>
     <dgm:cxn modelId="{7E3C541B-032F-416C-A1AC-7C1BD89D5BB5}" srcId="{45CDA3C7-8713-4369-838A-8B5F475DA36B}" destId="{96FC7229-231F-4CA5-9914-6E9A83756569}" srcOrd="1" destOrd="0" parTransId="{7BC373CD-A346-4D76-9165-35DCB418DD6B}" sibTransId="{2C4CAAAA-9463-4CC1-AF37-CEDDE9349C90}"/>
-    <dgm:cxn modelId="{1C22CBA1-B534-4625-BB92-1392801A13EA}" type="presOf" srcId="{C3D618C2-BF81-4220-A584-D841429B7058}" destId="{CA6C5886-D1D3-4819-90BD-4BAC8F1EE87D}" srcOrd="0" destOrd="0" presId="urn:microsoft.com/office/officeart/2005/8/layout/hierarchy2"/>
-    <dgm:cxn modelId="{3A391CB9-7FA2-4FE4-A631-6A01F5B35396}" type="presOf" srcId="{86643E8D-F7CB-4F7B-B35A-FF26EACC433C}" destId="{419BEB18-32F6-4B18-9238-A8818FE634FC}" srcOrd="0" destOrd="0" presId="urn:microsoft.com/office/officeart/2005/8/layout/hierarchy2"/>
-    <dgm:cxn modelId="{CD944E2F-60C8-4A46-8008-E50A24BFCD55}" type="presOf" srcId="{5E47499F-6F41-4F22-A420-01A675CE6103}" destId="{FB48A239-373B-4448-BD7F-C055FA9C8C48}" srcOrd="1" destOrd="0" presId="urn:microsoft.com/office/officeart/2005/8/layout/hierarchy2"/>
-    <dgm:cxn modelId="{312E5458-F3D2-4508-894E-903AEB934AB0}" type="presOf" srcId="{50BC2FEF-90AA-4887-A217-BCE929A4632A}" destId="{FDA47220-895B-4A69-B2BB-8BF8C016FF4B}" srcOrd="0" destOrd="0" presId="urn:microsoft.com/office/officeart/2005/8/layout/hierarchy2"/>
-    <dgm:cxn modelId="{8A67E6F3-436C-4A4D-9E05-5CC37B48D039}" type="presOf" srcId="{7B2890D2-36E9-4029-898C-FC7E72272380}" destId="{497DB5E4-8EF3-40EA-9803-E80F51F19C35}" srcOrd="0" destOrd="0" presId="urn:microsoft.com/office/officeart/2005/8/layout/hierarchy2"/>
-    <dgm:cxn modelId="{FE842E4D-F791-4E83-B92C-75FD4DA7BFF1}" type="presOf" srcId="{96FC7229-231F-4CA5-9914-6E9A83756569}" destId="{1906A700-A645-429B-8F9F-2A4F59D4835E}" srcOrd="0" destOrd="0" presId="urn:microsoft.com/office/officeart/2005/8/layout/hierarchy2"/>
+    <dgm:cxn modelId="{29A7AA31-86ED-4418-AAB8-4D7F0296BB9E}" type="presOf" srcId="{F20EDC0B-CCE5-4D9D-9982-89A201087390}" destId="{674BA392-5914-4B78-A520-EE26D65D05C8}" srcOrd="0" destOrd="0" presId="urn:microsoft.com/office/officeart/2005/8/layout/hierarchy2"/>
+    <dgm:cxn modelId="{95312395-F85E-47EC-A45D-AEFE02FF3050}" type="presOf" srcId="{5E47499F-6F41-4F22-A420-01A675CE6103}" destId="{E11C7B6F-7180-43A5-992E-3EA5851F2391}" srcOrd="0" destOrd="0" presId="urn:microsoft.com/office/officeart/2005/8/layout/hierarchy2"/>
+    <dgm:cxn modelId="{2393D984-5C2A-4178-8C05-2BCE4C4B5DF8}" type="presOf" srcId="{DC7A1CA0-5D34-4F3B-A580-15CFD66EA796}" destId="{368F1645-5A66-45DB-B296-C23315AB7E22}" srcOrd="0" destOrd="0" presId="urn:microsoft.com/office/officeart/2005/8/layout/hierarchy2"/>
+    <dgm:cxn modelId="{C7D893BD-EC3D-400A-B6BB-018B85BE34A3}" type="presOf" srcId="{96FC7229-231F-4CA5-9914-6E9A83756569}" destId="{1906A700-A645-429B-8F9F-2A4F59D4835E}" srcOrd="0" destOrd="0" presId="urn:microsoft.com/office/officeart/2005/8/layout/hierarchy2"/>
+    <dgm:cxn modelId="{31FE8961-62F7-4E69-ADF0-E1C0C5776AAB}" type="presOf" srcId="{7B2890D2-36E9-4029-898C-FC7E72272380}" destId="{497DB5E4-8EF3-40EA-9803-E80F51F19C35}" srcOrd="0" destOrd="0" presId="urn:microsoft.com/office/officeart/2005/8/layout/hierarchy2"/>
+    <dgm:cxn modelId="{EB5030CE-C1F6-41A6-A347-5EB0F370EE2E}" type="presOf" srcId="{8B8178A4-03D0-4F83-88CD-9E6E781603E6}" destId="{C0C8DC8E-72DB-4A2E-A50E-DA1CA06D79E3}" srcOrd="0" destOrd="0" presId="urn:microsoft.com/office/officeart/2005/8/layout/hierarchy2"/>
+    <dgm:cxn modelId="{559C1D0E-6A8F-4670-9211-D7AE4AC95F57}" type="presOf" srcId="{F20EDC0B-CCE5-4D9D-9982-89A201087390}" destId="{CAE1C8E1-FF9C-459C-820F-5A372E5B5202}" srcOrd="1" destOrd="0" presId="urn:microsoft.com/office/officeart/2005/8/layout/hierarchy2"/>
+    <dgm:cxn modelId="{EF6E60CC-A00F-41E7-BBDE-FFFD4A44464A}" type="presOf" srcId="{BABCE05A-4544-49DE-A70D-EBD4C2932AA1}" destId="{12FD7525-DB42-46F9-B8FD-D33568A05731}" srcOrd="1" destOrd="0" presId="urn:microsoft.com/office/officeart/2005/8/layout/hierarchy2"/>
+    <dgm:cxn modelId="{BFF793DD-7AEA-4BF5-AC0A-D1714AF416DC}" type="presOf" srcId="{BABCE05A-4544-49DE-A70D-EBD4C2932AA1}" destId="{B4361C68-E191-4E89-B0BD-BAD091626B5B}" srcOrd="0" destOrd="0" presId="urn:microsoft.com/office/officeart/2005/8/layout/hierarchy2"/>
     <dgm:cxn modelId="{97CD5736-54C6-4ACB-8C56-28D4F8AF533A}" srcId="{076B6350-4EE3-45E3-9904-173A771DF62A}" destId="{3958656D-BDA3-48B8-B715-8A44FDE6304E}" srcOrd="2" destOrd="0" parTransId="{6990C93A-7D15-43F9-A3BA-EF955BCEFB0F}" sibTransId="{D8D28F1D-BA72-4B54-B03D-1B8F6862319E}"/>
     <dgm:cxn modelId="{F9B1644F-E249-48EB-97B5-22C2400DED34}" srcId="{D4D9B399-9B7F-46DA-97B2-FED098F5DA6B}" destId="{80D7FF03-79A4-410F-8B98-6A9724B85CBA}" srcOrd="2" destOrd="0" parTransId="{83FAD934-5D5B-40FC-B3CA-D6105DE3D322}" sibTransId="{30CB0A91-0FCE-45F8-A754-700AB3BFFDC6}"/>
-    <dgm:cxn modelId="{86249D7E-C6AE-4BA9-99C1-AEABE03E192A}" type="presOf" srcId="{7BC373CD-A346-4D76-9165-35DCB418DD6B}" destId="{4E10DB54-35ED-4D9F-B388-F6C78413B8E9}" srcOrd="0" destOrd="0" presId="urn:microsoft.com/office/officeart/2005/8/layout/hierarchy2"/>
-    <dgm:cxn modelId="{943A7E61-78FD-4B86-AF11-F6169FB41CFC}" type="presOf" srcId="{5AA90255-5B35-44C4-B702-E81F223BEFD8}" destId="{3985982F-35AF-48B0-84C6-0C8F1D9EF2FA}" srcOrd="0" destOrd="0" presId="urn:microsoft.com/office/officeart/2005/8/layout/hierarchy2"/>
-    <dgm:cxn modelId="{B9BB1A88-0539-4BEF-87CF-A830E7631835}" type="presOf" srcId="{BABCE05A-4544-49DE-A70D-EBD4C2932AA1}" destId="{B4361C68-E191-4E89-B0BD-BAD091626B5B}" srcOrd="0" destOrd="0" presId="urn:microsoft.com/office/officeart/2005/8/layout/hierarchy2"/>
-    <dgm:cxn modelId="{B697DEDF-1950-4C9A-A6A6-22266722C82C}" type="presOf" srcId="{45CDA3C7-8713-4369-838A-8B5F475DA36B}" destId="{A1B1FB24-4A19-4073-B3DA-7D6FAFFD6611}" srcOrd="0" destOrd="0" presId="urn:microsoft.com/office/officeart/2005/8/layout/hierarchy2"/>
-    <dgm:cxn modelId="{25E2CF7B-B008-4D65-8005-3BBD4B9F6DDB}" type="presOf" srcId="{3958656D-BDA3-48B8-B715-8A44FDE6304E}" destId="{2AEF7D3A-FF38-45BC-9B3E-D40CCE847072}" srcOrd="0" destOrd="0" presId="urn:microsoft.com/office/officeart/2005/8/layout/hierarchy2"/>
-    <dgm:cxn modelId="{2A9DF337-E1A1-4093-9E02-5A2250C20AF2}" type="presOf" srcId="{753D8466-5B43-4022-9EA6-80697AD791EF}" destId="{2938BCE4-55BC-4FA7-8B13-8D7362E71CAD}" srcOrd="0" destOrd="0" presId="urn:microsoft.com/office/officeart/2005/8/layout/hierarchy2"/>
+    <dgm:cxn modelId="{CA7D04D9-165D-4F24-8B20-A2E7EB023CEB}" type="presOf" srcId="{139FABCB-F47A-4731-86FD-9DEB34D850B8}" destId="{AB7C6CD4-FF75-4E23-A8C3-0A2318DBB1D6}" srcOrd="0" destOrd="0" presId="urn:microsoft.com/office/officeart/2005/8/layout/hierarchy2"/>
+    <dgm:cxn modelId="{FC9DA767-826D-4569-B16E-1B41244D4994}" type="presOf" srcId="{076B6350-4EE3-45E3-9904-173A771DF62A}" destId="{BE306FCD-9806-4F30-B3B1-CA273857349C}" srcOrd="0" destOrd="0" presId="urn:microsoft.com/office/officeart/2005/8/layout/hierarchy2"/>
     <dgm:cxn modelId="{F14138C1-A3B2-4AE2-A00B-7F7DE38EAA68}" srcId="{5AA90255-5B35-44C4-B702-E81F223BEFD8}" destId="{45CDA3C7-8713-4369-838A-8B5F475DA36B}" srcOrd="0" destOrd="0" parTransId="{139FABCB-F47A-4731-86FD-9DEB34D850B8}" sibTransId="{7D179423-A3B9-4F05-A55D-89D4307A11C9}"/>
-    <dgm:cxn modelId="{4335163A-04E2-4B40-B731-017404BC0A15}" type="presOf" srcId="{5E47499F-6F41-4F22-A420-01A675CE6103}" destId="{E11C7B6F-7180-43A5-992E-3EA5851F2391}" srcOrd="0" destOrd="0" presId="urn:microsoft.com/office/officeart/2005/8/layout/hierarchy2"/>
-    <dgm:cxn modelId="{5DDD5FAA-661C-4D57-884F-D0EF01521E02}" type="presOf" srcId="{F20EDC0B-CCE5-4D9D-9982-89A201087390}" destId="{CAE1C8E1-FF9C-459C-820F-5A372E5B5202}" srcOrd="1" destOrd="0" presId="urn:microsoft.com/office/officeart/2005/8/layout/hierarchy2"/>
-    <dgm:cxn modelId="{4D76648A-A7B9-4C47-AEA4-639155CAD4BA}" type="presOf" srcId="{139FABCB-F47A-4731-86FD-9DEB34D850B8}" destId="{86416187-05A5-41DD-ADA2-C443892DABB2}" srcOrd="1" destOrd="0" presId="urn:microsoft.com/office/officeart/2005/8/layout/hierarchy2"/>
-    <dgm:cxn modelId="{BF70F745-6737-464C-8DCE-2F663914F44A}" type="presOf" srcId="{83FAD934-5D5B-40FC-B3CA-D6105DE3D322}" destId="{8F195852-041E-423A-B5DF-8945941EB406}" srcOrd="0" destOrd="0" presId="urn:microsoft.com/office/officeart/2005/8/layout/hierarchy2"/>
-    <dgm:cxn modelId="{62270024-501C-4C97-804D-3015A5BC1AA0}" type="presOf" srcId="{50BC2FEF-90AA-4887-A217-BCE929A4632A}" destId="{9F0B1A31-63BD-41F6-82FC-F5574A92E909}" srcOrd="1" destOrd="0" presId="urn:microsoft.com/office/officeart/2005/8/layout/hierarchy2"/>
+    <dgm:cxn modelId="{B298C795-B489-4D0F-A248-C54E2CCD85D4}" type="presOf" srcId="{7BC373CD-A346-4D76-9165-35DCB418DD6B}" destId="{4E10DB54-35ED-4D9F-B388-F6C78413B8E9}" srcOrd="0" destOrd="0" presId="urn:microsoft.com/office/officeart/2005/8/layout/hierarchy2"/>
+    <dgm:cxn modelId="{30042881-3D50-45BD-9C32-1381E9851F0A}" type="presOf" srcId="{5AA90255-5B35-44C4-B702-E81F223BEFD8}" destId="{3985982F-35AF-48B0-84C6-0C8F1D9EF2FA}" srcOrd="0" destOrd="0" presId="urn:microsoft.com/office/officeart/2005/8/layout/hierarchy2"/>
+    <dgm:cxn modelId="{E73EBD20-4038-4F03-8793-A0B0168A65F6}" type="presOf" srcId="{5E47499F-6F41-4F22-A420-01A675CE6103}" destId="{FB48A239-373B-4448-BD7F-C055FA9C8C48}" srcOrd="1" destOrd="0" presId="urn:microsoft.com/office/officeart/2005/8/layout/hierarchy2"/>
+    <dgm:cxn modelId="{02418353-D712-4F30-BC8A-511B1BB5052C}" type="presOf" srcId="{83FAD934-5D5B-40FC-B3CA-D6105DE3D322}" destId="{19EBF599-727A-47CA-B105-7B4051DFB8C7}" srcOrd="1" destOrd="0" presId="urn:microsoft.com/office/officeart/2005/8/layout/hierarchy2"/>
     <dgm:cxn modelId="{7FB55B4B-D778-485E-80DB-622F39D1A15E}" srcId="{3958656D-BDA3-48B8-B715-8A44FDE6304E}" destId="{7B2890D2-36E9-4029-898C-FC7E72272380}" srcOrd="0" destOrd="0" parTransId="{F20EDC0B-CCE5-4D9D-9982-89A201087390}" sibTransId="{0DDB3E07-6F3E-4DE7-8E05-649EA4E9106B}"/>
-    <dgm:cxn modelId="{D1589F35-6EE7-46F9-91FD-AF7860C083B4}" type="presOf" srcId="{9F4AA07C-F7C0-4EE0-B444-1A0A99B21C5A}" destId="{EB2274FC-15F8-41B7-935B-E389FD47AFD1}" srcOrd="0" destOrd="0" presId="urn:microsoft.com/office/officeart/2005/8/layout/hierarchy2"/>
-    <dgm:cxn modelId="{9D2D6401-AFA6-40E8-8D6E-631A7C39A254}" type="presOf" srcId="{139FABCB-F47A-4731-86FD-9DEB34D850B8}" destId="{AB7C6CD4-FF75-4E23-A8C3-0A2318DBB1D6}" srcOrd="0" destOrd="0" presId="urn:microsoft.com/office/officeart/2005/8/layout/hierarchy2"/>
-    <dgm:cxn modelId="{F8E4C32D-AA9F-4982-AF44-2E36383825AB}" type="presOf" srcId="{753D8466-5B43-4022-9EA6-80697AD791EF}" destId="{A6341011-54EC-4E06-9306-EAF2DE56CD2C}" srcOrd="1" destOrd="0" presId="urn:microsoft.com/office/officeart/2005/8/layout/hierarchy2"/>
-    <dgm:cxn modelId="{614A785A-60C8-4745-9B2E-83B9259BD96E}" type="presOf" srcId="{B503AF60-5EB5-4190-8EFC-246E35833849}" destId="{F53448B5-447F-4F1A-81C6-1F0D19E192DD}" srcOrd="0" destOrd="0" presId="urn:microsoft.com/office/officeart/2005/8/layout/hierarchy2"/>
+    <dgm:cxn modelId="{2E99A682-343A-4EC2-8325-80EC9BE7CB6B}" type="presOf" srcId="{50BC2FEF-90AA-4887-A217-BCE929A4632A}" destId="{FDA47220-895B-4A69-B2BB-8BF8C016FF4B}" srcOrd="0" destOrd="0" presId="urn:microsoft.com/office/officeart/2005/8/layout/hierarchy2"/>
+    <dgm:cxn modelId="{73BDCA19-0FCB-4025-9863-8A778852B84A}" type="presOf" srcId="{45CDA3C7-8713-4369-838A-8B5F475DA36B}" destId="{A1B1FB24-4A19-4073-B3DA-7D6FAFFD6611}" srcOrd="0" destOrd="0" presId="urn:microsoft.com/office/officeart/2005/8/layout/hierarchy2"/>
+    <dgm:cxn modelId="{5822AFF4-CB22-4A76-93BD-3DD436E36611}" type="presOf" srcId="{50BC2FEF-90AA-4887-A217-BCE929A4632A}" destId="{9F0B1A31-63BD-41F6-82FC-F5574A92E909}" srcOrd="1" destOrd="0" presId="urn:microsoft.com/office/officeart/2005/8/layout/hierarchy2"/>
+    <dgm:cxn modelId="{8BFA52CE-4D07-4ECC-BC57-C96209607E19}" type="presOf" srcId="{753D8466-5B43-4022-9EA6-80697AD791EF}" destId="{2938BCE4-55BC-4FA7-8B13-8D7362E71CAD}" srcOrd="0" destOrd="0" presId="urn:microsoft.com/office/officeart/2005/8/layout/hierarchy2"/>
+    <dgm:cxn modelId="{2E421D2A-629A-484A-A385-ACECA16C8B5F}" type="presOf" srcId="{80D7FF03-79A4-410F-8B98-6A9724B85CBA}" destId="{47ACED10-AF50-4A06-8AC5-32A97AE3B1C8}" srcOrd="0" destOrd="0" presId="urn:microsoft.com/office/officeart/2005/8/layout/hierarchy2"/>
     <dgm:cxn modelId="{32ABE36F-B84E-48F4-BC67-8F5D825C7F85}" srcId="{076B6350-4EE3-45E3-9904-173A771DF62A}" destId="{D4D9B399-9B7F-46DA-97B2-FED098F5DA6B}" srcOrd="0" destOrd="0" parTransId="{E6A38AA6-80D6-4020-A52C-B824CD5FBB0F}" sibTransId="{48A5178F-146C-4A23-8FF2-2E99B30882F8}"/>
+    <dgm:cxn modelId="{56D1923D-34EF-4358-ABF9-E909A9C949F1}" type="presOf" srcId="{9F4AA07C-F7C0-4EE0-B444-1A0A99B21C5A}" destId="{87E32AC2-4577-44E3-BD84-D5E3BD970540}" srcOrd="1" destOrd="0" presId="urn:microsoft.com/office/officeart/2005/8/layout/hierarchy2"/>
+    <dgm:cxn modelId="{B808247C-453C-4880-86C5-182DC7807DBF}" type="presOf" srcId="{139FABCB-F47A-4731-86FD-9DEB34D850B8}" destId="{86416187-05A5-41DD-ADA2-C443892DABB2}" srcOrd="1" destOrd="0" presId="urn:microsoft.com/office/officeart/2005/8/layout/hierarchy2"/>
     <dgm:cxn modelId="{4CE301CD-89A8-41A8-9F17-DEC7FF5575CF}" srcId="{076B6350-4EE3-45E3-9904-173A771DF62A}" destId="{5AA90255-5B35-44C4-B702-E81F223BEFD8}" srcOrd="1" destOrd="0" parTransId="{2854FE16-3A46-47EE-A032-1136B67EB2C8}" sibTransId="{7B5E0C86-564B-4BB8-9398-E23143C8B801}"/>
-    <dgm:cxn modelId="{1DBA7972-97B4-4D29-8A51-DB5A596829D2}" type="presOf" srcId="{076B6350-4EE3-45E3-9904-173A771DF62A}" destId="{BE306FCD-9806-4F30-B3B1-CA273857349C}" srcOrd="0" destOrd="0" presId="urn:microsoft.com/office/officeart/2005/8/layout/hierarchy2"/>
-    <dgm:cxn modelId="{A9134D64-E20E-4CC6-8F09-C771F01E2CBB}" type="presOf" srcId="{7BC373CD-A346-4D76-9165-35DCB418DD6B}" destId="{F67B909A-A307-4E9B-9469-45A779E59A51}" srcOrd="1" destOrd="0" presId="urn:microsoft.com/office/officeart/2005/8/layout/hierarchy2"/>
     <dgm:cxn modelId="{A80A4F65-7375-4E8E-9CED-0483DD45593D}" srcId="{3958656D-BDA3-48B8-B715-8A44FDE6304E}" destId="{B503AF60-5EB5-4190-8EFC-246E35833849}" srcOrd="1" destOrd="0" parTransId="{9F4AA07C-F7C0-4EE0-B444-1A0A99B21C5A}" sibTransId="{97EEA01A-8995-4136-9B0E-B8636C2DDA04}"/>
     <dgm:cxn modelId="{96C6A9B5-7C0D-453A-8D3D-838B1E47CC7C}" srcId="{45CDA3C7-8713-4369-838A-8B5F475DA36B}" destId="{8B8178A4-03D0-4F83-88CD-9E6E781603E6}" srcOrd="0" destOrd="0" parTransId="{50BC2FEF-90AA-4887-A217-BCE929A4632A}" sibTransId="{0B865DCC-B624-40ED-970E-B677A52C4467}"/>
-    <dgm:cxn modelId="{35B95709-383F-4C58-8F9E-CA8DB1079E27}" type="presOf" srcId="{9F4AA07C-F7C0-4EE0-B444-1A0A99B21C5A}" destId="{87E32AC2-4577-44E3-BD84-D5E3BD970540}" srcOrd="1" destOrd="0" presId="urn:microsoft.com/office/officeart/2005/8/layout/hierarchy2"/>
-    <dgm:cxn modelId="{6A526B36-7A43-4003-A828-65C0E0F81302}" type="presOf" srcId="{8B8178A4-03D0-4F83-88CD-9E6E781603E6}" destId="{C0C8DC8E-72DB-4A2E-A50E-DA1CA06D79E3}" srcOrd="0" destOrd="0" presId="urn:microsoft.com/office/officeart/2005/8/layout/hierarchy2"/>
-    <dgm:cxn modelId="{0F67F4D4-0155-41AC-9A85-8FA4A6BF894E}" type="presOf" srcId="{F20EDC0B-CCE5-4D9D-9982-89A201087390}" destId="{674BA392-5914-4B78-A520-EE26D65D05C8}" srcOrd="0" destOrd="0" presId="urn:microsoft.com/office/officeart/2005/8/layout/hierarchy2"/>
-    <dgm:cxn modelId="{CAC4AD97-9C14-4727-9C5D-5D858FA59BB2}" type="presParOf" srcId="{BE306FCD-9806-4F30-B3B1-CA273857349C}" destId="{BC89B9CD-5E6C-4475-ADF6-F7C2D7A5A353}" srcOrd="0" destOrd="0" presId="urn:microsoft.com/office/officeart/2005/8/layout/hierarchy2"/>
-    <dgm:cxn modelId="{BD18BDE3-C2D0-406E-A791-242282C2B224}" type="presParOf" srcId="{BC89B9CD-5E6C-4475-ADF6-F7C2D7A5A353}" destId="{6E6D9CAD-33D1-4ABE-986B-53D6D631EB94}" srcOrd="0" destOrd="0" presId="urn:microsoft.com/office/officeart/2005/8/layout/hierarchy2"/>
-    <dgm:cxn modelId="{DBF42177-0732-4CAA-BAA3-8059B3B53E2E}" type="presParOf" srcId="{BC89B9CD-5E6C-4475-ADF6-F7C2D7A5A353}" destId="{47C7FA5F-116D-41D5-BE1E-63389D526519}" srcOrd="1" destOrd="0" presId="urn:microsoft.com/office/officeart/2005/8/layout/hierarchy2"/>
-    <dgm:cxn modelId="{3CABACE5-A160-4982-B556-51BC673B3B0A}" type="presParOf" srcId="{47C7FA5F-116D-41D5-BE1E-63389D526519}" destId="{B4361C68-E191-4E89-B0BD-BAD091626B5B}" srcOrd="0" destOrd="0" presId="urn:microsoft.com/office/officeart/2005/8/layout/hierarchy2"/>
-    <dgm:cxn modelId="{DE41DC90-926B-4923-83D4-F739632A35EC}" type="presParOf" srcId="{B4361C68-E191-4E89-B0BD-BAD091626B5B}" destId="{12FD7525-DB42-46F9-B8FD-D33568A05731}" srcOrd="0" destOrd="0" presId="urn:microsoft.com/office/officeart/2005/8/layout/hierarchy2"/>
-    <dgm:cxn modelId="{D09E7271-D0D0-4943-9183-6681676E7F7B}" type="presParOf" srcId="{47C7FA5F-116D-41D5-BE1E-63389D526519}" destId="{8D4B9DA0-8352-443E-AB23-4081880753A9}" srcOrd="1" destOrd="0" presId="urn:microsoft.com/office/officeart/2005/8/layout/hierarchy2"/>
-    <dgm:cxn modelId="{8BA6965E-46D4-4C15-A91F-C0CB3A93929D}" type="presParOf" srcId="{8D4B9DA0-8352-443E-AB23-4081880753A9}" destId="{CA6C5886-D1D3-4819-90BD-4BAC8F1EE87D}" srcOrd="0" destOrd="0" presId="urn:microsoft.com/office/officeart/2005/8/layout/hierarchy2"/>
-    <dgm:cxn modelId="{4B99D2DB-598F-47B6-A2FC-6A848A6B194B}" type="presParOf" srcId="{8D4B9DA0-8352-443E-AB23-4081880753A9}" destId="{9192797A-2A70-45CD-83CD-8CC844391943}" srcOrd="1" destOrd="0" presId="urn:microsoft.com/office/officeart/2005/8/layout/hierarchy2"/>
-    <dgm:cxn modelId="{F7BCE068-ADA9-4E95-881A-8CFA740368E3}" type="presParOf" srcId="{47C7FA5F-116D-41D5-BE1E-63389D526519}" destId="{E11C7B6F-7180-43A5-992E-3EA5851F2391}" srcOrd="2" destOrd="0" presId="urn:microsoft.com/office/officeart/2005/8/layout/hierarchy2"/>
-    <dgm:cxn modelId="{65FEB7ED-C34D-4B2E-A583-3253116F1646}" type="presParOf" srcId="{E11C7B6F-7180-43A5-992E-3EA5851F2391}" destId="{FB48A239-373B-4448-BD7F-C055FA9C8C48}" srcOrd="0" destOrd="0" presId="urn:microsoft.com/office/officeart/2005/8/layout/hierarchy2"/>
-    <dgm:cxn modelId="{432069F2-47AA-4798-BF4B-47049F295283}" type="presParOf" srcId="{47C7FA5F-116D-41D5-BE1E-63389D526519}" destId="{49833578-BD56-4B76-A7B4-93C083AE7440}" srcOrd="3" destOrd="0" presId="urn:microsoft.com/office/officeart/2005/8/layout/hierarchy2"/>
-    <dgm:cxn modelId="{3D6A9F3E-70BF-421B-B92A-9A8552D69FD4}" type="presParOf" srcId="{49833578-BD56-4B76-A7B4-93C083AE7440}" destId="{419BEB18-32F6-4B18-9238-A8818FE634FC}" srcOrd="0" destOrd="0" presId="urn:microsoft.com/office/officeart/2005/8/layout/hierarchy2"/>
-    <dgm:cxn modelId="{CEFB6C98-C26F-4B98-8E0D-81D9F5430FFC}" type="presParOf" srcId="{49833578-BD56-4B76-A7B4-93C083AE7440}" destId="{9606F08B-4F70-4EB6-983D-ED46C176903C}" srcOrd="1" destOrd="0" presId="urn:microsoft.com/office/officeart/2005/8/layout/hierarchy2"/>
-    <dgm:cxn modelId="{DBF9B3C1-4AC7-4A64-BB40-4F02E9C90D71}" type="presParOf" srcId="{47C7FA5F-116D-41D5-BE1E-63389D526519}" destId="{8F195852-041E-423A-B5DF-8945941EB406}" srcOrd="4" destOrd="0" presId="urn:microsoft.com/office/officeart/2005/8/layout/hierarchy2"/>
-    <dgm:cxn modelId="{A4A78A14-1D50-448F-AE2F-4666AA1C71D6}" type="presParOf" srcId="{8F195852-041E-423A-B5DF-8945941EB406}" destId="{19EBF599-727A-47CA-B105-7B4051DFB8C7}" srcOrd="0" destOrd="0" presId="urn:microsoft.com/office/officeart/2005/8/layout/hierarchy2"/>
-    <dgm:cxn modelId="{0E9A6667-0366-486C-A25D-88E5DE45ED24}" type="presParOf" srcId="{47C7FA5F-116D-41D5-BE1E-63389D526519}" destId="{5B0C94E8-6047-4A9D-A59D-4243CA01023B}" srcOrd="5" destOrd="0" presId="urn:microsoft.com/office/officeart/2005/8/layout/hierarchy2"/>
-    <dgm:cxn modelId="{B4FD338D-2C8F-4CB7-94C6-6F4D8A02D57B}" type="presParOf" srcId="{5B0C94E8-6047-4A9D-A59D-4243CA01023B}" destId="{47ACED10-AF50-4A06-8AC5-32A97AE3B1C8}" srcOrd="0" destOrd="0" presId="urn:microsoft.com/office/officeart/2005/8/layout/hierarchy2"/>
-    <dgm:cxn modelId="{C7E2413C-141B-44F7-8F98-10DEFCC5DFB3}" type="presParOf" srcId="{5B0C94E8-6047-4A9D-A59D-4243CA01023B}" destId="{51C9AA23-5208-47C4-9495-ED7DF43D7949}" srcOrd="1" destOrd="0" presId="urn:microsoft.com/office/officeart/2005/8/layout/hierarchy2"/>
-    <dgm:cxn modelId="{6BC54A76-7498-4555-9C83-98BE368FE0CC}" type="presParOf" srcId="{BE306FCD-9806-4F30-B3B1-CA273857349C}" destId="{8658F2C1-2E33-4716-96CE-BB95A05DA53A}" srcOrd="1" destOrd="0" presId="urn:microsoft.com/office/officeart/2005/8/layout/hierarchy2"/>
-    <dgm:cxn modelId="{01B4F46E-B04B-4F4F-80DF-32741BD6CEC6}" type="presParOf" srcId="{8658F2C1-2E33-4716-96CE-BB95A05DA53A}" destId="{3985982F-35AF-48B0-84C6-0C8F1D9EF2FA}" srcOrd="0" destOrd="0" presId="urn:microsoft.com/office/officeart/2005/8/layout/hierarchy2"/>
-    <dgm:cxn modelId="{89FCC876-AA4A-4398-95B3-79DAD8FD8EF8}" type="presParOf" srcId="{8658F2C1-2E33-4716-96CE-BB95A05DA53A}" destId="{E962D45F-3934-4127-B852-040B19CBBED4}" srcOrd="1" destOrd="0" presId="urn:microsoft.com/office/officeart/2005/8/layout/hierarchy2"/>
-    <dgm:cxn modelId="{FBC0F047-A9AC-4869-B289-535CBB8345B9}" type="presParOf" srcId="{E962D45F-3934-4127-B852-040B19CBBED4}" destId="{AB7C6CD4-FF75-4E23-A8C3-0A2318DBB1D6}" srcOrd="0" destOrd="0" presId="urn:microsoft.com/office/officeart/2005/8/layout/hierarchy2"/>
-    <dgm:cxn modelId="{93CC9D0A-0EFD-42F1-87E5-81061D59DE2D}" type="presParOf" srcId="{AB7C6CD4-FF75-4E23-A8C3-0A2318DBB1D6}" destId="{86416187-05A5-41DD-ADA2-C443892DABB2}" srcOrd="0" destOrd="0" presId="urn:microsoft.com/office/officeart/2005/8/layout/hierarchy2"/>
-    <dgm:cxn modelId="{31B773DD-1116-4042-8527-610E4F367E78}" type="presParOf" srcId="{E962D45F-3934-4127-B852-040B19CBBED4}" destId="{F5141415-821F-4342-AEDF-E9BC97E8B75D}" srcOrd="1" destOrd="0" presId="urn:microsoft.com/office/officeart/2005/8/layout/hierarchy2"/>
-    <dgm:cxn modelId="{220102AC-697D-4C9F-AEDB-A5DFA6B43F15}" type="presParOf" srcId="{F5141415-821F-4342-AEDF-E9BC97E8B75D}" destId="{A1B1FB24-4A19-4073-B3DA-7D6FAFFD6611}" srcOrd="0" destOrd="0" presId="urn:microsoft.com/office/officeart/2005/8/layout/hierarchy2"/>
-    <dgm:cxn modelId="{6BAAB496-DFEC-466C-8953-8F1AFDAC707A}" type="presParOf" srcId="{F5141415-821F-4342-AEDF-E9BC97E8B75D}" destId="{1AAB8F11-CB53-4E23-8DA2-6135C0475A27}" srcOrd="1" destOrd="0" presId="urn:microsoft.com/office/officeart/2005/8/layout/hierarchy2"/>
-    <dgm:cxn modelId="{84C15FE2-E21B-4C46-9F31-1346FD3D6E4E}" type="presParOf" srcId="{1AAB8F11-CB53-4E23-8DA2-6135C0475A27}" destId="{FDA47220-895B-4A69-B2BB-8BF8C016FF4B}" srcOrd="0" destOrd="0" presId="urn:microsoft.com/office/officeart/2005/8/layout/hierarchy2"/>
-    <dgm:cxn modelId="{27FD3394-1BD9-49FB-AA8A-1F570103E88E}" type="presParOf" srcId="{FDA47220-895B-4A69-B2BB-8BF8C016FF4B}" destId="{9F0B1A31-63BD-41F6-82FC-F5574A92E909}" srcOrd="0" destOrd="0" presId="urn:microsoft.com/office/officeart/2005/8/layout/hierarchy2"/>
-    <dgm:cxn modelId="{B0230A14-C7D3-41E0-990E-01747EB6D5D1}" type="presParOf" srcId="{1AAB8F11-CB53-4E23-8DA2-6135C0475A27}" destId="{519D71D9-AD17-481A-BC45-95647664C32A}" srcOrd="1" destOrd="0" presId="urn:microsoft.com/office/officeart/2005/8/layout/hierarchy2"/>
-    <dgm:cxn modelId="{DEB0276B-C634-4797-9C6D-CE0D7BCEA0F6}" type="presParOf" srcId="{519D71D9-AD17-481A-BC45-95647664C32A}" destId="{C0C8DC8E-72DB-4A2E-A50E-DA1CA06D79E3}" srcOrd="0" destOrd="0" presId="urn:microsoft.com/office/officeart/2005/8/layout/hierarchy2"/>
-    <dgm:cxn modelId="{C7A8BE91-4D2E-4AA5-A158-D5C0D939AB2D}" type="presParOf" srcId="{519D71D9-AD17-481A-BC45-95647664C32A}" destId="{98B01CE3-DDD6-4A2E-A4D8-B0F413861D6D}" srcOrd="1" destOrd="0" presId="urn:microsoft.com/office/officeart/2005/8/layout/hierarchy2"/>
-    <dgm:cxn modelId="{AB06477D-1667-4806-8A70-5966EC649A03}" type="presParOf" srcId="{1AAB8F11-CB53-4E23-8DA2-6135C0475A27}" destId="{4E10DB54-35ED-4D9F-B388-F6C78413B8E9}" srcOrd="2" destOrd="0" presId="urn:microsoft.com/office/officeart/2005/8/layout/hierarchy2"/>
-    <dgm:cxn modelId="{EEE77EC6-C19F-47F5-AE9B-0AD6C0E2F35C}" type="presParOf" srcId="{4E10DB54-35ED-4D9F-B388-F6C78413B8E9}" destId="{F67B909A-A307-4E9B-9469-45A779E59A51}" srcOrd="0" destOrd="0" presId="urn:microsoft.com/office/officeart/2005/8/layout/hierarchy2"/>
-    <dgm:cxn modelId="{D25D1299-EDF1-4D22-BFC4-A03BE375FDB7}" type="presParOf" srcId="{1AAB8F11-CB53-4E23-8DA2-6135C0475A27}" destId="{14714887-E966-470C-860D-96908FD88E18}" srcOrd="3" destOrd="0" presId="urn:microsoft.com/office/officeart/2005/8/layout/hierarchy2"/>
-    <dgm:cxn modelId="{9E8AF14B-18C5-4F5B-8672-94094CB6B26E}" type="presParOf" srcId="{14714887-E966-470C-860D-96908FD88E18}" destId="{1906A700-A645-429B-8F9F-2A4F59D4835E}" srcOrd="0" destOrd="0" presId="urn:microsoft.com/office/officeart/2005/8/layout/hierarchy2"/>
-    <dgm:cxn modelId="{D50D717A-D3C9-423A-B643-8501BDF2157F}" type="presParOf" srcId="{14714887-E966-470C-860D-96908FD88E18}" destId="{9E21E745-5CA6-4C1A-A097-7D4CFAE8952B}" srcOrd="1" destOrd="0" presId="urn:microsoft.com/office/officeart/2005/8/layout/hierarchy2"/>
-    <dgm:cxn modelId="{5857D5DE-C24F-4FEC-88A5-A9AB27BEBF03}" type="presParOf" srcId="{1AAB8F11-CB53-4E23-8DA2-6135C0475A27}" destId="{2938BCE4-55BC-4FA7-8B13-8D7362E71CAD}" srcOrd="4" destOrd="0" presId="urn:microsoft.com/office/officeart/2005/8/layout/hierarchy2"/>
-    <dgm:cxn modelId="{D788E945-8423-4809-9700-066AF9033DD9}" type="presParOf" srcId="{2938BCE4-55BC-4FA7-8B13-8D7362E71CAD}" destId="{A6341011-54EC-4E06-9306-EAF2DE56CD2C}" srcOrd="0" destOrd="0" presId="urn:microsoft.com/office/officeart/2005/8/layout/hierarchy2"/>
-    <dgm:cxn modelId="{6F717C9B-98B0-4E32-8310-F5B503B2D5DA}" type="presParOf" srcId="{1AAB8F11-CB53-4E23-8DA2-6135C0475A27}" destId="{A0A8C24A-B549-4DD3-A86B-5C27239361DA}" srcOrd="5" destOrd="0" presId="urn:microsoft.com/office/officeart/2005/8/layout/hierarchy2"/>
-    <dgm:cxn modelId="{3F69E634-5799-4360-9D3B-E269EB11C03A}" type="presParOf" srcId="{A0A8C24A-B549-4DD3-A86B-5C27239361DA}" destId="{368F1645-5A66-45DB-B296-C23315AB7E22}" srcOrd="0" destOrd="0" presId="urn:microsoft.com/office/officeart/2005/8/layout/hierarchy2"/>
-    <dgm:cxn modelId="{B7486B3B-52CB-4C38-8F31-5B19A870D1C4}" type="presParOf" srcId="{A0A8C24A-B549-4DD3-A86B-5C27239361DA}" destId="{AAB70EE2-6F5D-4397-9BEA-BD14754644EA}" srcOrd="1" destOrd="0" presId="urn:microsoft.com/office/officeart/2005/8/layout/hierarchy2"/>
-    <dgm:cxn modelId="{8DBB9E04-D588-4B2B-B888-52AD19EEBD08}" type="presParOf" srcId="{BE306FCD-9806-4F30-B3B1-CA273857349C}" destId="{3EC8FEA1-FACA-4B7A-ACC4-B6309011D501}" srcOrd="2" destOrd="0" presId="urn:microsoft.com/office/officeart/2005/8/layout/hierarchy2"/>
-    <dgm:cxn modelId="{F72F64D5-9411-4FAE-88FB-DDA93D0124D5}" type="presParOf" srcId="{3EC8FEA1-FACA-4B7A-ACC4-B6309011D501}" destId="{2AEF7D3A-FF38-45BC-9B3E-D40CCE847072}" srcOrd="0" destOrd="0" presId="urn:microsoft.com/office/officeart/2005/8/layout/hierarchy2"/>
-    <dgm:cxn modelId="{8EDDECED-F544-45F8-8CC7-C6BB5AB4AB9D}" type="presParOf" srcId="{3EC8FEA1-FACA-4B7A-ACC4-B6309011D501}" destId="{2E81C92C-CE54-4B34-8AD9-23F5F8E60BCB}" srcOrd="1" destOrd="0" presId="urn:microsoft.com/office/officeart/2005/8/layout/hierarchy2"/>
-    <dgm:cxn modelId="{7C690CCC-053E-4CF4-8BAA-0EA7164493C6}" type="presParOf" srcId="{2E81C92C-CE54-4B34-8AD9-23F5F8E60BCB}" destId="{674BA392-5914-4B78-A520-EE26D65D05C8}" srcOrd="0" destOrd="0" presId="urn:microsoft.com/office/officeart/2005/8/layout/hierarchy2"/>
-    <dgm:cxn modelId="{DBC90013-E25F-48CB-8CD0-820D669B6FC1}" type="presParOf" srcId="{674BA392-5914-4B78-A520-EE26D65D05C8}" destId="{CAE1C8E1-FF9C-459C-820F-5A372E5B5202}" srcOrd="0" destOrd="0" presId="urn:microsoft.com/office/officeart/2005/8/layout/hierarchy2"/>
-    <dgm:cxn modelId="{6B58B1A2-5987-481A-B62B-45FD195A186F}" type="presParOf" srcId="{2E81C92C-CE54-4B34-8AD9-23F5F8E60BCB}" destId="{905C17AD-FE93-4469-8609-EDCF89529AA2}" srcOrd="1" destOrd="0" presId="urn:microsoft.com/office/officeart/2005/8/layout/hierarchy2"/>
-    <dgm:cxn modelId="{733F36A8-5806-48F4-8546-DFFF45FE7EA8}" type="presParOf" srcId="{905C17AD-FE93-4469-8609-EDCF89529AA2}" destId="{497DB5E4-8EF3-40EA-9803-E80F51F19C35}" srcOrd="0" destOrd="0" presId="urn:microsoft.com/office/officeart/2005/8/layout/hierarchy2"/>
-    <dgm:cxn modelId="{963F7E26-B60D-48DF-BA83-28D5E373688E}" type="presParOf" srcId="{905C17AD-FE93-4469-8609-EDCF89529AA2}" destId="{A54907F9-77D3-493A-BD14-6183BAA27BA4}" srcOrd="1" destOrd="0" presId="urn:microsoft.com/office/officeart/2005/8/layout/hierarchy2"/>
-    <dgm:cxn modelId="{08744290-50C2-4F29-9476-074B732A4D6E}" type="presParOf" srcId="{2E81C92C-CE54-4B34-8AD9-23F5F8E60BCB}" destId="{EB2274FC-15F8-41B7-935B-E389FD47AFD1}" srcOrd="2" destOrd="0" presId="urn:microsoft.com/office/officeart/2005/8/layout/hierarchy2"/>
-    <dgm:cxn modelId="{77F33243-F432-45AD-8C87-478C7D20009C}" type="presParOf" srcId="{EB2274FC-15F8-41B7-935B-E389FD47AFD1}" destId="{87E32AC2-4577-44E3-BD84-D5E3BD970540}" srcOrd="0" destOrd="0" presId="urn:microsoft.com/office/officeart/2005/8/layout/hierarchy2"/>
-    <dgm:cxn modelId="{D6E93DFD-C1AF-4E4C-AE83-953A66D1D7BB}" type="presParOf" srcId="{2E81C92C-CE54-4B34-8AD9-23F5F8E60BCB}" destId="{9076073A-94D7-4B3A-BEDD-A7CFB249D472}" srcOrd="3" destOrd="0" presId="urn:microsoft.com/office/officeart/2005/8/layout/hierarchy2"/>
-    <dgm:cxn modelId="{D82DC9A9-824A-4A4A-8FD7-429CA66F00A1}" type="presParOf" srcId="{9076073A-94D7-4B3A-BEDD-A7CFB249D472}" destId="{F53448B5-447F-4F1A-81C6-1F0D19E192DD}" srcOrd="0" destOrd="0" presId="urn:microsoft.com/office/officeart/2005/8/layout/hierarchy2"/>
-    <dgm:cxn modelId="{0881F05D-D4C0-4F55-9830-542E8EFA0499}" type="presParOf" srcId="{9076073A-94D7-4B3A-BEDD-A7CFB249D472}" destId="{9771CB1D-2BA5-42D9-9957-3E7E79F8490A}" srcOrd="1" destOrd="0" presId="urn:microsoft.com/office/officeart/2005/8/layout/hierarchy2"/>
+    <dgm:cxn modelId="{2589C774-E82C-4A39-95CC-D51A38C099DA}" type="presOf" srcId="{B503AF60-5EB5-4190-8EFC-246E35833849}" destId="{F53448B5-447F-4F1A-81C6-1F0D19E192DD}" srcOrd="0" destOrd="0" presId="urn:microsoft.com/office/officeart/2005/8/layout/hierarchy2"/>
+    <dgm:cxn modelId="{727A8970-9177-4AEE-BF62-1CC598E86324}" type="presOf" srcId="{D4D9B399-9B7F-46DA-97B2-FED098F5DA6B}" destId="{6E6D9CAD-33D1-4ABE-986B-53D6D631EB94}" srcOrd="0" destOrd="0" presId="urn:microsoft.com/office/officeart/2005/8/layout/hierarchy2"/>
+    <dgm:cxn modelId="{AFF4591D-F13F-46C0-A36D-F6A19ABC070D}" type="presParOf" srcId="{BE306FCD-9806-4F30-B3B1-CA273857349C}" destId="{BC89B9CD-5E6C-4475-ADF6-F7C2D7A5A353}" srcOrd="0" destOrd="0" presId="urn:microsoft.com/office/officeart/2005/8/layout/hierarchy2"/>
+    <dgm:cxn modelId="{855D861E-2560-48B9-A2D3-65B8781F5F1B}" type="presParOf" srcId="{BC89B9CD-5E6C-4475-ADF6-F7C2D7A5A353}" destId="{6E6D9CAD-33D1-4ABE-986B-53D6D631EB94}" srcOrd="0" destOrd="0" presId="urn:microsoft.com/office/officeart/2005/8/layout/hierarchy2"/>
+    <dgm:cxn modelId="{BA699555-850F-4F91-8E6E-F8D29DEB6AB3}" type="presParOf" srcId="{BC89B9CD-5E6C-4475-ADF6-F7C2D7A5A353}" destId="{47C7FA5F-116D-41D5-BE1E-63389D526519}" srcOrd="1" destOrd="0" presId="urn:microsoft.com/office/officeart/2005/8/layout/hierarchy2"/>
+    <dgm:cxn modelId="{E5BAFEA5-5CE0-4809-9A22-DA0775962BE7}" type="presParOf" srcId="{47C7FA5F-116D-41D5-BE1E-63389D526519}" destId="{B4361C68-E191-4E89-B0BD-BAD091626B5B}" srcOrd="0" destOrd="0" presId="urn:microsoft.com/office/officeart/2005/8/layout/hierarchy2"/>
+    <dgm:cxn modelId="{93D090A2-F5D7-42EA-A34F-A9D5A16A39CD}" type="presParOf" srcId="{B4361C68-E191-4E89-B0BD-BAD091626B5B}" destId="{12FD7525-DB42-46F9-B8FD-D33568A05731}" srcOrd="0" destOrd="0" presId="urn:microsoft.com/office/officeart/2005/8/layout/hierarchy2"/>
+    <dgm:cxn modelId="{FE26E4E5-6CF1-4D5A-8B0C-EDDB9ADF7FA1}" type="presParOf" srcId="{47C7FA5F-116D-41D5-BE1E-63389D526519}" destId="{8D4B9DA0-8352-443E-AB23-4081880753A9}" srcOrd="1" destOrd="0" presId="urn:microsoft.com/office/officeart/2005/8/layout/hierarchy2"/>
+    <dgm:cxn modelId="{9A249F7A-A583-4BC1-BF01-94670EA2226D}" type="presParOf" srcId="{8D4B9DA0-8352-443E-AB23-4081880753A9}" destId="{CA6C5886-D1D3-4819-90BD-4BAC8F1EE87D}" srcOrd="0" destOrd="0" presId="urn:microsoft.com/office/officeart/2005/8/layout/hierarchy2"/>
+    <dgm:cxn modelId="{9D607074-0F10-47ED-99AD-EDC81DDA0569}" type="presParOf" srcId="{8D4B9DA0-8352-443E-AB23-4081880753A9}" destId="{9192797A-2A70-45CD-83CD-8CC844391943}" srcOrd="1" destOrd="0" presId="urn:microsoft.com/office/officeart/2005/8/layout/hierarchy2"/>
+    <dgm:cxn modelId="{9481D10B-9E1D-44CC-AB44-974ED12C86F7}" type="presParOf" srcId="{47C7FA5F-116D-41D5-BE1E-63389D526519}" destId="{E11C7B6F-7180-43A5-992E-3EA5851F2391}" srcOrd="2" destOrd="0" presId="urn:microsoft.com/office/officeart/2005/8/layout/hierarchy2"/>
+    <dgm:cxn modelId="{6F627426-D164-4B4D-BB6F-D0FF37154EA9}" type="presParOf" srcId="{E11C7B6F-7180-43A5-992E-3EA5851F2391}" destId="{FB48A239-373B-4448-BD7F-C055FA9C8C48}" srcOrd="0" destOrd="0" presId="urn:microsoft.com/office/officeart/2005/8/layout/hierarchy2"/>
+    <dgm:cxn modelId="{2E28C0A1-2B73-4BBD-8427-934E83BE20A6}" type="presParOf" srcId="{47C7FA5F-116D-41D5-BE1E-63389D526519}" destId="{49833578-BD56-4B76-A7B4-93C083AE7440}" srcOrd="3" destOrd="0" presId="urn:microsoft.com/office/officeart/2005/8/layout/hierarchy2"/>
+    <dgm:cxn modelId="{9A53C41D-5FE2-4DEA-A327-C4DBBE3E1455}" type="presParOf" srcId="{49833578-BD56-4B76-A7B4-93C083AE7440}" destId="{419BEB18-32F6-4B18-9238-A8818FE634FC}" srcOrd="0" destOrd="0" presId="urn:microsoft.com/office/officeart/2005/8/layout/hierarchy2"/>
+    <dgm:cxn modelId="{9D817603-A541-4EE2-BC84-FC5EAFAE14F1}" type="presParOf" srcId="{49833578-BD56-4B76-A7B4-93C083AE7440}" destId="{9606F08B-4F70-4EB6-983D-ED46C176903C}" srcOrd="1" destOrd="0" presId="urn:microsoft.com/office/officeart/2005/8/layout/hierarchy2"/>
+    <dgm:cxn modelId="{BCBA95AF-F75C-4AAC-BBFD-04212FA752BE}" type="presParOf" srcId="{47C7FA5F-116D-41D5-BE1E-63389D526519}" destId="{8F195852-041E-423A-B5DF-8945941EB406}" srcOrd="4" destOrd="0" presId="urn:microsoft.com/office/officeart/2005/8/layout/hierarchy2"/>
+    <dgm:cxn modelId="{53DD9892-BC51-4633-B1D8-54C3C241F5C1}" type="presParOf" srcId="{8F195852-041E-423A-B5DF-8945941EB406}" destId="{19EBF599-727A-47CA-B105-7B4051DFB8C7}" srcOrd="0" destOrd="0" presId="urn:microsoft.com/office/officeart/2005/8/layout/hierarchy2"/>
+    <dgm:cxn modelId="{A394117E-42C8-4554-84F5-D7BBFB815EF4}" type="presParOf" srcId="{47C7FA5F-116D-41D5-BE1E-63389D526519}" destId="{5B0C94E8-6047-4A9D-A59D-4243CA01023B}" srcOrd="5" destOrd="0" presId="urn:microsoft.com/office/officeart/2005/8/layout/hierarchy2"/>
+    <dgm:cxn modelId="{D25EFA3D-1B6D-40A6-B860-BFA7AF1F819B}" type="presParOf" srcId="{5B0C94E8-6047-4A9D-A59D-4243CA01023B}" destId="{47ACED10-AF50-4A06-8AC5-32A97AE3B1C8}" srcOrd="0" destOrd="0" presId="urn:microsoft.com/office/officeart/2005/8/layout/hierarchy2"/>
+    <dgm:cxn modelId="{982CE927-A1AE-411F-B10B-379934A66679}" type="presParOf" srcId="{5B0C94E8-6047-4A9D-A59D-4243CA01023B}" destId="{51C9AA23-5208-47C4-9495-ED7DF43D7949}" srcOrd="1" destOrd="0" presId="urn:microsoft.com/office/officeart/2005/8/layout/hierarchy2"/>
+    <dgm:cxn modelId="{6AE09069-DC43-4B2E-8CBD-FBD2E6516DDA}" type="presParOf" srcId="{BE306FCD-9806-4F30-B3B1-CA273857349C}" destId="{8658F2C1-2E33-4716-96CE-BB95A05DA53A}" srcOrd="1" destOrd="0" presId="urn:microsoft.com/office/officeart/2005/8/layout/hierarchy2"/>
+    <dgm:cxn modelId="{DBAB35B2-3BFE-4A8E-9FEE-D0DA68B52CB3}" type="presParOf" srcId="{8658F2C1-2E33-4716-96CE-BB95A05DA53A}" destId="{3985982F-35AF-48B0-84C6-0C8F1D9EF2FA}" srcOrd="0" destOrd="0" presId="urn:microsoft.com/office/officeart/2005/8/layout/hierarchy2"/>
+    <dgm:cxn modelId="{057231DF-6ACA-4110-AAD7-768BD7953B5D}" type="presParOf" srcId="{8658F2C1-2E33-4716-96CE-BB95A05DA53A}" destId="{E962D45F-3934-4127-B852-040B19CBBED4}" srcOrd="1" destOrd="0" presId="urn:microsoft.com/office/officeart/2005/8/layout/hierarchy2"/>
+    <dgm:cxn modelId="{ED47920E-554D-4AAB-BFAB-31C8C887E5A7}" type="presParOf" srcId="{E962D45F-3934-4127-B852-040B19CBBED4}" destId="{AB7C6CD4-FF75-4E23-A8C3-0A2318DBB1D6}" srcOrd="0" destOrd="0" presId="urn:microsoft.com/office/officeart/2005/8/layout/hierarchy2"/>
+    <dgm:cxn modelId="{65FF465B-D9A6-46A5-8D74-3D2ABAA69F07}" type="presParOf" srcId="{AB7C6CD4-FF75-4E23-A8C3-0A2318DBB1D6}" destId="{86416187-05A5-41DD-ADA2-C443892DABB2}" srcOrd="0" destOrd="0" presId="urn:microsoft.com/office/officeart/2005/8/layout/hierarchy2"/>
+    <dgm:cxn modelId="{96D72A8F-6E99-47F9-A030-A0DDD8DBDDA1}" type="presParOf" srcId="{E962D45F-3934-4127-B852-040B19CBBED4}" destId="{F5141415-821F-4342-AEDF-E9BC97E8B75D}" srcOrd="1" destOrd="0" presId="urn:microsoft.com/office/officeart/2005/8/layout/hierarchy2"/>
+    <dgm:cxn modelId="{85774D3D-EC22-4661-A424-32B144DCAAC9}" type="presParOf" srcId="{F5141415-821F-4342-AEDF-E9BC97E8B75D}" destId="{A1B1FB24-4A19-4073-B3DA-7D6FAFFD6611}" srcOrd="0" destOrd="0" presId="urn:microsoft.com/office/officeart/2005/8/layout/hierarchy2"/>
+    <dgm:cxn modelId="{31517385-50F0-4DA3-9CFC-FC253350F7B8}" type="presParOf" srcId="{F5141415-821F-4342-AEDF-E9BC97E8B75D}" destId="{1AAB8F11-CB53-4E23-8DA2-6135C0475A27}" srcOrd="1" destOrd="0" presId="urn:microsoft.com/office/officeart/2005/8/layout/hierarchy2"/>
+    <dgm:cxn modelId="{66F53A81-76CB-4F0A-A1BD-0C162B9A5007}" type="presParOf" srcId="{1AAB8F11-CB53-4E23-8DA2-6135C0475A27}" destId="{FDA47220-895B-4A69-B2BB-8BF8C016FF4B}" srcOrd="0" destOrd="0" presId="urn:microsoft.com/office/officeart/2005/8/layout/hierarchy2"/>
+    <dgm:cxn modelId="{7C99178F-F4D0-42FA-A836-6131BC427D51}" type="presParOf" srcId="{FDA47220-895B-4A69-B2BB-8BF8C016FF4B}" destId="{9F0B1A31-63BD-41F6-82FC-F5574A92E909}" srcOrd="0" destOrd="0" presId="urn:microsoft.com/office/officeart/2005/8/layout/hierarchy2"/>
+    <dgm:cxn modelId="{3A4EDCBA-1B8D-4D31-8473-BE0B9BC68D06}" type="presParOf" srcId="{1AAB8F11-CB53-4E23-8DA2-6135C0475A27}" destId="{519D71D9-AD17-481A-BC45-95647664C32A}" srcOrd="1" destOrd="0" presId="urn:microsoft.com/office/officeart/2005/8/layout/hierarchy2"/>
+    <dgm:cxn modelId="{25B9F631-57E5-4182-90B0-BEE039B7C735}" type="presParOf" srcId="{519D71D9-AD17-481A-BC45-95647664C32A}" destId="{C0C8DC8E-72DB-4A2E-A50E-DA1CA06D79E3}" srcOrd="0" destOrd="0" presId="urn:microsoft.com/office/officeart/2005/8/layout/hierarchy2"/>
+    <dgm:cxn modelId="{52E3DD8B-E5C2-4E2C-87D3-44920E200B1D}" type="presParOf" srcId="{519D71D9-AD17-481A-BC45-95647664C32A}" destId="{98B01CE3-DDD6-4A2E-A4D8-B0F413861D6D}" srcOrd="1" destOrd="0" presId="urn:microsoft.com/office/officeart/2005/8/layout/hierarchy2"/>
+    <dgm:cxn modelId="{13FD616C-3853-4E5D-A951-075A67A6DFE5}" type="presParOf" srcId="{1AAB8F11-CB53-4E23-8DA2-6135C0475A27}" destId="{4E10DB54-35ED-4D9F-B388-F6C78413B8E9}" srcOrd="2" destOrd="0" presId="urn:microsoft.com/office/officeart/2005/8/layout/hierarchy2"/>
+    <dgm:cxn modelId="{E60AD5B8-E751-45B9-8ED1-CE4BAA2FF613}" type="presParOf" srcId="{4E10DB54-35ED-4D9F-B388-F6C78413B8E9}" destId="{F67B909A-A307-4E9B-9469-45A779E59A51}" srcOrd="0" destOrd="0" presId="urn:microsoft.com/office/officeart/2005/8/layout/hierarchy2"/>
+    <dgm:cxn modelId="{18467E83-4B5F-4B91-816E-92C3AB7F1179}" type="presParOf" srcId="{1AAB8F11-CB53-4E23-8DA2-6135C0475A27}" destId="{14714887-E966-470C-860D-96908FD88E18}" srcOrd="3" destOrd="0" presId="urn:microsoft.com/office/officeart/2005/8/layout/hierarchy2"/>
+    <dgm:cxn modelId="{943564C4-1991-4779-9F0D-0C59791566CA}" type="presParOf" srcId="{14714887-E966-470C-860D-96908FD88E18}" destId="{1906A700-A645-429B-8F9F-2A4F59D4835E}" srcOrd="0" destOrd="0" presId="urn:microsoft.com/office/officeart/2005/8/layout/hierarchy2"/>
+    <dgm:cxn modelId="{9E5B14C0-F0EB-440F-A618-40AFCA548425}" type="presParOf" srcId="{14714887-E966-470C-860D-96908FD88E18}" destId="{9E21E745-5CA6-4C1A-A097-7D4CFAE8952B}" srcOrd="1" destOrd="0" presId="urn:microsoft.com/office/officeart/2005/8/layout/hierarchy2"/>
+    <dgm:cxn modelId="{1A7CCE81-E5F2-46D4-BB75-18AF166469E8}" type="presParOf" srcId="{1AAB8F11-CB53-4E23-8DA2-6135C0475A27}" destId="{2938BCE4-55BC-4FA7-8B13-8D7362E71CAD}" srcOrd="4" destOrd="0" presId="urn:microsoft.com/office/officeart/2005/8/layout/hierarchy2"/>
+    <dgm:cxn modelId="{BBD27A83-3261-460F-BC72-769D5913E5BA}" type="presParOf" srcId="{2938BCE4-55BC-4FA7-8B13-8D7362E71CAD}" destId="{A6341011-54EC-4E06-9306-EAF2DE56CD2C}" srcOrd="0" destOrd="0" presId="urn:microsoft.com/office/officeart/2005/8/layout/hierarchy2"/>
+    <dgm:cxn modelId="{2225EF3A-C549-40D2-AB81-0815C6B1EA6A}" type="presParOf" srcId="{1AAB8F11-CB53-4E23-8DA2-6135C0475A27}" destId="{A0A8C24A-B549-4DD3-A86B-5C27239361DA}" srcOrd="5" destOrd="0" presId="urn:microsoft.com/office/officeart/2005/8/layout/hierarchy2"/>
+    <dgm:cxn modelId="{4683148C-465C-4384-9DA1-2C3E9113076A}" type="presParOf" srcId="{A0A8C24A-B549-4DD3-A86B-5C27239361DA}" destId="{368F1645-5A66-45DB-B296-C23315AB7E22}" srcOrd="0" destOrd="0" presId="urn:microsoft.com/office/officeart/2005/8/layout/hierarchy2"/>
+    <dgm:cxn modelId="{C6CCAC52-587B-429F-B7BA-4E166E21AE0F}" type="presParOf" srcId="{A0A8C24A-B549-4DD3-A86B-5C27239361DA}" destId="{AAB70EE2-6F5D-4397-9BEA-BD14754644EA}" srcOrd="1" destOrd="0" presId="urn:microsoft.com/office/officeart/2005/8/layout/hierarchy2"/>
+    <dgm:cxn modelId="{BB94C80F-0AAE-4749-85FB-2D37554C8735}" type="presParOf" srcId="{BE306FCD-9806-4F30-B3B1-CA273857349C}" destId="{3EC8FEA1-FACA-4B7A-ACC4-B6309011D501}" srcOrd="2" destOrd="0" presId="urn:microsoft.com/office/officeart/2005/8/layout/hierarchy2"/>
+    <dgm:cxn modelId="{C953BB69-D5C8-4924-A6F7-DEB8414E00B0}" type="presParOf" srcId="{3EC8FEA1-FACA-4B7A-ACC4-B6309011D501}" destId="{2AEF7D3A-FF38-45BC-9B3E-D40CCE847072}" srcOrd="0" destOrd="0" presId="urn:microsoft.com/office/officeart/2005/8/layout/hierarchy2"/>
+    <dgm:cxn modelId="{78F4A5E2-67F8-47AE-B31B-5D3E1F59D703}" type="presParOf" srcId="{3EC8FEA1-FACA-4B7A-ACC4-B6309011D501}" destId="{2E81C92C-CE54-4B34-8AD9-23F5F8E60BCB}" srcOrd="1" destOrd="0" presId="urn:microsoft.com/office/officeart/2005/8/layout/hierarchy2"/>
+    <dgm:cxn modelId="{4CB5CF4B-2F05-41B8-A426-8154EFF529C9}" type="presParOf" srcId="{2E81C92C-CE54-4B34-8AD9-23F5F8E60BCB}" destId="{674BA392-5914-4B78-A520-EE26D65D05C8}" srcOrd="0" destOrd="0" presId="urn:microsoft.com/office/officeart/2005/8/layout/hierarchy2"/>
+    <dgm:cxn modelId="{23A3E3EE-95CA-4456-B3B0-D18056C1B533}" type="presParOf" srcId="{674BA392-5914-4B78-A520-EE26D65D05C8}" destId="{CAE1C8E1-FF9C-459C-820F-5A372E5B5202}" srcOrd="0" destOrd="0" presId="urn:microsoft.com/office/officeart/2005/8/layout/hierarchy2"/>
+    <dgm:cxn modelId="{CF272EEC-AE8C-4B75-8158-7E37413D8728}" type="presParOf" srcId="{2E81C92C-CE54-4B34-8AD9-23F5F8E60BCB}" destId="{905C17AD-FE93-4469-8609-EDCF89529AA2}" srcOrd="1" destOrd="0" presId="urn:microsoft.com/office/officeart/2005/8/layout/hierarchy2"/>
+    <dgm:cxn modelId="{383C11B4-3949-472C-9023-D14C8D17BE3B}" type="presParOf" srcId="{905C17AD-FE93-4469-8609-EDCF89529AA2}" destId="{497DB5E4-8EF3-40EA-9803-E80F51F19C35}" srcOrd="0" destOrd="0" presId="urn:microsoft.com/office/officeart/2005/8/layout/hierarchy2"/>
+    <dgm:cxn modelId="{73D0C96B-BFAC-49E2-8BE5-9EAA73D929C7}" type="presParOf" srcId="{905C17AD-FE93-4469-8609-EDCF89529AA2}" destId="{A54907F9-77D3-493A-BD14-6183BAA27BA4}" srcOrd="1" destOrd="0" presId="urn:microsoft.com/office/officeart/2005/8/layout/hierarchy2"/>
+    <dgm:cxn modelId="{12E5CCBA-6CB2-48DB-951C-E10F61DF982A}" type="presParOf" srcId="{2E81C92C-CE54-4B34-8AD9-23F5F8E60BCB}" destId="{EB2274FC-15F8-41B7-935B-E389FD47AFD1}" srcOrd="2" destOrd="0" presId="urn:microsoft.com/office/officeart/2005/8/layout/hierarchy2"/>
+    <dgm:cxn modelId="{9CF46D6A-F0A5-48EB-B014-99D593B7A8F8}" type="presParOf" srcId="{EB2274FC-15F8-41B7-935B-E389FD47AFD1}" destId="{87E32AC2-4577-44E3-BD84-D5E3BD970540}" srcOrd="0" destOrd="0" presId="urn:microsoft.com/office/officeart/2005/8/layout/hierarchy2"/>
+    <dgm:cxn modelId="{A258F0A2-CAB0-4D6F-AF2C-D9AAB47A528A}" type="presParOf" srcId="{2E81C92C-CE54-4B34-8AD9-23F5F8E60BCB}" destId="{9076073A-94D7-4B3A-BEDD-A7CFB249D472}" srcOrd="3" destOrd="0" presId="urn:microsoft.com/office/officeart/2005/8/layout/hierarchy2"/>
+    <dgm:cxn modelId="{C0486AC9-2EFE-46F3-9AA4-005006CDA604}" type="presParOf" srcId="{9076073A-94D7-4B3A-BEDD-A7CFB249D472}" destId="{F53448B5-447F-4F1A-81C6-1F0D19E192DD}" srcOrd="0" destOrd="0" presId="urn:microsoft.com/office/officeart/2005/8/layout/hierarchy2"/>
+    <dgm:cxn modelId="{B19A3623-E316-4624-B981-7EDF75F95F53}" type="presParOf" srcId="{9076073A-94D7-4B3A-BEDD-A7CFB249D472}" destId="{9771CB1D-2BA5-42D9-9957-3E7E79F8490A}" srcOrd="1" destOrd="0" presId="urn:microsoft.com/office/officeart/2005/8/layout/hierarchy2"/>
   </dgm:cxnLst>
   <dgm:bg/>
   <dgm:whole/>
@@ -28474,7 +28541,7 @@
 </file>
 
 <file path=customXml/itemProps3.xml><?xml version="1.0" encoding="utf-8"?>
-<ds:datastoreItem xmlns:ds="http://schemas.openxmlformats.org/officeDocument/2006/customXml" ds:itemID="{B635A5B7-969B-46B2-8E20-8DEF5A66D06A}">
+<ds:datastoreItem xmlns:ds="http://schemas.openxmlformats.org/officeDocument/2006/customXml" ds:itemID="{16C34D25-6B8A-4489-8BCA-B27C90773024}">
   <ds:schemaRefs>
     <ds:schemaRef ds:uri="http://schemas.openxmlformats.org/officeDocument/2006/bibliography"/>
   </ds:schemaRefs>

</xml_diff>